<commit_message>
edificio remoto y más info
</commit_message>
<xml_diff>
--- a/Documentacion/MemoriaGryffindorCIT31-01.docx
+++ b/Documentacion/MemoriaGryffindorCIT31-01.docx
@@ -743,114 +743,34 @@
           <w:sz w:val="22"/>
           <w:szCs w:val="22"/>
         </w:rPr>
-        <w:t xml:space="preserve">Usted trabaja para la una empresa de </w:t>
-      </w:r>
-      <w:proofErr w:type="spellStart"/>
-      <w:r>
+        <w:t xml:space="preserve">Usted trabaja para la una empresa de SmartBuildings. Ante la emergencia de Coronavirus se le pide desplegar un sistema de SmartCities para comunicar en tiempo real a los miembros del sistema sanitario. Para ello despliega en dos edificios sistemas basados en gateways Linux (puede escoger la distribución más apropiada). Dichos sistemas permiten enviar información mediante una interfaz web a una base de datos alojada en uno de los edificios. A dicha base de datos y servicio web solo se puede acceder desde la intranet del edificio. Además, en el servidor, debe alojar una plataforma web para que todo el público pueda enviar consultas y otra información para permitir servicios de telemedicina. </w:t>
+      </w:r>
+    </w:p>
+    <w:p>
+      <w:pPr>
+        <w:pStyle w:val="Default"/>
+        <w:jc w:val="both"/>
         <w:rPr>
           <w:sz w:val="22"/>
           <w:szCs w:val="22"/>
         </w:rPr>
-        <w:t>SmartBuildings</w:t>
-      </w:r>
-      <w:proofErr w:type="spellEnd"/>
-      <w:r>
+      </w:pPr>
+    </w:p>
+    <w:p>
+      <w:pPr>
+        <w:pStyle w:val="Default"/>
+        <w:jc w:val="both"/>
         <w:rPr>
           <w:sz w:val="22"/>
           <w:szCs w:val="22"/>
         </w:rPr>
-        <w:t xml:space="preserve">. Ante la emergencia de Coronavirus se le pide desplegar un sistema de </w:t>
-      </w:r>
-      <w:proofErr w:type="spellStart"/>
+      </w:pPr>
       <w:r>
         <w:rPr>
           <w:sz w:val="22"/>
           <w:szCs w:val="22"/>
         </w:rPr>
-        <w:t>SmartCities</w:t>
-      </w:r>
-      <w:proofErr w:type="spellEnd"/>
-      <w:r>
-        <w:rPr>
-          <w:sz w:val="22"/>
-          <w:szCs w:val="22"/>
-        </w:rPr>
-        <w:t xml:space="preserve"> para comunicar en tiempo real a los miembros del sistema sanitario. Para ello despliega en dos edificios sistemas basados en </w:t>
-      </w:r>
-      <w:proofErr w:type="spellStart"/>
-      <w:r>
-        <w:rPr>
-          <w:sz w:val="22"/>
-          <w:szCs w:val="22"/>
-        </w:rPr>
-        <w:t>gateways</w:t>
-      </w:r>
-      <w:proofErr w:type="spellEnd"/>
-      <w:r>
-        <w:rPr>
-          <w:sz w:val="22"/>
-          <w:szCs w:val="22"/>
-        </w:rPr>
-        <w:t xml:space="preserve"> Linux (puede escoger la distribución más apropiada). Dichos sistemas permiten enviar información mediante una interfaz web a una base de datos alojada en uno de los edificios. A dicha base de datos y servicio web solo se puede acceder desde la intranet del edificio. Además, en el servidor, debe alojar una plataforma web para que todo el público pueda enviar consultas y otra información para permitir servicios de telemedicina. </w:t>
-      </w:r>
-    </w:p>
-    <w:p>
-      <w:pPr>
-        <w:pStyle w:val="Default"/>
-        <w:jc w:val="both"/>
-        <w:rPr>
-          <w:sz w:val="22"/>
-          <w:szCs w:val="22"/>
-        </w:rPr>
-      </w:pPr>
-    </w:p>
-    <w:p>
-      <w:pPr>
-        <w:pStyle w:val="Default"/>
-        <w:jc w:val="both"/>
-        <w:rPr>
-          <w:sz w:val="22"/>
-          <w:szCs w:val="22"/>
-        </w:rPr>
-      </w:pPr>
-      <w:r>
-        <w:rPr>
-          <w:sz w:val="22"/>
-          <w:szCs w:val="22"/>
-        </w:rPr>
-        <w:t xml:space="preserve">Debe planificar un sistema seguro que permita a los </w:t>
-      </w:r>
-      <w:proofErr w:type="spellStart"/>
-      <w:r>
-        <w:rPr>
-          <w:sz w:val="22"/>
-          <w:szCs w:val="22"/>
-        </w:rPr>
-        <w:t>gateway</w:t>
-      </w:r>
-      <w:proofErr w:type="spellEnd"/>
-      <w:r>
-        <w:rPr>
-          <w:sz w:val="22"/>
-          <w:szCs w:val="22"/>
-        </w:rPr>
-        <w:t xml:space="preserve"> enviar los datos al servidor, que además debe estar accesible a los habitantes del edificio y cualquier usuario doméstico (todos ellos usuarios de Windows). Dichos usuarios se conectan desde Intranet donde se dispone de una LAN </w:t>
-      </w:r>
-      <w:proofErr w:type="spellStart"/>
-      <w:r>
-        <w:rPr>
-          <w:sz w:val="22"/>
-          <w:szCs w:val="22"/>
-        </w:rPr>
-        <w:t>WiFi</w:t>
-      </w:r>
-      <w:proofErr w:type="spellEnd"/>
-      <w:r>
-        <w:rPr>
-          <w:sz w:val="22"/>
-          <w:szCs w:val="22"/>
-        </w:rPr>
-        <w:t xml:space="preserve"> que mantiene conectados los equipos mencionados y, además, dispositivos móviles.</w:t>
+        <w:t>Debe planificar un sistema seguro que permita a los gateway enviar los datos al servidor, que además debe estar accesible a los habitantes del edificio y cualquier usuario doméstico (todos ellos usuarios de Windows). Dichos usuarios se conectan desde Intranet donde se dispone de una LAN WiFi que mantiene conectados los equipos mencionados y, además, dispositivos móviles.</w:t>
       </w:r>
     </w:p>
     <w:p>
@@ -956,23 +876,13 @@
         <w:t xml:space="preserve"> en la infraestructura original</w:t>
       </w:r>
       <w:r>
-        <w:t xml:space="preserve"> los </w:t>
-      </w:r>
-      <w:proofErr w:type="spellStart"/>
-      <w:r>
-        <w:t>gateways</w:t>
-      </w:r>
-      <w:proofErr w:type="spellEnd"/>
-      <w:r>
-        <w:t xml:space="preserve"> son del tipo </w:t>
-      </w:r>
-      <w:proofErr w:type="spellStart"/>
-      <w:r>
-        <w:t>pfSense</w:t>
-      </w:r>
-      <w:proofErr w:type="spellEnd"/>
-      <w:r>
-        <w:t xml:space="preserve"> y utilizan un único firewall de política restrictiva</w:t>
+        <w:t xml:space="preserve"> los gateways son del tipo pfSense y utilizan un único firewall </w:t>
+      </w:r>
+      <w:r>
+        <w:t xml:space="preserve">por edificio </w:t>
+      </w:r>
+      <w:r>
+        <w:t>de política restrictiva</w:t>
       </w:r>
       <w:r>
         <w:t>, para mayor seguridad (menos funcionalidades supone menos potenciales vulnerabilidades,), permitiendo la entrada por el puerto 443 y 80</w:t>
@@ -993,15 +903,37 @@
         <w:jc w:val="both"/>
       </w:pPr>
       <w:r>
-        <w:t xml:space="preserve">El material de nuestra red puede encontrarse en el </w:t>
-      </w:r>
-      <w:proofErr w:type="spellStart"/>
-      <w:r>
-        <w:t>github</w:t>
-      </w:r>
-      <w:proofErr w:type="spellEnd"/>
-      <w:r>
-        <w:t xml:space="preserve">: </w:t>
+        <w:t>Cada edificio en la versión final se simula en un edificio diferente.</w:t>
+      </w:r>
+    </w:p>
+    <w:p>
+      <w:pPr>
+        <w:pStyle w:val="Default"/>
+        <w:jc w:val="both"/>
+      </w:pPr>
+    </w:p>
+    <w:p>
+      <w:pPr>
+        <w:pStyle w:val="Default"/>
+        <w:jc w:val="both"/>
+      </w:pPr>
+      <w:r>
+        <w:t>La BBDD es SQL mediante xampp.</w:t>
+      </w:r>
+    </w:p>
+    <w:p>
+      <w:pPr>
+        <w:pStyle w:val="Default"/>
+        <w:jc w:val="both"/>
+      </w:pPr>
+    </w:p>
+    <w:p>
+      <w:pPr>
+        <w:pStyle w:val="Default"/>
+        <w:jc w:val="both"/>
+      </w:pPr>
+      <w:r>
+        <w:t xml:space="preserve">El material de nuestra red puede encontrarse en el github: </w:t>
       </w:r>
     </w:p>
     <w:p>
@@ -1216,6 +1148,7 @@
           <w:id w:val="819000030"/>
           <w:citation/>
         </w:sdtPr>
+        <w:sdtEndPr/>
         <w:sdtContent>
           <w:r>
             <w:rPr>
@@ -1310,21 +1243,55 @@
     </w:p>
     <w:p>
       <w:r>
-        <w:t xml:space="preserve">Hemos decidido empelar una auditoría de caja gris para </w:t>
-      </w:r>
-      <w:r>
-        <w:t xml:space="preserve">mayor eficiencia, con un conocimiento parcial de la red; empleando </w:t>
-      </w:r>
-      <w:proofErr w:type="spellStart"/>
-      <w:r>
-        <w:t>nMap</w:t>
-      </w:r>
-      <w:proofErr w:type="spellEnd"/>
-      <w:r>
-        <w:t>.</w:t>
+        <w:t>Hemos decidido empl</w:t>
+      </w:r>
+      <w:r>
+        <w:t>e</w:t>
+      </w:r>
+      <w:r>
+        <w:t xml:space="preserve">ar una auditoría de caja gris para </w:t>
+      </w:r>
+      <w:r>
+        <w:t>mayor eficiencia, con un conocimiento parcial de la red; empleando nMap.</w:t>
+      </w:r>
+    </w:p>
+    <w:p>
+      <w:r>
+        <w:t>&lt;&lt;&lt;Los ataques se hacen desde 3 sitios, edificio de la empresa, edifico remoto y desde la in</w:t>
+      </w:r>
+      <w:r>
+        <w:t>t</w:t>
+      </w:r>
+      <w:r>
+        <w:t>ernet</w:t>
+      </w:r>
+      <w:r>
+        <w:t>, con una Kali Linux</w:t>
+      </w:r>
+      <w:r>
+        <w:t>&gt;&gt;&gt;</w:t>
       </w:r>
     </w:p>
     <w:p/>
+    <w:p>
+      <w:r>
+        <w:t>ER – Firewall ---&gt;Móvil que simula la red &lt;--- Firewall – EE</w:t>
+      </w:r>
+    </w:p>
+    <w:p>
+      <w:r>
+        <w:t>Kali</w:t>
+      </w:r>
+      <w:r>
+        <w:t xml:space="preserve">                                        Kali</w:t>
+      </w:r>
+      <w:r>
+        <w:t xml:space="preserve">                                            </w:t>
+      </w:r>
+      <w:r>
+        <w:t>Kali</w:t>
+      </w:r>
+    </w:p>
     <w:p>
       <w:pPr>
         <w:rPr>
@@ -1457,29 +1424,7 @@
           <w:sz w:val="32"/>
           <w:szCs w:val="32"/>
         </w:rPr>
-        <w:t xml:space="preserve">• Además se puede intentar </w:t>
-      </w:r>
-      <w:proofErr w:type="gramStart"/>
-      <w:r>
-        <w:rPr>
-          <w:rStyle w:val="markedcontent"/>
-          <w:rFonts w:cstheme="minorHAnsi"/>
-          <w:color w:val="FF0000"/>
-          <w:sz w:val="32"/>
-          <w:szCs w:val="32"/>
-        </w:rPr>
-        <w:t>este test</w:t>
-      </w:r>
-      <w:proofErr w:type="gramEnd"/>
-      <w:r>
-        <w:rPr>
-          <w:rStyle w:val="markedcontent"/>
-          <w:rFonts w:cstheme="minorHAnsi"/>
-          <w:color w:val="FF0000"/>
-          <w:sz w:val="32"/>
-          <w:szCs w:val="32"/>
-        </w:rPr>
-        <w:t xml:space="preserve"> comenzando desde</w:t>
+        <w:t>• Además se puede intentar este test comenzando desde</w:t>
       </w:r>
       <w:r>
         <w:rPr>
@@ -1650,9 +1595,17 @@
                 <w:sz w:val="28"/>
                 <w:szCs w:val="28"/>
               </w:rPr>
-              <w:t xml:space="preserve">máquinas que hay en cada subred, los </w:t>
-            </w:r>
-            <w:proofErr w:type="spellStart"/>
+              <w:t>máquinas que hay en cada subred, los router que</w:t>
+            </w:r>
+            <w:r>
+              <w:rPr>
+                <w:rFonts w:cstheme="minorHAnsi"/>
+                <w:color w:val="FF0000"/>
+                <w:sz w:val="28"/>
+                <w:szCs w:val="28"/>
+              </w:rPr>
+              <w:br/>
+            </w:r>
             <w:r>
               <w:rPr>
                 <w:rStyle w:val="markedcontent"/>
@@ -1661,9 +1614,17 @@
                 <w:sz w:val="28"/>
                 <w:szCs w:val="28"/>
               </w:rPr>
-              <w:t>router</w:t>
-            </w:r>
-            <w:proofErr w:type="spellEnd"/>
+              <w:t>participan, los planes de numeración de cada subred, los</w:t>
+            </w:r>
+            <w:r>
+              <w:rPr>
+                <w:rFonts w:cstheme="minorHAnsi"/>
+                <w:color w:val="FF0000"/>
+                <w:sz w:val="28"/>
+                <w:szCs w:val="28"/>
+              </w:rPr>
+              <w:br/>
+            </w:r>
             <w:r>
               <w:rPr>
                 <w:rStyle w:val="markedcontent"/>
@@ -1672,7 +1633,7 @@
                 <w:sz w:val="28"/>
                 <w:szCs w:val="28"/>
               </w:rPr>
-              <w:t xml:space="preserve"> que</w:t>
+              <w:t>firewall que están desplegados, las topologías de red,</w:t>
             </w:r>
             <w:r>
               <w:rPr>
@@ -1691,7 +1652,7 @@
                 <w:sz w:val="28"/>
                 <w:szCs w:val="28"/>
               </w:rPr>
-              <w:t>participan, los planes de numeración de cada subred, los</w:t>
+              <w:t>etc.</w:t>
             </w:r>
             <w:r>
               <w:rPr>
@@ -1710,7 +1671,7 @@
                 <w:sz w:val="28"/>
                 <w:szCs w:val="28"/>
               </w:rPr>
-              <w:t>firewall que están desplegados, las topologías de red,</w:t>
+              <w:t>• En “caja blanca” en análisis es heurístico</w:t>
             </w:r>
             <w:r>
               <w:rPr>
@@ -1729,7 +1690,7 @@
                 <w:sz w:val="28"/>
                 <w:szCs w:val="28"/>
               </w:rPr>
-              <w:t>etc.</w:t>
+              <w:t>• En “caja negra” se emplean herramientas como</w:t>
             </w:r>
             <w:r>
               <w:rPr>
@@ -1748,67 +1709,7 @@
                 <w:sz w:val="28"/>
                 <w:szCs w:val="28"/>
               </w:rPr>
-              <w:t>• En “caja blanca” en análisis es heurístico</w:t>
-            </w:r>
-            <w:r>
-              <w:rPr>
-                <w:rFonts w:cstheme="minorHAnsi"/>
-                <w:color w:val="FF0000"/>
-                <w:sz w:val="28"/>
-                <w:szCs w:val="28"/>
-              </w:rPr>
-              <w:br/>
-            </w:r>
-            <w:r>
-              <w:rPr>
-                <w:rStyle w:val="markedcontent"/>
-                <w:rFonts w:cstheme="minorHAnsi"/>
-                <w:color w:val="FF0000"/>
-                <w:sz w:val="28"/>
-                <w:szCs w:val="28"/>
-              </w:rPr>
-              <w:t>• En “caja negra” se emplean herramientas como</w:t>
-            </w:r>
-            <w:r>
-              <w:rPr>
-                <w:rFonts w:cstheme="minorHAnsi"/>
-                <w:color w:val="FF0000"/>
-                <w:sz w:val="28"/>
-                <w:szCs w:val="28"/>
-              </w:rPr>
-              <w:br/>
-            </w:r>
-            <w:r>
-              <w:rPr>
-                <w:rStyle w:val="markedcontent"/>
-                <w:rFonts w:cstheme="minorHAnsi"/>
-                <w:color w:val="FF0000"/>
-                <w:sz w:val="28"/>
-                <w:szCs w:val="28"/>
-              </w:rPr>
-              <w:t>“</w:t>
-            </w:r>
-            <w:proofErr w:type="spellStart"/>
-            <w:r>
-              <w:rPr>
-                <w:rStyle w:val="markedcontent"/>
-                <w:rFonts w:cstheme="minorHAnsi"/>
-                <w:color w:val="FF0000"/>
-                <w:sz w:val="28"/>
-                <w:szCs w:val="28"/>
-              </w:rPr>
-              <w:t>traceroute</w:t>
-            </w:r>
-            <w:proofErr w:type="spellEnd"/>
-            <w:r>
-              <w:rPr>
-                <w:rStyle w:val="markedcontent"/>
-                <w:rFonts w:cstheme="minorHAnsi"/>
-                <w:color w:val="FF0000"/>
-                <w:sz w:val="28"/>
-                <w:szCs w:val="28"/>
-              </w:rPr>
-              <w:t>” o ping para descubrir esta información</w:t>
+              <w:t>“traceroute” o ping para descubrir esta información</w:t>
             </w:r>
           </w:p>
         </w:tc>
@@ -1879,6 +1780,7 @@
           <w:sz w:val="32"/>
           <w:szCs w:val="32"/>
         </w:rPr>
+        <w:lastRenderedPageBreak/>
         <w:t>• En esta asignatura será optativo</w:t>
       </w:r>
       <w:r>
@@ -1932,7 +1834,6 @@
                 <w:sz w:val="28"/>
                 <w:szCs w:val="28"/>
               </w:rPr>
-              <w:lastRenderedPageBreak/>
               <w:t>PARA CADA MÁQUINA</w:t>
             </w:r>
             <w:r>
@@ -2152,9 +2053,17 @@
                 <w:sz w:val="28"/>
                 <w:szCs w:val="28"/>
               </w:rPr>
-              <w:t xml:space="preserve">se puede hacer con </w:t>
-            </w:r>
-            <w:proofErr w:type="spellStart"/>
+              <w:t>se puede hacer con Nmap u otras herramientas</w:t>
+            </w:r>
+            <w:r>
+              <w:rPr>
+                <w:rFonts w:cstheme="minorHAnsi"/>
+                <w:color w:val="FF0000"/>
+                <w:sz w:val="28"/>
+                <w:szCs w:val="28"/>
+              </w:rPr>
+              <w:br/>
+            </w:r>
             <w:r>
               <w:rPr>
                 <w:rStyle w:val="markedcontent"/>
@@ -2163,9 +2072,17 @@
                 <w:sz w:val="28"/>
                 <w:szCs w:val="28"/>
               </w:rPr>
-              <w:t>Nmap</w:t>
-            </w:r>
-            <w:proofErr w:type="spellEnd"/>
+              <w:t>similares</w:t>
+            </w:r>
+            <w:r>
+              <w:rPr>
+                <w:rFonts w:cstheme="minorHAnsi"/>
+                <w:color w:val="FF0000"/>
+                <w:sz w:val="28"/>
+                <w:szCs w:val="28"/>
+              </w:rPr>
+              <w:br/>
+            </w:r>
             <w:r>
               <w:rPr>
                 <w:rStyle w:val="markedcontent"/>
@@ -2174,7 +2091,7 @@
                 <w:sz w:val="28"/>
                 <w:szCs w:val="28"/>
               </w:rPr>
-              <w:t xml:space="preserve"> u otras herramientas</w:t>
+              <w:t>• En “caja blanca”, las aplicaciones pueden identificarse de</w:t>
             </w:r>
             <w:r>
               <w:rPr>
@@ -2193,7 +2110,7 @@
                 <w:sz w:val="28"/>
                 <w:szCs w:val="28"/>
               </w:rPr>
-              <w:t>similares</w:t>
+              <w:t>forma sencilla viendo la lista ofrecida por el S.O. pero los</w:t>
             </w:r>
             <w:r>
               <w:rPr>
@@ -2212,58 +2129,8 @@
                 <w:sz w:val="28"/>
                 <w:szCs w:val="28"/>
               </w:rPr>
-              <w:t>• En “caja blanca”, las aplicaciones pueden identificarse de</w:t>
-            </w:r>
-            <w:r>
-              <w:rPr>
-                <w:rFonts w:cstheme="minorHAnsi"/>
-                <w:color w:val="FF0000"/>
-                <w:sz w:val="28"/>
-                <w:szCs w:val="28"/>
-              </w:rPr>
-              <w:br/>
-            </w:r>
-            <w:r>
-              <w:rPr>
-                <w:rStyle w:val="markedcontent"/>
-                <w:rFonts w:cstheme="minorHAnsi"/>
-                <w:color w:val="FF0000"/>
-                <w:sz w:val="28"/>
-                <w:szCs w:val="28"/>
-              </w:rPr>
-              <w:t>forma sencilla viendo la lista ofrecida por el S.O. pero los</w:t>
-            </w:r>
-            <w:r>
-              <w:rPr>
-                <w:rFonts w:cstheme="minorHAnsi"/>
-                <w:color w:val="FF0000"/>
-                <w:sz w:val="28"/>
-                <w:szCs w:val="28"/>
-              </w:rPr>
-              <w:br/>
-            </w:r>
-            <w:r>
-              <w:rPr>
-                <w:rStyle w:val="markedcontent"/>
-                <w:rFonts w:cstheme="minorHAnsi"/>
-                <w:color w:val="FF0000"/>
-                <w:sz w:val="28"/>
-                <w:szCs w:val="28"/>
-              </w:rPr>
-              <w:t xml:space="preserve">servicios se estudian con </w:t>
-            </w:r>
-            <w:proofErr w:type="spellStart"/>
-            <w:r>
-              <w:rPr>
-                <w:rStyle w:val="markedcontent"/>
-                <w:rFonts w:cstheme="minorHAnsi"/>
-                <w:color w:val="FF0000"/>
-                <w:sz w:val="28"/>
-                <w:szCs w:val="28"/>
-              </w:rPr>
-              <w:t>Nmap</w:t>
-            </w:r>
-            <w:proofErr w:type="spellEnd"/>
+              <w:t>servicios se estudian con Nmap</w:t>
+            </w:r>
             <w:r>
               <w:rPr>
                 <w:rFonts w:cstheme="minorHAnsi"/>
@@ -2609,6 +2476,7 @@
                 <w:sz w:val="28"/>
                 <w:szCs w:val="28"/>
               </w:rPr>
+              <w:lastRenderedPageBreak/>
               <w:t>• De las vulnerabilidades descubiertas en el apartado</w:t>
             </w:r>
             <w:r>
@@ -2691,7 +2559,6 @@
           <w:sz w:val="32"/>
           <w:szCs w:val="32"/>
         </w:rPr>
-        <w:lastRenderedPageBreak/>
         <w:br/>
       </w:r>
       <w:r>
@@ -2732,6 +2599,312 @@
           <w:lang w:val="es-ES_tradnl"/>
         </w:rPr>
         <w:t xml:space="preserve"> </w:t>
+      </w:r>
+    </w:p>
+    <w:p>
+      <w:pPr>
+        <w:jc w:val="both"/>
+        <w:rPr>
+          <w:rFonts w:cstheme="minorHAnsi"/>
+          <w:color w:val="000000" w:themeColor="text1"/>
+          <w:lang w:val="es-ES_tradnl"/>
+        </w:rPr>
+      </w:pPr>
+      <w:r>
+        <w:rPr>
+          <w:rFonts w:cstheme="minorHAnsi"/>
+          <w:color w:val="000000" w:themeColor="text1"/>
+          <w:lang w:val="es-ES_tradnl"/>
+        </w:rPr>
+        <w:t>Dejar los sistemas cerrados bajo llave</w:t>
+      </w:r>
+      <w:r>
+        <w:rPr>
+          <w:rFonts w:cstheme="minorHAnsi"/>
+          <w:color w:val="000000" w:themeColor="text1"/>
+          <w:lang w:val="es-ES_tradnl"/>
+        </w:rPr>
+        <w:t xml:space="preserve"> (contraseña electrónica y llave física)</w:t>
+      </w:r>
+      <w:r>
+        <w:rPr>
+          <w:rFonts w:cstheme="minorHAnsi"/>
+          <w:color w:val="000000" w:themeColor="text1"/>
+          <w:lang w:val="es-ES_tradnl"/>
+        </w:rPr>
+        <w:t xml:space="preserve"> dentro que una habitación con sistema de refrigeración y medidas anti-incendios, </w:t>
+      </w:r>
+      <w:r>
+        <w:rPr>
+          <w:rFonts w:cstheme="minorHAnsi"/>
+          <w:color w:val="000000" w:themeColor="text1"/>
+          <w:lang w:val="es-ES_tradnl"/>
+        </w:rPr>
+        <w:t xml:space="preserve">y </w:t>
+      </w:r>
+      <w:r>
+        <w:rPr>
+          <w:rFonts w:cstheme="minorHAnsi"/>
+          <w:color w:val="000000" w:themeColor="text1"/>
+          <w:lang w:val="es-ES_tradnl"/>
+        </w:rPr>
+        <w:t>filtros de aire</w:t>
+      </w:r>
+      <w:r>
+        <w:rPr>
+          <w:rFonts w:cstheme="minorHAnsi"/>
+          <w:color w:val="000000" w:themeColor="text1"/>
+          <w:lang w:val="es-ES_tradnl"/>
+        </w:rPr>
+        <w:t xml:space="preserve"> (más una cámara de presión positiva)</w:t>
+      </w:r>
+      <w:r>
+        <w:rPr>
+          <w:rFonts w:cstheme="minorHAnsi"/>
+          <w:color w:val="000000" w:themeColor="text1"/>
+          <w:lang w:val="es-ES_tradnl"/>
+        </w:rPr>
+        <w:t xml:space="preserve"> para prevenir polvo e insectos dentro de la cámara, con una trampa de luz ultravioleta para</w:t>
+      </w:r>
+      <w:r>
+        <w:rPr>
+          <w:rFonts w:cstheme="minorHAnsi"/>
+          <w:color w:val="000000" w:themeColor="text1"/>
+          <w:lang w:val="es-ES_tradnl"/>
+        </w:rPr>
+        <w:t xml:space="preserve"> eliminar cualquier posible insecto que se cuele</w:t>
+      </w:r>
+      <w:r>
+        <w:rPr>
+          <w:rFonts w:cstheme="minorHAnsi"/>
+          <w:color w:val="000000" w:themeColor="text1"/>
+          <w:lang w:val="es-ES_tradnl"/>
+        </w:rPr>
+        <w:t>.</w:t>
+      </w:r>
+      <w:r>
+        <w:rPr>
+          <w:rFonts w:cstheme="minorHAnsi"/>
+          <w:color w:val="000000" w:themeColor="text1"/>
+          <w:lang w:val="es-ES_tradnl"/>
+        </w:rPr>
+        <w:t xml:space="preserve"> El servidor debería estar desplegado en el edificio de la empresa, para mayor seguridad.</w:t>
+      </w:r>
+      <w:r>
+        <w:rPr>
+          <w:rFonts w:cstheme="minorHAnsi"/>
+          <w:color w:val="000000" w:themeColor="text1"/>
+          <w:lang w:val="es-ES_tradnl"/>
+        </w:rPr>
+        <w:t xml:space="preserve"> Y tener cámaras con reconocimiento facial y otros métodos de seguridad biométrica.</w:t>
+      </w:r>
+    </w:p>
+    <w:p>
+      <w:pPr>
+        <w:jc w:val="both"/>
+        <w:rPr>
+          <w:rFonts w:cstheme="minorHAnsi"/>
+          <w:color w:val="000000" w:themeColor="text1"/>
+          <w:lang w:val="es-ES_tradnl"/>
+        </w:rPr>
+      </w:pPr>
+      <w:r>
+        <w:rPr>
+          <w:rFonts w:cstheme="minorHAnsi"/>
+          <w:color w:val="000000" w:themeColor="text1"/>
+          <w:lang w:val="es-ES_tradnl"/>
+        </w:rPr>
+        <w:t>También deberíamos añadir redundancias como medida extra en caso de caída o fallo (p. ej. backup de la BBDD, múltiples switches, generadores de emergencia) pero no lo hemos implementado porque o bien no se podían simular</w:t>
+      </w:r>
+      <w:r>
+        <w:rPr>
+          <w:rFonts w:cstheme="minorHAnsi"/>
+          <w:color w:val="000000" w:themeColor="text1"/>
+          <w:lang w:val="es-ES_tradnl"/>
+        </w:rPr>
+        <w:t xml:space="preserve"> en máquina virtual</w:t>
+      </w:r>
+      <w:r>
+        <w:rPr>
+          <w:rFonts w:cstheme="minorHAnsi"/>
+          <w:color w:val="000000" w:themeColor="text1"/>
+          <w:lang w:val="es-ES_tradnl"/>
+        </w:rPr>
+        <w:t>, o se podrían simular pero a riesgo de falta de memoria</w:t>
+      </w:r>
+      <w:r>
+        <w:rPr>
+          <w:rFonts w:cstheme="minorHAnsi"/>
+          <w:color w:val="000000" w:themeColor="text1"/>
+          <w:lang w:val="es-ES_tradnl"/>
+        </w:rPr>
+        <w:t xml:space="preserve"> (p.ej: un ordenador teniendo que soportar la red básica más los backups)</w:t>
+      </w:r>
+      <w:r>
+        <w:rPr>
+          <w:rFonts w:cstheme="minorHAnsi"/>
+          <w:color w:val="000000" w:themeColor="text1"/>
+          <w:lang w:val="es-ES_tradnl"/>
+        </w:rPr>
+        <w:t>.</w:t>
+      </w:r>
+    </w:p>
+    <w:p>
+      <w:pPr>
+        <w:jc w:val="both"/>
+        <w:rPr>
+          <w:rFonts w:cstheme="minorHAnsi"/>
+          <w:color w:val="000000" w:themeColor="text1"/>
+          <w:lang w:val="es-ES_tradnl"/>
+        </w:rPr>
+      </w:pPr>
+      <w:r>
+        <w:rPr>
+          <w:rFonts w:cstheme="minorHAnsi"/>
+          <w:color w:val="000000" w:themeColor="text1"/>
+          <w:lang w:val="es-ES_tradnl"/>
+        </w:rPr>
+        <w:t>El control de acceso debería ser distribuido, de tal forma que dar privilegios más altos a alguien requiera de la colaboración de todos los administradores, para complicar corrupción permitiendo accesos maliciosos al sistema.</w:t>
+      </w:r>
+    </w:p>
+    <w:p>
+      <w:pPr>
+        <w:jc w:val="both"/>
+        <w:rPr>
+          <w:rFonts w:cstheme="minorHAnsi"/>
+          <w:color w:val="000000" w:themeColor="text1"/>
+          <w:lang w:val="es-ES_tradnl"/>
+        </w:rPr>
+      </w:pPr>
+      <w:r>
+        <w:rPr>
+          <w:rFonts w:cstheme="minorHAnsi"/>
+          <w:color w:val="000000" w:themeColor="text1"/>
+          <w:lang w:val="es-ES_tradnl"/>
+        </w:rPr>
+        <w:t xml:space="preserve">Para mejorar </w:t>
+      </w:r>
+      <w:r>
+        <w:rPr>
+          <w:rFonts w:cstheme="minorHAnsi"/>
+          <w:color w:val="000000" w:themeColor="text1"/>
+          <w:lang w:val="es-ES_tradnl"/>
+        </w:rPr>
+        <w:t xml:space="preserve">seguridad </w:t>
+      </w:r>
+      <w:r>
+        <w:rPr>
+          <w:rFonts w:cstheme="minorHAnsi"/>
+          <w:color w:val="000000" w:themeColor="text1"/>
+          <w:lang w:val="es-ES_tradnl"/>
+        </w:rPr>
+        <w:t>comunicaciones móviles, usaríamos la mejor encriptación, WPA3, y no escribas las contraseñas</w:t>
+      </w:r>
+      <w:r>
+        <w:rPr>
+          <w:rFonts w:cstheme="minorHAnsi"/>
+          <w:color w:val="000000" w:themeColor="text1"/>
+          <w:lang w:val="es-ES_tradnl"/>
+        </w:rPr>
+        <w:t>, y no hablar de los clientes públicamente ni de nada relacionado con las seguridad</w:t>
+      </w:r>
+      <w:r>
+        <w:rPr>
+          <w:rFonts w:cstheme="minorHAnsi"/>
+          <w:color w:val="000000" w:themeColor="text1"/>
+          <w:lang w:val="es-ES_tradnl"/>
+        </w:rPr>
+        <w:t xml:space="preserve"> (nada fuera del entorno laboral)</w:t>
+      </w:r>
+      <w:r>
+        <w:rPr>
+          <w:rFonts w:cstheme="minorHAnsi"/>
+          <w:color w:val="000000" w:themeColor="text1"/>
+          <w:lang w:val="es-ES_tradnl"/>
+        </w:rPr>
+        <w:t>.</w:t>
+      </w:r>
+      <w:r>
+        <w:rPr>
+          <w:rFonts w:cstheme="minorHAnsi"/>
+          <w:color w:val="000000" w:themeColor="text1"/>
+          <w:lang w:val="es-ES_tradnl"/>
+        </w:rPr>
+        <w:t xml:space="preserve"> También los dispositivos móviles deberían tener una doble verificación de sistema biométrico y contraseña</w:t>
+      </w:r>
+      <w:r>
+        <w:rPr>
+          <w:rFonts w:cstheme="minorHAnsi"/>
+          <w:color w:val="000000" w:themeColor="text1"/>
+          <w:lang w:val="es-ES_tradnl"/>
+        </w:rPr>
+        <w:t xml:space="preserve">, y no estar rooteados. De hecho para mayor seguridad los móviles </w:t>
+      </w:r>
+      <w:r>
+        <w:rPr>
+          <w:rFonts w:cstheme="minorHAnsi"/>
+          <w:color w:val="000000" w:themeColor="text1"/>
+          <w:lang w:val="es-ES_tradnl"/>
+        </w:rPr>
+        <w:t xml:space="preserve">corporativos </w:t>
+      </w:r>
+      <w:r>
+        <w:rPr>
+          <w:rFonts w:cstheme="minorHAnsi"/>
+          <w:color w:val="000000" w:themeColor="text1"/>
+          <w:lang w:val="es-ES_tradnl"/>
+        </w:rPr>
+        <w:t>deberían resetearse cada mes</w:t>
+      </w:r>
+      <w:r>
+        <w:rPr>
+          <w:rFonts w:cstheme="minorHAnsi"/>
+          <w:color w:val="000000" w:themeColor="text1"/>
+          <w:lang w:val="es-ES_tradnl"/>
+        </w:rPr>
+        <w:t xml:space="preserve"> para asegurarse de que no están rooteados</w:t>
+      </w:r>
+      <w:r>
+        <w:rPr>
+          <w:rFonts w:cstheme="minorHAnsi"/>
+          <w:color w:val="000000" w:themeColor="text1"/>
+          <w:lang w:val="es-ES_tradnl"/>
+        </w:rPr>
+        <w:t>.</w:t>
+      </w:r>
+    </w:p>
+    <w:p>
+      <w:pPr>
+        <w:jc w:val="both"/>
+        <w:rPr>
+          <w:rFonts w:cstheme="minorHAnsi"/>
+          <w:color w:val="000000" w:themeColor="text1"/>
+          <w:lang w:val="es-ES_tradnl"/>
+        </w:rPr>
+      </w:pPr>
+      <w:r>
+        <w:rPr>
+          <w:rFonts w:cstheme="minorHAnsi"/>
+          <w:color w:val="000000" w:themeColor="text1"/>
+          <w:lang w:val="es-ES_tradnl"/>
+        </w:rPr>
+        <w:t xml:space="preserve">Además como protección extra frente a alguien logrando robar credenciales de la VPN y acceder, deberíamos añadir un segundo firewall detrás del primero para evitar que alguien empleara el servicio VPN para mandar paquetes a servicios previamente inaccesibles; pero no lo hemos </w:t>
+      </w:r>
+      <w:r>
+        <w:rPr>
+          <w:rFonts w:cstheme="minorHAnsi"/>
+          <w:color w:val="000000" w:themeColor="text1"/>
+          <w:lang w:val="es-ES_tradnl"/>
+        </w:rPr>
+        <w:t>resuelto</w:t>
+      </w:r>
+      <w:r>
+        <w:rPr>
+          <w:rFonts w:cstheme="minorHAnsi"/>
+          <w:color w:val="000000" w:themeColor="text1"/>
+          <w:lang w:val="es-ES_tradnl"/>
+        </w:rPr>
+        <w:t xml:space="preserve"> porque nos han pedido no alterar la infraestructura.</w:t>
       </w:r>
     </w:p>
     <w:tbl>
@@ -2928,6 +3101,7 @@
           <w:sz w:val="32"/>
           <w:szCs w:val="32"/>
         </w:rPr>
+        <w:lastRenderedPageBreak/>
         <w:t>• Si se aplican varias metodologías, para cada una</w:t>
       </w:r>
       <w:r>
@@ -3023,20 +3197,8 @@
           <w:sz w:val="32"/>
           <w:szCs w:val="32"/>
         </w:rPr>
-        <w:t xml:space="preserve">exterior, NORMALMENTE se aplica auditoría en </w:t>
-      </w:r>
-      <w:proofErr w:type="gramStart"/>
-      <w:r>
-        <w:rPr>
-          <w:rStyle w:val="markedcontent"/>
-          <w:rFonts w:cstheme="minorHAnsi"/>
-          <w:color w:val="92D050"/>
-          <w:sz w:val="32"/>
-          <w:szCs w:val="32"/>
-        </w:rPr>
-        <w:t>caja</w:t>
-      </w:r>
-      <w:proofErr w:type="gramEnd"/>
+        <w:t>exterior, NORMALMENTE se aplica auditoría en caja</w:t>
+      </w:r>
       <w:r>
         <w:rPr>
           <w:rFonts w:cstheme="minorHAnsi"/>
@@ -3209,7 +3371,6 @@
         <w:rPr>
           <w:noProof/>
         </w:rPr>
-        <w:lastRenderedPageBreak/>
         <w:drawing>
           <wp:inline distT="0" distB="0" distL="0" distR="0" wp14:anchorId="7917EEF1" wp14:editId="14419D21">
             <wp:extent cx="5400040" cy="2867660"/>

</xml_diff>

<commit_message>
alguien pidió lo del xampp, acá tienen
</commit_message>
<xml_diff>
--- a/Documentacion/MemoriaGryffindorCIT31-01.docx
+++ b/Documentacion/MemoriaGryffindorCIT31-01.docx
@@ -1403,10 +1403,18 @@
         <w:t>Kali</w:t>
       </w:r>
       <w:r>
-        <w:t xml:space="preserve"> (Alex S)</w:t>
-      </w:r>
-      <w:r>
-        <w:t xml:space="preserve">          Kali</w:t>
+        <w:t xml:space="preserve"> (Alex </w:t>
+      </w:r>
+      <w:proofErr w:type="gramStart"/>
+      <w:r>
+        <w:t>S)</w:t>
+      </w:r>
+      <w:r>
+        <w:t xml:space="preserve">   </w:t>
+      </w:r>
+      <w:proofErr w:type="gramEnd"/>
+      <w:r>
+        <w:t xml:space="preserve">       Kali</w:t>
       </w:r>
       <w:r>
         <w:t>(Javier</w:t>
@@ -1559,7 +1567,29 @@
           <w:sz w:val="32"/>
           <w:szCs w:val="32"/>
         </w:rPr>
-        <w:t>• Además se puede intentar este test comenzando desde</w:t>
+        <w:t xml:space="preserve">• Además se puede intentar </w:t>
+      </w:r>
+      <w:proofErr w:type="gramStart"/>
+      <w:r>
+        <w:rPr>
+          <w:rStyle w:val="markedcontent"/>
+          <w:rFonts w:cstheme="minorHAnsi"/>
+          <w:color w:val="FF0000"/>
+          <w:sz w:val="32"/>
+          <w:szCs w:val="32"/>
+        </w:rPr>
+        <w:t>este test</w:t>
+      </w:r>
+      <w:proofErr w:type="gramEnd"/>
+      <w:r>
+        <w:rPr>
+          <w:rStyle w:val="markedcontent"/>
+          <w:rFonts w:cstheme="minorHAnsi"/>
+          <w:color w:val="FF0000"/>
+          <w:sz w:val="32"/>
+          <w:szCs w:val="32"/>
+        </w:rPr>
+        <w:t xml:space="preserve"> comenzando desde</w:t>
       </w:r>
       <w:r>
         <w:rPr>
@@ -2990,6 +3020,7 @@
         <w:t xml:space="preserve"> (</w:t>
       </w:r>
       <w:proofErr w:type="spellStart"/>
+      <w:proofErr w:type="gramStart"/>
       <w:r>
         <w:rPr>
           <w:rFonts w:cstheme="minorHAnsi"/>
@@ -2999,6 +3030,7 @@
         <w:t>p.ej</w:t>
       </w:r>
       <w:proofErr w:type="spellEnd"/>
+      <w:proofErr w:type="gramEnd"/>
       <w:r>
         <w:rPr>
           <w:rFonts w:cstheme="minorHAnsi"/>
@@ -3091,14 +3123,24 @@
           <w:color w:val="000000" w:themeColor="text1"/>
           <w:lang w:val="es-ES_tradnl"/>
         </w:rPr>
-        <w:t>, y no hablar de los clientes públicamente ni de nada relacionado con las seguridad</w:t>
-      </w:r>
+        <w:t xml:space="preserve">, y no hablar de los clientes públicamente ni de nada relacionado con </w:t>
+      </w:r>
+      <w:proofErr w:type="gramStart"/>
       <w:r>
         <w:rPr>
           <w:rFonts w:cstheme="minorHAnsi"/>
           <w:color w:val="000000" w:themeColor="text1"/>
           <w:lang w:val="es-ES_tradnl"/>
         </w:rPr>
+        <w:t>las seguridad</w:t>
+      </w:r>
+      <w:proofErr w:type="gramEnd"/>
+      <w:r>
+        <w:rPr>
+          <w:rFonts w:cstheme="minorHAnsi"/>
+          <w:color w:val="000000" w:themeColor="text1"/>
+          <w:lang w:val="es-ES_tradnl"/>
+        </w:rPr>
         <w:t xml:space="preserve"> (nada fuera del entorno laboral)</w:t>
       </w:r>
       <w:r>
@@ -3123,14 +3165,32 @@
           <w:color w:val="000000" w:themeColor="text1"/>
           <w:lang w:val="es-ES_tradnl"/>
         </w:rPr>
-        <w:t xml:space="preserve">, y no estar rooteados. De hecho para mayor seguridad los móviles </w:t>
-      </w:r>
+        <w:t xml:space="preserve">, y no estar rooteados. De </w:t>
+      </w:r>
+      <w:proofErr w:type="gramStart"/>
       <w:r>
         <w:rPr>
           <w:rFonts w:cstheme="minorHAnsi"/>
           <w:color w:val="000000" w:themeColor="text1"/>
           <w:lang w:val="es-ES_tradnl"/>
         </w:rPr>
+        <w:t>hecho</w:t>
+      </w:r>
+      <w:proofErr w:type="gramEnd"/>
+      <w:r>
+        <w:rPr>
+          <w:rFonts w:cstheme="minorHAnsi"/>
+          <w:color w:val="000000" w:themeColor="text1"/>
+          <w:lang w:val="es-ES_tradnl"/>
+        </w:rPr>
+        <w:t xml:space="preserve"> para mayor seguridad los móviles </w:t>
+      </w:r>
+      <w:r>
+        <w:rPr>
+          <w:rFonts w:cstheme="minorHAnsi"/>
+          <w:color w:val="000000" w:themeColor="text1"/>
+          <w:lang w:val="es-ES_tradnl"/>
+        </w:rPr>
         <w:t xml:space="preserve">corporativos </w:t>
       </w:r>
       <w:r>
@@ -3167,13 +3227,23 @@
           <w:lang w:val="es-ES_tradnl"/>
         </w:rPr>
       </w:pPr>
+      <w:proofErr w:type="gramStart"/>
       <w:r>
         <w:rPr>
           <w:rFonts w:cstheme="minorHAnsi"/>
           <w:color w:val="000000" w:themeColor="text1"/>
           <w:lang w:val="es-ES_tradnl"/>
         </w:rPr>
-        <w:t xml:space="preserve">Además como protección extra frente a alguien logrando robar credenciales de la VPN y acceder, deberíamos añadir un segundo firewall detrás del primero para evitar que alguien empleara el servicio VPN para mandar paquetes a servicios previamente inaccesibles; pero no lo hemos </w:t>
+        <w:t>Además</w:t>
+      </w:r>
+      <w:proofErr w:type="gramEnd"/>
+      <w:r>
+        <w:rPr>
+          <w:rFonts w:cstheme="minorHAnsi"/>
+          <w:color w:val="000000" w:themeColor="text1"/>
+          <w:lang w:val="es-ES_tradnl"/>
+        </w:rPr>
+        <w:t xml:space="preserve"> como protección extra frente a alguien logrando robar credenciales de la VPN y acceder, deberíamos añadir un segundo firewall detrás del primero para evitar que alguien empleara el servicio VPN para mandar paquetes a servicios previamente inaccesibles; pero no lo hemos </w:t>
       </w:r>
       <w:r>
         <w:rPr>
@@ -3482,8 +3552,20 @@
           <w:sz w:val="32"/>
           <w:szCs w:val="32"/>
         </w:rPr>
-        <w:t>exterior, NORMALMENTE se aplica auditoría en caja</w:t>
-      </w:r>
+        <w:t xml:space="preserve">exterior, NORMALMENTE se aplica auditoría en </w:t>
+      </w:r>
+      <w:proofErr w:type="gramStart"/>
+      <w:r>
+        <w:rPr>
+          <w:rStyle w:val="markedcontent"/>
+          <w:rFonts w:cstheme="minorHAnsi"/>
+          <w:color w:val="92D050"/>
+          <w:sz w:val="32"/>
+          <w:szCs w:val="32"/>
+        </w:rPr>
+        <w:t>caja</w:t>
+      </w:r>
+      <w:proofErr w:type="gramEnd"/>
       <w:r>
         <w:rPr>
           <w:rFonts w:cstheme="minorHAnsi"/>

</xml_diff>

<commit_message>
actualizado a caja blanca, aun a medio hacer
</commit_message>
<xml_diff>
--- a/Documentacion/MemoriaGryffindorCIT31-01.docx
+++ b/Documentacion/MemoriaGryffindorCIT31-01.docx
@@ -120,7 +120,7 @@
       <w:pPr>
         <w:pStyle w:val="Ttulo1"/>
       </w:pPr>
-      <w:bookmarkStart w:id="0" w:name="_Toc102820786"/>
+      <w:bookmarkStart w:id="0" w:name="_Toc103794601"/>
       <w:r>
         <w:lastRenderedPageBreak/>
         <w:t>ÍNDICE</w:t>
@@ -158,7 +158,7 @@
         </w:rPr>
         <w:fldChar w:fldCharType="separate"/>
       </w:r>
-      <w:hyperlink w:anchor="_Toc102820786" w:history="1">
+      <w:hyperlink w:anchor="_Toc103794601" w:history="1">
         <w:r>
           <w:rPr>
             <w:rStyle w:val="Hipervnculo"/>
@@ -185,7 +185,7 @@
             <w:noProof/>
             <w:webHidden/>
           </w:rPr>
-          <w:instrText xml:space="preserve"> PAGEREF _Toc102820786 \h </w:instrText>
+          <w:instrText xml:space="preserve"> PAGEREF _Toc103794601 \h </w:instrText>
         </w:r>
         <w:r>
           <w:rPr>
@@ -229,7 +229,7 @@
           <w:lang w:val="es-ES"/>
         </w:rPr>
       </w:pPr>
-      <w:hyperlink w:anchor="_Toc102820787" w:history="1">
+      <w:hyperlink w:anchor="_Toc103794602" w:history="1">
         <w:r>
           <w:rPr>
             <w:rStyle w:val="Hipervnculo"/>
@@ -256,7 +256,7 @@
             <w:noProof/>
             <w:webHidden/>
           </w:rPr>
-          <w:instrText xml:space="preserve"> PAGEREF _Toc102820787 \h </w:instrText>
+          <w:instrText xml:space="preserve"> PAGEREF _Toc103794602 \h </w:instrText>
         </w:r>
         <w:r>
           <w:rPr>
@@ -300,7 +300,7 @@
           <w:lang w:val="es-ES"/>
         </w:rPr>
       </w:pPr>
-      <w:hyperlink w:anchor="_Toc102820788" w:history="1">
+      <w:hyperlink w:anchor="_Toc103794603" w:history="1">
         <w:r>
           <w:rPr>
             <w:rStyle w:val="Hipervnculo"/>
@@ -327,7 +327,7 @@
             <w:noProof/>
             <w:webHidden/>
           </w:rPr>
-          <w:instrText xml:space="preserve"> PAGEREF _Toc102820788 \h </w:instrText>
+          <w:instrText xml:space="preserve"> PAGEREF _Toc103794603 \h </w:instrText>
         </w:r>
         <w:r>
           <w:rPr>
@@ -371,7 +371,7 @@
           <w:lang w:val="es-ES"/>
         </w:rPr>
       </w:pPr>
-      <w:hyperlink w:anchor="_Toc102820789" w:history="1">
+      <w:hyperlink w:anchor="_Toc103794604" w:history="1">
         <w:r>
           <w:rPr>
             <w:rStyle w:val="Hipervnculo"/>
@@ -398,7 +398,7 @@
             <w:noProof/>
             <w:webHidden/>
           </w:rPr>
-          <w:instrText xml:space="preserve"> PAGEREF _Toc102820789 \h </w:instrText>
+          <w:instrText xml:space="preserve"> PAGEREF _Toc103794604 \h </w:instrText>
         </w:r>
         <w:r>
           <w:rPr>
@@ -442,7 +442,7 @@
           <w:lang w:val="es-ES"/>
         </w:rPr>
       </w:pPr>
-      <w:hyperlink w:anchor="_Toc102820790" w:history="1">
+      <w:hyperlink w:anchor="_Toc103794605" w:history="1">
         <w:r>
           <w:rPr>
             <w:rStyle w:val="Hipervnculo"/>
@@ -469,7 +469,7 @@
             <w:noProof/>
             <w:webHidden/>
           </w:rPr>
-          <w:instrText xml:space="preserve"> PAGEREF _Toc102820790 \h </w:instrText>
+          <w:instrText xml:space="preserve"> PAGEREF _Toc103794605 \h </w:instrText>
         </w:r>
         <w:r>
           <w:rPr>
@@ -490,6 +490,552 @@
             <w:webHidden/>
           </w:rPr>
           <w:t>6</w:t>
+        </w:r>
+        <w:r>
+          <w:rPr>
+            <w:noProof/>
+            <w:webHidden/>
+          </w:rPr>
+          <w:fldChar w:fldCharType="end"/>
+        </w:r>
+      </w:hyperlink>
+    </w:p>
+    <w:p>
+      <w:pPr>
+        <w:pStyle w:val="TDC2"/>
+        <w:tabs>
+          <w:tab w:val="left" w:pos="880"/>
+          <w:tab w:val="right" w:leader="underscore" w:pos="8494"/>
+        </w:tabs>
+        <w:rPr>
+          <w:rFonts w:asciiTheme="minorHAnsi" w:eastAsiaTheme="minorEastAsia" w:hAnsiTheme="minorHAnsi" w:cstheme="minorBidi"/>
+          <w:noProof/>
+          <w:szCs w:val="22"/>
+          <w:lang w:val="es-ES"/>
+        </w:rPr>
+      </w:pPr>
+      <w:hyperlink w:anchor="_Toc103794606" w:history="1">
+        <w:r>
+          <w:rPr>
+            <w:rStyle w:val="Hipervnculo"/>
+            <w:noProof/>
+            <w:lang w:bidi="he-IL"/>
+          </w:rPr>
+          <w:t>1.</w:t>
+        </w:r>
+        <w:r>
+          <w:rPr>
+            <w:rFonts w:asciiTheme="minorHAnsi" w:eastAsiaTheme="minorEastAsia" w:hAnsiTheme="minorHAnsi" w:cstheme="minorBidi"/>
+            <w:noProof/>
+            <w:szCs w:val="22"/>
+            <w:lang w:val="es-ES"/>
+          </w:rPr>
+          <w:tab/>
+        </w:r>
+        <w:r>
+          <w:rPr>
+            <w:rStyle w:val="Hipervnculo"/>
+            <w:rFonts w:cstheme="minorHAnsi"/>
+            <w:noProof/>
+            <w:lang w:bidi="he-IL"/>
+          </w:rPr>
+          <w:t>Enumeración de redes, componentes, topologías y protocolos</w:t>
+        </w:r>
+        <w:r>
+          <w:rPr>
+            <w:noProof/>
+            <w:webHidden/>
+          </w:rPr>
+          <w:tab/>
+        </w:r>
+        <w:r>
+          <w:rPr>
+            <w:noProof/>
+            <w:webHidden/>
+          </w:rPr>
+          <w:fldChar w:fldCharType="begin"/>
+        </w:r>
+        <w:r>
+          <w:rPr>
+            <w:noProof/>
+            <w:webHidden/>
+          </w:rPr>
+          <w:instrText xml:space="preserve"> PAGEREF _Toc103794606 \h </w:instrText>
+        </w:r>
+        <w:r>
+          <w:rPr>
+            <w:noProof/>
+            <w:webHidden/>
+          </w:rPr>
+        </w:r>
+        <w:r>
+          <w:rPr>
+            <w:noProof/>
+            <w:webHidden/>
+          </w:rPr>
+          <w:fldChar w:fldCharType="separate"/>
+        </w:r>
+        <w:r>
+          <w:rPr>
+            <w:noProof/>
+            <w:webHidden/>
+          </w:rPr>
+          <w:t>6</w:t>
+        </w:r>
+        <w:r>
+          <w:rPr>
+            <w:noProof/>
+            <w:webHidden/>
+          </w:rPr>
+          <w:fldChar w:fldCharType="end"/>
+        </w:r>
+      </w:hyperlink>
+    </w:p>
+    <w:p>
+      <w:pPr>
+        <w:pStyle w:val="TDC2"/>
+        <w:tabs>
+          <w:tab w:val="left" w:pos="880"/>
+          <w:tab w:val="right" w:leader="underscore" w:pos="8494"/>
+        </w:tabs>
+        <w:rPr>
+          <w:rFonts w:asciiTheme="minorHAnsi" w:eastAsiaTheme="minorEastAsia" w:hAnsiTheme="minorHAnsi" w:cstheme="minorBidi"/>
+          <w:noProof/>
+          <w:szCs w:val="22"/>
+          <w:lang w:val="es-ES"/>
+        </w:rPr>
+      </w:pPr>
+      <w:hyperlink w:anchor="_Toc103794607" w:history="1">
+        <w:r>
+          <w:rPr>
+            <w:rStyle w:val="Hipervnculo"/>
+            <w:noProof/>
+            <w:lang w:bidi="he-IL"/>
+          </w:rPr>
+          <w:t>2.</w:t>
+        </w:r>
+        <w:r>
+          <w:rPr>
+            <w:rFonts w:asciiTheme="minorHAnsi" w:eastAsiaTheme="minorEastAsia" w:hAnsiTheme="minorHAnsi" w:cstheme="minorBidi"/>
+            <w:noProof/>
+            <w:szCs w:val="22"/>
+            <w:lang w:val="es-ES"/>
+          </w:rPr>
+          <w:tab/>
+        </w:r>
+        <w:r>
+          <w:rPr>
+            <w:rStyle w:val="Hipervnculo"/>
+            <w:rFonts w:cstheme="minorHAnsi"/>
+            <w:noProof/>
+            <w:lang w:bidi="he-IL"/>
+          </w:rPr>
+          <w:t>Identificación de los sistemas operativos instalados</w:t>
+        </w:r>
+        <w:r>
+          <w:rPr>
+            <w:noProof/>
+            <w:webHidden/>
+          </w:rPr>
+          <w:tab/>
+        </w:r>
+        <w:r>
+          <w:rPr>
+            <w:noProof/>
+            <w:webHidden/>
+          </w:rPr>
+          <w:fldChar w:fldCharType="begin"/>
+        </w:r>
+        <w:r>
+          <w:rPr>
+            <w:noProof/>
+            <w:webHidden/>
+          </w:rPr>
+          <w:instrText xml:space="preserve"> PAGEREF _Toc103794607 \h </w:instrText>
+        </w:r>
+        <w:r>
+          <w:rPr>
+            <w:noProof/>
+            <w:webHidden/>
+          </w:rPr>
+        </w:r>
+        <w:r>
+          <w:rPr>
+            <w:noProof/>
+            <w:webHidden/>
+          </w:rPr>
+          <w:fldChar w:fldCharType="separate"/>
+        </w:r>
+        <w:r>
+          <w:rPr>
+            <w:noProof/>
+            <w:webHidden/>
+          </w:rPr>
+          <w:t>6</w:t>
+        </w:r>
+        <w:r>
+          <w:rPr>
+            <w:noProof/>
+            <w:webHidden/>
+          </w:rPr>
+          <w:fldChar w:fldCharType="end"/>
+        </w:r>
+      </w:hyperlink>
+    </w:p>
+    <w:p>
+      <w:pPr>
+        <w:pStyle w:val="TDC2"/>
+        <w:tabs>
+          <w:tab w:val="left" w:pos="880"/>
+          <w:tab w:val="right" w:leader="underscore" w:pos="8494"/>
+        </w:tabs>
+        <w:rPr>
+          <w:rFonts w:asciiTheme="minorHAnsi" w:eastAsiaTheme="minorEastAsia" w:hAnsiTheme="minorHAnsi" w:cstheme="minorBidi"/>
+          <w:noProof/>
+          <w:szCs w:val="22"/>
+          <w:lang w:val="es-ES"/>
+        </w:rPr>
+      </w:pPr>
+      <w:hyperlink w:anchor="_Toc103794608" w:history="1">
+        <w:r>
+          <w:rPr>
+            <w:rStyle w:val="Hipervnculo"/>
+            <w:noProof/>
+            <w:lang w:bidi="he-IL"/>
+          </w:rPr>
+          <w:t>3.</w:t>
+        </w:r>
+        <w:r>
+          <w:rPr>
+            <w:rFonts w:asciiTheme="minorHAnsi" w:eastAsiaTheme="minorEastAsia" w:hAnsiTheme="minorHAnsi" w:cstheme="minorBidi"/>
+            <w:noProof/>
+            <w:szCs w:val="22"/>
+            <w:lang w:val="es-ES"/>
+          </w:rPr>
+          <w:tab/>
+        </w:r>
+        <w:r>
+          <w:rPr>
+            <w:rStyle w:val="Hipervnculo"/>
+            <w:rFonts w:cstheme="minorHAnsi"/>
+            <w:noProof/>
+            <w:lang w:bidi="he-IL"/>
+          </w:rPr>
+          <w:t>Análisis de servicios y aplicaciones</w:t>
+        </w:r>
+        <w:r>
+          <w:rPr>
+            <w:noProof/>
+            <w:webHidden/>
+          </w:rPr>
+          <w:tab/>
+        </w:r>
+        <w:r>
+          <w:rPr>
+            <w:noProof/>
+            <w:webHidden/>
+          </w:rPr>
+          <w:fldChar w:fldCharType="begin"/>
+        </w:r>
+        <w:r>
+          <w:rPr>
+            <w:noProof/>
+            <w:webHidden/>
+          </w:rPr>
+          <w:instrText xml:space="preserve"> PAGEREF _Toc103794608 \h </w:instrText>
+        </w:r>
+        <w:r>
+          <w:rPr>
+            <w:noProof/>
+            <w:webHidden/>
+          </w:rPr>
+        </w:r>
+        <w:r>
+          <w:rPr>
+            <w:noProof/>
+            <w:webHidden/>
+          </w:rPr>
+          <w:fldChar w:fldCharType="separate"/>
+        </w:r>
+        <w:r>
+          <w:rPr>
+            <w:noProof/>
+            <w:webHidden/>
+          </w:rPr>
+          <w:t>7</w:t>
+        </w:r>
+        <w:r>
+          <w:rPr>
+            <w:noProof/>
+            <w:webHidden/>
+          </w:rPr>
+          <w:fldChar w:fldCharType="end"/>
+        </w:r>
+      </w:hyperlink>
+    </w:p>
+    <w:p>
+      <w:pPr>
+        <w:pStyle w:val="TDC2"/>
+        <w:tabs>
+          <w:tab w:val="left" w:pos="880"/>
+          <w:tab w:val="right" w:leader="underscore" w:pos="8494"/>
+        </w:tabs>
+        <w:rPr>
+          <w:rFonts w:asciiTheme="minorHAnsi" w:eastAsiaTheme="minorEastAsia" w:hAnsiTheme="minorHAnsi" w:cstheme="minorBidi"/>
+          <w:noProof/>
+          <w:szCs w:val="22"/>
+          <w:lang w:val="es-ES"/>
+        </w:rPr>
+      </w:pPr>
+      <w:hyperlink w:anchor="_Toc103794609" w:history="1">
+        <w:r>
+          <w:rPr>
+            <w:rStyle w:val="Hipervnculo"/>
+            <w:noProof/>
+            <w:lang w:bidi="he-IL"/>
+          </w:rPr>
+          <w:t>4.</w:t>
+        </w:r>
+        <w:r>
+          <w:rPr>
+            <w:rFonts w:asciiTheme="minorHAnsi" w:eastAsiaTheme="minorEastAsia" w:hAnsiTheme="minorHAnsi" w:cstheme="minorBidi"/>
+            <w:noProof/>
+            <w:szCs w:val="22"/>
+            <w:lang w:val="es-ES"/>
+          </w:rPr>
+          <w:tab/>
+        </w:r>
+        <w:r>
+          <w:rPr>
+            <w:rStyle w:val="Hipervnculo"/>
+            <w:rFonts w:cstheme="minorHAnsi"/>
+            <w:noProof/>
+            <w:lang w:bidi="he-IL"/>
+          </w:rPr>
+          <w:t>Detección, comprobación y evaluación de vulnerabilidades</w:t>
+        </w:r>
+        <w:r>
+          <w:rPr>
+            <w:noProof/>
+            <w:webHidden/>
+          </w:rPr>
+          <w:tab/>
+        </w:r>
+        <w:r>
+          <w:rPr>
+            <w:noProof/>
+            <w:webHidden/>
+          </w:rPr>
+          <w:fldChar w:fldCharType="begin"/>
+        </w:r>
+        <w:r>
+          <w:rPr>
+            <w:noProof/>
+            <w:webHidden/>
+          </w:rPr>
+          <w:instrText xml:space="preserve"> PAGEREF _Toc103794609 \h </w:instrText>
+        </w:r>
+        <w:r>
+          <w:rPr>
+            <w:noProof/>
+            <w:webHidden/>
+          </w:rPr>
+        </w:r>
+        <w:r>
+          <w:rPr>
+            <w:noProof/>
+            <w:webHidden/>
+          </w:rPr>
+          <w:fldChar w:fldCharType="separate"/>
+        </w:r>
+        <w:r>
+          <w:rPr>
+            <w:noProof/>
+            <w:webHidden/>
+          </w:rPr>
+          <w:t>7</w:t>
+        </w:r>
+        <w:r>
+          <w:rPr>
+            <w:noProof/>
+            <w:webHidden/>
+          </w:rPr>
+          <w:fldChar w:fldCharType="end"/>
+        </w:r>
+      </w:hyperlink>
+    </w:p>
+    <w:p>
+      <w:pPr>
+        <w:pStyle w:val="TDC2"/>
+        <w:tabs>
+          <w:tab w:val="left" w:pos="880"/>
+          <w:tab w:val="right" w:leader="underscore" w:pos="8494"/>
+        </w:tabs>
+        <w:rPr>
+          <w:rFonts w:asciiTheme="minorHAnsi" w:eastAsiaTheme="minorEastAsia" w:hAnsiTheme="minorHAnsi" w:cstheme="minorBidi"/>
+          <w:noProof/>
+          <w:szCs w:val="22"/>
+          <w:lang w:val="es-ES"/>
+        </w:rPr>
+      </w:pPr>
+      <w:hyperlink w:anchor="_Toc103794610" w:history="1">
+        <w:r>
+          <w:rPr>
+            <w:rStyle w:val="Hipervnculo"/>
+            <w:noProof/>
+            <w:lang w:bidi="he-IL"/>
+          </w:rPr>
+          <w:t>5.</w:t>
+        </w:r>
+        <w:r>
+          <w:rPr>
+            <w:rFonts w:asciiTheme="minorHAnsi" w:eastAsiaTheme="minorEastAsia" w:hAnsiTheme="minorHAnsi" w:cstheme="minorBidi"/>
+            <w:noProof/>
+            <w:szCs w:val="22"/>
+            <w:lang w:val="es-ES"/>
+          </w:rPr>
+          <w:tab/>
+        </w:r>
+        <w:r>
+          <w:rPr>
+            <w:rStyle w:val="Hipervnculo"/>
+            <w:rFonts w:cstheme="minorHAnsi"/>
+            <w:noProof/>
+            <w:lang w:bidi="he-IL"/>
+          </w:rPr>
+          <w:t>Medidas específicas de corrección</w:t>
+        </w:r>
+        <w:r>
+          <w:rPr>
+            <w:noProof/>
+            <w:webHidden/>
+          </w:rPr>
+          <w:tab/>
+        </w:r>
+        <w:r>
+          <w:rPr>
+            <w:noProof/>
+            <w:webHidden/>
+          </w:rPr>
+          <w:fldChar w:fldCharType="begin"/>
+        </w:r>
+        <w:r>
+          <w:rPr>
+            <w:noProof/>
+            <w:webHidden/>
+          </w:rPr>
+          <w:instrText xml:space="preserve"> PAGEREF _Toc103794610 \h </w:instrText>
+        </w:r>
+        <w:r>
+          <w:rPr>
+            <w:noProof/>
+            <w:webHidden/>
+          </w:rPr>
+        </w:r>
+        <w:r>
+          <w:rPr>
+            <w:noProof/>
+            <w:webHidden/>
+          </w:rPr>
+          <w:fldChar w:fldCharType="separate"/>
+        </w:r>
+        <w:r>
+          <w:rPr>
+            <w:noProof/>
+            <w:webHidden/>
+          </w:rPr>
+          <w:t>7</w:t>
+        </w:r>
+        <w:r>
+          <w:rPr>
+            <w:noProof/>
+            <w:webHidden/>
+          </w:rPr>
+          <w:fldChar w:fldCharType="end"/>
+        </w:r>
+      </w:hyperlink>
+    </w:p>
+    <w:p>
+      <w:pPr>
+        <w:pStyle w:val="TDC2"/>
+        <w:tabs>
+          <w:tab w:val="left" w:pos="880"/>
+          <w:tab w:val="right" w:leader="underscore" w:pos="8494"/>
+        </w:tabs>
+        <w:rPr>
+          <w:rFonts w:asciiTheme="minorHAnsi" w:eastAsiaTheme="minorEastAsia" w:hAnsiTheme="minorHAnsi" w:cstheme="minorBidi"/>
+          <w:noProof/>
+          <w:szCs w:val="22"/>
+          <w:lang w:val="es-ES"/>
+        </w:rPr>
+      </w:pPr>
+      <w:hyperlink w:anchor="_Toc103794611" w:history="1">
+        <w:r>
+          <w:rPr>
+            <w:rStyle w:val="Hipervnculo"/>
+            <w:noProof/>
+            <w:lang w:bidi="he-IL"/>
+          </w:rPr>
+          <w:t>6.</w:t>
+        </w:r>
+        <w:r>
+          <w:rPr>
+            <w:rFonts w:asciiTheme="minorHAnsi" w:eastAsiaTheme="minorEastAsia" w:hAnsiTheme="minorHAnsi" w:cstheme="minorBidi"/>
+            <w:noProof/>
+            <w:szCs w:val="22"/>
+            <w:lang w:val="es-ES"/>
+          </w:rPr>
+          <w:tab/>
+        </w:r>
+        <w:r>
+          <w:rPr>
+            <w:rStyle w:val="Hipervnculo"/>
+            <w:rFonts w:cstheme="minorHAnsi"/>
+            <w:noProof/>
+            <w:lang w:bidi="he-IL"/>
+          </w:rPr>
+          <w:t>Recomendaciones sobre implantación de medidas preventivas.</w:t>
+        </w:r>
+        <w:r>
+          <w:rPr>
+            <w:noProof/>
+            <w:webHidden/>
+          </w:rPr>
+          <w:tab/>
+        </w:r>
+        <w:r>
+          <w:rPr>
+            <w:noProof/>
+            <w:webHidden/>
+          </w:rPr>
+          <w:fldChar w:fldCharType="begin"/>
+        </w:r>
+        <w:r>
+          <w:rPr>
+            <w:noProof/>
+            <w:webHidden/>
+          </w:rPr>
+          <w:instrText xml:space="preserve"> PAGEREF _Toc103794611 \h </w:instrText>
+        </w:r>
+        <w:r>
+          <w:rPr>
+            <w:noProof/>
+            <w:webHidden/>
+          </w:rPr>
+        </w:r>
+        <w:r>
+          <w:rPr>
+            <w:noProof/>
+            <w:webHidden/>
+          </w:rPr>
+          <w:fldChar w:fldCharType="separate"/>
+        </w:r>
+        <w:r>
+          <w:rPr>
+            <w:noProof/>
+            <w:webHidden/>
+          </w:rPr>
+          <w:t>7</w:t>
         </w:r>
         <w:r>
           <w:rPr>
@@ -513,7 +1059,7 @@
           <w:lang w:val="es-ES"/>
         </w:rPr>
       </w:pPr>
-      <w:hyperlink w:anchor="_Toc102820791" w:history="1">
+      <w:hyperlink w:anchor="_Toc103794612" w:history="1">
         <w:r>
           <w:rPr>
             <w:rStyle w:val="Hipervnculo"/>
@@ -540,7 +1086,7 @@
             <w:noProof/>
             <w:webHidden/>
           </w:rPr>
-          <w:instrText xml:space="preserve"> PAGEREF _Toc102820791 \h </w:instrText>
+          <w:instrText xml:space="preserve"> PAGEREF _Toc103794612 \h </w:instrText>
         </w:r>
         <w:r>
           <w:rPr>
@@ -560,7 +1106,7 @@
             <w:noProof/>
             <w:webHidden/>
           </w:rPr>
-          <w:t>7</w:t>
+          <w:t>9</w:t>
         </w:r>
         <w:r>
           <w:rPr>
@@ -588,7 +1134,7 @@
       <w:pPr>
         <w:pStyle w:val="Ttulo1"/>
       </w:pPr>
-      <w:bookmarkStart w:id="1" w:name="_Toc102820787"/>
+      <w:bookmarkStart w:id="1" w:name="_Toc103794602"/>
       <w:r>
         <w:lastRenderedPageBreak/>
         <w:t>ÍNDICE</w:t>
@@ -722,7 +1268,7 @@
       <w:pPr>
         <w:pStyle w:val="Ttulo1"/>
       </w:pPr>
-      <w:bookmarkStart w:id="2" w:name="_Toc102820788"/>
+      <w:bookmarkStart w:id="2" w:name="_Toc103794603"/>
       <w:r>
         <w:lastRenderedPageBreak/>
         <w:t>ENUNCIADO</w:t>
@@ -920,7 +1466,7 @@
       <w:pPr>
         <w:pStyle w:val="Ttulo1"/>
       </w:pPr>
-      <w:bookmarkStart w:id="3" w:name="_Toc102820789"/>
+      <w:bookmarkStart w:id="3" w:name="_Toc103794604"/>
       <w:r>
         <w:t>RED PROPUESTA</w:t>
       </w:r>
@@ -950,6 +1496,59 @@
         <w:jc w:val="both"/>
       </w:pPr>
       <w:r>
+        <w:t>El edificio remoto tiene red 192.168.57.0/24, el edificio de la empresa 192.168.58.0/24 y la internet la simulamos con la 192.168.</w:t>
+      </w:r>
+      <w:r>
+        <w:t>0</w:t>
+      </w:r>
+      <w:r>
+        <w:t>.0/24</w:t>
+      </w:r>
+      <w:r>
+        <w:t>, inicialmente tratamos de hacer</w:t>
+      </w:r>
+      <w:r>
+        <w:t xml:space="preserve"> una conexión entre dos ordenadores físicos virtualizando los edificios y</w:t>
+      </w:r>
+      <w:r>
+        <w:t xml:space="preserve"> con </w:t>
+      </w:r>
+      <w:r>
+        <w:t>un módem físico entre medias</w:t>
+      </w:r>
+      <w:r>
+        <w:t>, pero no funcionó así que pasamos a virtualizarlo todo</w:t>
+      </w:r>
+      <w:r>
+        <w:t xml:space="preserve"> en una máquina</w:t>
+      </w:r>
+      <w:r>
+        <w:t xml:space="preserve"> y quitarnos el </w:t>
+      </w:r>
+      <w:proofErr w:type="spellStart"/>
+      <w:r>
+        <w:t>router</w:t>
+      </w:r>
+      <w:proofErr w:type="spellEnd"/>
+      <w:r>
+        <w:t xml:space="preserve"> de en medio</w:t>
+      </w:r>
+      <w:r>
+        <w:t>.</w:t>
+      </w:r>
+    </w:p>
+    <w:p>
+      <w:pPr>
+        <w:pStyle w:val="Default"/>
+        <w:jc w:val="both"/>
+      </w:pPr>
+    </w:p>
+    <w:p>
+      <w:pPr>
+        <w:pStyle w:val="Default"/>
+        <w:jc w:val="both"/>
+      </w:pPr>
+      <w:r>
         <w:t>Hemos supuesto que</w:t>
       </w:r>
       <w:r>
@@ -981,7 +1580,7 @@
         <w:t>de política restrictiva</w:t>
       </w:r>
       <w:r>
-        <w:t>, para mayor seguridad (menos funcionalidades supone menos potenciales vulnerabilidades,), permitiendo la entrada por el puerto 443 y 80</w:t>
+        <w:t>, para mayor seguridad (menos funcionalidades supone menos potenciales vulnerabilidades), permitiendo la entrada por el puerto 443 y 80</w:t>
       </w:r>
       <w:r>
         <w:t>; y sin suponer mayor profundidad en la red, para permitir virtualizar varias máquinas.</w:t>
@@ -1347,7 +1946,7 @@
       <w:pPr>
         <w:pStyle w:val="Ttulo1"/>
       </w:pPr>
-      <w:bookmarkStart w:id="6" w:name="_Toc102820790"/>
+      <w:bookmarkStart w:id="6" w:name="_Toc103794605"/>
       <w:r>
         <w:t>AUDITORIA</w:t>
       </w:r>
@@ -1361,16 +1960,23 @@
         <w:t>e</w:t>
       </w:r>
       <w:r>
-        <w:t xml:space="preserve">ar una auditoría de caja gris para </w:t>
-      </w:r>
-      <w:r>
-        <w:t xml:space="preserve">mayor eficiencia, con un conocimiento parcial de la red; empleando </w:t>
-      </w:r>
-      <w:proofErr w:type="spellStart"/>
-      <w:r>
-        <w:t>nMap</w:t>
-      </w:r>
-      <w:proofErr w:type="spellEnd"/>
+        <w:t xml:space="preserve">ar una auditoría de caja </w:t>
+      </w:r>
+      <w:r>
+        <w:t>blanca por falta de tiempo y</w:t>
+      </w:r>
+      <w:r>
+        <w:t xml:space="preserve"> para </w:t>
+      </w:r>
+      <w:r>
+        <w:t xml:space="preserve">mayor eficiencia, con un conocimiento </w:t>
+      </w:r>
+      <w:r>
+        <w:t>tota</w:t>
+      </w:r>
+      <w:r>
+        <w:t>l de la red</w:t>
+      </w:r>
       <w:r>
         <w:t>.</w:t>
       </w:r>
@@ -1403,18 +2009,10 @@
         <w:t>Kali</w:t>
       </w:r>
       <w:r>
-        <w:t xml:space="preserve"> (Alex </w:t>
-      </w:r>
-      <w:proofErr w:type="gramStart"/>
-      <w:r>
-        <w:t>S)</w:t>
-      </w:r>
-      <w:r>
-        <w:t xml:space="preserve">   </w:t>
-      </w:r>
-      <w:proofErr w:type="gramEnd"/>
-      <w:r>
-        <w:t xml:space="preserve">       Kali</w:t>
+        <w:t xml:space="preserve"> (Alex S)</w:t>
+      </w:r>
+      <w:r>
+        <w:t xml:space="preserve">          Kali</w:t>
       </w:r>
       <w:r>
         <w:t>(Javier</w:t>
@@ -1426,10 +2024,7 @@
         <w:t>)</w:t>
       </w:r>
       <w:r>
-        <w:t xml:space="preserve">          </w:t>
-      </w:r>
-      <w:r>
-        <w:t>Kali</w:t>
+        <w:t xml:space="preserve">          Kali</w:t>
       </w:r>
       <w:r>
         <w:t xml:space="preserve"> (Víctor)</w:t>
@@ -1445,270 +2040,766 @@
           <w:szCs w:val="32"/>
         </w:rPr>
       </w:pPr>
-      <w:r>
-        <w:rPr>
-          <w:rStyle w:val="markedcontent"/>
-          <w:rFonts w:cstheme="minorHAnsi"/>
-          <w:color w:val="FF0000"/>
+    </w:p>
+    <w:p>
+      <w:pPr>
+        <w:pStyle w:val="Ttulo2"/>
+        <w:numPr>
+          <w:ilvl w:val="0"/>
+          <w:numId w:val="5"/>
+        </w:numPr>
+        <w:rPr>
+          <w:rStyle w:val="markedcontent"/>
+        </w:rPr>
+      </w:pPr>
+      <w:bookmarkStart w:id="7" w:name="_Toc103794606"/>
+      <w:r>
+        <w:rPr>
+          <w:rStyle w:val="markedcontent"/>
+          <w:rFonts w:cstheme="minorHAnsi"/>
+          <w:color w:val="4472C4" w:themeColor="accent1"/>
           <w:sz w:val="32"/>
           <w:szCs w:val="32"/>
         </w:rPr>
-        <w:t>Es la auditoría que mezcla características de las dos</w:t>
-      </w:r>
-      <w:r>
-        <w:rPr>
-          <w:rFonts w:cstheme="minorHAnsi"/>
-          <w:color w:val="FF0000"/>
-          <w:sz w:val="8"/>
-          <w:szCs w:val="8"/>
-        </w:rPr>
-        <w:br/>
-      </w:r>
-      <w:r>
-        <w:rPr>
-          <w:rStyle w:val="markedcontent"/>
-          <w:rFonts w:cstheme="minorHAnsi"/>
-          <w:color w:val="FF0000"/>
+        <w:t>Enumeración de redes, componentes, topologías y</w:t>
+      </w:r>
+      <w:r>
+        <w:rPr>
+          <w:rFonts w:cstheme="minorHAnsi"/>
+          <w:color w:val="4472C4" w:themeColor="accent1"/>
           <w:sz w:val="32"/>
           <w:szCs w:val="32"/>
         </w:rPr>
-        <w:t>anteriores</w:t>
-      </w:r>
-      <w:r>
-        <w:rPr>
-          <w:rFonts w:cstheme="minorHAnsi"/>
-          <w:color w:val="FF0000"/>
-          <w:sz w:val="8"/>
-          <w:szCs w:val="8"/>
-        </w:rPr>
         <w:br/>
       </w:r>
       <w:r>
         <w:rPr>
           <w:rStyle w:val="markedcontent"/>
           <w:rFonts w:cstheme="minorHAnsi"/>
-          <w:color w:val="FF0000"/>
+          <w:color w:val="4472C4" w:themeColor="accent1"/>
           <w:sz w:val="32"/>
           <w:szCs w:val="32"/>
         </w:rPr>
-        <w:t>• Posiblemente sea la más “eficiente” porque simulamos</w:t>
-      </w:r>
-      <w:r>
-        <w:rPr>
-          <w:rFonts w:cstheme="minorHAnsi"/>
-          <w:color w:val="FF0000"/>
-          <w:sz w:val="8"/>
-          <w:szCs w:val="8"/>
-        </w:rPr>
-        <w:br/>
-      </w:r>
-      <w:r>
-        <w:rPr>
-          <w:rStyle w:val="markedcontent"/>
-          <w:rFonts w:cstheme="minorHAnsi"/>
-          <w:color w:val="FF0000"/>
+        <w:t>protocolos</w:t>
+      </w:r>
+      <w:bookmarkEnd w:id="7"/>
+    </w:p>
+    <w:p>
+      <w:pPr>
+        <w:rPr>
+          <w:rStyle w:val="markedcontent"/>
+          <w:rFonts w:cstheme="minorHAnsi"/>
+          <w:color w:val="000000" w:themeColor="text1"/>
+          <w:sz w:val="28"/>
+          <w:szCs w:val="28"/>
+        </w:rPr>
+      </w:pPr>
+      <w:r>
+        <w:rPr>
+          <w:rStyle w:val="markedcontent"/>
+          <w:rFonts w:cstheme="minorHAnsi"/>
+          <w:color w:val="000000" w:themeColor="text1"/>
+          <w:sz w:val="28"/>
+          <w:szCs w:val="28"/>
+        </w:rPr>
+        <w:t>Hay 3 redes, mencionadas en el apartado red propuesta:</w:t>
+      </w:r>
+    </w:p>
+    <w:p>
+      <w:pPr>
+        <w:rPr>
+          <w:rStyle w:val="markedcontent"/>
+          <w:rFonts w:cstheme="minorHAnsi"/>
+          <w:color w:val="000000" w:themeColor="text1"/>
+          <w:sz w:val="28"/>
+          <w:szCs w:val="28"/>
+        </w:rPr>
+      </w:pPr>
+      <w:r>
+        <w:rPr>
+          <w:rStyle w:val="markedcontent"/>
+          <w:rFonts w:cstheme="minorHAnsi"/>
+          <w:color w:val="000000" w:themeColor="text1"/>
+          <w:sz w:val="28"/>
+          <w:szCs w:val="28"/>
+        </w:rPr>
+        <w:t>LAN</w:t>
+      </w:r>
+      <w:r>
+        <w:rPr>
+          <w:rStyle w:val="markedcontent"/>
+          <w:rFonts w:cstheme="minorHAnsi"/>
+          <w:color w:val="000000" w:themeColor="text1"/>
+          <w:sz w:val="28"/>
+          <w:szCs w:val="28"/>
+        </w:rPr>
+        <w:t>A</w:t>
+      </w:r>
+      <w:r>
+        <w:rPr>
+          <w:rStyle w:val="markedcontent"/>
+          <w:rFonts w:cstheme="minorHAnsi"/>
+          <w:color w:val="000000" w:themeColor="text1"/>
+          <w:sz w:val="28"/>
+          <w:szCs w:val="28"/>
+        </w:rPr>
+        <w:t xml:space="preserve"> </w:t>
+      </w:r>
+      <w:r>
+        <w:rPr>
+          <w:rStyle w:val="markedcontent"/>
+          <w:color w:val="000000" w:themeColor="text1"/>
+        </w:rPr>
+        <w:t xml:space="preserve">– La red </w:t>
+      </w:r>
+      <w:r>
+        <w:rPr>
+          <w:rStyle w:val="markedcontent"/>
+          <w:color w:val="000000" w:themeColor="text1"/>
+        </w:rPr>
+        <w:t xml:space="preserve">del edificio de la empresa 192.168.58.0/24 </w:t>
+      </w:r>
+      <w:r>
+        <w:rPr>
+          <w:rStyle w:val="markedcontent"/>
+        </w:rPr>
+        <w:t xml:space="preserve">Tiene configurada una VPN.  Tiene una máquina servidor (192.168.58.4) y el </w:t>
+      </w:r>
+      <w:proofErr w:type="spellStart"/>
+      <w:r>
+        <w:rPr>
+          <w:rStyle w:val="markedcontent"/>
+        </w:rPr>
+        <w:t>router</w:t>
+      </w:r>
+      <w:proofErr w:type="spellEnd"/>
+      <w:r>
+        <w:rPr>
+          <w:rStyle w:val="markedcontent"/>
+        </w:rPr>
+        <w:t xml:space="preserve"> pfSense1 (192.168.58.1)</w:t>
+      </w:r>
+    </w:p>
+    <w:p>
+      <w:pPr>
+        <w:rPr>
+          <w:rStyle w:val="markedcontent"/>
+          <w:rFonts w:cstheme="minorHAnsi"/>
+          <w:color w:val="000000" w:themeColor="text1"/>
+          <w:sz w:val="28"/>
+          <w:szCs w:val="28"/>
+        </w:rPr>
+      </w:pPr>
+      <w:r>
+        <w:rPr>
+          <w:rStyle w:val="markedcontent"/>
+          <w:rFonts w:cstheme="minorHAnsi"/>
+          <w:color w:val="000000" w:themeColor="text1"/>
+          <w:sz w:val="28"/>
+          <w:szCs w:val="28"/>
+        </w:rPr>
+        <w:t>LAN</w:t>
+      </w:r>
+      <w:r>
+        <w:rPr>
+          <w:rStyle w:val="markedcontent"/>
+          <w:rFonts w:cstheme="minorHAnsi"/>
+          <w:color w:val="000000" w:themeColor="text1"/>
+          <w:sz w:val="28"/>
+          <w:szCs w:val="28"/>
+        </w:rPr>
+        <w:t>B</w:t>
+      </w:r>
+      <w:r>
+        <w:rPr>
+          <w:rStyle w:val="markedcontent"/>
+          <w:rFonts w:cstheme="minorHAnsi"/>
+          <w:color w:val="000000" w:themeColor="text1"/>
+          <w:sz w:val="28"/>
+          <w:szCs w:val="28"/>
+        </w:rPr>
+        <w:t xml:space="preserve"> </w:t>
+      </w:r>
+      <w:r>
+        <w:rPr>
+          <w:rStyle w:val="markedcontent"/>
+          <w:color w:val="000000" w:themeColor="text1"/>
+        </w:rPr>
+        <w:t xml:space="preserve">– La red edificio remoto 192.168.57.0/24. Tiene una máquina </w:t>
+      </w:r>
+      <w:proofErr w:type="spellStart"/>
+      <w:r>
+        <w:rPr>
+          <w:rStyle w:val="markedcontent"/>
+          <w:color w:val="000000" w:themeColor="text1"/>
+        </w:rPr>
+        <w:t>cliente</w:t>
+      </w:r>
+      <w:r>
+        <w:rPr>
+          <w:rStyle w:val="markedcontent"/>
+          <w:color w:val="000000" w:themeColor="text1"/>
+        </w:rPr>
+        <w:t>Remoto</w:t>
+      </w:r>
+      <w:proofErr w:type="spellEnd"/>
+      <w:r>
+        <w:rPr>
+          <w:rStyle w:val="markedcontent"/>
+          <w:color w:val="000000" w:themeColor="text1"/>
+        </w:rPr>
+        <w:t xml:space="preserve"> (1</w:t>
+      </w:r>
+      <w:r>
+        <w:rPr>
+          <w:rStyle w:val="markedcontent"/>
+        </w:rPr>
+        <w:t xml:space="preserve">92.168.57.4) </w:t>
+      </w:r>
+      <w:r>
+        <w:rPr>
+          <w:rStyle w:val="markedcontent"/>
+          <w:color w:val="000000" w:themeColor="text1"/>
+        </w:rPr>
+        <w:t xml:space="preserve">y el </w:t>
+      </w:r>
+      <w:proofErr w:type="spellStart"/>
+      <w:r>
+        <w:rPr>
+          <w:rStyle w:val="markedcontent"/>
+          <w:color w:val="000000" w:themeColor="text1"/>
+        </w:rPr>
+        <w:t>router</w:t>
+      </w:r>
+      <w:proofErr w:type="spellEnd"/>
+      <w:r>
+        <w:rPr>
+          <w:rStyle w:val="markedcontent"/>
+          <w:color w:val="000000" w:themeColor="text1"/>
+        </w:rPr>
+        <w:t xml:space="preserve"> pfSense2 </w:t>
+      </w:r>
+      <w:r>
+        <w:rPr>
+          <w:rStyle w:val="markedcontent"/>
+        </w:rPr>
+        <w:t>(192.168.57.1)</w:t>
+      </w:r>
+    </w:p>
+    <w:p>
+      <w:pPr>
+        <w:rPr>
+          <w:rFonts w:cstheme="minorHAnsi"/>
+          <w:color w:val="000000" w:themeColor="text1"/>
+        </w:rPr>
+      </w:pPr>
+      <w:r>
+        <w:rPr>
+          <w:rFonts w:cstheme="minorHAnsi"/>
+          <w:color w:val="000000" w:themeColor="text1"/>
+          <w:sz w:val="28"/>
+          <w:szCs w:val="28"/>
+        </w:rPr>
+        <w:t>WAN</w:t>
+      </w:r>
+      <w:r>
+        <w:rPr>
+          <w:rFonts w:cstheme="minorHAnsi"/>
+          <w:color w:val="000000" w:themeColor="text1"/>
+          <w:sz w:val="28"/>
+          <w:szCs w:val="28"/>
+        </w:rPr>
+        <w:t xml:space="preserve"> </w:t>
+      </w:r>
+      <w:r>
+        <w:t>– Simulación del internet</w:t>
+      </w:r>
+      <w:r>
+        <w:rPr>
+          <w:rFonts w:cstheme="minorHAnsi"/>
+          <w:color w:val="000000" w:themeColor="text1"/>
+          <w:sz w:val="28"/>
+          <w:szCs w:val="28"/>
+        </w:rPr>
+        <w:t xml:space="preserve"> </w:t>
+      </w:r>
+      <w:r>
+        <w:rPr>
+          <w:rFonts w:cstheme="minorHAnsi"/>
+          <w:color w:val="000000" w:themeColor="text1"/>
+        </w:rPr>
+        <w:t>192.168.0.0/24</w:t>
+      </w:r>
+      <w:r>
+        <w:rPr>
+          <w:rFonts w:cstheme="minorHAnsi"/>
+          <w:color w:val="000000" w:themeColor="text1"/>
+        </w:rPr>
+        <w:t xml:space="preserve">. Tiene a los dos </w:t>
+      </w:r>
+      <w:proofErr w:type="spellStart"/>
+      <w:r>
+        <w:rPr>
+          <w:rFonts w:cstheme="minorHAnsi"/>
+          <w:color w:val="000000" w:themeColor="text1"/>
+        </w:rPr>
+        <w:t>routers</w:t>
+      </w:r>
+      <w:proofErr w:type="spellEnd"/>
+      <w:r>
+        <w:rPr>
+          <w:rFonts w:cstheme="minorHAnsi"/>
+          <w:color w:val="000000" w:themeColor="text1"/>
+        </w:rPr>
+        <w:t xml:space="preserve"> (pfSense1 con 192.168.0.2 y pfSense2 con 192.168.0.3).</w:t>
+      </w:r>
+    </w:p>
+    <w:p>
+      <w:pPr>
+        <w:rPr>
+          <w:rFonts w:cstheme="minorHAnsi"/>
+          <w:color w:val="000000" w:themeColor="text1"/>
+          <w:sz w:val="28"/>
+          <w:szCs w:val="28"/>
+        </w:rPr>
+      </w:pPr>
+      <w:r>
+        <w:rPr>
+          <w:rFonts w:cstheme="minorHAnsi"/>
+          <w:color w:val="000000" w:themeColor="text1"/>
+        </w:rPr>
+        <w:t>Todos ellos emplean topología en estrella, menos la conexión de WAN, simulada con un P2P. Todos ellos emplean máscara /24 por simplicidad.</w:t>
+      </w:r>
+    </w:p>
+    <w:p>
+      <w:pPr>
+        <w:rPr>
+          <w:rFonts w:cstheme="minorHAnsi"/>
+          <w:color w:val="000000" w:themeColor="text1"/>
+          <w:sz w:val="28"/>
+          <w:szCs w:val="28"/>
+        </w:rPr>
+      </w:pPr>
+      <w:proofErr w:type="spellStart"/>
+      <w:r>
+        <w:rPr>
+          <w:rFonts w:cstheme="minorHAnsi"/>
+          <w:color w:val="000000" w:themeColor="text1"/>
+          <w:sz w:val="28"/>
+          <w:szCs w:val="28"/>
+        </w:rPr>
+        <w:t>Routers</w:t>
+      </w:r>
+      <w:proofErr w:type="spellEnd"/>
+      <w:r>
+        <w:rPr>
+          <w:rFonts w:cstheme="minorHAnsi"/>
+          <w:color w:val="000000" w:themeColor="text1"/>
+          <w:sz w:val="28"/>
+          <w:szCs w:val="28"/>
+        </w:rPr>
+        <w:t xml:space="preserve">: </w:t>
+      </w:r>
+    </w:p>
+    <w:p>
+      <w:pPr>
+        <w:rPr>
+          <w:rFonts w:cstheme="minorHAnsi"/>
+          <w:color w:val="000000" w:themeColor="text1"/>
+          <w:sz w:val="28"/>
+          <w:szCs w:val="28"/>
+        </w:rPr>
+      </w:pPr>
+      <w:r>
+        <w:rPr>
+          <w:rFonts w:cstheme="minorHAnsi"/>
+          <w:color w:val="000000" w:themeColor="text1"/>
+          <w:sz w:val="28"/>
+          <w:szCs w:val="28"/>
+        </w:rPr>
+        <w:t>pfSense1:</w:t>
+      </w:r>
+      <w:r>
+        <w:rPr>
+          <w:rFonts w:cstheme="minorHAnsi"/>
+          <w:color w:val="000000" w:themeColor="text1"/>
+          <w:sz w:val="28"/>
+          <w:szCs w:val="28"/>
+        </w:rPr>
+        <w:t xml:space="preserve"> es el que conecta LAN1 con WAN</w:t>
+      </w:r>
+    </w:p>
+    <w:p>
+      <w:pPr>
+        <w:rPr>
+          <w:rFonts w:cstheme="minorHAnsi"/>
+          <w:color w:val="000000" w:themeColor="text1"/>
+          <w:sz w:val="28"/>
+          <w:szCs w:val="28"/>
+        </w:rPr>
+      </w:pPr>
+      <w:r>
+        <w:rPr>
+          <w:rFonts w:cstheme="minorHAnsi"/>
+          <w:color w:val="000000" w:themeColor="text1"/>
+          <w:sz w:val="28"/>
+          <w:szCs w:val="28"/>
+        </w:rPr>
+        <w:t>pfSense2: es el que conecta LAN2 con WAN</w:t>
+      </w:r>
+    </w:p>
+    <w:p>
+      <w:pPr>
+        <w:rPr>
+          <w:rFonts w:cstheme="minorHAnsi"/>
+          <w:color w:val="000000" w:themeColor="text1"/>
+          <w:sz w:val="28"/>
+          <w:szCs w:val="28"/>
+        </w:rPr>
+      </w:pPr>
+      <w:r>
+        <w:rPr>
+          <w:rFonts w:cstheme="minorHAnsi"/>
+          <w:color w:val="000000" w:themeColor="text1"/>
+          <w:sz w:val="28"/>
+          <w:szCs w:val="28"/>
+        </w:rPr>
+        <w:t>-Ambos actúan con el mismo tipo de firewall: política permisiva desde LAN y restrictiva desde WAN.</w:t>
+      </w:r>
+    </w:p>
+    <w:p>
+      <w:pPr>
+        <w:rPr>
+          <w:rStyle w:val="markedcontent"/>
+          <w:rFonts w:cstheme="minorHAnsi"/>
+          <w:color w:val="4472C4" w:themeColor="accent1"/>
           <w:sz w:val="32"/>
           <w:szCs w:val="32"/>
         </w:rPr>
-        <w:t>un ataque, dando a conocer parte de la información al</w:t>
-      </w:r>
-      <w:r>
-        <w:rPr>
-          <w:rFonts w:cstheme="minorHAnsi"/>
-          <w:color w:val="FF0000"/>
-          <w:sz w:val="8"/>
-          <w:szCs w:val="8"/>
-        </w:rPr>
-        <w:br/>
-      </w:r>
-      <w:r>
-        <w:rPr>
-          <w:rStyle w:val="markedcontent"/>
-          <w:rFonts w:cstheme="minorHAnsi"/>
-          <w:color w:val="FF0000"/>
+      </w:pPr>
+      <w:r>
+        <w:rPr>
+          <w:rFonts w:cstheme="minorHAnsi"/>
+          <w:color w:val="000000" w:themeColor="text1"/>
+          <w:sz w:val="28"/>
+          <w:szCs w:val="28"/>
+        </w:rPr>
+        <w:t>Usamos protocolo TCP/IP para las conexiones.</w:t>
+      </w:r>
+    </w:p>
+    <w:p>
+      <w:pPr>
+        <w:pStyle w:val="Ttulo2"/>
+        <w:numPr>
+          <w:ilvl w:val="0"/>
+          <w:numId w:val="5"/>
+        </w:numPr>
+        <w:rPr>
+          <w:rStyle w:val="markedcontent"/>
+        </w:rPr>
+      </w:pPr>
+      <w:bookmarkStart w:id="8" w:name="_Toc103794607"/>
+      <w:r>
+        <w:rPr>
+          <w:rStyle w:val="markedcontent"/>
+          <w:rFonts w:cstheme="minorHAnsi"/>
+          <w:color w:val="4472C4" w:themeColor="accent1"/>
           <w:sz w:val="32"/>
           <w:szCs w:val="32"/>
         </w:rPr>
-        <w:t>auditor y pedirle que a partir de ella intente “escalar” al</w:t>
-      </w:r>
-      <w:r>
-        <w:rPr>
-          <w:rFonts w:cstheme="minorHAnsi"/>
-          <w:color w:val="FF0000"/>
-          <w:sz w:val="8"/>
-          <w:szCs w:val="8"/>
-        </w:rPr>
-        <w:br/>
-      </w:r>
-      <w:r>
-        <w:rPr>
-          <w:rStyle w:val="markedcontent"/>
-          <w:rFonts w:cstheme="minorHAnsi"/>
-          <w:color w:val="FF0000"/>
+        <w:t>Identificación de los sistemas operativos instalados</w:t>
+      </w:r>
+      <w:bookmarkEnd w:id="8"/>
+    </w:p>
+    <w:p>
+      <w:pPr>
+        <w:pStyle w:val="Prrafodelista"/>
+        <w:numPr>
+          <w:ilvl w:val="0"/>
+          <w:numId w:val="3"/>
+        </w:numPr>
+        <w:rPr>
+          <w:rStyle w:val="markedcontent"/>
+          <w:rFonts w:cstheme="minorHAnsi"/>
+          <w:color w:val="000000" w:themeColor="text1"/>
+        </w:rPr>
+      </w:pPr>
+      <w:r>
+        <w:rPr>
+          <w:rStyle w:val="markedcontent"/>
+          <w:rFonts w:cstheme="minorHAnsi"/>
+          <w:b/>
+          <w:bCs/>
+          <w:color w:val="000000" w:themeColor="text1"/>
+        </w:rPr>
+        <w:t xml:space="preserve">pfSense1 (#R1) </w:t>
+      </w:r>
+      <w:r>
+        <w:rPr>
+          <w:rStyle w:val="markedcontent"/>
+          <w:rFonts w:cstheme="minorHAnsi"/>
+          <w:color w:val="000000" w:themeColor="text1"/>
+        </w:rPr>
+        <w:t xml:space="preserve">y </w:t>
+      </w:r>
+      <w:r>
+        <w:rPr>
+          <w:rStyle w:val="markedcontent"/>
+          <w:rFonts w:cstheme="minorHAnsi"/>
+          <w:b/>
+          <w:bCs/>
+          <w:color w:val="000000" w:themeColor="text1"/>
+        </w:rPr>
+        <w:t xml:space="preserve">pfSense2 </w:t>
+      </w:r>
+      <w:r>
+        <w:rPr>
+          <w:rStyle w:val="markedcontent"/>
+          <w:rFonts w:cstheme="minorHAnsi"/>
+          <w:b/>
+          <w:bCs/>
+          <w:color w:val="000000" w:themeColor="text1"/>
+        </w:rPr>
+        <w:t>(#R</w:t>
+      </w:r>
+      <w:r>
+        <w:rPr>
+          <w:rStyle w:val="markedcontent"/>
+          <w:rFonts w:cstheme="minorHAnsi"/>
+          <w:b/>
+          <w:bCs/>
+          <w:color w:val="000000" w:themeColor="text1"/>
+        </w:rPr>
+        <w:t>2</w:t>
+      </w:r>
+      <w:r>
+        <w:rPr>
+          <w:rStyle w:val="markedcontent"/>
+          <w:rFonts w:cstheme="minorHAnsi"/>
+          <w:b/>
+          <w:bCs/>
+          <w:color w:val="000000" w:themeColor="text1"/>
+        </w:rPr>
+        <w:t>)</w:t>
+      </w:r>
+      <w:r>
+        <w:rPr>
+          <w:rStyle w:val="markedcontent"/>
+          <w:rFonts w:cstheme="minorHAnsi"/>
+          <w:color w:val="000000" w:themeColor="text1"/>
+        </w:rPr>
+        <w:t>: ambos utilizan FreeBSD 64-bit</w:t>
+      </w:r>
+      <w:r>
+        <w:rPr>
+          <w:rStyle w:val="markedcontent"/>
+          <w:rFonts w:cstheme="minorHAnsi"/>
+          <w:color w:val="000000" w:themeColor="text1"/>
+        </w:rPr>
+        <w:t xml:space="preserve"> 12.2-STABLE</w:t>
+      </w:r>
+    </w:p>
+    <w:p>
+      <w:pPr>
+        <w:pStyle w:val="Prrafodelista"/>
+        <w:numPr>
+          <w:ilvl w:val="0"/>
+          <w:numId w:val="3"/>
+        </w:numPr>
+        <w:rPr>
+          <w:rStyle w:val="markedcontent"/>
+          <w:rFonts w:cstheme="minorHAnsi"/>
+          <w:color w:val="000000" w:themeColor="text1"/>
+        </w:rPr>
+      </w:pPr>
+      <w:proofErr w:type="spellStart"/>
+      <w:r>
+        <w:rPr>
+          <w:rStyle w:val="markedcontent"/>
+          <w:rFonts w:cstheme="minorHAnsi"/>
+          <w:b/>
+          <w:bCs/>
+          <w:color w:val="000000" w:themeColor="text1"/>
+        </w:rPr>
+        <w:t>ClienteRemoto</w:t>
+      </w:r>
+      <w:proofErr w:type="spellEnd"/>
+      <w:r>
+        <w:rPr>
+          <w:rStyle w:val="markedcontent"/>
+          <w:rFonts w:cstheme="minorHAnsi"/>
+          <w:color w:val="000000" w:themeColor="text1"/>
+        </w:rPr>
+        <w:t xml:space="preserve"> </w:t>
+      </w:r>
+      <w:r>
+        <w:rPr>
+          <w:rStyle w:val="markedcontent"/>
+          <w:rFonts w:cstheme="minorHAnsi"/>
+          <w:b/>
+          <w:bCs/>
+          <w:color w:val="000000" w:themeColor="text1"/>
+        </w:rPr>
+        <w:t>(#LAN</w:t>
+      </w:r>
+      <w:r>
+        <w:rPr>
+          <w:rStyle w:val="markedcontent"/>
+          <w:rFonts w:cstheme="minorHAnsi"/>
+          <w:b/>
+          <w:bCs/>
+          <w:color w:val="000000" w:themeColor="text1"/>
+        </w:rPr>
+        <w:t>B1</w:t>
+      </w:r>
+      <w:r>
+        <w:rPr>
+          <w:rStyle w:val="markedcontent"/>
+          <w:rFonts w:cstheme="minorHAnsi"/>
+          <w:color w:val="000000" w:themeColor="text1"/>
+        </w:rPr>
+        <w:t xml:space="preserve">): Windows XP 32-bit con parche </w:t>
+      </w:r>
+      <w:proofErr w:type="spellStart"/>
+      <w:r>
+        <w:rPr>
+          <w:rStyle w:val="markedcontent"/>
+          <w:rFonts w:cstheme="minorHAnsi"/>
+          <w:color w:val="000000" w:themeColor="text1"/>
+        </w:rPr>
+        <w:t>Service</w:t>
+      </w:r>
+      <w:proofErr w:type="spellEnd"/>
+      <w:r>
+        <w:rPr>
+          <w:rStyle w:val="markedcontent"/>
+          <w:rFonts w:cstheme="minorHAnsi"/>
+          <w:color w:val="000000" w:themeColor="text1"/>
+        </w:rPr>
+        <w:t xml:space="preserve"> Pack 3</w:t>
+      </w:r>
+    </w:p>
+    <w:p>
+      <w:pPr>
+        <w:pStyle w:val="Prrafodelista"/>
+        <w:numPr>
+          <w:ilvl w:val="0"/>
+          <w:numId w:val="3"/>
+        </w:numPr>
+        <w:rPr>
+          <w:rStyle w:val="markedcontent"/>
+          <w:rFonts w:cstheme="minorHAnsi"/>
+          <w:color w:val="000000" w:themeColor="text1"/>
+        </w:rPr>
+      </w:pPr>
+      <w:r>
+        <w:rPr>
+          <w:rStyle w:val="markedcontent"/>
+          <w:rFonts w:cstheme="minorHAnsi"/>
+          <w:b/>
+          <w:bCs/>
+          <w:color w:val="000000" w:themeColor="text1"/>
+        </w:rPr>
+        <w:t>Servidor</w:t>
+      </w:r>
+      <w:r>
+        <w:rPr>
+          <w:rStyle w:val="markedcontent"/>
+          <w:rFonts w:cstheme="minorHAnsi"/>
+          <w:b/>
+          <w:bCs/>
+          <w:color w:val="000000" w:themeColor="text1"/>
+        </w:rPr>
+        <w:t xml:space="preserve"> (#LAN</w:t>
+      </w:r>
+      <w:r>
+        <w:rPr>
+          <w:rStyle w:val="markedcontent"/>
+          <w:rFonts w:cstheme="minorHAnsi"/>
+          <w:b/>
+          <w:bCs/>
+          <w:color w:val="000000" w:themeColor="text1"/>
+        </w:rPr>
+        <w:t>B2</w:t>
+      </w:r>
+      <w:r>
+        <w:rPr>
+          <w:rStyle w:val="markedcontent"/>
+          <w:rFonts w:cstheme="minorHAnsi"/>
+          <w:b/>
+          <w:bCs/>
+          <w:color w:val="000000" w:themeColor="text1"/>
+        </w:rPr>
+        <w:t>):</w:t>
+      </w:r>
+      <w:r>
+        <w:rPr>
+          <w:rStyle w:val="markedcontent"/>
+          <w:rFonts w:cstheme="minorHAnsi"/>
+          <w:color w:val="000000" w:themeColor="text1"/>
+        </w:rPr>
+        <w:t xml:space="preserve"> Windows </w:t>
+      </w:r>
+      <w:r>
+        <w:rPr>
+          <w:rStyle w:val="markedcontent"/>
+          <w:rFonts w:cstheme="minorHAnsi"/>
+          <w:color w:val="000000" w:themeColor="text1"/>
+        </w:rPr>
+        <w:t>10</w:t>
+      </w:r>
+      <w:r>
+        <w:rPr>
+          <w:rStyle w:val="markedcontent"/>
+          <w:rFonts w:cstheme="minorHAnsi"/>
+          <w:color w:val="000000" w:themeColor="text1"/>
+        </w:rPr>
+        <w:t xml:space="preserve"> </w:t>
+      </w:r>
+      <w:proofErr w:type="spellStart"/>
+      <w:r>
+        <w:rPr>
+          <w:rStyle w:val="markedcontent"/>
+          <w:rFonts w:cstheme="minorHAnsi"/>
+          <w:color w:val="000000" w:themeColor="text1"/>
+        </w:rPr>
+        <w:t>Education</w:t>
+      </w:r>
+      <w:proofErr w:type="spellEnd"/>
+      <w:r>
+        <w:rPr>
+          <w:rStyle w:val="markedcontent"/>
+          <w:rFonts w:cstheme="minorHAnsi"/>
+          <w:color w:val="000000" w:themeColor="text1"/>
+        </w:rPr>
+        <w:t xml:space="preserve"> 64-bit, versión 1903, versión del SO 18362.592.</w:t>
+      </w:r>
+    </w:p>
+    <w:p>
+      <w:pPr>
+        <w:pStyle w:val="Ttulo2"/>
+        <w:numPr>
+          <w:ilvl w:val="0"/>
+          <w:numId w:val="5"/>
+        </w:numPr>
+        <w:rPr>
+          <w:rStyle w:val="markedcontent"/>
+          <w:color w:val="4472C4" w:themeColor="accent1"/>
+        </w:rPr>
+      </w:pPr>
+      <w:bookmarkStart w:id="9" w:name="_Toc103794608"/>
+      <w:r>
+        <w:rPr>
+          <w:rStyle w:val="markedcontent"/>
+          <w:rFonts w:cstheme="minorHAnsi"/>
+          <w:color w:val="4472C4" w:themeColor="accent1"/>
           <w:sz w:val="32"/>
           <w:szCs w:val="32"/>
         </w:rPr>
-        <w:t>resto del sistema</w:t>
-      </w:r>
-      <w:r>
-        <w:rPr>
-          <w:rFonts w:cstheme="minorHAnsi"/>
-          <w:color w:val="FF0000"/>
-          <w:sz w:val="8"/>
-          <w:szCs w:val="8"/>
-        </w:rPr>
-        <w:br/>
-      </w:r>
-      <w:r>
-        <w:rPr>
-          <w:rStyle w:val="markedcontent"/>
-          <w:rFonts w:cstheme="minorHAnsi"/>
-          <w:color w:val="FF0000"/>
-          <w:sz w:val="32"/>
-          <w:szCs w:val="32"/>
-        </w:rPr>
-        <w:t xml:space="preserve">• Además se puede intentar </w:t>
-      </w:r>
-      <w:proofErr w:type="gramStart"/>
-      <w:r>
-        <w:rPr>
-          <w:rStyle w:val="markedcontent"/>
-          <w:rFonts w:cstheme="minorHAnsi"/>
-          <w:color w:val="FF0000"/>
-          <w:sz w:val="32"/>
-          <w:szCs w:val="32"/>
-        </w:rPr>
-        <w:t>este test</w:t>
-      </w:r>
-      <w:proofErr w:type="gramEnd"/>
-      <w:r>
-        <w:rPr>
-          <w:rStyle w:val="markedcontent"/>
-          <w:rFonts w:cstheme="minorHAnsi"/>
-          <w:color w:val="FF0000"/>
-          <w:sz w:val="32"/>
-          <w:szCs w:val="32"/>
-        </w:rPr>
-        <w:t xml:space="preserve"> comenzando desde</w:t>
-      </w:r>
-      <w:r>
-        <w:rPr>
-          <w:rFonts w:cstheme="minorHAnsi"/>
-          <w:color w:val="FF0000"/>
-          <w:sz w:val="8"/>
-          <w:szCs w:val="8"/>
-        </w:rPr>
-        <w:br/>
-      </w:r>
-      <w:r>
-        <w:rPr>
-          <w:rStyle w:val="markedcontent"/>
-          <w:rFonts w:cstheme="minorHAnsi"/>
-          <w:color w:val="FF0000"/>
-          <w:sz w:val="32"/>
-          <w:szCs w:val="32"/>
-        </w:rPr>
-        <w:t>varios puntos, red interna, red externa, a través del wifi,</w:t>
-      </w:r>
-      <w:r>
-        <w:rPr>
-          <w:rFonts w:cstheme="minorHAnsi"/>
-          <w:color w:val="FF0000"/>
-          <w:sz w:val="8"/>
-          <w:szCs w:val="8"/>
-        </w:rPr>
-        <w:br/>
-      </w:r>
-      <w:r>
-        <w:rPr>
-          <w:rStyle w:val="markedcontent"/>
-          <w:rFonts w:cstheme="minorHAnsi"/>
-          <w:color w:val="FF0000"/>
-          <w:sz w:val="32"/>
-          <w:szCs w:val="32"/>
-        </w:rPr>
-        <w:t>a través del puesto de un empleado, a través de la</w:t>
-      </w:r>
-      <w:r>
-        <w:rPr>
-          <w:rFonts w:cstheme="minorHAnsi"/>
-          <w:color w:val="FF0000"/>
-          <w:sz w:val="8"/>
-          <w:szCs w:val="8"/>
-        </w:rPr>
-        <w:br/>
-      </w:r>
-      <w:r>
-        <w:rPr>
-          <w:rStyle w:val="markedcontent"/>
-          <w:rFonts w:cstheme="minorHAnsi"/>
-          <w:color w:val="FF0000"/>
-          <w:sz w:val="32"/>
-          <w:szCs w:val="32"/>
-        </w:rPr>
-        <w:t>extranet, etc</w:t>
-      </w:r>
-      <w:r>
-        <w:rPr>
-          <w:rStyle w:val="markedcontent"/>
-          <w:rFonts w:cstheme="minorHAnsi"/>
-          <w:color w:val="FF0000"/>
-          <w:sz w:val="32"/>
-          <w:szCs w:val="32"/>
-        </w:rPr>
-        <w:t>.</w:t>
-      </w:r>
-    </w:p>
-    <w:p>
-      <w:pPr>
-        <w:rPr>
-          <w:rStyle w:val="markedcontent"/>
-          <w:rFonts w:cstheme="minorHAnsi"/>
-          <w:color w:val="FF0000"/>
-          <w:sz w:val="32"/>
-          <w:szCs w:val="32"/>
-        </w:rPr>
-      </w:pPr>
-    </w:p>
-    <w:p>
-      <w:pPr>
-        <w:rPr>
-          <w:rStyle w:val="markedcontent"/>
-          <w:rFonts w:cstheme="minorHAnsi"/>
-          <w:color w:val="FF0000"/>
-          <w:sz w:val="32"/>
-          <w:szCs w:val="32"/>
-        </w:rPr>
-      </w:pPr>
-      <w:r>
-        <w:rPr>
-          <w:rStyle w:val="markedcontent"/>
-          <w:rFonts w:cstheme="minorHAnsi"/>
-          <w:color w:val="FF0000"/>
-          <w:sz w:val="32"/>
-          <w:szCs w:val="32"/>
-        </w:rPr>
-        <w:t>Enumeración de redes, componentes, topologías y</w:t>
-      </w:r>
-      <w:r>
-        <w:rPr>
-          <w:rFonts w:cstheme="minorHAnsi"/>
-          <w:color w:val="FF0000"/>
-          <w:sz w:val="32"/>
-          <w:szCs w:val="32"/>
-        </w:rPr>
-        <w:br/>
-      </w:r>
-      <w:r>
-        <w:rPr>
-          <w:rStyle w:val="markedcontent"/>
-          <w:rFonts w:cstheme="minorHAnsi"/>
-          <w:color w:val="FF0000"/>
-          <w:sz w:val="32"/>
-          <w:szCs w:val="32"/>
-        </w:rPr>
-        <w:t>protocolos</w:t>
-      </w:r>
+        <w:lastRenderedPageBreak/>
+        <w:t>Análisis de servicios y aplicaciones</w:t>
+      </w:r>
+      <w:bookmarkEnd w:id="9"/>
     </w:p>
     <w:tbl>
       <w:tblPr>
@@ -1733,587 +2824,6 @@
                 <w:szCs w:val="28"/>
               </w:rPr>
             </w:pPr>
-            <w:r>
-              <w:rPr>
-                <w:rStyle w:val="markedcontent"/>
-                <w:rFonts w:cstheme="minorHAnsi"/>
-                <w:color w:val="FF0000"/>
-                <w:sz w:val="28"/>
-                <w:szCs w:val="28"/>
-              </w:rPr>
-              <w:t>Se deben identificar las subredes participantes, las</w:t>
-            </w:r>
-            <w:r>
-              <w:rPr>
-                <w:rFonts w:cstheme="minorHAnsi"/>
-                <w:color w:val="FF0000"/>
-                <w:sz w:val="28"/>
-                <w:szCs w:val="28"/>
-              </w:rPr>
-              <w:br/>
-            </w:r>
-            <w:r>
-              <w:rPr>
-                <w:rStyle w:val="markedcontent"/>
-                <w:rFonts w:cstheme="minorHAnsi"/>
-                <w:color w:val="FF0000"/>
-                <w:sz w:val="28"/>
-                <w:szCs w:val="28"/>
-              </w:rPr>
-              <w:t xml:space="preserve">máquinas que hay en cada subred, los </w:t>
-            </w:r>
-            <w:proofErr w:type="spellStart"/>
-            <w:r>
-              <w:rPr>
-                <w:rStyle w:val="markedcontent"/>
-                <w:rFonts w:cstheme="minorHAnsi"/>
-                <w:color w:val="FF0000"/>
-                <w:sz w:val="28"/>
-                <w:szCs w:val="28"/>
-              </w:rPr>
-              <w:t>router</w:t>
-            </w:r>
-            <w:proofErr w:type="spellEnd"/>
-            <w:r>
-              <w:rPr>
-                <w:rStyle w:val="markedcontent"/>
-                <w:rFonts w:cstheme="minorHAnsi"/>
-                <w:color w:val="FF0000"/>
-                <w:sz w:val="28"/>
-                <w:szCs w:val="28"/>
-              </w:rPr>
-              <w:t xml:space="preserve"> que</w:t>
-            </w:r>
-            <w:r>
-              <w:rPr>
-                <w:rFonts w:cstheme="minorHAnsi"/>
-                <w:color w:val="FF0000"/>
-                <w:sz w:val="28"/>
-                <w:szCs w:val="28"/>
-              </w:rPr>
-              <w:br/>
-            </w:r>
-            <w:r>
-              <w:rPr>
-                <w:rStyle w:val="markedcontent"/>
-                <w:rFonts w:cstheme="minorHAnsi"/>
-                <w:color w:val="FF0000"/>
-                <w:sz w:val="28"/>
-                <w:szCs w:val="28"/>
-              </w:rPr>
-              <w:t>participan, los planes de numeración de cada subred, los</w:t>
-            </w:r>
-            <w:r>
-              <w:rPr>
-                <w:rFonts w:cstheme="minorHAnsi"/>
-                <w:color w:val="FF0000"/>
-                <w:sz w:val="28"/>
-                <w:szCs w:val="28"/>
-              </w:rPr>
-              <w:br/>
-            </w:r>
-            <w:r>
-              <w:rPr>
-                <w:rStyle w:val="markedcontent"/>
-                <w:rFonts w:cstheme="minorHAnsi"/>
-                <w:color w:val="FF0000"/>
-                <w:sz w:val="28"/>
-                <w:szCs w:val="28"/>
-              </w:rPr>
-              <w:t>firewall que están desplegados, las topologías de red,</w:t>
-            </w:r>
-            <w:r>
-              <w:rPr>
-                <w:rFonts w:cstheme="minorHAnsi"/>
-                <w:color w:val="FF0000"/>
-                <w:sz w:val="28"/>
-                <w:szCs w:val="28"/>
-              </w:rPr>
-              <w:br/>
-            </w:r>
-            <w:r>
-              <w:rPr>
-                <w:rStyle w:val="markedcontent"/>
-                <w:rFonts w:cstheme="minorHAnsi"/>
-                <w:color w:val="FF0000"/>
-                <w:sz w:val="28"/>
-                <w:szCs w:val="28"/>
-              </w:rPr>
-              <w:t>etc.</w:t>
-            </w:r>
-            <w:r>
-              <w:rPr>
-                <w:rFonts w:cstheme="minorHAnsi"/>
-                <w:color w:val="FF0000"/>
-                <w:sz w:val="28"/>
-                <w:szCs w:val="28"/>
-              </w:rPr>
-              <w:br/>
-            </w:r>
-            <w:r>
-              <w:rPr>
-                <w:rStyle w:val="markedcontent"/>
-                <w:rFonts w:cstheme="minorHAnsi"/>
-                <w:color w:val="FF0000"/>
-                <w:sz w:val="28"/>
-                <w:szCs w:val="28"/>
-              </w:rPr>
-              <w:t>• En “caja blanca” en análisis es heurístico</w:t>
-            </w:r>
-            <w:r>
-              <w:rPr>
-                <w:rFonts w:cstheme="minorHAnsi"/>
-                <w:color w:val="FF0000"/>
-                <w:sz w:val="28"/>
-                <w:szCs w:val="28"/>
-              </w:rPr>
-              <w:br/>
-            </w:r>
-            <w:r>
-              <w:rPr>
-                <w:rStyle w:val="markedcontent"/>
-                <w:rFonts w:cstheme="minorHAnsi"/>
-                <w:color w:val="FF0000"/>
-                <w:sz w:val="28"/>
-                <w:szCs w:val="28"/>
-              </w:rPr>
-              <w:t>• En “caja negra” se emplean herramientas como</w:t>
-            </w:r>
-            <w:r>
-              <w:rPr>
-                <w:rFonts w:cstheme="minorHAnsi"/>
-                <w:color w:val="FF0000"/>
-                <w:sz w:val="28"/>
-                <w:szCs w:val="28"/>
-              </w:rPr>
-              <w:br/>
-            </w:r>
-            <w:r>
-              <w:rPr>
-                <w:rStyle w:val="markedcontent"/>
-                <w:rFonts w:cstheme="minorHAnsi"/>
-                <w:color w:val="FF0000"/>
-                <w:sz w:val="28"/>
-                <w:szCs w:val="28"/>
-              </w:rPr>
-              <w:t>“</w:t>
-            </w:r>
-            <w:proofErr w:type="spellStart"/>
-            <w:r>
-              <w:rPr>
-                <w:rStyle w:val="markedcontent"/>
-                <w:rFonts w:cstheme="minorHAnsi"/>
-                <w:color w:val="FF0000"/>
-                <w:sz w:val="28"/>
-                <w:szCs w:val="28"/>
-              </w:rPr>
-              <w:t>traceroute</w:t>
-            </w:r>
-            <w:proofErr w:type="spellEnd"/>
-            <w:r>
-              <w:rPr>
-                <w:rStyle w:val="markedcontent"/>
-                <w:rFonts w:cstheme="minorHAnsi"/>
-                <w:color w:val="FF0000"/>
-                <w:sz w:val="28"/>
-                <w:szCs w:val="28"/>
-              </w:rPr>
-              <w:t>” o ping para descubrir esta información</w:t>
-            </w:r>
-          </w:p>
-        </w:tc>
-      </w:tr>
-    </w:tbl>
-    <w:p>
-      <w:pPr>
-        <w:rPr>
-          <w:rStyle w:val="markedcontent"/>
-          <w:rFonts w:cstheme="minorHAnsi"/>
-          <w:color w:val="FF0000"/>
-          <w:sz w:val="32"/>
-          <w:szCs w:val="32"/>
-        </w:rPr>
-      </w:pPr>
-      <w:r>
-        <w:rPr>
-          <w:rFonts w:cstheme="minorHAnsi"/>
-          <w:color w:val="FF0000"/>
-          <w:sz w:val="32"/>
-          <w:szCs w:val="32"/>
-        </w:rPr>
-        <w:br/>
-      </w:r>
-      <w:r>
-        <w:rPr>
-          <w:rStyle w:val="markedcontent"/>
-          <w:rFonts w:cstheme="minorHAnsi"/>
-          <w:color w:val="FFC000"/>
-          <w:sz w:val="32"/>
-          <w:szCs w:val="32"/>
-        </w:rPr>
-        <w:t>• Verificación del cumplimiento de los estándares</w:t>
-      </w:r>
-      <w:r>
-        <w:rPr>
-          <w:rFonts w:cstheme="minorHAnsi"/>
-          <w:color w:val="FFC000"/>
-          <w:sz w:val="32"/>
-          <w:szCs w:val="32"/>
-        </w:rPr>
-        <w:br/>
-      </w:r>
-      <w:r>
-        <w:rPr>
-          <w:rStyle w:val="markedcontent"/>
-          <w:rFonts w:cstheme="minorHAnsi"/>
-          <w:color w:val="FFC000"/>
-          <w:sz w:val="32"/>
-          <w:szCs w:val="32"/>
-        </w:rPr>
-        <w:t>internacionales. ISO, COBIT, etc.</w:t>
-      </w:r>
-      <w:r>
-        <w:rPr>
-          <w:rFonts w:cstheme="minorHAnsi"/>
-          <w:color w:val="FFC000"/>
-          <w:sz w:val="32"/>
-          <w:szCs w:val="32"/>
-        </w:rPr>
-        <w:br/>
-      </w:r>
-      <w:r>
-        <w:rPr>
-          <w:rStyle w:val="markedcontent"/>
-          <w:rFonts w:cstheme="minorHAnsi"/>
-          <w:color w:val="FFC000"/>
-          <w:sz w:val="32"/>
-          <w:szCs w:val="32"/>
-        </w:rPr>
-        <w:lastRenderedPageBreak/>
-        <w:t>• En esta asignatura será optativo</w:t>
-      </w:r>
-      <w:r>
-        <w:rPr>
-          <w:rFonts w:cstheme="minorHAnsi"/>
-          <w:color w:val="FF0000"/>
-          <w:sz w:val="32"/>
-          <w:szCs w:val="32"/>
-        </w:rPr>
-        <w:br/>
-      </w:r>
-      <w:r>
-        <w:rPr>
-          <w:rStyle w:val="markedcontent"/>
-          <w:rFonts w:cstheme="minorHAnsi"/>
-          <w:color w:val="FF0000"/>
-          <w:sz w:val="32"/>
-          <w:szCs w:val="32"/>
-        </w:rPr>
-        <w:t>• Identificación de los sistemas operativos instalados</w:t>
-      </w:r>
-    </w:p>
-    <w:tbl>
-      <w:tblPr>
-        <w:tblStyle w:val="Tablaconcuadrcula"/>
-        <w:tblW w:w="0" w:type="auto"/>
-        <w:tblLook w:val="04A0" w:firstRow="1" w:lastRow="0" w:firstColumn="1" w:lastColumn="0" w:noHBand="0" w:noVBand="1"/>
-      </w:tblPr>
-      <w:tblGrid>
-        <w:gridCol w:w="8494"/>
-      </w:tblGrid>
-      <w:tr>
-        <w:tc>
-          <w:tcPr>
-            <w:tcW w:w="8494" w:type="dxa"/>
-          </w:tcPr>
-          <w:p>
-            <w:pPr>
-              <w:rPr>
-                <w:rFonts w:cstheme="minorHAnsi"/>
-                <w:color w:val="FF0000"/>
-                <w:sz w:val="28"/>
-                <w:szCs w:val="28"/>
-              </w:rPr>
-            </w:pPr>
-            <w:r>
-              <w:rPr>
-                <w:rStyle w:val="markedcontent"/>
-                <w:rFonts w:cstheme="minorHAnsi"/>
-                <w:color w:val="FF0000"/>
-                <w:sz w:val="28"/>
-                <w:szCs w:val="28"/>
-              </w:rPr>
-              <w:t>PARA CADA MÁQUINA</w:t>
-            </w:r>
-            <w:r>
-              <w:rPr>
-                <w:rFonts w:cstheme="minorHAnsi"/>
-                <w:color w:val="FF0000"/>
-                <w:sz w:val="28"/>
-                <w:szCs w:val="28"/>
-              </w:rPr>
-              <w:br/>
-            </w:r>
-            <w:r>
-              <w:rPr>
-                <w:rStyle w:val="markedcontent"/>
-                <w:rFonts w:cstheme="minorHAnsi"/>
-                <w:color w:val="FF0000"/>
-                <w:sz w:val="28"/>
-                <w:szCs w:val="28"/>
-              </w:rPr>
-              <w:t>• Conviene identificar las máquinas con identificadores</w:t>
-            </w:r>
-            <w:r>
-              <w:rPr>
-                <w:rFonts w:cstheme="minorHAnsi"/>
-                <w:color w:val="FF0000"/>
-                <w:sz w:val="28"/>
-                <w:szCs w:val="28"/>
-              </w:rPr>
-              <w:br/>
-            </w:r>
-            <w:r>
-              <w:rPr>
-                <w:rStyle w:val="markedcontent"/>
-                <w:rFonts w:cstheme="minorHAnsi"/>
-                <w:color w:val="FF0000"/>
-                <w:sz w:val="28"/>
-                <w:szCs w:val="28"/>
-              </w:rPr>
-              <w:t>manejable.</w:t>
-            </w:r>
-            <w:r>
-              <w:rPr>
-                <w:rFonts w:cstheme="minorHAnsi"/>
-                <w:color w:val="FF0000"/>
-                <w:sz w:val="28"/>
-                <w:szCs w:val="28"/>
-              </w:rPr>
-              <w:br/>
-            </w:r>
-            <w:r>
-              <w:rPr>
-                <w:rStyle w:val="markedcontent"/>
-                <w:rFonts w:cstheme="minorHAnsi"/>
-                <w:color w:val="FF0000"/>
-                <w:sz w:val="28"/>
-                <w:szCs w:val="28"/>
-              </w:rPr>
-              <w:t>• “Cliente #1”, por ejemplo</w:t>
-            </w:r>
-            <w:r>
-              <w:rPr>
-                <w:rFonts w:cstheme="minorHAnsi"/>
-                <w:color w:val="FF0000"/>
-                <w:sz w:val="28"/>
-                <w:szCs w:val="28"/>
-              </w:rPr>
-              <w:br/>
-            </w:r>
-            <w:r>
-              <w:rPr>
-                <w:rStyle w:val="markedcontent"/>
-                <w:rFonts w:cstheme="minorHAnsi"/>
-                <w:color w:val="FF0000"/>
-                <w:sz w:val="28"/>
-                <w:szCs w:val="28"/>
-              </w:rPr>
-              <w:t>• Arquitectura, versión, parches instalados, etc.</w:t>
-            </w:r>
-            <w:r>
-              <w:rPr>
-                <w:rFonts w:cstheme="minorHAnsi"/>
-                <w:color w:val="FF0000"/>
-                <w:sz w:val="28"/>
-                <w:szCs w:val="28"/>
-              </w:rPr>
-              <w:br/>
-            </w:r>
-            <w:r>
-              <w:rPr>
-                <w:rStyle w:val="markedcontent"/>
-                <w:rFonts w:cstheme="minorHAnsi"/>
-                <w:color w:val="FF0000"/>
-                <w:sz w:val="28"/>
-                <w:szCs w:val="28"/>
-              </w:rPr>
-              <w:t>• En “caja blanca” en análisis es heurístico</w:t>
-            </w:r>
-            <w:r>
-              <w:rPr>
-                <w:rFonts w:cstheme="minorHAnsi"/>
-                <w:color w:val="FF0000"/>
-                <w:sz w:val="28"/>
-                <w:szCs w:val="28"/>
-              </w:rPr>
-              <w:br/>
-            </w:r>
-            <w:r>
-              <w:rPr>
-                <w:rStyle w:val="markedcontent"/>
-                <w:rFonts w:cstheme="minorHAnsi"/>
-                <w:color w:val="FF0000"/>
-                <w:sz w:val="28"/>
-                <w:szCs w:val="28"/>
-              </w:rPr>
-              <w:t>• En “caja negra” se emplean herramientas basadas en</w:t>
-            </w:r>
-            <w:r>
-              <w:rPr>
-                <w:rFonts w:cstheme="minorHAnsi"/>
-                <w:color w:val="FF0000"/>
-                <w:sz w:val="28"/>
-                <w:szCs w:val="28"/>
-              </w:rPr>
-              <w:br/>
-            </w:r>
-            <w:r>
-              <w:rPr>
-                <w:rStyle w:val="markedcontent"/>
-                <w:rFonts w:cstheme="minorHAnsi"/>
-                <w:color w:val="FF0000"/>
-                <w:sz w:val="28"/>
-                <w:szCs w:val="28"/>
-              </w:rPr>
-              <w:t>HTTP, que en el mensaje GET incluye esta información</w:t>
-            </w:r>
-          </w:p>
-        </w:tc>
-      </w:tr>
-    </w:tbl>
-    <w:p>
-      <w:pPr>
-        <w:rPr>
-          <w:rStyle w:val="markedcontent"/>
-          <w:rFonts w:cstheme="minorHAnsi"/>
-          <w:color w:val="FF0000"/>
-          <w:sz w:val="32"/>
-          <w:szCs w:val="32"/>
-        </w:rPr>
-      </w:pPr>
-      <w:r>
-        <w:rPr>
-          <w:rFonts w:cstheme="minorHAnsi"/>
-          <w:color w:val="FF0000"/>
-          <w:sz w:val="32"/>
-          <w:szCs w:val="32"/>
-        </w:rPr>
-        <w:br/>
-      </w:r>
-      <w:r>
-        <w:rPr>
-          <w:rStyle w:val="markedcontent"/>
-          <w:rFonts w:cstheme="minorHAnsi"/>
-          <w:color w:val="FF0000"/>
-          <w:sz w:val="32"/>
-          <w:szCs w:val="32"/>
-        </w:rPr>
-        <w:t>• Análisis de servicios y aplicaciones</w:t>
-      </w:r>
-    </w:p>
-    <w:tbl>
-      <w:tblPr>
-        <w:tblStyle w:val="Tablaconcuadrcula"/>
-        <w:tblW w:w="0" w:type="auto"/>
-        <w:tblLook w:val="04A0" w:firstRow="1" w:lastRow="0" w:firstColumn="1" w:lastColumn="0" w:noHBand="0" w:noVBand="1"/>
-      </w:tblPr>
-      <w:tblGrid>
-        <w:gridCol w:w="8494"/>
-      </w:tblGrid>
-      <w:tr>
-        <w:tc>
-          <w:tcPr>
-            <w:tcW w:w="8494" w:type="dxa"/>
-          </w:tcPr>
-          <w:p>
-            <w:pPr>
-              <w:rPr>
-                <w:rFonts w:cstheme="minorHAnsi"/>
-                <w:color w:val="FF0000"/>
-                <w:sz w:val="28"/>
-                <w:szCs w:val="28"/>
-              </w:rPr>
-            </w:pPr>
-            <w:r>
-              <w:rPr>
-                <w:rStyle w:val="markedcontent"/>
-                <w:rFonts w:cstheme="minorHAnsi"/>
-                <w:color w:val="FF0000"/>
-                <w:sz w:val="28"/>
-                <w:szCs w:val="28"/>
-              </w:rPr>
-              <w:t>• El análisis de aplicaciones y servicios en “caja negra” solo</w:t>
-            </w:r>
-            <w:r>
-              <w:rPr>
-                <w:rFonts w:cstheme="minorHAnsi"/>
-                <w:color w:val="FF0000"/>
-                <w:sz w:val="28"/>
-                <w:szCs w:val="28"/>
-              </w:rPr>
-              <w:br/>
-            </w:r>
-            <w:r>
-              <w:rPr>
-                <w:rStyle w:val="markedcontent"/>
-                <w:rFonts w:cstheme="minorHAnsi"/>
-                <w:color w:val="FF0000"/>
-                <w:sz w:val="28"/>
-                <w:szCs w:val="28"/>
-              </w:rPr>
-              <w:t xml:space="preserve">se puede hacer con </w:t>
-            </w:r>
-            <w:proofErr w:type="spellStart"/>
-            <w:r>
-              <w:rPr>
-                <w:rStyle w:val="markedcontent"/>
-                <w:rFonts w:cstheme="minorHAnsi"/>
-                <w:color w:val="FF0000"/>
-                <w:sz w:val="28"/>
-                <w:szCs w:val="28"/>
-              </w:rPr>
-              <w:t>Nmap</w:t>
-            </w:r>
-            <w:proofErr w:type="spellEnd"/>
-            <w:r>
-              <w:rPr>
-                <w:rStyle w:val="markedcontent"/>
-                <w:rFonts w:cstheme="minorHAnsi"/>
-                <w:color w:val="FF0000"/>
-                <w:sz w:val="28"/>
-                <w:szCs w:val="28"/>
-              </w:rPr>
-              <w:t xml:space="preserve"> u otras herramientas</w:t>
-            </w:r>
-            <w:r>
-              <w:rPr>
-                <w:rFonts w:cstheme="minorHAnsi"/>
-                <w:color w:val="FF0000"/>
-                <w:sz w:val="28"/>
-                <w:szCs w:val="28"/>
-              </w:rPr>
-              <w:br/>
-            </w:r>
-            <w:r>
-              <w:rPr>
-                <w:rStyle w:val="markedcontent"/>
-                <w:rFonts w:cstheme="minorHAnsi"/>
-                <w:color w:val="FF0000"/>
-                <w:sz w:val="28"/>
-                <w:szCs w:val="28"/>
-              </w:rPr>
-              <w:t>similares</w:t>
-            </w:r>
-            <w:r>
-              <w:rPr>
-                <w:rFonts w:cstheme="minorHAnsi"/>
-                <w:color w:val="FF0000"/>
-                <w:sz w:val="28"/>
-                <w:szCs w:val="28"/>
-              </w:rPr>
-              <w:br/>
-            </w:r>
             <w:r>
               <w:rPr>
                 <w:rStyle w:val="markedcontent"/>
@@ -2409,43 +2919,47 @@
     </w:p>
     <w:p>
       <w:pPr>
-        <w:rPr>
-          <w:rStyle w:val="markedcontent"/>
-          <w:rFonts w:cstheme="minorHAnsi"/>
-          <w:color w:val="FF0000"/>
+        <w:pStyle w:val="Ttulo2"/>
+        <w:numPr>
+          <w:ilvl w:val="0"/>
+          <w:numId w:val="5"/>
+        </w:numPr>
+        <w:rPr>
+          <w:rStyle w:val="markedcontent"/>
+          <w:color w:val="4472C4" w:themeColor="accent1"/>
+        </w:rPr>
+      </w:pPr>
+      <w:bookmarkStart w:id="10" w:name="_Toc103794609"/>
+      <w:r>
+        <w:rPr>
+          <w:rStyle w:val="markedcontent"/>
+          <w:rFonts w:cstheme="minorHAnsi"/>
+          <w:color w:val="4472C4" w:themeColor="accent1"/>
           <w:sz w:val="32"/>
           <w:szCs w:val="32"/>
         </w:rPr>
-      </w:pPr>
-      <w:r>
-        <w:rPr>
-          <w:rStyle w:val="markedcontent"/>
-          <w:rFonts w:cstheme="minorHAnsi"/>
-          <w:color w:val="FF0000"/>
+        <w:t>Detección, comprobación y evaluación de</w:t>
+      </w:r>
+      <w:r>
+        <w:rPr>
+          <w:rFonts w:cstheme="minorHAnsi"/>
+          <w:color w:val="4472C4" w:themeColor="accent1"/>
           <w:sz w:val="32"/>
           <w:szCs w:val="32"/>
         </w:rPr>
-        <w:t>• Detección, comprobación y evaluación de</w:t>
-      </w:r>
-      <w:r>
-        <w:rPr>
-          <w:rFonts w:cstheme="minorHAnsi"/>
-          <w:color w:val="FF0000"/>
+        <w:br/>
+      </w:r>
+      <w:r>
+        <w:rPr>
+          <w:rStyle w:val="markedcontent"/>
+          <w:rFonts w:cstheme="minorHAnsi"/>
+          <w:color w:val="4472C4" w:themeColor="accent1"/>
           <w:sz w:val="32"/>
           <w:szCs w:val="32"/>
         </w:rPr>
-        <w:br/>
-      </w:r>
-      <w:r>
-        <w:rPr>
-          <w:rStyle w:val="markedcontent"/>
-          <w:rFonts w:cstheme="minorHAnsi"/>
-          <w:color w:val="FF0000"/>
-          <w:sz w:val="32"/>
-          <w:szCs w:val="32"/>
-        </w:rPr>
         <w:t>vulnerabilidades</w:t>
       </w:r>
+      <w:bookmarkEnd w:id="10"/>
     </w:p>
     <w:tbl>
       <w:tblPr>
@@ -2464,6 +2978,7 @@
           <w:p>
             <w:pPr>
               <w:rPr>
+                <w:rStyle w:val="markedcontent"/>
                 <w:rFonts w:cstheme="minorHAnsi"/>
                 <w:color w:val="FF0000"/>
                 <w:sz w:val="28"/>
@@ -2652,38 +3167,150 @@
               <w:t>• Con Apache Benchmarking</w:t>
             </w:r>
           </w:p>
+          <w:p>
+            <w:pPr>
+              <w:rPr>
+                <w:rStyle w:val="markedcontent"/>
+                <w:rFonts w:cstheme="minorHAnsi"/>
+                <w:color w:val="FF0000"/>
+                <w:sz w:val="28"/>
+                <w:szCs w:val="28"/>
+              </w:rPr>
+            </w:pPr>
+          </w:p>
+          <w:p>
+            <w:pPr>
+              <w:rPr>
+                <w:rFonts w:cstheme="minorHAnsi"/>
+                <w:color w:val="FF0000"/>
+                <w:sz w:val="28"/>
+                <w:szCs w:val="28"/>
+              </w:rPr>
+            </w:pPr>
+            <w:r>
+              <w:rPr>
+                <w:rStyle w:val="markedcontent"/>
+                <w:rFonts w:cstheme="minorHAnsi"/>
+                <w:color w:val="000000" w:themeColor="text1"/>
+                <w:sz w:val="28"/>
+                <w:szCs w:val="28"/>
+              </w:rPr>
+              <w:t xml:space="preserve">Hay una vulnerabilidad posible, y es no haber cambiado las contraseñas de acceso al </w:t>
+            </w:r>
+            <w:proofErr w:type="spellStart"/>
+            <w:r>
+              <w:rPr>
+                <w:rStyle w:val="markedcontent"/>
+                <w:rFonts w:cstheme="minorHAnsi"/>
+                <w:color w:val="000000" w:themeColor="text1"/>
+                <w:sz w:val="28"/>
+                <w:szCs w:val="28"/>
+              </w:rPr>
+              <w:t>ro</w:t>
+            </w:r>
+            <w:r>
+              <w:rPr>
+                <w:rStyle w:val="markedcontent"/>
+                <w:rFonts w:cstheme="minorHAnsi"/>
+                <w:color w:val="000000" w:themeColor="text1"/>
+                <w:sz w:val="28"/>
+                <w:szCs w:val="28"/>
+              </w:rPr>
+              <w:t>u</w:t>
+            </w:r>
+            <w:r>
+              <w:rPr>
+                <w:rStyle w:val="markedcontent"/>
+                <w:rFonts w:cstheme="minorHAnsi"/>
+                <w:color w:val="000000" w:themeColor="text1"/>
+                <w:sz w:val="28"/>
+                <w:szCs w:val="28"/>
+              </w:rPr>
+              <w:t>ter</w:t>
+            </w:r>
+            <w:proofErr w:type="spellEnd"/>
+            <w:r>
+              <w:rPr>
+                <w:rStyle w:val="markedcontent"/>
+                <w:rFonts w:cstheme="minorHAnsi"/>
+                <w:color w:val="000000" w:themeColor="text1"/>
+                <w:sz w:val="28"/>
+                <w:szCs w:val="28"/>
+              </w:rPr>
+              <w:t xml:space="preserve"> de las por defecto (</w:t>
+            </w:r>
+            <w:proofErr w:type="spellStart"/>
+            <w:r>
+              <w:rPr>
+                <w:rStyle w:val="markedcontent"/>
+                <w:rFonts w:cstheme="minorHAnsi"/>
+                <w:color w:val="000000" w:themeColor="text1"/>
+                <w:sz w:val="28"/>
+                <w:szCs w:val="28"/>
+              </w:rPr>
+              <w:t>admin</w:t>
+            </w:r>
+            <w:proofErr w:type="spellEnd"/>
+            <w:r>
+              <w:rPr>
+                <w:rStyle w:val="markedcontent"/>
+                <w:rFonts w:cstheme="minorHAnsi"/>
+                <w:color w:val="000000" w:themeColor="text1"/>
+                <w:sz w:val="28"/>
+                <w:szCs w:val="28"/>
+              </w:rPr>
+              <w:t xml:space="preserve">, </w:t>
+            </w:r>
+            <w:proofErr w:type="spellStart"/>
+            <w:r>
+              <w:rPr>
+                <w:rStyle w:val="markedcontent"/>
+                <w:rFonts w:cstheme="minorHAnsi"/>
+                <w:color w:val="000000" w:themeColor="text1"/>
+                <w:sz w:val="28"/>
+                <w:szCs w:val="28"/>
+              </w:rPr>
+              <w:t>pfsense</w:t>
+            </w:r>
+            <w:proofErr w:type="spellEnd"/>
+            <w:r>
+              <w:rPr>
+                <w:rStyle w:val="markedcontent"/>
+                <w:rFonts w:cstheme="minorHAnsi"/>
+                <w:color w:val="000000" w:themeColor="text1"/>
+                <w:sz w:val="28"/>
+                <w:szCs w:val="28"/>
+              </w:rPr>
+              <w:t>)</w:t>
+            </w:r>
+          </w:p>
         </w:tc>
       </w:tr>
     </w:tbl>
     <w:p>
       <w:pPr>
-        <w:rPr>
-          <w:rStyle w:val="markedcontent"/>
-          <w:rFonts w:cstheme="minorHAnsi"/>
-          <w:color w:val="FF0000"/>
+        <w:pStyle w:val="Ttulo2"/>
+        <w:numPr>
+          <w:ilvl w:val="0"/>
+          <w:numId w:val="5"/>
+        </w:numPr>
+        <w:rPr>
+          <w:rStyle w:val="markedcontent"/>
+          <w:color w:val="4472C4" w:themeColor="accent1"/>
+        </w:rPr>
+      </w:pPr>
+      <w:bookmarkStart w:id="11" w:name="_Toc103794610"/>
+      <w:r>
+        <w:rPr>
+          <w:rStyle w:val="markedcontent"/>
+          <w:rFonts w:cstheme="minorHAnsi"/>
+          <w:color w:val="4472C4" w:themeColor="accent1"/>
           <w:sz w:val="32"/>
           <w:szCs w:val="32"/>
         </w:rPr>
-      </w:pPr>
-      <w:r>
-        <w:rPr>
-          <w:rFonts w:cstheme="minorHAnsi"/>
-          <w:color w:val="FF0000"/>
-          <w:sz w:val="32"/>
-          <w:szCs w:val="32"/>
-        </w:rPr>
-        <w:br/>
-      </w:r>
-      <w:r>
-        <w:rPr>
-          <w:rStyle w:val="markedcontent"/>
-          <w:rFonts w:cstheme="minorHAnsi"/>
-          <w:color w:val="FF0000"/>
-          <w:sz w:val="32"/>
-          <w:szCs w:val="32"/>
-        </w:rPr>
-        <w:t>• Medidas específicas de corrección</w:t>
-      </w:r>
+        <w:t>Medidas específicas de corrección</w:t>
+      </w:r>
+      <w:bookmarkEnd w:id="11"/>
     </w:p>
     <w:tbl>
       <w:tblPr>
@@ -2719,7 +3346,6 @@
                 <w:sz w:val="28"/>
                 <w:szCs w:val="28"/>
               </w:rPr>
-              <w:lastRenderedPageBreak/>
               <w:t>• De las vulnerabilidades descubiertas en el apartado</w:t>
             </w:r>
             <w:r>
@@ -2792,48 +3418,461 @@
           <w:color w:val="FF0000"/>
           <w:sz w:val="32"/>
           <w:szCs w:val="32"/>
-          <w:lang w:val="es-ES_tradnl"/>
-        </w:rPr>
-      </w:pPr>
-      <w:r>
-        <w:rPr>
-          <w:rFonts w:cstheme="minorHAnsi"/>
-          <w:color w:val="FF0000"/>
+        </w:rPr>
+      </w:pPr>
+    </w:p>
+    <w:p>
+      <w:pPr>
+        <w:pStyle w:val="Ttulo2"/>
+        <w:numPr>
+          <w:ilvl w:val="0"/>
+          <w:numId w:val="5"/>
+        </w:numPr>
+        <w:rPr>
+          <w:color w:val="4472C4" w:themeColor="accent1"/>
+        </w:rPr>
+      </w:pPr>
+      <w:bookmarkStart w:id="12" w:name="_Toc103794611"/>
+      <w:r>
+        <w:rPr>
+          <w:rStyle w:val="markedcontent"/>
+          <w:rFonts w:cstheme="minorHAnsi"/>
+          <w:color w:val="4472C4" w:themeColor="accent1"/>
           <w:sz w:val="32"/>
           <w:szCs w:val="32"/>
         </w:rPr>
-        <w:br/>
-      </w:r>
-      <w:r>
-        <w:rPr>
-          <w:rStyle w:val="markedcontent"/>
-          <w:rFonts w:cstheme="minorHAnsi"/>
-          <w:color w:val="FF0000"/>
+        <w:t>Recomendaciones sobre implantación de medidas</w:t>
+      </w:r>
+      <w:r>
+        <w:rPr>
+          <w:rFonts w:cstheme="minorHAnsi"/>
+          <w:color w:val="4472C4" w:themeColor="accent1"/>
           <w:sz w:val="32"/>
           <w:szCs w:val="32"/>
         </w:rPr>
-        <w:t>• Recomendaciones sobre implantación de medidas</w:t>
-      </w:r>
-      <w:r>
-        <w:rPr>
-          <w:rFonts w:cstheme="minorHAnsi"/>
-          <w:color w:val="FF0000"/>
+        <w:br/>
+      </w:r>
+      <w:r>
+        <w:rPr>
+          <w:rStyle w:val="markedcontent"/>
+          <w:rFonts w:cstheme="minorHAnsi"/>
+          <w:color w:val="4472C4" w:themeColor="accent1"/>
           <w:sz w:val="32"/>
           <w:szCs w:val="32"/>
         </w:rPr>
-        <w:br/>
-      </w:r>
-      <w:r>
-        <w:rPr>
-          <w:rStyle w:val="markedcontent"/>
-          <w:rFonts w:cstheme="minorHAnsi"/>
-          <w:color w:val="FF0000"/>
+        <w:t>preventivas.</w:t>
+      </w:r>
+      <w:bookmarkEnd w:id="12"/>
+      <w:r>
+        <w:rPr>
+          <w:rFonts w:cstheme="minorHAnsi"/>
+          <w:color w:val="4472C4" w:themeColor="accent1"/>
           <w:sz w:val="32"/>
           <w:szCs w:val="32"/>
-        </w:rPr>
-        <w:t>preventivas.</w:t>
-      </w:r>
-      <w:r>
+          <w:lang w:val="es-ES_tradnl"/>
+        </w:rPr>
+        <w:t xml:space="preserve"> </w:t>
+      </w:r>
+    </w:p>
+    <w:p>
+      <w:pPr>
+        <w:jc w:val="both"/>
+        <w:rPr>
+          <w:rFonts w:cstheme="minorHAnsi"/>
+          <w:color w:val="000000" w:themeColor="text1"/>
+          <w:lang w:val="es-ES_tradnl"/>
+        </w:rPr>
+      </w:pPr>
+      <w:r>
+        <w:rPr>
+          <w:rFonts w:cstheme="minorHAnsi"/>
+          <w:color w:val="000000" w:themeColor="text1"/>
+          <w:lang w:val="es-ES_tradnl"/>
+        </w:rPr>
+        <w:t>Dejar los sistemas cerrados bajo llave</w:t>
+      </w:r>
+      <w:r>
+        <w:rPr>
+          <w:rFonts w:cstheme="minorHAnsi"/>
+          <w:color w:val="000000" w:themeColor="text1"/>
+          <w:lang w:val="es-ES_tradnl"/>
+        </w:rPr>
+        <w:t xml:space="preserve"> (contraseña electrónica y llave física)</w:t>
+      </w:r>
+      <w:r>
+        <w:rPr>
+          <w:rFonts w:cstheme="minorHAnsi"/>
+          <w:color w:val="000000" w:themeColor="text1"/>
+          <w:lang w:val="es-ES_tradnl"/>
+        </w:rPr>
+        <w:t xml:space="preserve"> dentro que una habitación con sistema de refrigeración y medidas </w:t>
+      </w:r>
+      <w:proofErr w:type="spellStart"/>
+      <w:r>
+        <w:rPr>
+          <w:rFonts w:cstheme="minorHAnsi"/>
+          <w:color w:val="000000" w:themeColor="text1"/>
+          <w:lang w:val="es-ES_tradnl"/>
+        </w:rPr>
+        <w:t>anti-incendios</w:t>
+      </w:r>
+      <w:proofErr w:type="spellEnd"/>
+      <w:r>
+        <w:rPr>
+          <w:rFonts w:cstheme="minorHAnsi"/>
+          <w:color w:val="000000" w:themeColor="text1"/>
+          <w:lang w:val="es-ES_tradnl"/>
+        </w:rPr>
+        <w:t xml:space="preserve">, </w:t>
+      </w:r>
+      <w:r>
+        <w:rPr>
+          <w:rFonts w:cstheme="minorHAnsi"/>
+          <w:color w:val="000000" w:themeColor="text1"/>
+          <w:lang w:val="es-ES_tradnl"/>
+        </w:rPr>
+        <w:t xml:space="preserve">y </w:t>
+      </w:r>
+      <w:r>
+        <w:rPr>
+          <w:rFonts w:cstheme="minorHAnsi"/>
+          <w:color w:val="000000" w:themeColor="text1"/>
+          <w:lang w:val="es-ES_tradnl"/>
+        </w:rPr>
+        <w:t>filtros de aire</w:t>
+      </w:r>
+      <w:r>
+        <w:rPr>
+          <w:rFonts w:cstheme="minorHAnsi"/>
+          <w:color w:val="000000" w:themeColor="text1"/>
+          <w:lang w:val="es-ES_tradnl"/>
+        </w:rPr>
+        <w:t xml:space="preserve"> (más una cámara de presión positiva)</w:t>
+      </w:r>
+      <w:r>
+        <w:rPr>
+          <w:rFonts w:cstheme="minorHAnsi"/>
+          <w:color w:val="000000" w:themeColor="text1"/>
+          <w:lang w:val="es-ES_tradnl"/>
+        </w:rPr>
+        <w:t xml:space="preserve"> para prevenir polvo e insectos dentro de la cámara, con una trampa de luz ultravioleta para</w:t>
+      </w:r>
+      <w:r>
+        <w:rPr>
+          <w:rFonts w:cstheme="minorHAnsi"/>
+          <w:color w:val="000000" w:themeColor="text1"/>
+          <w:lang w:val="es-ES_tradnl"/>
+        </w:rPr>
+        <w:t xml:space="preserve"> eliminar cualquier posible insecto que se cuele</w:t>
+      </w:r>
+      <w:r>
+        <w:rPr>
+          <w:rFonts w:cstheme="minorHAnsi"/>
+          <w:color w:val="000000" w:themeColor="text1"/>
+          <w:lang w:val="es-ES_tradnl"/>
+        </w:rPr>
+        <w:t>.</w:t>
+      </w:r>
+      <w:r>
+        <w:rPr>
+          <w:rFonts w:cstheme="minorHAnsi"/>
+          <w:color w:val="000000" w:themeColor="text1"/>
+          <w:lang w:val="es-ES_tradnl"/>
+        </w:rPr>
+        <w:t xml:space="preserve"> El servidor debería estar desplegado en el edificio de la empresa, para mayor seguridad.</w:t>
+      </w:r>
+      <w:r>
+        <w:rPr>
+          <w:rFonts w:cstheme="minorHAnsi"/>
+          <w:color w:val="000000" w:themeColor="text1"/>
+          <w:lang w:val="es-ES_tradnl"/>
+        </w:rPr>
+        <w:t xml:space="preserve"> Y tener cámaras con reconocimiento facial y otros métodos de seguridad biométrica.</w:t>
+      </w:r>
+    </w:p>
+    <w:p>
+      <w:pPr>
+        <w:jc w:val="both"/>
+        <w:rPr>
+          <w:rFonts w:cstheme="minorHAnsi"/>
+          <w:color w:val="000000" w:themeColor="text1"/>
+          <w:lang w:val="es-ES_tradnl"/>
+        </w:rPr>
+      </w:pPr>
+      <w:r>
+        <w:rPr>
+          <w:rFonts w:cstheme="minorHAnsi"/>
+          <w:color w:val="000000" w:themeColor="text1"/>
+          <w:lang w:val="es-ES_tradnl"/>
+        </w:rPr>
+        <w:t xml:space="preserve">También deberíamos añadir redundancias como medida extra en caso de caída o fallo (p. ej. </w:t>
+      </w:r>
+      <w:proofErr w:type="spellStart"/>
+      <w:r>
+        <w:rPr>
+          <w:rFonts w:cstheme="minorHAnsi"/>
+          <w:color w:val="000000" w:themeColor="text1"/>
+          <w:lang w:val="es-ES_tradnl"/>
+        </w:rPr>
+        <w:t>backup</w:t>
+      </w:r>
+      <w:proofErr w:type="spellEnd"/>
+      <w:r>
+        <w:rPr>
+          <w:rFonts w:cstheme="minorHAnsi"/>
+          <w:color w:val="000000" w:themeColor="text1"/>
+          <w:lang w:val="es-ES_tradnl"/>
+        </w:rPr>
+        <w:t xml:space="preserve"> de la BBDD, múltiples switches, generadores de emergencia) pero no lo hemos implementado porque o bien no se podían simular</w:t>
+      </w:r>
+      <w:r>
+        <w:rPr>
+          <w:rFonts w:cstheme="minorHAnsi"/>
+          <w:color w:val="000000" w:themeColor="text1"/>
+          <w:lang w:val="es-ES_tradnl"/>
+        </w:rPr>
+        <w:t xml:space="preserve"> en máquina virtual</w:t>
+      </w:r>
+      <w:r>
+        <w:rPr>
+          <w:rFonts w:cstheme="minorHAnsi"/>
+          <w:color w:val="000000" w:themeColor="text1"/>
+          <w:lang w:val="es-ES_tradnl"/>
+        </w:rPr>
+        <w:t xml:space="preserve">, o se podrían simular pero </w:t>
+      </w:r>
+      <w:r>
+        <w:rPr>
+          <w:rFonts w:cstheme="minorHAnsi"/>
+          <w:color w:val="000000" w:themeColor="text1"/>
+          <w:lang w:val="es-ES_tradnl"/>
+        </w:rPr>
+        <w:lastRenderedPageBreak/>
+        <w:t>a riesgo de falta de memoria</w:t>
+      </w:r>
+      <w:r>
+        <w:rPr>
+          <w:rFonts w:cstheme="minorHAnsi"/>
+          <w:color w:val="000000" w:themeColor="text1"/>
+          <w:lang w:val="es-ES_tradnl"/>
+        </w:rPr>
+        <w:t xml:space="preserve"> (</w:t>
+      </w:r>
+      <w:proofErr w:type="spellStart"/>
+      <w:r>
+        <w:rPr>
+          <w:rFonts w:cstheme="minorHAnsi"/>
+          <w:color w:val="000000" w:themeColor="text1"/>
+          <w:lang w:val="es-ES_tradnl"/>
+        </w:rPr>
+        <w:t>p.ej</w:t>
+      </w:r>
+      <w:proofErr w:type="spellEnd"/>
+      <w:r>
+        <w:rPr>
+          <w:rFonts w:cstheme="minorHAnsi"/>
+          <w:color w:val="000000" w:themeColor="text1"/>
+          <w:lang w:val="es-ES_tradnl"/>
+        </w:rPr>
+        <w:t xml:space="preserve">: un ordenador teniendo que soportar la red básica más los </w:t>
+      </w:r>
+      <w:proofErr w:type="spellStart"/>
+      <w:r>
+        <w:rPr>
+          <w:rFonts w:cstheme="minorHAnsi"/>
+          <w:color w:val="000000" w:themeColor="text1"/>
+          <w:lang w:val="es-ES_tradnl"/>
+        </w:rPr>
+        <w:t>backups</w:t>
+      </w:r>
+      <w:proofErr w:type="spellEnd"/>
+      <w:r>
+        <w:rPr>
+          <w:rFonts w:cstheme="minorHAnsi"/>
+          <w:color w:val="000000" w:themeColor="text1"/>
+          <w:lang w:val="es-ES_tradnl"/>
+        </w:rPr>
+        <w:t>)</w:t>
+      </w:r>
+      <w:r>
+        <w:rPr>
+          <w:rFonts w:cstheme="minorHAnsi"/>
+          <w:color w:val="000000" w:themeColor="text1"/>
+          <w:lang w:val="es-ES_tradnl"/>
+        </w:rPr>
+        <w:t>.</w:t>
+      </w:r>
+    </w:p>
+    <w:p>
+      <w:pPr>
+        <w:jc w:val="both"/>
+        <w:rPr>
+          <w:rFonts w:cstheme="minorHAnsi"/>
+          <w:color w:val="000000" w:themeColor="text1"/>
+          <w:lang w:val="es-ES_tradnl"/>
+        </w:rPr>
+      </w:pPr>
+      <w:r>
+        <w:rPr>
+          <w:rFonts w:cstheme="minorHAnsi"/>
+          <w:color w:val="000000" w:themeColor="text1"/>
+          <w:lang w:val="es-ES_tradnl"/>
+        </w:rPr>
+        <w:t>El control de acceso debería ser distribuido, de tal forma que dar privilegios más altos a alguien requiera de la colaboración de todos los administradores, para complicar corrupción permitiendo accesos maliciosos al sistema.</w:t>
+      </w:r>
+    </w:p>
+    <w:p>
+      <w:pPr>
+        <w:jc w:val="both"/>
+        <w:rPr>
+          <w:rFonts w:cstheme="minorHAnsi"/>
+          <w:color w:val="000000" w:themeColor="text1"/>
+          <w:lang w:val="es-ES_tradnl"/>
+        </w:rPr>
+      </w:pPr>
+      <w:r>
+        <w:rPr>
+          <w:rFonts w:cstheme="minorHAnsi"/>
+          <w:color w:val="000000" w:themeColor="text1"/>
+          <w:lang w:val="es-ES_tradnl"/>
+        </w:rPr>
+        <w:t xml:space="preserve">Para mejorar </w:t>
+      </w:r>
+      <w:r>
+        <w:rPr>
+          <w:rFonts w:cstheme="minorHAnsi"/>
+          <w:color w:val="000000" w:themeColor="text1"/>
+          <w:lang w:val="es-ES_tradnl"/>
+        </w:rPr>
+        <w:t xml:space="preserve">seguridad </w:t>
+      </w:r>
+      <w:r>
+        <w:rPr>
+          <w:rFonts w:cstheme="minorHAnsi"/>
+          <w:color w:val="000000" w:themeColor="text1"/>
+          <w:lang w:val="es-ES_tradnl"/>
+        </w:rPr>
+        <w:t>comunicaciones móviles, usaríamos la mejor encriptación, WPA3, y no escribas las contraseñas</w:t>
+      </w:r>
+      <w:r>
+        <w:rPr>
+          <w:rFonts w:cstheme="minorHAnsi"/>
+          <w:color w:val="000000" w:themeColor="text1"/>
+          <w:lang w:val="es-ES_tradnl"/>
+        </w:rPr>
+        <w:t>, y no hablar de los clientes públicamente ni de nada relacionado con las seguridad</w:t>
+      </w:r>
+      <w:r>
+        <w:rPr>
+          <w:rFonts w:cstheme="minorHAnsi"/>
+          <w:color w:val="000000" w:themeColor="text1"/>
+          <w:lang w:val="es-ES_tradnl"/>
+        </w:rPr>
+        <w:t xml:space="preserve"> (nada fuera del entorno laboral)</w:t>
+      </w:r>
+      <w:r>
+        <w:rPr>
+          <w:rFonts w:cstheme="minorHAnsi"/>
+          <w:color w:val="000000" w:themeColor="text1"/>
+          <w:lang w:val="es-ES_tradnl"/>
+        </w:rPr>
+        <w:t>.</w:t>
+      </w:r>
+      <w:r>
+        <w:rPr>
+          <w:rFonts w:cstheme="minorHAnsi"/>
+          <w:color w:val="000000" w:themeColor="text1"/>
+          <w:lang w:val="es-ES_tradnl"/>
+        </w:rPr>
+        <w:t xml:space="preserve"> También los dispositivos móviles deberían tener una doble verificación de sistema biométrico y contraseña</w:t>
+      </w:r>
+      <w:r>
+        <w:rPr>
+          <w:rFonts w:cstheme="minorHAnsi"/>
+          <w:color w:val="000000" w:themeColor="text1"/>
+          <w:lang w:val="es-ES_tradnl"/>
+        </w:rPr>
+        <w:t xml:space="preserve">, y no estar rooteados. De hecho para mayor seguridad los móviles </w:t>
+      </w:r>
+      <w:r>
+        <w:rPr>
+          <w:rFonts w:cstheme="minorHAnsi"/>
+          <w:color w:val="000000" w:themeColor="text1"/>
+          <w:lang w:val="es-ES_tradnl"/>
+        </w:rPr>
+        <w:t xml:space="preserve">corporativos </w:t>
+      </w:r>
+      <w:r>
+        <w:rPr>
+          <w:rFonts w:cstheme="minorHAnsi"/>
+          <w:color w:val="000000" w:themeColor="text1"/>
+          <w:lang w:val="es-ES_tradnl"/>
+        </w:rPr>
+        <w:t>deberían resetearse cada mes</w:t>
+      </w:r>
+      <w:r>
+        <w:rPr>
+          <w:rFonts w:cstheme="minorHAnsi"/>
+          <w:color w:val="000000" w:themeColor="text1"/>
+          <w:lang w:val="es-ES_tradnl"/>
+        </w:rPr>
+        <w:t xml:space="preserve"> para asegurarse de que no están rooteados</w:t>
+      </w:r>
+      <w:r>
+        <w:rPr>
+          <w:rFonts w:cstheme="minorHAnsi"/>
+          <w:color w:val="000000" w:themeColor="text1"/>
+          <w:lang w:val="es-ES_tradnl"/>
+        </w:rPr>
+        <w:t>.</w:t>
+      </w:r>
+    </w:p>
+    <w:p>
+      <w:pPr>
+        <w:jc w:val="both"/>
+        <w:rPr>
+          <w:rFonts w:cstheme="minorHAnsi"/>
+          <w:color w:val="000000" w:themeColor="text1"/>
+          <w:lang w:val="es-ES_tradnl"/>
+        </w:rPr>
+      </w:pPr>
+      <w:r>
+        <w:rPr>
+          <w:rFonts w:cstheme="minorHAnsi"/>
+          <w:color w:val="000000" w:themeColor="text1"/>
+          <w:lang w:val="es-ES_tradnl"/>
+        </w:rPr>
+        <w:t xml:space="preserve">Además como protección extra frente a alguien logrando robar credenciales de la VPN y acceder, deberíamos añadir un segundo firewall detrás del primero para evitar que alguien empleara el servicio VPN para mandar paquetes a servicios previamente inaccesibles; pero no lo hemos </w:t>
+      </w:r>
+      <w:r>
+        <w:rPr>
+          <w:rFonts w:cstheme="minorHAnsi"/>
+          <w:color w:val="000000" w:themeColor="text1"/>
+          <w:lang w:val="es-ES_tradnl"/>
+        </w:rPr>
+        <w:t>resuelto</w:t>
+      </w:r>
+      <w:r>
+        <w:rPr>
+          <w:rFonts w:cstheme="minorHAnsi"/>
+          <w:color w:val="000000" w:themeColor="text1"/>
+          <w:lang w:val="es-ES_tradnl"/>
+        </w:rPr>
+        <w:t xml:space="preserve"> porque nos han pedido no alterar la infraestructura.</w:t>
+      </w:r>
+    </w:p>
+    <w:p>
+      <w:pPr>
+        <w:jc w:val="both"/>
+        <w:rPr>
+          <w:rFonts w:cstheme="minorHAnsi"/>
+          <w:color w:val="000000" w:themeColor="text1"/>
+          <w:lang w:val="es-ES_tradnl"/>
+        </w:rPr>
+      </w:pPr>
+    </w:p>
+    <w:p>
+      <w:pPr>
         <w:rPr>
           <w:rFonts w:cstheme="minorHAnsi"/>
           <w:color w:val="FF0000"/>
@@ -2841,594 +3880,8 @@
           <w:szCs w:val="32"/>
           <w:lang w:val="es-ES_tradnl"/>
         </w:rPr>
-        <w:t xml:space="preserve"> </w:t>
-      </w:r>
-    </w:p>
-    <w:p>
-      <w:pPr>
-        <w:jc w:val="both"/>
-        <w:rPr>
-          <w:rFonts w:cstheme="minorHAnsi"/>
-          <w:color w:val="000000" w:themeColor="text1"/>
-          <w:lang w:val="es-ES_tradnl"/>
-        </w:rPr>
-      </w:pPr>
-      <w:r>
-        <w:rPr>
-          <w:rFonts w:cstheme="minorHAnsi"/>
-          <w:color w:val="000000" w:themeColor="text1"/>
-          <w:lang w:val="es-ES_tradnl"/>
-        </w:rPr>
-        <w:t>Dejar los sistemas cerrados bajo llave</w:t>
-      </w:r>
-      <w:r>
-        <w:rPr>
-          <w:rFonts w:cstheme="minorHAnsi"/>
-          <w:color w:val="000000" w:themeColor="text1"/>
-          <w:lang w:val="es-ES_tradnl"/>
-        </w:rPr>
-        <w:t xml:space="preserve"> (contraseña electrónica y llave física)</w:t>
-      </w:r>
-      <w:r>
-        <w:rPr>
-          <w:rFonts w:cstheme="minorHAnsi"/>
-          <w:color w:val="000000" w:themeColor="text1"/>
-          <w:lang w:val="es-ES_tradnl"/>
-        </w:rPr>
-        <w:t xml:space="preserve"> dentro que una habitación con sistema de refrigeración y medidas </w:t>
-      </w:r>
-      <w:proofErr w:type="spellStart"/>
-      <w:r>
-        <w:rPr>
-          <w:rFonts w:cstheme="minorHAnsi"/>
-          <w:color w:val="000000" w:themeColor="text1"/>
-          <w:lang w:val="es-ES_tradnl"/>
-        </w:rPr>
-        <w:t>anti-incendios</w:t>
-      </w:r>
-      <w:proofErr w:type="spellEnd"/>
-      <w:r>
-        <w:rPr>
-          <w:rFonts w:cstheme="minorHAnsi"/>
-          <w:color w:val="000000" w:themeColor="text1"/>
-          <w:lang w:val="es-ES_tradnl"/>
-        </w:rPr>
-        <w:t xml:space="preserve">, </w:t>
-      </w:r>
-      <w:r>
-        <w:rPr>
-          <w:rFonts w:cstheme="minorHAnsi"/>
-          <w:color w:val="000000" w:themeColor="text1"/>
-          <w:lang w:val="es-ES_tradnl"/>
-        </w:rPr>
-        <w:t xml:space="preserve">y </w:t>
-      </w:r>
-      <w:r>
-        <w:rPr>
-          <w:rFonts w:cstheme="minorHAnsi"/>
-          <w:color w:val="000000" w:themeColor="text1"/>
-          <w:lang w:val="es-ES_tradnl"/>
-        </w:rPr>
-        <w:t>filtros de aire</w:t>
-      </w:r>
-      <w:r>
-        <w:rPr>
-          <w:rFonts w:cstheme="minorHAnsi"/>
-          <w:color w:val="000000" w:themeColor="text1"/>
-          <w:lang w:val="es-ES_tradnl"/>
-        </w:rPr>
-        <w:t xml:space="preserve"> (más una cámara de presión positiva)</w:t>
-      </w:r>
-      <w:r>
-        <w:rPr>
-          <w:rFonts w:cstheme="minorHAnsi"/>
-          <w:color w:val="000000" w:themeColor="text1"/>
-          <w:lang w:val="es-ES_tradnl"/>
-        </w:rPr>
-        <w:t xml:space="preserve"> para prevenir polvo e insectos dentro de la cámara, con una trampa de luz ultravioleta para</w:t>
-      </w:r>
-      <w:r>
-        <w:rPr>
-          <w:rFonts w:cstheme="minorHAnsi"/>
-          <w:color w:val="000000" w:themeColor="text1"/>
-          <w:lang w:val="es-ES_tradnl"/>
-        </w:rPr>
-        <w:t xml:space="preserve"> eliminar cualquier posible insecto que se cuele</w:t>
-      </w:r>
-      <w:r>
-        <w:rPr>
-          <w:rFonts w:cstheme="minorHAnsi"/>
-          <w:color w:val="000000" w:themeColor="text1"/>
-          <w:lang w:val="es-ES_tradnl"/>
-        </w:rPr>
-        <w:t>.</w:t>
-      </w:r>
-      <w:r>
-        <w:rPr>
-          <w:rFonts w:cstheme="minorHAnsi"/>
-          <w:color w:val="000000" w:themeColor="text1"/>
-          <w:lang w:val="es-ES_tradnl"/>
-        </w:rPr>
-        <w:t xml:space="preserve"> El servidor debería estar desplegado en el edificio de la empresa, para mayor seguridad.</w:t>
-      </w:r>
-      <w:r>
-        <w:rPr>
-          <w:rFonts w:cstheme="minorHAnsi"/>
-          <w:color w:val="000000" w:themeColor="text1"/>
-          <w:lang w:val="es-ES_tradnl"/>
-        </w:rPr>
-        <w:t xml:space="preserve"> Y tener cámaras con reconocimiento facial y otros métodos de seguridad biométrica.</w:t>
-      </w:r>
-    </w:p>
-    <w:p>
-      <w:pPr>
-        <w:jc w:val="both"/>
-        <w:rPr>
-          <w:rFonts w:cstheme="minorHAnsi"/>
-          <w:color w:val="000000" w:themeColor="text1"/>
-          <w:lang w:val="es-ES_tradnl"/>
-        </w:rPr>
-      </w:pPr>
-      <w:r>
-        <w:rPr>
-          <w:rFonts w:cstheme="minorHAnsi"/>
-          <w:color w:val="000000" w:themeColor="text1"/>
-          <w:lang w:val="es-ES_tradnl"/>
-        </w:rPr>
-        <w:t xml:space="preserve">También deberíamos añadir redundancias como medida extra en caso de caída o fallo (p. ej. </w:t>
-      </w:r>
-      <w:proofErr w:type="spellStart"/>
-      <w:r>
-        <w:rPr>
-          <w:rFonts w:cstheme="minorHAnsi"/>
-          <w:color w:val="000000" w:themeColor="text1"/>
-          <w:lang w:val="es-ES_tradnl"/>
-        </w:rPr>
-        <w:t>backup</w:t>
-      </w:r>
-      <w:proofErr w:type="spellEnd"/>
-      <w:r>
-        <w:rPr>
-          <w:rFonts w:cstheme="minorHAnsi"/>
-          <w:color w:val="000000" w:themeColor="text1"/>
-          <w:lang w:val="es-ES_tradnl"/>
-        </w:rPr>
-        <w:t xml:space="preserve"> de la BBDD, múltiples switches, generadores de emergencia) pero no lo hemos implementado porque o bien no se podían simular</w:t>
-      </w:r>
-      <w:r>
-        <w:rPr>
-          <w:rFonts w:cstheme="minorHAnsi"/>
-          <w:color w:val="000000" w:themeColor="text1"/>
-          <w:lang w:val="es-ES_tradnl"/>
-        </w:rPr>
-        <w:t xml:space="preserve"> en máquina virtual</w:t>
-      </w:r>
-      <w:r>
-        <w:rPr>
-          <w:rFonts w:cstheme="minorHAnsi"/>
-          <w:color w:val="000000" w:themeColor="text1"/>
-          <w:lang w:val="es-ES_tradnl"/>
-        </w:rPr>
-        <w:t>, o se podrían simular pero a riesgo de falta de memoria</w:t>
-      </w:r>
-      <w:r>
-        <w:rPr>
-          <w:rFonts w:cstheme="minorHAnsi"/>
-          <w:color w:val="000000" w:themeColor="text1"/>
-          <w:lang w:val="es-ES_tradnl"/>
-        </w:rPr>
-        <w:t xml:space="preserve"> (</w:t>
-      </w:r>
-      <w:proofErr w:type="spellStart"/>
-      <w:proofErr w:type="gramStart"/>
-      <w:r>
-        <w:rPr>
-          <w:rFonts w:cstheme="minorHAnsi"/>
-          <w:color w:val="000000" w:themeColor="text1"/>
-          <w:lang w:val="es-ES_tradnl"/>
-        </w:rPr>
-        <w:t>p.ej</w:t>
-      </w:r>
-      <w:proofErr w:type="spellEnd"/>
-      <w:proofErr w:type="gramEnd"/>
-      <w:r>
-        <w:rPr>
-          <w:rFonts w:cstheme="minorHAnsi"/>
-          <w:color w:val="000000" w:themeColor="text1"/>
-          <w:lang w:val="es-ES_tradnl"/>
-        </w:rPr>
-        <w:t xml:space="preserve">: un ordenador teniendo que soportar la red básica más los </w:t>
-      </w:r>
-      <w:proofErr w:type="spellStart"/>
-      <w:r>
-        <w:rPr>
-          <w:rFonts w:cstheme="minorHAnsi"/>
-          <w:color w:val="000000" w:themeColor="text1"/>
-          <w:lang w:val="es-ES_tradnl"/>
-        </w:rPr>
-        <w:t>backups</w:t>
-      </w:r>
-      <w:proofErr w:type="spellEnd"/>
-      <w:r>
-        <w:rPr>
-          <w:rFonts w:cstheme="minorHAnsi"/>
-          <w:color w:val="000000" w:themeColor="text1"/>
-          <w:lang w:val="es-ES_tradnl"/>
-        </w:rPr>
-        <w:t>)</w:t>
-      </w:r>
-      <w:r>
-        <w:rPr>
-          <w:rFonts w:cstheme="minorHAnsi"/>
-          <w:color w:val="000000" w:themeColor="text1"/>
-          <w:lang w:val="es-ES_tradnl"/>
-        </w:rPr>
-        <w:t>.</w:t>
-      </w:r>
-    </w:p>
-    <w:p>
-      <w:pPr>
-        <w:jc w:val="both"/>
-        <w:rPr>
-          <w:rFonts w:cstheme="minorHAnsi"/>
-          <w:color w:val="000000" w:themeColor="text1"/>
-          <w:lang w:val="es-ES_tradnl"/>
-        </w:rPr>
-      </w:pPr>
-      <w:r>
-        <w:rPr>
-          <w:rFonts w:cstheme="minorHAnsi"/>
-          <w:color w:val="000000" w:themeColor="text1"/>
-          <w:lang w:val="es-ES_tradnl"/>
-        </w:rPr>
-        <w:t>El control de acceso debería ser distribuido, de tal forma que dar privilegios más altos a alguien requiera de la colaboración de todos los administradores, para complicar corrupción permitiendo accesos maliciosos al sistema.</w:t>
-      </w:r>
-    </w:p>
-    <w:p>
-      <w:pPr>
-        <w:jc w:val="both"/>
-        <w:rPr>
-          <w:rFonts w:cstheme="minorHAnsi"/>
-          <w:color w:val="000000" w:themeColor="text1"/>
-          <w:lang w:val="es-ES_tradnl"/>
-        </w:rPr>
-      </w:pPr>
-      <w:r>
-        <w:rPr>
-          <w:rFonts w:cstheme="minorHAnsi"/>
-          <w:color w:val="000000" w:themeColor="text1"/>
-          <w:lang w:val="es-ES_tradnl"/>
-        </w:rPr>
-        <w:t xml:space="preserve">Para mejorar </w:t>
-      </w:r>
-      <w:r>
-        <w:rPr>
-          <w:rFonts w:cstheme="minorHAnsi"/>
-          <w:color w:val="000000" w:themeColor="text1"/>
-          <w:lang w:val="es-ES_tradnl"/>
-        </w:rPr>
-        <w:t xml:space="preserve">seguridad </w:t>
-      </w:r>
-      <w:r>
-        <w:rPr>
-          <w:rFonts w:cstheme="minorHAnsi"/>
-          <w:color w:val="000000" w:themeColor="text1"/>
-          <w:lang w:val="es-ES_tradnl"/>
-        </w:rPr>
-        <w:t>comunicaciones móviles, usaríamos la mejor encriptación, WPA3, y no escribas las contraseñas</w:t>
-      </w:r>
-      <w:r>
-        <w:rPr>
-          <w:rFonts w:cstheme="minorHAnsi"/>
-          <w:color w:val="000000" w:themeColor="text1"/>
-          <w:lang w:val="es-ES_tradnl"/>
-        </w:rPr>
-        <w:t xml:space="preserve">, y no hablar de los clientes públicamente ni de nada relacionado con </w:t>
-      </w:r>
-      <w:proofErr w:type="gramStart"/>
-      <w:r>
-        <w:rPr>
-          <w:rFonts w:cstheme="minorHAnsi"/>
-          <w:color w:val="000000" w:themeColor="text1"/>
-          <w:lang w:val="es-ES_tradnl"/>
-        </w:rPr>
-        <w:t>las seguridad</w:t>
-      </w:r>
-      <w:proofErr w:type="gramEnd"/>
-      <w:r>
-        <w:rPr>
-          <w:rFonts w:cstheme="minorHAnsi"/>
-          <w:color w:val="000000" w:themeColor="text1"/>
-          <w:lang w:val="es-ES_tradnl"/>
-        </w:rPr>
-        <w:t xml:space="preserve"> (nada fuera del entorno laboral)</w:t>
-      </w:r>
-      <w:r>
-        <w:rPr>
-          <w:rFonts w:cstheme="minorHAnsi"/>
-          <w:color w:val="000000" w:themeColor="text1"/>
-          <w:lang w:val="es-ES_tradnl"/>
-        </w:rPr>
-        <w:t>.</w:t>
-      </w:r>
-      <w:r>
-        <w:rPr>
-          <w:rFonts w:cstheme="minorHAnsi"/>
-          <w:color w:val="000000" w:themeColor="text1"/>
-          <w:lang w:val="es-ES_tradnl"/>
-        </w:rPr>
-        <w:t xml:space="preserve"> También los dispositivos móviles deberían tener una doble verificación de sistema biométrico y contraseña</w:t>
-      </w:r>
-      <w:r>
-        <w:rPr>
-          <w:rFonts w:cstheme="minorHAnsi"/>
-          <w:color w:val="000000" w:themeColor="text1"/>
-          <w:lang w:val="es-ES_tradnl"/>
-        </w:rPr>
-        <w:t xml:space="preserve">, y no estar rooteados. De </w:t>
-      </w:r>
-      <w:proofErr w:type="gramStart"/>
-      <w:r>
-        <w:rPr>
-          <w:rFonts w:cstheme="minorHAnsi"/>
-          <w:color w:val="000000" w:themeColor="text1"/>
-          <w:lang w:val="es-ES_tradnl"/>
-        </w:rPr>
-        <w:t>hecho</w:t>
-      </w:r>
-      <w:proofErr w:type="gramEnd"/>
-      <w:r>
-        <w:rPr>
-          <w:rFonts w:cstheme="minorHAnsi"/>
-          <w:color w:val="000000" w:themeColor="text1"/>
-          <w:lang w:val="es-ES_tradnl"/>
-        </w:rPr>
-        <w:t xml:space="preserve"> para mayor seguridad los móviles </w:t>
-      </w:r>
-      <w:r>
-        <w:rPr>
-          <w:rFonts w:cstheme="minorHAnsi"/>
-          <w:color w:val="000000" w:themeColor="text1"/>
-          <w:lang w:val="es-ES_tradnl"/>
-        </w:rPr>
-        <w:t xml:space="preserve">corporativos </w:t>
-      </w:r>
-      <w:r>
-        <w:rPr>
-          <w:rFonts w:cstheme="minorHAnsi"/>
-          <w:color w:val="000000" w:themeColor="text1"/>
-          <w:lang w:val="es-ES_tradnl"/>
-        </w:rPr>
-        <w:t>deberían resetearse cada mes</w:t>
-      </w:r>
-      <w:r>
-        <w:rPr>
-          <w:rFonts w:cstheme="minorHAnsi"/>
-          <w:color w:val="000000" w:themeColor="text1"/>
-          <w:lang w:val="es-ES_tradnl"/>
-        </w:rPr>
-        <w:t xml:space="preserve"> para asegurarse de que no están rooteados</w:t>
-      </w:r>
-      <w:r>
-        <w:rPr>
-          <w:rFonts w:cstheme="minorHAnsi"/>
-          <w:color w:val="000000" w:themeColor="text1"/>
-          <w:lang w:val="es-ES_tradnl"/>
-        </w:rPr>
-        <w:t>.</w:t>
-      </w:r>
-    </w:p>
-    <w:p>
-      <w:pPr>
-        <w:jc w:val="both"/>
-        <w:rPr>
-          <w:rFonts w:cstheme="minorHAnsi"/>
-          <w:color w:val="000000" w:themeColor="text1"/>
-          <w:lang w:val="es-ES_tradnl"/>
-        </w:rPr>
-      </w:pPr>
-      <w:proofErr w:type="gramStart"/>
-      <w:r>
-        <w:rPr>
-          <w:rFonts w:cstheme="minorHAnsi"/>
-          <w:color w:val="000000" w:themeColor="text1"/>
-          <w:lang w:val="es-ES_tradnl"/>
-        </w:rPr>
-        <w:t>Además</w:t>
-      </w:r>
-      <w:proofErr w:type="gramEnd"/>
-      <w:r>
-        <w:rPr>
-          <w:rFonts w:cstheme="minorHAnsi"/>
-          <w:color w:val="000000" w:themeColor="text1"/>
-          <w:lang w:val="es-ES_tradnl"/>
-        </w:rPr>
-        <w:t xml:space="preserve"> como protección extra frente a alguien logrando robar credenciales de la VPN y acceder, deberíamos añadir un segundo firewall detrás del primero para evitar que alguien empleara el servicio VPN para mandar paquetes a servicios previamente inaccesibles; pero no lo hemos </w:t>
-      </w:r>
-      <w:r>
-        <w:rPr>
-          <w:rFonts w:cstheme="minorHAnsi"/>
-          <w:color w:val="000000" w:themeColor="text1"/>
-          <w:lang w:val="es-ES_tradnl"/>
-        </w:rPr>
-        <w:t>resuelto</w:t>
-      </w:r>
-      <w:r>
-        <w:rPr>
-          <w:rFonts w:cstheme="minorHAnsi"/>
-          <w:color w:val="000000" w:themeColor="text1"/>
-          <w:lang w:val="es-ES_tradnl"/>
-        </w:rPr>
-        <w:t xml:space="preserve"> porque nos han pedido no alterar la infraestructura.</w:t>
-      </w:r>
-    </w:p>
-    <w:tbl>
-      <w:tblPr>
-        <w:tblStyle w:val="Tablaconcuadrcula"/>
-        <w:tblW w:w="0" w:type="auto"/>
-        <w:tblLook w:val="04A0" w:firstRow="1" w:lastRow="0" w:firstColumn="1" w:lastColumn="0" w:noHBand="0" w:noVBand="1"/>
-      </w:tblPr>
-      <w:tblGrid>
-        <w:gridCol w:w="8494"/>
-      </w:tblGrid>
-      <w:tr>
-        <w:tc>
-          <w:tcPr>
-            <w:tcW w:w="8494" w:type="dxa"/>
-          </w:tcPr>
-          <w:p>
-            <w:pPr>
-              <w:rPr>
-                <w:rFonts w:cstheme="minorHAnsi"/>
-                <w:color w:val="FF0000"/>
-                <w:sz w:val="32"/>
-                <w:szCs w:val="32"/>
-                <w:lang w:val="es-ES_tradnl"/>
-              </w:rPr>
-            </w:pPr>
-            <w:r>
-              <w:rPr>
-                <w:rStyle w:val="markedcontent"/>
-                <w:rFonts w:cstheme="minorHAnsi"/>
-                <w:color w:val="FF0000"/>
-                <w:sz w:val="32"/>
-                <w:szCs w:val="32"/>
-              </w:rPr>
-              <w:t>• Todas aquellas vulnerabilidades que NO se hayan podido</w:t>
-            </w:r>
-            <w:r>
-              <w:rPr>
-                <w:rFonts w:cstheme="minorHAnsi"/>
-                <w:color w:val="FF0000"/>
-                <w:sz w:val="8"/>
-                <w:szCs w:val="8"/>
-              </w:rPr>
-              <w:br/>
-            </w:r>
-            <w:r>
-              <w:rPr>
-                <w:rStyle w:val="markedcontent"/>
-                <w:rFonts w:cstheme="minorHAnsi"/>
-                <w:color w:val="FF0000"/>
-                <w:sz w:val="32"/>
-                <w:szCs w:val="32"/>
-              </w:rPr>
-              <w:t>resolver, o que no sean de tipo informático, se discuten</w:t>
-            </w:r>
-            <w:r>
-              <w:rPr>
-                <w:rFonts w:cstheme="minorHAnsi"/>
-                <w:color w:val="FF0000"/>
-                <w:sz w:val="8"/>
-                <w:szCs w:val="8"/>
-              </w:rPr>
-              <w:br/>
-            </w:r>
-            <w:r>
-              <w:rPr>
-                <w:rStyle w:val="markedcontent"/>
-                <w:rFonts w:cstheme="minorHAnsi"/>
-                <w:color w:val="FF0000"/>
-                <w:sz w:val="32"/>
-                <w:szCs w:val="32"/>
-              </w:rPr>
-              <w:t>aquí</w:t>
-            </w:r>
-            <w:r>
-              <w:rPr>
-                <w:rFonts w:cstheme="minorHAnsi"/>
-                <w:color w:val="FF0000"/>
-                <w:sz w:val="8"/>
-                <w:szCs w:val="8"/>
-              </w:rPr>
-              <w:br/>
-            </w:r>
-            <w:r>
-              <w:rPr>
-                <w:rStyle w:val="markedcontent"/>
-                <w:rFonts w:cstheme="minorHAnsi"/>
-                <w:color w:val="FF0000"/>
-              </w:rPr>
-              <w:t>• Por ejemplo, la seguridad externa en sistemas operativos</w:t>
-            </w:r>
-            <w:r>
-              <w:rPr>
-                <w:rFonts w:cstheme="minorHAnsi"/>
-                <w:color w:val="FF0000"/>
-                <w:sz w:val="8"/>
-                <w:szCs w:val="8"/>
-              </w:rPr>
-              <w:br/>
-            </w:r>
-            <w:r>
-              <w:rPr>
-                <w:rStyle w:val="markedcontent"/>
-                <w:rFonts w:cstheme="minorHAnsi"/>
-                <w:color w:val="FF0000"/>
-              </w:rPr>
-              <w:t>• ¿Dónde conviene desplegar un servidor? ¿Control de acceso?</w:t>
-            </w:r>
-            <w:r>
-              <w:rPr>
-                <w:rFonts w:cstheme="minorHAnsi"/>
-                <w:color w:val="FF0000"/>
-                <w:sz w:val="8"/>
-                <w:szCs w:val="8"/>
-              </w:rPr>
-              <w:br/>
-            </w:r>
-            <w:r>
-              <w:rPr>
-                <w:rStyle w:val="markedcontent"/>
-                <w:rFonts w:cstheme="minorHAnsi"/>
-                <w:color w:val="FF0000"/>
-              </w:rPr>
-              <w:t>¿Comunicaciones móviles seguras?</w:t>
-            </w:r>
-            <w:r>
-              <w:rPr>
-                <w:rFonts w:cstheme="minorHAnsi"/>
-                <w:color w:val="FF0000"/>
-                <w:sz w:val="8"/>
-                <w:szCs w:val="8"/>
-              </w:rPr>
-              <w:br/>
-            </w:r>
-            <w:r>
-              <w:rPr>
-                <w:rStyle w:val="markedcontent"/>
-                <w:rFonts w:cstheme="minorHAnsi"/>
-                <w:color w:val="FF0000"/>
-                <w:sz w:val="32"/>
-                <w:szCs w:val="32"/>
-              </w:rPr>
-              <w:t>• Si el escenario no admite este tipo de comentarios, NO</w:t>
-            </w:r>
-            <w:r>
-              <w:rPr>
-                <w:rFonts w:cstheme="minorHAnsi"/>
-                <w:color w:val="FF0000"/>
-                <w:sz w:val="8"/>
-                <w:szCs w:val="8"/>
-              </w:rPr>
-              <w:br/>
-            </w:r>
-            <w:r>
-              <w:rPr>
-                <w:rStyle w:val="markedcontent"/>
-                <w:rFonts w:cstheme="minorHAnsi"/>
-                <w:color w:val="FF0000"/>
-                <w:sz w:val="32"/>
-                <w:szCs w:val="32"/>
-              </w:rPr>
-              <w:t>se mencionan</w:t>
-            </w:r>
-          </w:p>
-        </w:tc>
-      </w:tr>
-    </w:tbl>
-    <w:p>
-      <w:pPr>
+      </w:pPr>
+      <w:r>
         <w:rPr>
           <w:rFonts w:cstheme="minorHAnsi"/>
           <w:color w:val="FF0000"/>
@@ -3436,286 +3889,9 @@
           <w:szCs w:val="32"/>
           <w:lang w:val="es-ES_tradnl"/>
         </w:rPr>
-      </w:pPr>
-    </w:p>
-    <w:p>
-      <w:pPr>
-        <w:rPr>
-          <w:rFonts w:cstheme="minorHAnsi"/>
-          <w:color w:val="92D050"/>
-          <w:sz w:val="14"/>
-          <w:szCs w:val="14"/>
-          <w:lang w:val="es-ES_tradnl"/>
-        </w:rPr>
-      </w:pPr>
-      <w:r>
-        <w:rPr>
-          <w:rStyle w:val="markedcontent"/>
-          <w:rFonts w:cstheme="minorHAnsi"/>
-          <w:color w:val="92D050"/>
-          <w:sz w:val="32"/>
-          <w:szCs w:val="32"/>
-        </w:rPr>
-        <w:lastRenderedPageBreak/>
-        <w:t>• Si se aplican varias metodologías, para cada una</w:t>
-      </w:r>
-      <w:r>
-        <w:rPr>
-          <w:rFonts w:cstheme="minorHAnsi"/>
-          <w:color w:val="92D050"/>
-          <w:sz w:val="8"/>
-          <w:szCs w:val="8"/>
-        </w:rPr>
-        <w:br/>
-      </w:r>
-      <w:r>
-        <w:rPr>
-          <w:rStyle w:val="markedcontent"/>
-          <w:rFonts w:cstheme="minorHAnsi"/>
-          <w:color w:val="92D050"/>
-          <w:sz w:val="32"/>
-          <w:szCs w:val="32"/>
-        </w:rPr>
-        <w:t>hay que repetir TODO el proceso</w:t>
-      </w:r>
-      <w:r>
-        <w:rPr>
-          <w:rFonts w:cstheme="minorHAnsi"/>
-          <w:color w:val="92D050"/>
-          <w:sz w:val="8"/>
-          <w:szCs w:val="8"/>
-        </w:rPr>
-        <w:br/>
-      </w:r>
-      <w:r>
-        <w:rPr>
-          <w:rStyle w:val="markedcontent"/>
-          <w:rFonts w:cstheme="minorHAnsi"/>
-          <w:color w:val="92D050"/>
-          <w:sz w:val="32"/>
-          <w:szCs w:val="32"/>
-        </w:rPr>
-        <w:t>• Pero también se puede ponderar qué alternativa es la</w:t>
-      </w:r>
-      <w:r>
-        <w:rPr>
-          <w:rFonts w:cstheme="minorHAnsi"/>
-          <w:color w:val="92D050"/>
-          <w:sz w:val="8"/>
-          <w:szCs w:val="8"/>
-        </w:rPr>
-        <w:br/>
-      </w:r>
-      <w:r>
-        <w:rPr>
-          <w:rStyle w:val="markedcontent"/>
-          <w:rFonts w:cstheme="minorHAnsi"/>
-          <w:color w:val="92D050"/>
-          <w:sz w:val="32"/>
-          <w:szCs w:val="32"/>
-        </w:rPr>
-        <w:t>más adecuada a cada escenario</w:t>
-      </w:r>
-      <w:r>
-        <w:rPr>
-          <w:rFonts w:cstheme="minorHAnsi"/>
-          <w:color w:val="92D050"/>
-          <w:sz w:val="8"/>
-          <w:szCs w:val="8"/>
-        </w:rPr>
-        <w:br/>
-      </w:r>
-      <w:r>
-        <w:rPr>
-          <w:rStyle w:val="markedcontent"/>
-          <w:rFonts w:cstheme="minorHAnsi"/>
-          <w:color w:val="92D050"/>
-          <w:sz w:val="32"/>
-          <w:szCs w:val="32"/>
-        </w:rPr>
-        <w:t>• Cuando auditamos activos que nos llegan del</w:t>
-      </w:r>
-      <w:r>
-        <w:rPr>
-          <w:rFonts w:cstheme="minorHAnsi"/>
-          <w:color w:val="92D050"/>
-          <w:sz w:val="8"/>
-          <w:szCs w:val="8"/>
-        </w:rPr>
-        <w:br/>
-      </w:r>
-      <w:r>
-        <w:rPr>
-          <w:rStyle w:val="markedcontent"/>
-          <w:rFonts w:cstheme="minorHAnsi"/>
-          <w:color w:val="92D050"/>
-          <w:sz w:val="32"/>
-          <w:szCs w:val="32"/>
-        </w:rPr>
-        <w:t xml:space="preserve">exterior, NORMALMENTE se aplica auditoría en </w:t>
-      </w:r>
-      <w:proofErr w:type="gramStart"/>
-      <w:r>
-        <w:rPr>
-          <w:rStyle w:val="markedcontent"/>
-          <w:rFonts w:cstheme="minorHAnsi"/>
-          <w:color w:val="92D050"/>
-          <w:sz w:val="32"/>
-          <w:szCs w:val="32"/>
-        </w:rPr>
-        <w:t>caja</w:t>
-      </w:r>
-      <w:proofErr w:type="gramEnd"/>
-      <w:r>
-        <w:rPr>
-          <w:rFonts w:cstheme="minorHAnsi"/>
-          <w:color w:val="92D050"/>
-          <w:sz w:val="8"/>
-          <w:szCs w:val="8"/>
-        </w:rPr>
-        <w:br/>
-      </w:r>
-      <w:r>
-        <w:rPr>
-          <w:rStyle w:val="markedcontent"/>
-          <w:rFonts w:cstheme="minorHAnsi"/>
-          <w:color w:val="92D050"/>
-          <w:sz w:val="32"/>
-          <w:szCs w:val="32"/>
-        </w:rPr>
-        <w:t>gris</w:t>
-      </w:r>
-      <w:r>
-        <w:rPr>
-          <w:rFonts w:cstheme="minorHAnsi"/>
-          <w:color w:val="92D050"/>
-          <w:sz w:val="8"/>
-          <w:szCs w:val="8"/>
-        </w:rPr>
-        <w:br/>
-      </w:r>
-      <w:r>
-        <w:rPr>
-          <w:rStyle w:val="markedcontent"/>
-          <w:rFonts w:cstheme="minorHAnsi"/>
-          <w:color w:val="92D050"/>
-          <w:sz w:val="32"/>
-          <w:szCs w:val="32"/>
-        </w:rPr>
-        <w:t>• Porque algo de información tenemos, pero no completa</w:t>
-      </w:r>
-      <w:r>
-        <w:rPr>
-          <w:rFonts w:cstheme="minorHAnsi"/>
-          <w:color w:val="92D050"/>
-          <w:sz w:val="14"/>
-          <w:szCs w:val="14"/>
-          <w:lang w:val="es-ES_tradnl"/>
-        </w:rPr>
-        <w:t xml:space="preserve"> </w:t>
-      </w:r>
-    </w:p>
-    <w:p>
-      <w:pPr>
-        <w:rPr>
-          <w:rFonts w:cstheme="minorHAnsi"/>
-          <w:color w:val="92D050"/>
-          <w:sz w:val="14"/>
-          <w:szCs w:val="14"/>
-          <w:lang w:val="es-ES_tradnl"/>
-        </w:rPr>
-      </w:pPr>
-    </w:p>
-    <w:p>
-      <w:pPr>
-        <w:rPr>
-          <w:rFonts w:cstheme="minorHAnsi"/>
-          <w:color w:val="00B0F0"/>
-          <w:sz w:val="16"/>
-          <w:szCs w:val="16"/>
-          <w:lang w:val="es-ES_tradnl"/>
-        </w:rPr>
-      </w:pPr>
-      <w:r>
-        <w:rPr>
-          <w:rStyle w:val="markedcontent"/>
-          <w:rFonts w:cstheme="minorHAnsi"/>
-          <w:color w:val="00B0F0"/>
-          <w:sz w:val="36"/>
-          <w:szCs w:val="36"/>
-        </w:rPr>
-        <w:t>TODOS los miembros de cada equipo deben</w:t>
-      </w:r>
-      <w:r>
-        <w:rPr>
-          <w:rFonts w:cstheme="minorHAnsi"/>
-          <w:color w:val="00B0F0"/>
-          <w:sz w:val="10"/>
-          <w:szCs w:val="10"/>
-        </w:rPr>
-        <w:br/>
-      </w:r>
-      <w:r>
-        <w:rPr>
-          <w:rStyle w:val="markedcontent"/>
-          <w:rFonts w:cstheme="minorHAnsi"/>
-          <w:color w:val="00B0F0"/>
-          <w:sz w:val="36"/>
-          <w:szCs w:val="36"/>
-        </w:rPr>
-        <w:t>presentar su proyecto al finalizar el semestre</w:t>
-      </w:r>
-      <w:r>
-        <w:rPr>
-          <w:rFonts w:cstheme="minorHAnsi"/>
-          <w:color w:val="00B0F0"/>
-          <w:sz w:val="10"/>
-          <w:szCs w:val="10"/>
-        </w:rPr>
-        <w:br/>
-      </w:r>
-      <w:r>
-        <w:rPr>
-          <w:rStyle w:val="markedcontent"/>
-          <w:rFonts w:cstheme="minorHAnsi"/>
-          <w:color w:val="00B0F0"/>
-          <w:sz w:val="36"/>
-          <w:szCs w:val="36"/>
-        </w:rPr>
-        <w:t>• La presentación forma parte de la calificación</w:t>
-      </w:r>
-      <w:r>
-        <w:rPr>
-          <w:rFonts w:cstheme="minorHAnsi"/>
-          <w:color w:val="00B0F0"/>
-          <w:sz w:val="10"/>
-          <w:szCs w:val="10"/>
-        </w:rPr>
-        <w:br/>
-      </w:r>
-      <w:r>
-        <w:rPr>
-          <w:rStyle w:val="markedcontent"/>
-          <w:rFonts w:cstheme="minorHAnsi"/>
-          <w:color w:val="00B0F0"/>
-          <w:sz w:val="36"/>
-          <w:szCs w:val="36"/>
-        </w:rPr>
-        <w:t>• Independientemente del tipo de trabajo escogido</w:t>
-      </w:r>
-      <w:r>
-        <w:rPr>
-          <w:rFonts w:cstheme="minorHAnsi"/>
-          <w:color w:val="00B0F0"/>
-          <w:sz w:val="16"/>
-          <w:szCs w:val="16"/>
-          <w:lang w:val="es-ES_tradnl"/>
-        </w:rPr>
-        <w:t xml:space="preserve"> </w:t>
-      </w:r>
-    </w:p>
-    <w:p>
-      <w:pPr>
+        <w:t>(Esta imagen de abajo es por referencia, no incluirla en la memoria final</w:t>
+      </w:r>
+      <w:r>
         <w:rPr>
           <w:rFonts w:cstheme="minorHAnsi"/>
           <w:color w:val="FF0000"/>
@@ -3723,16 +3899,7 @@
           <w:szCs w:val="32"/>
           <w:lang w:val="es-ES_tradnl"/>
         </w:rPr>
-      </w:pPr>
-      <w:r>
-        <w:rPr>
-          <w:rFonts w:cstheme="minorHAnsi"/>
-          <w:color w:val="FF0000"/>
-          <w:sz w:val="32"/>
-          <w:szCs w:val="32"/>
-          <w:lang w:val="es-ES_tradnl"/>
-        </w:rPr>
-        <w:t xml:space="preserve">(Esta imagen de abajo es por referencia, no incluirla en la memoria final, y para analizar las auditorías de otros </w:t>
+        <w:t>)</w:t>
       </w:r>
       <w:r>
         <w:rPr>
@@ -3799,12 +3966,12 @@
       <w:pPr>
         <w:pStyle w:val="Ttulo1"/>
       </w:pPr>
-      <w:bookmarkStart w:id="7" w:name="_Toc102820791"/>
+      <w:bookmarkStart w:id="13" w:name="_Toc103794612"/>
       <w:r>
         <w:lastRenderedPageBreak/>
         <w:t>REFERENCIAS</w:t>
       </w:r>
-      <w:bookmarkEnd w:id="7"/>
+      <w:bookmarkEnd w:id="13"/>
     </w:p>
     <w:p/>
     <w:p>
@@ -3873,6 +4040,350 @@
 <file path=word/numbering.xml><?xml version="1.0" encoding="utf-8"?>
 <w:numbering xmlns:wpc="http://schemas.microsoft.com/office/word/2010/wordprocessingCanvas" xmlns:cx="http://schemas.microsoft.com/office/drawing/2014/chartex" xmlns:cx1="http://schemas.microsoft.com/office/drawing/2015/9/8/chartex" xmlns:cx2="http://schemas.microsoft.com/office/drawing/2015/10/21/chartex" xmlns:cx3="http://schemas.microsoft.com/office/drawing/2016/5/9/chartex" xmlns:cx4="http://schemas.microsoft.com/office/drawing/2016/5/10/chartex" xmlns:cx5="http://schemas.microsoft.com/office/drawing/2016/5/11/chartex" xmlns:cx6="http://schemas.microsoft.com/office/drawing/2016/5/12/chartex" xmlns:cx7="http://schemas.microsoft.com/office/drawing/2016/5/13/chartex" xmlns:cx8="http://schemas.microsoft.com/office/drawing/2016/5/14/chartex" xmlns:mc="http://schemas.openxmlformats.org/markup-compatibility/2006" xmlns:aink="http://schemas.microsoft.com/office/drawing/2016/ink" xmlns:am3d="http://schemas.microsoft.com/office/drawing/2017/model3d" xmlns:o="urn:schemas-microsoft-com:office:office" xmlns:oel="http://schemas.microsoft.com/office/2019/extlst" xmlns:r="http://schemas.openxmlformats.org/officeDocument/2006/relationships" xmlns:m="http://schemas.openxmlformats.org/officeDocument/2006/math" xmlns:v="urn:schemas-microsoft-com:vml" xmlns:wp14="http://schemas.microsoft.com/office/word/2010/wordprocessingDrawing" xmlns:wp="http://schemas.openxmlformats.org/drawingml/2006/wordprocessingDrawing" xmlns:w10="urn:schemas-microsoft-com:office:word" xmlns:w="http://schemas.openxmlformats.org/wordprocessingml/2006/main" xmlns:w14="http://schemas.microsoft.com/office/word/2010/wordml" xmlns:w15="http://schemas.microsoft.com/office/word/2012/wordml" xmlns:w16cex="http://schemas.microsoft.com/office/word/2018/wordml/cex" xmlns:w16cid="http://schemas.microsoft.com/office/word/2016/wordml/cid" xmlns:w16="http://schemas.microsoft.com/office/word/2018/wordml" xmlns:w16sdtdh="http://schemas.microsoft.com/office/word/2020/wordml/sdtdatahash" xmlns:w16se="http://schemas.microsoft.com/office/word/2015/wordml/symex" xmlns:wpg="http://schemas.microsoft.com/office/word/2010/wordprocessingGroup" xmlns:wpi="http://schemas.microsoft.com/office/word/2010/wordprocessingInk" xmlns:wne="http://schemas.microsoft.com/office/word/2006/wordml" xmlns:wps="http://schemas.microsoft.com/office/word/2010/wordprocessingShape" mc:Ignorable="w14 w15 w16se w16cid w16 w16cex w16sdtdh wp14">
   <w:abstractNum w:abstractNumId="0" w15:restartNumberingAfterBreak="0">
+    <w:nsid w:val="1EAC5D60"/>
+    <w:multiLevelType w:val="hybridMultilevel"/>
+    <w:tmpl w:val="28F6C62A"/>
+    <w:lvl w:ilvl="0" w:tplc="FFFFFFFF">
+      <w:start w:val="1"/>
+      <w:numFmt w:val="decimal"/>
+      <w:lvlText w:val="%1."/>
+      <w:lvlJc w:val="left"/>
+      <w:pPr>
+        <w:ind w:left="1069" w:hanging="360"/>
+      </w:pPr>
+    </w:lvl>
+    <w:lvl w:ilvl="1" w:tplc="FFFFFFFF" w:tentative="1">
+      <w:start w:val="1"/>
+      <w:numFmt w:val="lowerLetter"/>
+      <w:lvlText w:val="%2."/>
+      <w:lvlJc w:val="left"/>
+      <w:pPr>
+        <w:ind w:left="1789" w:hanging="360"/>
+      </w:pPr>
+    </w:lvl>
+    <w:lvl w:ilvl="2" w:tplc="FFFFFFFF" w:tentative="1">
+      <w:start w:val="1"/>
+      <w:numFmt w:val="lowerRoman"/>
+      <w:lvlText w:val="%3."/>
+      <w:lvlJc w:val="right"/>
+      <w:pPr>
+        <w:ind w:left="2509" w:hanging="180"/>
+      </w:pPr>
+    </w:lvl>
+    <w:lvl w:ilvl="3" w:tplc="FFFFFFFF" w:tentative="1">
+      <w:start w:val="1"/>
+      <w:numFmt w:val="decimal"/>
+      <w:lvlText w:val="%4."/>
+      <w:lvlJc w:val="left"/>
+      <w:pPr>
+        <w:ind w:left="3229" w:hanging="360"/>
+      </w:pPr>
+    </w:lvl>
+    <w:lvl w:ilvl="4" w:tplc="FFFFFFFF" w:tentative="1">
+      <w:start w:val="1"/>
+      <w:numFmt w:val="lowerLetter"/>
+      <w:lvlText w:val="%5."/>
+      <w:lvlJc w:val="left"/>
+      <w:pPr>
+        <w:ind w:left="3949" w:hanging="360"/>
+      </w:pPr>
+    </w:lvl>
+    <w:lvl w:ilvl="5" w:tplc="FFFFFFFF" w:tentative="1">
+      <w:start w:val="1"/>
+      <w:numFmt w:val="lowerRoman"/>
+      <w:lvlText w:val="%6."/>
+      <w:lvlJc w:val="right"/>
+      <w:pPr>
+        <w:ind w:left="4669" w:hanging="180"/>
+      </w:pPr>
+    </w:lvl>
+    <w:lvl w:ilvl="6" w:tplc="FFFFFFFF" w:tentative="1">
+      <w:start w:val="1"/>
+      <w:numFmt w:val="decimal"/>
+      <w:lvlText w:val="%7."/>
+      <w:lvlJc w:val="left"/>
+      <w:pPr>
+        <w:ind w:left="5389" w:hanging="360"/>
+      </w:pPr>
+    </w:lvl>
+    <w:lvl w:ilvl="7" w:tplc="FFFFFFFF" w:tentative="1">
+      <w:start w:val="1"/>
+      <w:numFmt w:val="lowerLetter"/>
+      <w:lvlText w:val="%8."/>
+      <w:lvlJc w:val="left"/>
+      <w:pPr>
+        <w:ind w:left="6109" w:hanging="360"/>
+      </w:pPr>
+    </w:lvl>
+    <w:lvl w:ilvl="8" w:tplc="FFFFFFFF" w:tentative="1">
+      <w:start w:val="1"/>
+      <w:numFmt w:val="lowerRoman"/>
+      <w:lvlText w:val="%9."/>
+      <w:lvlJc w:val="right"/>
+      <w:pPr>
+        <w:ind w:left="6829" w:hanging="180"/>
+      </w:pPr>
+    </w:lvl>
+  </w:abstractNum>
+  <w:abstractNum w:abstractNumId="1" w15:restartNumberingAfterBreak="0">
+    <w:nsid w:val="228D37DE"/>
+    <w:multiLevelType w:val="hybridMultilevel"/>
+    <w:tmpl w:val="4B849E7A"/>
+    <w:lvl w:ilvl="0" w:tplc="FFFFFFFF">
+      <w:start w:val="1"/>
+      <w:numFmt w:val="decimal"/>
+      <w:lvlText w:val="%1."/>
+      <w:lvlJc w:val="left"/>
+      <w:pPr>
+        <w:ind w:left="1069" w:hanging="360"/>
+      </w:pPr>
+    </w:lvl>
+    <w:lvl w:ilvl="1" w:tplc="FFFFFFFF" w:tentative="1">
+      <w:start w:val="1"/>
+      <w:numFmt w:val="lowerLetter"/>
+      <w:lvlText w:val="%2."/>
+      <w:lvlJc w:val="left"/>
+      <w:pPr>
+        <w:ind w:left="1789" w:hanging="360"/>
+      </w:pPr>
+    </w:lvl>
+    <w:lvl w:ilvl="2" w:tplc="FFFFFFFF" w:tentative="1">
+      <w:start w:val="1"/>
+      <w:numFmt w:val="lowerRoman"/>
+      <w:lvlText w:val="%3."/>
+      <w:lvlJc w:val="right"/>
+      <w:pPr>
+        <w:ind w:left="2509" w:hanging="180"/>
+      </w:pPr>
+    </w:lvl>
+    <w:lvl w:ilvl="3" w:tplc="FFFFFFFF" w:tentative="1">
+      <w:start w:val="1"/>
+      <w:numFmt w:val="decimal"/>
+      <w:lvlText w:val="%4."/>
+      <w:lvlJc w:val="left"/>
+      <w:pPr>
+        <w:ind w:left="3229" w:hanging="360"/>
+      </w:pPr>
+    </w:lvl>
+    <w:lvl w:ilvl="4" w:tplc="FFFFFFFF" w:tentative="1">
+      <w:start w:val="1"/>
+      <w:numFmt w:val="lowerLetter"/>
+      <w:lvlText w:val="%5."/>
+      <w:lvlJc w:val="left"/>
+      <w:pPr>
+        <w:ind w:left="3949" w:hanging="360"/>
+      </w:pPr>
+    </w:lvl>
+    <w:lvl w:ilvl="5" w:tplc="FFFFFFFF" w:tentative="1">
+      <w:start w:val="1"/>
+      <w:numFmt w:val="lowerRoman"/>
+      <w:lvlText w:val="%6."/>
+      <w:lvlJc w:val="right"/>
+      <w:pPr>
+        <w:ind w:left="4669" w:hanging="180"/>
+      </w:pPr>
+    </w:lvl>
+    <w:lvl w:ilvl="6" w:tplc="FFFFFFFF" w:tentative="1">
+      <w:start w:val="1"/>
+      <w:numFmt w:val="decimal"/>
+      <w:lvlText w:val="%7."/>
+      <w:lvlJc w:val="left"/>
+      <w:pPr>
+        <w:ind w:left="5389" w:hanging="360"/>
+      </w:pPr>
+    </w:lvl>
+    <w:lvl w:ilvl="7" w:tplc="FFFFFFFF" w:tentative="1">
+      <w:start w:val="1"/>
+      <w:numFmt w:val="lowerLetter"/>
+      <w:lvlText w:val="%8."/>
+      <w:lvlJc w:val="left"/>
+      <w:pPr>
+        <w:ind w:left="6109" w:hanging="360"/>
+      </w:pPr>
+    </w:lvl>
+    <w:lvl w:ilvl="8" w:tplc="FFFFFFFF" w:tentative="1">
+      <w:start w:val="1"/>
+      <w:numFmt w:val="lowerRoman"/>
+      <w:lvlText w:val="%9."/>
+      <w:lvlJc w:val="right"/>
+      <w:pPr>
+        <w:ind w:left="6829" w:hanging="180"/>
+      </w:pPr>
+    </w:lvl>
+  </w:abstractNum>
+  <w:abstractNum w:abstractNumId="2" w15:restartNumberingAfterBreak="0">
+    <w:nsid w:val="297B14CF"/>
+    <w:multiLevelType w:val="hybridMultilevel"/>
+    <w:tmpl w:val="B0B6C1CA"/>
+    <w:lvl w:ilvl="0" w:tplc="FFFFFFFF">
+      <w:start w:val="1"/>
+      <w:numFmt w:val="decimal"/>
+      <w:lvlText w:val="%1."/>
+      <w:lvlJc w:val="left"/>
+      <w:pPr>
+        <w:ind w:left="1069" w:hanging="360"/>
+      </w:pPr>
+    </w:lvl>
+    <w:lvl w:ilvl="1" w:tplc="FFFFFFFF" w:tentative="1">
+      <w:start w:val="1"/>
+      <w:numFmt w:val="lowerLetter"/>
+      <w:lvlText w:val="%2."/>
+      <w:lvlJc w:val="left"/>
+      <w:pPr>
+        <w:ind w:left="1789" w:hanging="360"/>
+      </w:pPr>
+    </w:lvl>
+    <w:lvl w:ilvl="2" w:tplc="FFFFFFFF" w:tentative="1">
+      <w:start w:val="1"/>
+      <w:numFmt w:val="lowerRoman"/>
+      <w:lvlText w:val="%3."/>
+      <w:lvlJc w:val="right"/>
+      <w:pPr>
+        <w:ind w:left="2509" w:hanging="180"/>
+      </w:pPr>
+    </w:lvl>
+    <w:lvl w:ilvl="3" w:tplc="FFFFFFFF" w:tentative="1">
+      <w:start w:val="1"/>
+      <w:numFmt w:val="decimal"/>
+      <w:lvlText w:val="%4."/>
+      <w:lvlJc w:val="left"/>
+      <w:pPr>
+        <w:ind w:left="3229" w:hanging="360"/>
+      </w:pPr>
+    </w:lvl>
+    <w:lvl w:ilvl="4" w:tplc="FFFFFFFF" w:tentative="1">
+      <w:start w:val="1"/>
+      <w:numFmt w:val="lowerLetter"/>
+      <w:lvlText w:val="%5."/>
+      <w:lvlJc w:val="left"/>
+      <w:pPr>
+        <w:ind w:left="3949" w:hanging="360"/>
+      </w:pPr>
+    </w:lvl>
+    <w:lvl w:ilvl="5" w:tplc="FFFFFFFF" w:tentative="1">
+      <w:start w:val="1"/>
+      <w:numFmt w:val="lowerRoman"/>
+      <w:lvlText w:val="%6."/>
+      <w:lvlJc w:val="right"/>
+      <w:pPr>
+        <w:ind w:left="4669" w:hanging="180"/>
+      </w:pPr>
+    </w:lvl>
+    <w:lvl w:ilvl="6" w:tplc="FFFFFFFF" w:tentative="1">
+      <w:start w:val="1"/>
+      <w:numFmt w:val="decimal"/>
+      <w:lvlText w:val="%7."/>
+      <w:lvlJc w:val="left"/>
+      <w:pPr>
+        <w:ind w:left="5389" w:hanging="360"/>
+      </w:pPr>
+    </w:lvl>
+    <w:lvl w:ilvl="7" w:tplc="FFFFFFFF" w:tentative="1">
+      <w:start w:val="1"/>
+      <w:numFmt w:val="lowerLetter"/>
+      <w:lvlText w:val="%8."/>
+      <w:lvlJc w:val="left"/>
+      <w:pPr>
+        <w:ind w:left="6109" w:hanging="360"/>
+      </w:pPr>
+    </w:lvl>
+    <w:lvl w:ilvl="8" w:tplc="FFFFFFFF" w:tentative="1">
+      <w:start w:val="1"/>
+      <w:numFmt w:val="lowerRoman"/>
+      <w:lvlText w:val="%9."/>
+      <w:lvlJc w:val="right"/>
+      <w:pPr>
+        <w:ind w:left="6829" w:hanging="180"/>
+      </w:pPr>
+    </w:lvl>
+  </w:abstractNum>
+  <w:abstractNum w:abstractNumId="3" w15:restartNumberingAfterBreak="0">
+    <w:nsid w:val="37FD2C6C"/>
+    <w:multiLevelType w:val="hybridMultilevel"/>
+    <w:tmpl w:val="E6260174"/>
+    <w:lvl w:ilvl="0" w:tplc="0C0A000F">
+      <w:start w:val="1"/>
+      <w:numFmt w:val="decimal"/>
+      <w:lvlText w:val="%1."/>
+      <w:lvlJc w:val="left"/>
+      <w:pPr>
+        <w:ind w:left="720" w:hanging="360"/>
+      </w:pPr>
+    </w:lvl>
+    <w:lvl w:ilvl="1" w:tplc="0C0A0019" w:tentative="1">
+      <w:start w:val="1"/>
+      <w:numFmt w:val="lowerLetter"/>
+      <w:lvlText w:val="%2."/>
+      <w:lvlJc w:val="left"/>
+      <w:pPr>
+        <w:ind w:left="1440" w:hanging="360"/>
+      </w:pPr>
+    </w:lvl>
+    <w:lvl w:ilvl="2" w:tplc="0C0A001B" w:tentative="1">
+      <w:start w:val="1"/>
+      <w:numFmt w:val="lowerRoman"/>
+      <w:lvlText w:val="%3."/>
+      <w:lvlJc w:val="right"/>
+      <w:pPr>
+        <w:ind w:left="2160" w:hanging="180"/>
+      </w:pPr>
+    </w:lvl>
+    <w:lvl w:ilvl="3" w:tplc="0C0A000F" w:tentative="1">
+      <w:start w:val="1"/>
+      <w:numFmt w:val="decimal"/>
+      <w:lvlText w:val="%4."/>
+      <w:lvlJc w:val="left"/>
+      <w:pPr>
+        <w:ind w:left="2880" w:hanging="360"/>
+      </w:pPr>
+    </w:lvl>
+    <w:lvl w:ilvl="4" w:tplc="0C0A0019" w:tentative="1">
+      <w:start w:val="1"/>
+      <w:numFmt w:val="lowerLetter"/>
+      <w:lvlText w:val="%5."/>
+      <w:lvlJc w:val="left"/>
+      <w:pPr>
+        <w:ind w:left="3600" w:hanging="360"/>
+      </w:pPr>
+    </w:lvl>
+    <w:lvl w:ilvl="5" w:tplc="0C0A001B" w:tentative="1">
+      <w:start w:val="1"/>
+      <w:numFmt w:val="lowerRoman"/>
+      <w:lvlText w:val="%6."/>
+      <w:lvlJc w:val="right"/>
+      <w:pPr>
+        <w:ind w:left="4320" w:hanging="180"/>
+      </w:pPr>
+    </w:lvl>
+    <w:lvl w:ilvl="6" w:tplc="0C0A000F" w:tentative="1">
+      <w:start w:val="1"/>
+      <w:numFmt w:val="decimal"/>
+      <w:lvlText w:val="%7."/>
+      <w:lvlJc w:val="left"/>
+      <w:pPr>
+        <w:ind w:left="5040" w:hanging="360"/>
+      </w:pPr>
+    </w:lvl>
+    <w:lvl w:ilvl="7" w:tplc="0C0A0019" w:tentative="1">
+      <w:start w:val="1"/>
+      <w:numFmt w:val="lowerLetter"/>
+      <w:lvlText w:val="%8."/>
+      <w:lvlJc w:val="left"/>
+      <w:pPr>
+        <w:ind w:left="5760" w:hanging="360"/>
+      </w:pPr>
+    </w:lvl>
+    <w:lvl w:ilvl="8" w:tplc="0C0A001B" w:tentative="1">
+      <w:start w:val="1"/>
+      <w:numFmt w:val="lowerRoman"/>
+      <w:lvlText w:val="%9."/>
+      <w:lvlJc w:val="right"/>
+      <w:pPr>
+        <w:ind w:left="6480" w:hanging="180"/>
+      </w:pPr>
+    </w:lvl>
+  </w:abstractNum>
+  <w:abstractNum w:abstractNumId="4" w15:restartNumberingAfterBreak="0">
     <w:nsid w:val="39E55685"/>
     <w:multiLevelType w:val="hybridMultilevel"/>
     <w:tmpl w:val="3EEC324C"/>
@@ -3960,7 +4471,7 @@
       </w:pPr>
     </w:lvl>
   </w:abstractNum>
-  <w:abstractNum w:abstractNumId="1" w15:restartNumberingAfterBreak="0">
+  <w:abstractNum w:abstractNumId="5" w15:restartNumberingAfterBreak="0">
     <w:nsid w:val="5C28256C"/>
     <w:multiLevelType w:val="hybridMultilevel"/>
     <w:tmpl w:val="87289E80"/>
@@ -4048,10 +4559,203 @@
       </w:pPr>
     </w:lvl>
   </w:abstractNum>
+  <w:abstractNum w:abstractNumId="6" w15:restartNumberingAfterBreak="0">
+    <w:nsid w:val="64DF000D"/>
+    <w:multiLevelType w:val="hybridMultilevel"/>
+    <w:tmpl w:val="5FD83E50"/>
+    <w:lvl w:ilvl="0" w:tplc="FFFFFFFF">
+      <w:start w:val="1"/>
+      <w:numFmt w:val="decimal"/>
+      <w:lvlText w:val="%1."/>
+      <w:lvlJc w:val="left"/>
+      <w:pPr>
+        <w:ind w:left="1069" w:hanging="360"/>
+      </w:pPr>
+    </w:lvl>
+    <w:lvl w:ilvl="1" w:tplc="FFFFFFFF" w:tentative="1">
+      <w:start w:val="1"/>
+      <w:numFmt w:val="lowerLetter"/>
+      <w:lvlText w:val="%2."/>
+      <w:lvlJc w:val="left"/>
+      <w:pPr>
+        <w:ind w:left="1789" w:hanging="360"/>
+      </w:pPr>
+    </w:lvl>
+    <w:lvl w:ilvl="2" w:tplc="FFFFFFFF" w:tentative="1">
+      <w:start w:val="1"/>
+      <w:numFmt w:val="lowerRoman"/>
+      <w:lvlText w:val="%3."/>
+      <w:lvlJc w:val="right"/>
+      <w:pPr>
+        <w:ind w:left="2509" w:hanging="180"/>
+      </w:pPr>
+    </w:lvl>
+    <w:lvl w:ilvl="3" w:tplc="FFFFFFFF" w:tentative="1">
+      <w:start w:val="1"/>
+      <w:numFmt w:val="decimal"/>
+      <w:lvlText w:val="%4."/>
+      <w:lvlJc w:val="left"/>
+      <w:pPr>
+        <w:ind w:left="3229" w:hanging="360"/>
+      </w:pPr>
+    </w:lvl>
+    <w:lvl w:ilvl="4" w:tplc="FFFFFFFF" w:tentative="1">
+      <w:start w:val="1"/>
+      <w:numFmt w:val="lowerLetter"/>
+      <w:lvlText w:val="%5."/>
+      <w:lvlJc w:val="left"/>
+      <w:pPr>
+        <w:ind w:left="3949" w:hanging="360"/>
+      </w:pPr>
+    </w:lvl>
+    <w:lvl w:ilvl="5" w:tplc="FFFFFFFF" w:tentative="1">
+      <w:start w:val="1"/>
+      <w:numFmt w:val="lowerRoman"/>
+      <w:lvlText w:val="%6."/>
+      <w:lvlJc w:val="right"/>
+      <w:pPr>
+        <w:ind w:left="4669" w:hanging="180"/>
+      </w:pPr>
+    </w:lvl>
+    <w:lvl w:ilvl="6" w:tplc="FFFFFFFF" w:tentative="1">
+      <w:start w:val="1"/>
+      <w:numFmt w:val="decimal"/>
+      <w:lvlText w:val="%7."/>
+      <w:lvlJc w:val="left"/>
+      <w:pPr>
+        <w:ind w:left="5389" w:hanging="360"/>
+      </w:pPr>
+    </w:lvl>
+    <w:lvl w:ilvl="7" w:tplc="FFFFFFFF" w:tentative="1">
+      <w:start w:val="1"/>
+      <w:numFmt w:val="lowerLetter"/>
+      <w:lvlText w:val="%8."/>
+      <w:lvlJc w:val="left"/>
+      <w:pPr>
+        <w:ind w:left="6109" w:hanging="360"/>
+      </w:pPr>
+    </w:lvl>
+    <w:lvl w:ilvl="8" w:tplc="FFFFFFFF" w:tentative="1">
+      <w:start w:val="1"/>
+      <w:numFmt w:val="lowerRoman"/>
+      <w:lvlText w:val="%9."/>
+      <w:lvlJc w:val="right"/>
+      <w:pPr>
+        <w:ind w:left="6829" w:hanging="180"/>
+      </w:pPr>
+    </w:lvl>
+  </w:abstractNum>
+  <w:abstractNum w:abstractNumId="7" w15:restartNumberingAfterBreak="0">
+    <w:nsid w:val="73390F7B"/>
+    <w:multiLevelType w:val="hybridMultilevel"/>
+    <w:tmpl w:val="D300471E"/>
+    <w:lvl w:ilvl="0" w:tplc="E602A210">
+      <w:start w:val="1"/>
+      <w:numFmt w:val="decimal"/>
+      <w:lvlText w:val="%1."/>
+      <w:lvlJc w:val="left"/>
+      <w:pPr>
+        <w:ind w:left="1069" w:hanging="360"/>
+      </w:pPr>
+    </w:lvl>
+    <w:lvl w:ilvl="1" w:tplc="0C0A0019" w:tentative="1">
+      <w:start w:val="1"/>
+      <w:numFmt w:val="lowerLetter"/>
+      <w:lvlText w:val="%2."/>
+      <w:lvlJc w:val="left"/>
+      <w:pPr>
+        <w:ind w:left="1789" w:hanging="360"/>
+      </w:pPr>
+    </w:lvl>
+    <w:lvl w:ilvl="2" w:tplc="0C0A001B" w:tentative="1">
+      <w:start w:val="1"/>
+      <w:numFmt w:val="lowerRoman"/>
+      <w:lvlText w:val="%3."/>
+      <w:lvlJc w:val="right"/>
+      <w:pPr>
+        <w:ind w:left="2509" w:hanging="180"/>
+      </w:pPr>
+    </w:lvl>
+    <w:lvl w:ilvl="3" w:tplc="0C0A000F" w:tentative="1">
+      <w:start w:val="1"/>
+      <w:numFmt w:val="decimal"/>
+      <w:lvlText w:val="%4."/>
+      <w:lvlJc w:val="left"/>
+      <w:pPr>
+        <w:ind w:left="3229" w:hanging="360"/>
+      </w:pPr>
+    </w:lvl>
+    <w:lvl w:ilvl="4" w:tplc="0C0A0019" w:tentative="1">
+      <w:start w:val="1"/>
+      <w:numFmt w:val="lowerLetter"/>
+      <w:lvlText w:val="%5."/>
+      <w:lvlJc w:val="left"/>
+      <w:pPr>
+        <w:ind w:left="3949" w:hanging="360"/>
+      </w:pPr>
+    </w:lvl>
+    <w:lvl w:ilvl="5" w:tplc="0C0A001B" w:tentative="1">
+      <w:start w:val="1"/>
+      <w:numFmt w:val="lowerRoman"/>
+      <w:lvlText w:val="%6."/>
+      <w:lvlJc w:val="right"/>
+      <w:pPr>
+        <w:ind w:left="4669" w:hanging="180"/>
+      </w:pPr>
+    </w:lvl>
+    <w:lvl w:ilvl="6" w:tplc="0C0A000F" w:tentative="1">
+      <w:start w:val="1"/>
+      <w:numFmt w:val="decimal"/>
+      <w:lvlText w:val="%7."/>
+      <w:lvlJc w:val="left"/>
+      <w:pPr>
+        <w:ind w:left="5389" w:hanging="360"/>
+      </w:pPr>
+    </w:lvl>
+    <w:lvl w:ilvl="7" w:tplc="0C0A0019" w:tentative="1">
+      <w:start w:val="1"/>
+      <w:numFmt w:val="lowerLetter"/>
+      <w:lvlText w:val="%8."/>
+      <w:lvlJc w:val="left"/>
+      <w:pPr>
+        <w:ind w:left="6109" w:hanging="360"/>
+      </w:pPr>
+    </w:lvl>
+    <w:lvl w:ilvl="8" w:tplc="0C0A001B" w:tentative="1">
+      <w:start w:val="1"/>
+      <w:numFmt w:val="lowerRoman"/>
+      <w:lvlText w:val="%9."/>
+      <w:lvlJc w:val="right"/>
+      <w:pPr>
+        <w:ind w:left="6829" w:hanging="180"/>
+      </w:pPr>
+    </w:lvl>
+  </w:abstractNum>
   <w:num w:numId="1" w16cid:durableId="131019407">
+    <w:abstractNumId w:val="5"/>
+  </w:num>
+  <w:num w:numId="2" w16cid:durableId="710614400">
+    <w:abstractNumId w:val="4"/>
+  </w:num>
+  <w:num w:numId="3" w16cid:durableId="173109229">
+    <w:abstractNumId w:val="3"/>
+  </w:num>
+  <w:num w:numId="4" w16cid:durableId="1957785722">
+    <w:abstractNumId w:val="7"/>
+  </w:num>
+  <w:num w:numId="5" w16cid:durableId="1632058236">
+    <w:abstractNumId w:val="7"/>
+  </w:num>
+  <w:num w:numId="6" w16cid:durableId="795872153">
+    <w:abstractNumId w:val="6"/>
+  </w:num>
+  <w:num w:numId="7" w16cid:durableId="1909067659">
     <w:abstractNumId w:val="1"/>
   </w:num>
-  <w:num w:numId="2" w16cid:durableId="710614400">
+  <w:num w:numId="8" w16cid:durableId="2101178030">
+    <w:abstractNumId w:val="2"/>
+  </w:num>
+  <w:num w:numId="9" w16cid:durableId="1681740211">
     <w:abstractNumId w:val="0"/>
   </w:num>
 </w:numbering>
@@ -4478,6 +5182,28 @@
       <w:lang w:eastAsia="es-ES" w:bidi="ar-SA"/>
     </w:rPr>
   </w:style>
+  <w:style w:type="paragraph" w:styleId="Ttulo2">
+    <w:name w:val="heading 2"/>
+    <w:basedOn w:val="Normal"/>
+    <w:next w:val="Normal"/>
+    <w:link w:val="Ttulo2Car"/>
+    <w:uiPriority w:val="9"/>
+    <w:unhideWhenUsed/>
+    <w:qFormat/>
+    <w:rsid w:val="00F16F7A"/>
+    <w:pPr>
+      <w:keepNext/>
+      <w:keepLines/>
+      <w:spacing w:before="40" w:after="0"/>
+      <w:outlineLvl w:val="1"/>
+    </w:pPr>
+    <w:rPr>
+      <w:rFonts w:asciiTheme="majorHAnsi" w:eastAsiaTheme="majorEastAsia" w:hAnsiTheme="majorHAnsi" w:cstheme="majorBidi"/>
+      <w:color w:val="2F5496" w:themeColor="accent1" w:themeShade="BF"/>
+      <w:sz w:val="26"/>
+      <w:szCs w:val="26"/>
+    </w:rPr>
+  </w:style>
   <w:style w:type="character" w:default="1" w:styleId="Fuentedeprrafopredeter">
     <w:name w:val="Default Paragraph Font"/>
     <w:uiPriority w:val="1"/>
@@ -4738,6 +5464,19 @@
         <w:insideV w:val="single" w:sz="4" w:space="0" w:color="auto"/>
       </w:tblBorders>
     </w:tblPr>
+  </w:style>
+  <w:style w:type="character" w:customStyle="1" w:styleId="Ttulo2Car">
+    <w:name w:val="Título 2 Car"/>
+    <w:basedOn w:val="Fuentedeprrafopredeter"/>
+    <w:link w:val="Ttulo2"/>
+    <w:uiPriority w:val="9"/>
+    <w:rsid w:val="00F16F7A"/>
+    <w:rPr>
+      <w:rFonts w:asciiTheme="majorHAnsi" w:eastAsiaTheme="majorEastAsia" w:hAnsiTheme="majorHAnsi" w:cstheme="majorBidi"/>
+      <w:color w:val="2F5496" w:themeColor="accent1" w:themeShade="BF"/>
+      <w:sz w:val="26"/>
+      <w:szCs w:val="26"/>
+    </w:rPr>
   </w:style>
 </w:styles>
 </file>

</xml_diff>

<commit_message>
Actualizados algunos links (porfa aniadid Windows 10)
</commit_message>
<xml_diff>
--- a/Documentacion/MemoriaGryffindorCIT31-01.docx
+++ b/Documentacion/MemoriaGryffindorCIT31-01.docx
@@ -1289,114 +1289,34 @@
           <w:sz w:val="22"/>
           <w:szCs w:val="22"/>
         </w:rPr>
-        <w:t xml:space="preserve">Usted trabaja para la una empresa de </w:t>
-      </w:r>
-      <w:proofErr w:type="spellStart"/>
-      <w:r>
+        <w:t xml:space="preserve">Usted trabaja para la una empresa de SmartBuildings. Ante la emergencia de Coronavirus se le pide desplegar un sistema de SmartCities para comunicar en tiempo real a los miembros del sistema sanitario. Para ello despliega en dos edificios sistemas basados en gateways Linux (puede escoger la distribución más apropiada). Dichos sistemas permiten enviar información mediante una interfaz web a una base de datos alojada en uno de los edificios. A dicha base de datos y servicio web solo se puede acceder desde la intranet del edificio. Además, en el servidor, debe alojar una plataforma web para que todo el público pueda enviar consultas y otra información para permitir servicios de telemedicina. </w:t>
+      </w:r>
+    </w:p>
+    <w:p>
+      <w:pPr>
+        <w:pStyle w:val="Default"/>
+        <w:jc w:val="both"/>
         <w:rPr>
           <w:sz w:val="22"/>
           <w:szCs w:val="22"/>
         </w:rPr>
-        <w:t>SmartBuildings</w:t>
-      </w:r>
-      <w:proofErr w:type="spellEnd"/>
-      <w:r>
+      </w:pPr>
+    </w:p>
+    <w:p>
+      <w:pPr>
+        <w:pStyle w:val="Default"/>
+        <w:jc w:val="both"/>
         <w:rPr>
           <w:sz w:val="22"/>
           <w:szCs w:val="22"/>
         </w:rPr>
-        <w:t xml:space="preserve">. Ante la emergencia de Coronavirus se le pide desplegar un sistema de </w:t>
-      </w:r>
-      <w:proofErr w:type="spellStart"/>
+      </w:pPr>
       <w:r>
         <w:rPr>
           <w:sz w:val="22"/>
           <w:szCs w:val="22"/>
         </w:rPr>
-        <w:t>SmartCities</w:t>
-      </w:r>
-      <w:proofErr w:type="spellEnd"/>
-      <w:r>
-        <w:rPr>
-          <w:sz w:val="22"/>
-          <w:szCs w:val="22"/>
-        </w:rPr>
-        <w:t xml:space="preserve"> para comunicar en tiempo real a los miembros del sistema sanitario. Para ello despliega en dos edificios sistemas basados en </w:t>
-      </w:r>
-      <w:proofErr w:type="spellStart"/>
-      <w:r>
-        <w:rPr>
-          <w:sz w:val="22"/>
-          <w:szCs w:val="22"/>
-        </w:rPr>
-        <w:t>gateways</w:t>
-      </w:r>
-      <w:proofErr w:type="spellEnd"/>
-      <w:r>
-        <w:rPr>
-          <w:sz w:val="22"/>
-          <w:szCs w:val="22"/>
-        </w:rPr>
-        <w:t xml:space="preserve"> Linux (puede escoger la distribución más apropiada). Dichos sistemas permiten enviar información mediante una interfaz web a una base de datos alojada en uno de los edificios. A dicha base de datos y servicio web solo se puede acceder desde la intranet del edificio. Además, en el servidor, debe alojar una plataforma web para que todo el público pueda enviar consultas y otra información para permitir servicios de telemedicina. </w:t>
-      </w:r>
-    </w:p>
-    <w:p>
-      <w:pPr>
-        <w:pStyle w:val="Default"/>
-        <w:jc w:val="both"/>
-        <w:rPr>
-          <w:sz w:val="22"/>
-          <w:szCs w:val="22"/>
-        </w:rPr>
-      </w:pPr>
-    </w:p>
-    <w:p>
-      <w:pPr>
-        <w:pStyle w:val="Default"/>
-        <w:jc w:val="both"/>
-        <w:rPr>
-          <w:sz w:val="22"/>
-          <w:szCs w:val="22"/>
-        </w:rPr>
-      </w:pPr>
-      <w:r>
-        <w:rPr>
-          <w:sz w:val="22"/>
-          <w:szCs w:val="22"/>
-        </w:rPr>
-        <w:t xml:space="preserve">Debe planificar un sistema seguro que permita a los </w:t>
-      </w:r>
-      <w:proofErr w:type="spellStart"/>
-      <w:r>
-        <w:rPr>
-          <w:sz w:val="22"/>
-          <w:szCs w:val="22"/>
-        </w:rPr>
-        <w:t>gateway</w:t>
-      </w:r>
-      <w:proofErr w:type="spellEnd"/>
-      <w:r>
-        <w:rPr>
-          <w:sz w:val="22"/>
-          <w:szCs w:val="22"/>
-        </w:rPr>
-        <w:t xml:space="preserve"> enviar los datos al servidor, que además debe estar accesible a los habitantes del edificio y cualquier usuario doméstico (todos ellos usuarios de Windows). Dichos usuarios se conectan desde Intranet donde se dispone de una LAN </w:t>
-      </w:r>
-      <w:proofErr w:type="spellStart"/>
-      <w:r>
-        <w:rPr>
-          <w:sz w:val="22"/>
-          <w:szCs w:val="22"/>
-        </w:rPr>
-        <w:t>WiFi</w:t>
-      </w:r>
-      <w:proofErr w:type="spellEnd"/>
-      <w:r>
-        <w:rPr>
-          <w:sz w:val="22"/>
-          <w:szCs w:val="22"/>
-        </w:rPr>
-        <w:t xml:space="preserve"> que mantiene conectados los equipos mencionados y, además, dispositivos móviles.</w:t>
+        <w:t>Debe planificar un sistema seguro que permita a los gateway enviar los datos al servidor, que además debe estar accesible a los habitantes del edificio y cualquier usuario doméstico (todos ellos usuarios de Windows). Dichos usuarios se conectan desde Intranet donde se dispone de una LAN WiFi que mantiene conectados los equipos mencionados y, además, dispositivos móviles.</w:t>
       </w:r>
     </w:p>
     <w:p>
@@ -1496,7 +1416,25 @@
         <w:jc w:val="both"/>
       </w:pPr>
       <w:r>
-        <w:t>El edificio remoto tiene red 192.168.57.0/24, el edificio de la empresa 192.168.58.0/24 y la internet la simulamos con la 192.168.</w:t>
+        <w:t>El edificio remoto tiene red 192.168.57.0/24, el edificio de la empresa 192.168.5</w:t>
+      </w:r>
+      <w:r>
+        <w:t>6</w:t>
+      </w:r>
+      <w:r>
+        <w:t>.0/24 y la internet la simulamos con la 1</w:t>
+      </w:r>
+      <w:r>
+        <w:t>00</w:t>
+      </w:r>
+      <w:r>
+        <w:t>.</w:t>
+      </w:r>
+      <w:r>
+        <w:t>200</w:t>
+      </w:r>
+      <w:r>
+        <w:t>.</w:t>
       </w:r>
       <w:r>
         <w:t>0</w:t>
@@ -1523,15 +1461,7 @@
         <w:t xml:space="preserve"> en una máquina</w:t>
       </w:r>
       <w:r>
-        <w:t xml:space="preserve"> y quitarnos el </w:t>
-      </w:r>
-      <w:proofErr w:type="spellStart"/>
-      <w:r>
-        <w:t>router</w:t>
-      </w:r>
-      <w:proofErr w:type="spellEnd"/>
-      <w:r>
-        <w:t xml:space="preserve"> de en medio</w:t>
+        <w:t xml:space="preserve"> y quitarnos el router de en medio</w:t>
       </w:r>
       <w:r>
         <w:t>.</w:t>
@@ -1555,23 +1485,7 @@
         <w:t xml:space="preserve"> en la infraestructura original</w:t>
       </w:r>
       <w:r>
-        <w:t xml:space="preserve"> los </w:t>
-      </w:r>
-      <w:proofErr w:type="spellStart"/>
-      <w:r>
-        <w:t>gateways</w:t>
-      </w:r>
-      <w:proofErr w:type="spellEnd"/>
-      <w:r>
-        <w:t xml:space="preserve"> son del tipo </w:t>
-      </w:r>
-      <w:proofErr w:type="spellStart"/>
-      <w:r>
-        <w:t>pfSense</w:t>
-      </w:r>
-      <w:proofErr w:type="spellEnd"/>
-      <w:r>
-        <w:t xml:space="preserve"> y utilizan un único firewall </w:t>
+        <w:t xml:space="preserve"> los gateways son del tipo pfSense y utilizan un único firewall </w:t>
       </w:r>
       <w:r>
         <w:t xml:space="preserve">por edificio </w:t>
@@ -1613,15 +1527,7 @@
         <w:jc w:val="both"/>
       </w:pPr>
       <w:r>
-        <w:t xml:space="preserve">La BBDD es SQL mediante </w:t>
-      </w:r>
-      <w:proofErr w:type="spellStart"/>
-      <w:r>
-        <w:t>xampp</w:t>
-      </w:r>
-      <w:proofErr w:type="spellEnd"/>
-      <w:r>
-        <w:t>.</w:t>
+        <w:t>La BBDD es SQL mediante xampp.</w:t>
       </w:r>
     </w:p>
     <w:p>
@@ -1636,15 +1542,7 @@
         <w:jc w:val="both"/>
       </w:pPr>
       <w:r>
-        <w:t xml:space="preserve">El material de nuestra red puede encontrarse en el </w:t>
-      </w:r>
-      <w:proofErr w:type="spellStart"/>
-      <w:r>
-        <w:t>github</w:t>
-      </w:r>
-      <w:proofErr w:type="spellEnd"/>
-      <w:r>
-        <w:t xml:space="preserve">: </w:t>
+        <w:t xml:space="preserve">El material de nuestra red puede encontrarse en el github: </w:t>
       </w:r>
     </w:p>
     <w:p>
@@ -2157,27 +2055,63 @@
           <w:rStyle w:val="markedcontent"/>
           <w:color w:val="000000" w:themeColor="text1"/>
         </w:rPr>
-        <w:t xml:space="preserve">del edificio de la empresa 192.168.58.0/24 </w:t>
-      </w:r>
-      <w:r>
-        <w:rPr>
-          <w:rStyle w:val="markedcontent"/>
-        </w:rPr>
-        <w:t xml:space="preserve">Tiene configurada una VPN.  Tiene una máquina servidor (192.168.58.4) y el </w:t>
-      </w:r>
-      <w:proofErr w:type="spellStart"/>
-      <w:r>
-        <w:rPr>
-          <w:rStyle w:val="markedcontent"/>
-        </w:rPr>
-        <w:t>router</w:t>
-      </w:r>
-      <w:proofErr w:type="spellEnd"/>
-      <w:r>
-        <w:rPr>
-          <w:rStyle w:val="markedcontent"/>
-        </w:rPr>
-        <w:t xml:space="preserve"> pfSense1 (192.168.58.1)</w:t>
+        <w:t>del edificio de la empresa 192.168.5</w:t>
+      </w:r>
+      <w:r>
+        <w:rPr>
+          <w:rStyle w:val="markedcontent"/>
+          <w:color w:val="000000" w:themeColor="text1"/>
+        </w:rPr>
+        <w:t>6</w:t>
+      </w:r>
+      <w:r>
+        <w:rPr>
+          <w:rStyle w:val="markedcontent"/>
+          <w:color w:val="000000" w:themeColor="text1"/>
+        </w:rPr>
+        <w:t xml:space="preserve">.0/24 </w:t>
+      </w:r>
+      <w:r>
+        <w:rPr>
+          <w:rStyle w:val="markedcontent"/>
+        </w:rPr>
+        <w:t>Tiene configurada una VPN.  Tiene una máquina servidor (192.168.5</w:t>
+      </w:r>
+      <w:r>
+        <w:rPr>
+          <w:rStyle w:val="markedcontent"/>
+        </w:rPr>
+        <w:t>6</w:t>
+      </w:r>
+      <w:r>
+        <w:rPr>
+          <w:rStyle w:val="markedcontent"/>
+        </w:rPr>
+        <w:t>.</w:t>
+      </w:r>
+      <w:r>
+        <w:rPr>
+          <w:rStyle w:val="markedcontent"/>
+        </w:rPr>
+        <w:t>10</w:t>
+      </w:r>
+      <w:r>
+        <w:rPr>
+          <w:rStyle w:val="markedcontent"/>
+        </w:rPr>
+        <w:t>) y el router pfSense1 (192.168.5</w:t>
+      </w:r>
+      <w:r>
+        <w:rPr>
+          <w:rStyle w:val="markedcontent"/>
+        </w:rPr>
+        <w:t>6</w:t>
+      </w:r>
+      <w:r>
+        <w:rPr>
+          <w:rStyle w:val="markedcontent"/>
+        </w:rPr>
+        <w:t>.1)</w:t>
       </w:r>
     </w:p>
     <w:p>
@@ -2225,15 +2159,7 @@
           <w:rStyle w:val="markedcontent"/>
           <w:color w:val="000000" w:themeColor="text1"/>
         </w:rPr>
-        <w:t xml:space="preserve">– La red edificio remoto 192.168.57.0/24. Tiene una máquina </w:t>
-      </w:r>
-      <w:proofErr w:type="spellStart"/>
-      <w:r>
-        <w:rPr>
-          <w:rStyle w:val="markedcontent"/>
-          <w:color w:val="000000" w:themeColor="text1"/>
-        </w:rPr>
-        <w:t>cliente</w:t>
+        <w:t>– La red edificio remoto 192.168.57.0/24. Tiene una máquina cliente</w:t>
       </w:r>
       <w:r>
         <w:rPr>
@@ -2242,7 +2168,6 @@
         </w:rPr>
         <w:t>Remoto</w:t>
       </w:r>
-      <w:proofErr w:type="spellEnd"/>
       <w:r>
         <w:rPr>
           <w:rStyle w:val="markedcontent"/>
@@ -2261,23 +2186,7 @@
           <w:rStyle w:val="markedcontent"/>
           <w:color w:val="000000" w:themeColor="text1"/>
         </w:rPr>
-        <w:t xml:space="preserve">y el </w:t>
-      </w:r>
-      <w:proofErr w:type="spellStart"/>
-      <w:r>
-        <w:rPr>
-          <w:rStyle w:val="markedcontent"/>
-          <w:color w:val="000000" w:themeColor="text1"/>
-        </w:rPr>
-        <w:t>router</w:t>
-      </w:r>
-      <w:proofErr w:type="spellEnd"/>
-      <w:r>
-        <w:rPr>
-          <w:rStyle w:val="markedcontent"/>
-          <w:color w:val="000000" w:themeColor="text1"/>
-        </w:rPr>
-        <w:t xml:space="preserve"> pfSense2 </w:t>
+        <w:t xml:space="preserve">y el router pfSense2 </w:t>
       </w:r>
       <w:r>
         <w:rPr>
@@ -2324,34 +2233,69 @@
         <w:t xml:space="preserve"> </w:t>
       </w:r>
       <w:r>
-        <w:rPr>
-          <w:rFonts w:cstheme="minorHAnsi"/>
-          <w:color w:val="000000" w:themeColor="text1"/>
-        </w:rPr>
-        <w:t>192.168.0.0/24</w:t>
-      </w:r>
-      <w:r>
-        <w:rPr>
-          <w:rFonts w:cstheme="minorHAnsi"/>
-          <w:color w:val="000000" w:themeColor="text1"/>
-        </w:rPr>
-        <w:t xml:space="preserve">. Tiene a los dos </w:t>
-      </w:r>
-      <w:proofErr w:type="spellStart"/>
-      <w:r>
-        <w:rPr>
-          <w:rFonts w:cstheme="minorHAnsi"/>
-          <w:color w:val="000000" w:themeColor="text1"/>
-        </w:rPr>
-        <w:t>routers</w:t>
-      </w:r>
-      <w:proofErr w:type="spellEnd"/>
-      <w:r>
-        <w:rPr>
-          <w:rFonts w:cstheme="minorHAnsi"/>
-          <w:color w:val="000000" w:themeColor="text1"/>
-        </w:rPr>
-        <w:t xml:space="preserve"> (pfSense1 con 192.168.0.2 y pfSense2 con 192.168.0.3).</w:t>
+        <w:t>100.200.0.0</w:t>
+      </w:r>
+      <w:r>
+        <w:rPr>
+          <w:rFonts w:cstheme="minorHAnsi"/>
+          <w:color w:val="000000" w:themeColor="text1"/>
+        </w:rPr>
+        <w:t>/24</w:t>
+      </w:r>
+      <w:r>
+        <w:rPr>
+          <w:rFonts w:cstheme="minorHAnsi"/>
+          <w:color w:val="000000" w:themeColor="text1"/>
+        </w:rPr>
+        <w:t xml:space="preserve">. Tiene a los dos routers (pfSense1 con </w:t>
+      </w:r>
+      <w:r>
+        <w:t>100.200.</w:t>
+      </w:r>
+      <w:r>
+        <w:rPr>
+          <w:rFonts w:cstheme="minorHAnsi"/>
+          <w:color w:val="000000" w:themeColor="text1"/>
+        </w:rPr>
+        <w:t>0.</w:t>
+      </w:r>
+      <w:r>
+        <w:rPr>
+          <w:rFonts w:cstheme="minorHAnsi"/>
+          <w:color w:val="000000" w:themeColor="text1"/>
+        </w:rPr>
+        <w:t>1</w:t>
+      </w:r>
+      <w:r>
+        <w:rPr>
+          <w:rFonts w:cstheme="minorHAnsi"/>
+          <w:color w:val="000000" w:themeColor="text1"/>
+        </w:rPr>
+        <w:t xml:space="preserve"> y pfSense2 con </w:t>
+      </w:r>
+      <w:r>
+        <w:t>100.200.</w:t>
+      </w:r>
+      <w:r>
+        <w:rPr>
+          <w:rFonts w:cstheme="minorHAnsi"/>
+          <w:color w:val="000000" w:themeColor="text1"/>
+        </w:rPr>
+        <w:t>0.</w:t>
+      </w:r>
+      <w:r>
+        <w:rPr>
+          <w:rFonts w:cstheme="minorHAnsi"/>
+          <w:color w:val="000000" w:themeColor="text1"/>
+        </w:rPr>
+        <w:t>2</w:t>
+      </w:r>
+      <w:r>
+        <w:rPr>
+          <w:rFonts w:cstheme="minorHAnsi"/>
+          <w:color w:val="000000" w:themeColor="text1"/>
+        </w:rPr>
+        <w:t>).</w:t>
       </w:r>
     </w:p>
     <w:p>
@@ -2380,7 +2324,6 @@
           <w:szCs w:val="28"/>
         </w:rPr>
       </w:pPr>
-      <w:proofErr w:type="spellStart"/>
       <w:r>
         <w:rPr>
           <w:rFonts w:cstheme="minorHAnsi"/>
@@ -2388,28 +2331,27 @@
           <w:sz w:val="28"/>
           <w:szCs w:val="28"/>
         </w:rPr>
-        <w:t>Routers</w:t>
-      </w:r>
-      <w:proofErr w:type="spellEnd"/>
-      <w:r>
+        <w:t xml:space="preserve">Routers: </w:t>
+      </w:r>
+    </w:p>
+    <w:p>
+      <w:pPr>
         <w:rPr>
           <w:rFonts w:cstheme="minorHAnsi"/>
           <w:color w:val="000000" w:themeColor="text1"/>
           <w:sz w:val="28"/>
           <w:szCs w:val="28"/>
         </w:rPr>
-        <w:t xml:space="preserve">: </w:t>
-      </w:r>
-    </w:p>
-    <w:p>
-      <w:pPr>
+      </w:pPr>
+      <w:r>
         <w:rPr>
           <w:rFonts w:cstheme="minorHAnsi"/>
           <w:color w:val="000000" w:themeColor="text1"/>
           <w:sz w:val="28"/>
           <w:szCs w:val="28"/>
         </w:rPr>
-      </w:pPr>
+        <w:t>pfSense1:</w:t>
+      </w:r>
       <w:r>
         <w:rPr>
           <w:rFonts w:cstheme="minorHAnsi"/>
@@ -2417,7 +2359,7 @@
           <w:sz w:val="28"/>
           <w:szCs w:val="28"/>
         </w:rPr>
-        <w:t>pfSense1:</w:t>
+        <w:t xml:space="preserve"> es el que conecta LAN</w:t>
       </w:r>
       <w:r>
         <w:rPr>
@@ -2426,26 +2368,53 @@
           <w:sz w:val="28"/>
           <w:szCs w:val="28"/>
         </w:rPr>
-        <w:t xml:space="preserve"> es el que conecta LAN1 con WAN</w:t>
-      </w:r>
-    </w:p>
-    <w:p>
-      <w:pPr>
+        <w:t>A</w:t>
+      </w:r>
+      <w:r>
         <w:rPr>
           <w:rFonts w:cstheme="minorHAnsi"/>
           <w:color w:val="000000" w:themeColor="text1"/>
           <w:sz w:val="28"/>
           <w:szCs w:val="28"/>
         </w:rPr>
-      </w:pPr>
-      <w:r>
+        <w:t xml:space="preserve"> con WAN</w:t>
+      </w:r>
+    </w:p>
+    <w:p>
+      <w:pPr>
         <w:rPr>
           <w:rFonts w:cstheme="minorHAnsi"/>
           <w:color w:val="000000" w:themeColor="text1"/>
           <w:sz w:val="28"/>
           <w:szCs w:val="28"/>
         </w:rPr>
-        <w:t>pfSense2: es el que conecta LAN2 con WAN</w:t>
+      </w:pPr>
+      <w:r>
+        <w:rPr>
+          <w:rFonts w:cstheme="minorHAnsi"/>
+          <w:color w:val="000000" w:themeColor="text1"/>
+          <w:sz w:val="28"/>
+          <w:szCs w:val="28"/>
+        </w:rPr>
+        <w:t>pfSense2: es el que conecta LAN</w:t>
+      </w:r>
+      <w:r>
+        <w:rPr>
+          <w:rFonts w:cstheme="minorHAnsi"/>
+          <w:color w:val="000000" w:themeColor="text1"/>
+          <w:sz w:val="28"/>
+          <w:szCs w:val="28"/>
+        </w:rPr>
+        <w:t>B</w:t>
+      </w:r>
+      <w:r>
+        <w:rPr>
+          <w:rFonts w:cstheme="minorHAnsi"/>
+          <w:color w:val="000000" w:themeColor="text1"/>
+          <w:sz w:val="28"/>
+          <w:szCs w:val="28"/>
+        </w:rPr>
+        <w:t xml:space="preserve"> con WAN</w:t>
       </w:r>
     </w:p>
     <w:p>
@@ -2550,37 +2519,7 @@
           <w:bCs/>
           <w:color w:val="000000" w:themeColor="text1"/>
         </w:rPr>
-        <w:t xml:space="preserve">pfSense2 </w:t>
-      </w:r>
-      <w:r>
-        <w:rPr>
-          <w:rStyle w:val="markedcontent"/>
-          <w:rFonts w:cstheme="minorHAnsi"/>
-          <w:b/>
-          <w:bCs/>
-          <w:color w:val="000000" w:themeColor="text1"/>
-        </w:rPr>
-        <w:t>(#R</w:t>
-      </w:r>
-      <w:r>
-        <w:rPr>
-          <w:rStyle w:val="markedcontent"/>
-          <w:rFonts w:cstheme="minorHAnsi"/>
-          <w:b/>
-          <w:bCs/>
-          <w:color w:val="000000" w:themeColor="text1"/>
-        </w:rPr>
-        <w:t>2</w:t>
-      </w:r>
-      <w:r>
-        <w:rPr>
-          <w:rStyle w:val="markedcontent"/>
-          <w:rFonts w:cstheme="minorHAnsi"/>
-          <w:b/>
-          <w:bCs/>
-          <w:color w:val="000000" w:themeColor="text1"/>
-        </w:rPr>
-        <w:t>)</w:t>
+        <w:t>pfSense2 (#R2)</w:t>
       </w:r>
       <w:r>
         <w:rPr>
@@ -2612,7 +2551,6 @@
           <w:color w:val="000000" w:themeColor="text1"/>
         </w:rPr>
       </w:pPr>
-      <w:proofErr w:type="spellStart"/>
       <w:r>
         <w:rPr>
           <w:rStyle w:val="markedcontent"/>
@@ -2623,7 +2561,6 @@
         </w:rPr>
         <w:t>ClienteRemoto</w:t>
       </w:r>
-      <w:proofErr w:type="spellEnd"/>
       <w:r>
         <w:rPr>
           <w:rStyle w:val="markedcontent"/>
@@ -2658,25 +2595,7 @@
           <w:rFonts w:cstheme="minorHAnsi"/>
           <w:color w:val="000000" w:themeColor="text1"/>
         </w:rPr>
-        <w:t xml:space="preserve">): Windows XP 32-bit con parche </w:t>
-      </w:r>
-      <w:proofErr w:type="spellStart"/>
-      <w:r>
-        <w:rPr>
-          <w:rStyle w:val="markedcontent"/>
-          <w:rFonts w:cstheme="minorHAnsi"/>
-          <w:color w:val="000000" w:themeColor="text1"/>
-        </w:rPr>
-        <w:t>Service</w:t>
-      </w:r>
-      <w:proofErr w:type="spellEnd"/>
-      <w:r>
-        <w:rPr>
-          <w:rStyle w:val="markedcontent"/>
-          <w:rFonts w:cstheme="minorHAnsi"/>
-          <w:color w:val="000000" w:themeColor="text1"/>
-        </w:rPr>
-        <w:t xml:space="preserve"> Pack 3</w:t>
+        <w:t>): Windows XP 32-bit con parche Service Pack 3</w:t>
       </w:r>
     </w:p>
     <w:p>
@@ -2700,79 +2619,15 @@
           <w:bCs/>
           <w:color w:val="000000" w:themeColor="text1"/>
         </w:rPr>
-        <w:t>Servidor</w:t>
-      </w:r>
-      <w:r>
-        <w:rPr>
-          <w:rStyle w:val="markedcontent"/>
-          <w:rFonts w:cstheme="minorHAnsi"/>
-          <w:b/>
-          <w:bCs/>
-          <w:color w:val="000000" w:themeColor="text1"/>
-        </w:rPr>
-        <w:t xml:space="preserve"> (#LAN</w:t>
-      </w:r>
-      <w:r>
-        <w:rPr>
-          <w:rStyle w:val="markedcontent"/>
-          <w:rFonts w:cstheme="minorHAnsi"/>
-          <w:b/>
-          <w:bCs/>
-          <w:color w:val="000000" w:themeColor="text1"/>
-        </w:rPr>
-        <w:t>B2</w:t>
-      </w:r>
-      <w:r>
-        <w:rPr>
-          <w:rStyle w:val="markedcontent"/>
-          <w:rFonts w:cstheme="minorHAnsi"/>
-          <w:b/>
-          <w:bCs/>
-          <w:color w:val="000000" w:themeColor="text1"/>
-        </w:rPr>
-        <w:t>):</w:t>
-      </w:r>
-      <w:r>
-        <w:rPr>
-          <w:rStyle w:val="markedcontent"/>
-          <w:rFonts w:cstheme="minorHAnsi"/>
-          <w:color w:val="000000" w:themeColor="text1"/>
-        </w:rPr>
-        <w:t xml:space="preserve"> Windows </w:t>
-      </w:r>
-      <w:r>
-        <w:rPr>
-          <w:rStyle w:val="markedcontent"/>
-          <w:rFonts w:cstheme="minorHAnsi"/>
-          <w:color w:val="000000" w:themeColor="text1"/>
-        </w:rPr>
-        <w:t>10</w:t>
-      </w:r>
-      <w:r>
-        <w:rPr>
-          <w:rStyle w:val="markedcontent"/>
-          <w:rFonts w:cstheme="minorHAnsi"/>
-          <w:color w:val="000000" w:themeColor="text1"/>
-        </w:rPr>
-        <w:t xml:space="preserve"> </w:t>
-      </w:r>
-      <w:proofErr w:type="spellStart"/>
-      <w:r>
-        <w:rPr>
-          <w:rStyle w:val="markedcontent"/>
-          <w:rFonts w:cstheme="minorHAnsi"/>
-          <w:color w:val="000000" w:themeColor="text1"/>
-        </w:rPr>
-        <w:t>Education</w:t>
-      </w:r>
-      <w:proofErr w:type="spellEnd"/>
-      <w:r>
-        <w:rPr>
-          <w:rStyle w:val="markedcontent"/>
-          <w:rFonts w:cstheme="minorHAnsi"/>
-          <w:color w:val="000000" w:themeColor="text1"/>
-        </w:rPr>
-        <w:t xml:space="preserve"> 64-bit, versión 1903, versión del SO 18362.592.</w:t>
+        <w:t>Servidor (#LANB2):</w:t>
+      </w:r>
+      <w:r>
+        <w:rPr>
+          <w:rStyle w:val="markedcontent"/>
+          <w:rFonts w:cstheme="minorHAnsi"/>
+          <w:color w:val="000000" w:themeColor="text1"/>
+        </w:rPr>
+        <w:t xml:space="preserve"> Windows 10 Education 64-bit, versión 1903, versión del SO 18362.592.</w:t>
       </w:r>
     </w:p>
     <w:p>
@@ -2870,20 +2725,8 @@
                 <w:sz w:val="28"/>
                 <w:szCs w:val="28"/>
               </w:rPr>
-              <w:t xml:space="preserve">servicios se estudian con </w:t>
+              <w:t>servicios se estudian con Nmap</w:t>
             </w:r>
-            <w:proofErr w:type="spellStart"/>
-            <w:r>
-              <w:rPr>
-                <w:rStyle w:val="markedcontent"/>
-                <w:rFonts w:cstheme="minorHAnsi"/>
-                <w:color w:val="FF0000"/>
-                <w:sz w:val="28"/>
-                <w:szCs w:val="28"/>
-              </w:rPr>
-              <w:t>Nmap</w:t>
-            </w:r>
-            <w:proofErr w:type="spellEnd"/>
             <w:r>
               <w:rPr>
                 <w:rFonts w:cstheme="minorHAnsi"/>
@@ -3195,18 +3038,7 @@
                 <w:sz w:val="28"/>
                 <w:szCs w:val="28"/>
               </w:rPr>
-              <w:t xml:space="preserve">Hay una vulnerabilidad posible, y es no haber cambiado las contraseñas de acceso al </w:t>
-            </w:r>
-            <w:proofErr w:type="spellStart"/>
-            <w:r>
-              <w:rPr>
-                <w:rStyle w:val="markedcontent"/>
-                <w:rFonts w:cstheme="minorHAnsi"/>
-                <w:color w:val="000000" w:themeColor="text1"/>
-                <w:sz w:val="28"/>
-                <w:szCs w:val="28"/>
-              </w:rPr>
-              <w:t>ro</w:t>
+              <w:t>Hay una vulnerabilidad posible, y es no haber cambiado las contraseñas de acceso al ro</w:t>
             </w:r>
             <w:r>
               <w:rPr>
@@ -3226,9 +3058,8 @@
                 <w:sz w:val="28"/>
                 <w:szCs w:val="28"/>
               </w:rPr>
-              <w:t>ter</w:t>
+              <w:t>ter de las por defecto (admin, pfsense)</w:t>
             </w:r>
-            <w:proofErr w:type="spellEnd"/>
             <w:r>
               <w:rPr>
                 <w:rStyle w:val="markedcontent"/>
@@ -3237,51 +3068,17 @@
                 <w:sz w:val="28"/>
                 <w:szCs w:val="28"/>
               </w:rPr>
-              <w:t xml:space="preserve"> de las por defecto (</w:t>
+              <w:t xml:space="preserve"> </w:t>
             </w:r>
-            <w:proofErr w:type="spellStart"/>
             <w:r>
               <w:rPr>
                 <w:rStyle w:val="markedcontent"/>
                 <w:rFonts w:cstheme="minorHAnsi"/>
-                <w:color w:val="000000" w:themeColor="text1"/>
+                <w:color w:val="FF0000"/>
                 <w:sz w:val="28"/>
                 <w:szCs w:val="28"/>
               </w:rPr>
-              <w:t>admin</w:t>
-            </w:r>
-            <w:proofErr w:type="spellEnd"/>
-            <w:r>
-              <w:rPr>
-                <w:rStyle w:val="markedcontent"/>
-                <w:rFonts w:cstheme="minorHAnsi"/>
-                <w:color w:val="000000" w:themeColor="text1"/>
-                <w:sz w:val="28"/>
-                <w:szCs w:val="28"/>
-              </w:rPr>
-              <w:t xml:space="preserve">, </w:t>
-            </w:r>
-            <w:proofErr w:type="spellStart"/>
-            <w:r>
-              <w:rPr>
-                <w:rStyle w:val="markedcontent"/>
-                <w:rFonts w:cstheme="minorHAnsi"/>
-                <w:color w:val="000000" w:themeColor="text1"/>
-                <w:sz w:val="28"/>
-                <w:szCs w:val="28"/>
-              </w:rPr>
-              <w:t>pfsense</w:t>
-            </w:r>
-            <w:proofErr w:type="spellEnd"/>
-            <w:r>
-              <w:rPr>
-                <w:rStyle w:val="markedcontent"/>
-                <w:rFonts w:cstheme="minorHAnsi"/>
-                <w:color w:val="000000" w:themeColor="text1"/>
-                <w:sz w:val="28"/>
-                <w:szCs w:val="28"/>
-              </w:rPr>
-              <w:t>)</w:t>
+              <w:t>Hay que corregirlo</w:t>
             </w:r>
           </w:p>
         </w:tc>
@@ -3505,25 +3302,23 @@
           <w:color w:val="000000" w:themeColor="text1"/>
           <w:lang w:val="es-ES_tradnl"/>
         </w:rPr>
-        <w:t xml:space="preserve"> dentro que una habitación con sistema de refrigeración y medidas </w:t>
-      </w:r>
-      <w:proofErr w:type="spellStart"/>
+        <w:t xml:space="preserve"> dentro que una habitación con sistema de refrigeración y medidas anti-incendios, </w:t>
+      </w:r>
       <w:r>
         <w:rPr>
           <w:rFonts w:cstheme="minorHAnsi"/>
           <w:color w:val="000000" w:themeColor="text1"/>
           <w:lang w:val="es-ES_tradnl"/>
         </w:rPr>
-        <w:t>anti-incendios</w:t>
-      </w:r>
-      <w:proofErr w:type="spellEnd"/>
+        <w:t xml:space="preserve">y </w:t>
+      </w:r>
       <w:r>
         <w:rPr>
           <w:rFonts w:cstheme="minorHAnsi"/>
           <w:color w:val="000000" w:themeColor="text1"/>
           <w:lang w:val="es-ES_tradnl"/>
         </w:rPr>
-        <w:t xml:space="preserve">, </w:t>
+        <w:t>filtros de aire</w:t>
       </w:r>
       <w:r>
         <w:rPr>
@@ -3531,7 +3326,7 @@
           <w:color w:val="000000" w:themeColor="text1"/>
           <w:lang w:val="es-ES_tradnl"/>
         </w:rPr>
-        <w:t xml:space="preserve">y </w:t>
+        <w:t xml:space="preserve"> (más una cámara de presión positiva)</w:t>
       </w:r>
       <w:r>
         <w:rPr>
@@ -3539,7 +3334,7 @@
           <w:color w:val="000000" w:themeColor="text1"/>
           <w:lang w:val="es-ES_tradnl"/>
         </w:rPr>
-        <w:t>filtros de aire</w:t>
+        <w:t xml:space="preserve"> para prevenir polvo e insectos dentro de la cámara, con una trampa de luz ultravioleta para</w:t>
       </w:r>
       <w:r>
         <w:rPr>
@@ -3547,7 +3342,7 @@
           <w:color w:val="000000" w:themeColor="text1"/>
           <w:lang w:val="es-ES_tradnl"/>
         </w:rPr>
-        <w:t xml:space="preserve"> (más una cámara de presión positiva)</w:t>
+        <w:t xml:space="preserve"> eliminar cualquier posible insecto que se cuele</w:t>
       </w:r>
       <w:r>
         <w:rPr>
@@ -3555,7 +3350,7 @@
           <w:color w:val="000000" w:themeColor="text1"/>
           <w:lang w:val="es-ES_tradnl"/>
         </w:rPr>
-        <w:t xml:space="preserve"> para prevenir polvo e insectos dentro de la cámara, con una trampa de luz ultravioleta para</w:t>
+        <w:t>.</w:t>
       </w:r>
       <w:r>
         <w:rPr>
@@ -3563,7 +3358,7 @@
           <w:color w:val="000000" w:themeColor="text1"/>
           <w:lang w:val="es-ES_tradnl"/>
         </w:rPr>
-        <w:t xml:space="preserve"> eliminar cualquier posible insecto que se cuele</w:t>
+        <w:t xml:space="preserve"> El servidor debería estar desplegado en el edificio de la empresa, para mayor seguridad.</w:t>
       </w:r>
       <w:r>
         <w:rPr>
@@ -3571,128 +3366,58 @@
           <w:color w:val="000000" w:themeColor="text1"/>
           <w:lang w:val="es-ES_tradnl"/>
         </w:rPr>
-        <w:t>.</w:t>
-      </w:r>
-      <w:r>
+        <w:t xml:space="preserve"> Y tener cámaras con reconocimiento facial y otros métodos de seguridad biométrica.</w:t>
+      </w:r>
+    </w:p>
+    <w:p>
+      <w:pPr>
+        <w:jc w:val="both"/>
         <w:rPr>
           <w:rFonts w:cstheme="minorHAnsi"/>
           <w:color w:val="000000" w:themeColor="text1"/>
           <w:lang w:val="es-ES_tradnl"/>
         </w:rPr>
-        <w:t xml:space="preserve"> El servidor debería estar desplegado en el edificio de la empresa, para mayor seguridad.</w:t>
-      </w:r>
+      </w:pPr>
       <w:r>
         <w:rPr>
           <w:rFonts w:cstheme="minorHAnsi"/>
           <w:color w:val="000000" w:themeColor="text1"/>
           <w:lang w:val="es-ES_tradnl"/>
         </w:rPr>
-        <w:t xml:space="preserve"> Y tener cámaras con reconocimiento facial y otros métodos de seguridad biométrica.</w:t>
-      </w:r>
-    </w:p>
-    <w:p>
-      <w:pPr>
-        <w:jc w:val="both"/>
+        <w:t xml:space="preserve">También deberíamos añadir redundancias como medida extra en caso de caída o fallo (p. ej. backup de la BBDD, múltiples switches, generadores de emergencia) pero no lo hemos </w:t>
+      </w:r>
+      <w:r>
         <w:rPr>
           <w:rFonts w:cstheme="minorHAnsi"/>
           <w:color w:val="000000" w:themeColor="text1"/>
           <w:lang w:val="es-ES_tradnl"/>
         </w:rPr>
-      </w:pPr>
+        <w:lastRenderedPageBreak/>
+        <w:t>implementado porque o bien no se podían simular</w:t>
+      </w:r>
       <w:r>
         <w:rPr>
           <w:rFonts w:cstheme="minorHAnsi"/>
           <w:color w:val="000000" w:themeColor="text1"/>
           <w:lang w:val="es-ES_tradnl"/>
         </w:rPr>
-        <w:t xml:space="preserve">También deberíamos añadir redundancias como medida extra en caso de caída o fallo (p. ej. </w:t>
-      </w:r>
-      <w:proofErr w:type="spellStart"/>
+        <w:t xml:space="preserve"> en máquina virtual</w:t>
+      </w:r>
       <w:r>
         <w:rPr>
           <w:rFonts w:cstheme="minorHAnsi"/>
           <w:color w:val="000000" w:themeColor="text1"/>
           <w:lang w:val="es-ES_tradnl"/>
         </w:rPr>
-        <w:t>backup</w:t>
-      </w:r>
-      <w:proofErr w:type="spellEnd"/>
+        <w:t>, o se podrían simular pero a riesgo de falta de memoria</w:t>
+      </w:r>
       <w:r>
         <w:rPr>
           <w:rFonts w:cstheme="minorHAnsi"/>
           <w:color w:val="000000" w:themeColor="text1"/>
           <w:lang w:val="es-ES_tradnl"/>
         </w:rPr>
-        <w:t xml:space="preserve"> de la BBDD, múltiples switches, generadores de emergencia) pero no lo hemos implementado porque o bien no se podían simular</w:t>
-      </w:r>
-      <w:r>
-        <w:rPr>
-          <w:rFonts w:cstheme="minorHAnsi"/>
-          <w:color w:val="000000" w:themeColor="text1"/>
-          <w:lang w:val="es-ES_tradnl"/>
-        </w:rPr>
-        <w:t xml:space="preserve"> en máquina virtual</w:t>
-      </w:r>
-      <w:r>
-        <w:rPr>
-          <w:rFonts w:cstheme="minorHAnsi"/>
-          <w:color w:val="000000" w:themeColor="text1"/>
-          <w:lang w:val="es-ES_tradnl"/>
-        </w:rPr>
-        <w:t xml:space="preserve">, o se podrían simular pero </w:t>
-      </w:r>
-      <w:r>
-        <w:rPr>
-          <w:rFonts w:cstheme="minorHAnsi"/>
-          <w:color w:val="000000" w:themeColor="text1"/>
-          <w:lang w:val="es-ES_tradnl"/>
-        </w:rPr>
-        <w:lastRenderedPageBreak/>
-        <w:t>a riesgo de falta de memoria</w:t>
-      </w:r>
-      <w:r>
-        <w:rPr>
-          <w:rFonts w:cstheme="minorHAnsi"/>
-          <w:color w:val="000000" w:themeColor="text1"/>
-          <w:lang w:val="es-ES_tradnl"/>
-        </w:rPr>
-        <w:t xml:space="preserve"> (</w:t>
-      </w:r>
-      <w:proofErr w:type="spellStart"/>
-      <w:r>
-        <w:rPr>
-          <w:rFonts w:cstheme="minorHAnsi"/>
-          <w:color w:val="000000" w:themeColor="text1"/>
-          <w:lang w:val="es-ES_tradnl"/>
-        </w:rPr>
-        <w:t>p.ej</w:t>
-      </w:r>
-      <w:proofErr w:type="spellEnd"/>
-      <w:r>
-        <w:rPr>
-          <w:rFonts w:cstheme="minorHAnsi"/>
-          <w:color w:val="000000" w:themeColor="text1"/>
-          <w:lang w:val="es-ES_tradnl"/>
-        </w:rPr>
-        <w:t xml:space="preserve">: un ordenador teniendo que soportar la red básica más los </w:t>
-      </w:r>
-      <w:proofErr w:type="spellStart"/>
-      <w:r>
-        <w:rPr>
-          <w:rFonts w:cstheme="minorHAnsi"/>
-          <w:color w:val="000000" w:themeColor="text1"/>
-          <w:lang w:val="es-ES_tradnl"/>
-        </w:rPr>
-        <w:t>backups</w:t>
-      </w:r>
-      <w:proofErr w:type="spellEnd"/>
-      <w:r>
-        <w:rPr>
-          <w:rFonts w:cstheme="minorHAnsi"/>
-          <w:color w:val="000000" w:themeColor="text1"/>
-          <w:lang w:val="es-ES_tradnl"/>
-        </w:rPr>
-        <w:t>)</w:t>
+        <w:t xml:space="preserve"> (p.ej: un ordenador teniendo que soportar la red básica más los backups)</w:t>
       </w:r>
       <w:r>
         <w:rPr>

</xml_diff>

<commit_message>
actualizado documento un poco
</commit_message>
<xml_diff>
--- a/Documentacion/MemoriaGryffindorCIT31-01.docx
+++ b/Documentacion/MemoriaGryffindorCIT31-01.docx
@@ -120,7 +120,7 @@
       <w:pPr>
         <w:pStyle w:val="Ttulo1"/>
       </w:pPr>
-      <w:bookmarkStart w:id="0" w:name="_Toc103794601"/>
+      <w:bookmarkStart w:id="0" w:name="_Toc105066796"/>
       <w:r>
         <w:lastRenderedPageBreak/>
         <w:t>ÍNDICE</w:t>
@@ -158,7 +158,7 @@
         </w:rPr>
         <w:fldChar w:fldCharType="separate"/>
       </w:r>
-      <w:hyperlink w:anchor="_Toc103794601" w:history="1">
+      <w:hyperlink w:anchor="_Toc105066796" w:history="1">
         <w:r>
           <w:rPr>
             <w:rStyle w:val="Hipervnculo"/>
@@ -185,7 +185,7 @@
             <w:noProof/>
             <w:webHidden/>
           </w:rPr>
-          <w:instrText xml:space="preserve"> PAGEREF _Toc103794601 \h </w:instrText>
+          <w:instrText xml:space="preserve"> PAGEREF _Toc105066796 \h </w:instrText>
         </w:r>
         <w:r>
           <w:rPr>
@@ -229,7 +229,7 @@
           <w:lang w:val="es-ES"/>
         </w:rPr>
       </w:pPr>
-      <w:hyperlink w:anchor="_Toc103794602" w:history="1">
+      <w:hyperlink w:anchor="_Toc105066797" w:history="1">
         <w:r>
           <w:rPr>
             <w:rStyle w:val="Hipervnculo"/>
@@ -256,7 +256,7 @@
             <w:noProof/>
             <w:webHidden/>
           </w:rPr>
-          <w:instrText xml:space="preserve"> PAGEREF _Toc103794602 \h </w:instrText>
+          <w:instrText xml:space="preserve"> PAGEREF _Toc105066797 \h </w:instrText>
         </w:r>
         <w:r>
           <w:rPr>
@@ -300,7 +300,7 @@
           <w:lang w:val="es-ES"/>
         </w:rPr>
       </w:pPr>
-      <w:hyperlink w:anchor="_Toc103794603" w:history="1">
+      <w:hyperlink w:anchor="_Toc105066798" w:history="1">
         <w:r>
           <w:rPr>
             <w:rStyle w:val="Hipervnculo"/>
@@ -327,7 +327,7 @@
             <w:noProof/>
             <w:webHidden/>
           </w:rPr>
-          <w:instrText xml:space="preserve"> PAGEREF _Toc103794603 \h </w:instrText>
+          <w:instrText xml:space="preserve"> PAGEREF _Toc105066798 \h </w:instrText>
         </w:r>
         <w:r>
           <w:rPr>
@@ -371,7 +371,7 @@
           <w:lang w:val="es-ES"/>
         </w:rPr>
       </w:pPr>
-      <w:hyperlink w:anchor="_Toc103794604" w:history="1">
+      <w:hyperlink w:anchor="_Toc105066799" w:history="1">
         <w:r>
           <w:rPr>
             <w:rStyle w:val="Hipervnculo"/>
@@ -398,7 +398,7 @@
             <w:noProof/>
             <w:webHidden/>
           </w:rPr>
-          <w:instrText xml:space="preserve"> PAGEREF _Toc103794604 \h </w:instrText>
+          <w:instrText xml:space="preserve"> PAGEREF _Toc105066799 \h </w:instrText>
         </w:r>
         <w:r>
           <w:rPr>
@@ -442,7 +442,7 @@
           <w:lang w:val="es-ES"/>
         </w:rPr>
       </w:pPr>
-      <w:hyperlink w:anchor="_Toc103794605" w:history="1">
+      <w:hyperlink w:anchor="_Toc105066800" w:history="1">
         <w:r>
           <w:rPr>
             <w:rStyle w:val="Hipervnculo"/>
@@ -469,7 +469,7 @@
             <w:noProof/>
             <w:webHidden/>
           </w:rPr>
-          <w:instrText xml:space="preserve"> PAGEREF _Toc103794605 \h </w:instrText>
+          <w:instrText xml:space="preserve"> PAGEREF _Toc105066800 \h </w:instrText>
         </w:r>
         <w:r>
           <w:rPr>
@@ -489,7 +489,7 @@
             <w:noProof/>
             <w:webHidden/>
           </w:rPr>
-          <w:t>6</w:t>
+          <w:t>7</w:t>
         </w:r>
         <w:r>
           <w:rPr>
@@ -514,7 +514,7 @@
           <w:lang w:val="es-ES"/>
         </w:rPr>
       </w:pPr>
-      <w:hyperlink w:anchor="_Toc103794606" w:history="1">
+      <w:hyperlink w:anchor="_Toc105066801" w:history="1">
         <w:r>
           <w:rPr>
             <w:rStyle w:val="Hipervnculo"/>
@@ -560,7 +560,7 @@
             <w:noProof/>
             <w:webHidden/>
           </w:rPr>
-          <w:instrText xml:space="preserve"> PAGEREF _Toc103794606 \h </w:instrText>
+          <w:instrText xml:space="preserve"> PAGEREF _Toc105066801 \h </w:instrText>
         </w:r>
         <w:r>
           <w:rPr>
@@ -580,7 +580,7 @@
             <w:noProof/>
             <w:webHidden/>
           </w:rPr>
-          <w:t>6</w:t>
+          <w:t>7</w:t>
         </w:r>
         <w:r>
           <w:rPr>
@@ -605,7 +605,7 @@
           <w:lang w:val="es-ES"/>
         </w:rPr>
       </w:pPr>
-      <w:hyperlink w:anchor="_Toc103794607" w:history="1">
+      <w:hyperlink w:anchor="_Toc105066802" w:history="1">
         <w:r>
           <w:rPr>
             <w:rStyle w:val="Hipervnculo"/>
@@ -651,7 +651,7 @@
             <w:noProof/>
             <w:webHidden/>
           </w:rPr>
-          <w:instrText xml:space="preserve"> PAGEREF _Toc103794607 \h </w:instrText>
+          <w:instrText xml:space="preserve"> PAGEREF _Toc105066802 \h </w:instrText>
         </w:r>
         <w:r>
           <w:rPr>
@@ -671,7 +671,7 @@
             <w:noProof/>
             <w:webHidden/>
           </w:rPr>
-          <w:t>6</w:t>
+          <w:t>7</w:t>
         </w:r>
         <w:r>
           <w:rPr>
@@ -696,7 +696,7 @@
           <w:lang w:val="es-ES"/>
         </w:rPr>
       </w:pPr>
-      <w:hyperlink w:anchor="_Toc103794608" w:history="1">
+      <w:hyperlink w:anchor="_Toc105066803" w:history="1">
         <w:r>
           <w:rPr>
             <w:rStyle w:val="Hipervnculo"/>
@@ -742,7 +742,7 @@
             <w:noProof/>
             <w:webHidden/>
           </w:rPr>
-          <w:instrText xml:space="preserve"> PAGEREF _Toc103794608 \h </w:instrText>
+          <w:instrText xml:space="preserve"> PAGEREF _Toc105066803 \h </w:instrText>
         </w:r>
         <w:r>
           <w:rPr>
@@ -762,7 +762,7 @@
             <w:noProof/>
             <w:webHidden/>
           </w:rPr>
-          <w:t>7</w:t>
+          <w:t>8</w:t>
         </w:r>
         <w:r>
           <w:rPr>
@@ -787,7 +787,7 @@
           <w:lang w:val="es-ES"/>
         </w:rPr>
       </w:pPr>
-      <w:hyperlink w:anchor="_Toc103794609" w:history="1">
+      <w:hyperlink w:anchor="_Toc105066804" w:history="1">
         <w:r>
           <w:rPr>
             <w:rStyle w:val="Hipervnculo"/>
@@ -833,7 +833,7 @@
             <w:noProof/>
             <w:webHidden/>
           </w:rPr>
-          <w:instrText xml:space="preserve"> PAGEREF _Toc103794609 \h </w:instrText>
+          <w:instrText xml:space="preserve"> PAGEREF _Toc105066804 \h </w:instrText>
         </w:r>
         <w:r>
           <w:rPr>
@@ -853,7 +853,7 @@
             <w:noProof/>
             <w:webHidden/>
           </w:rPr>
-          <w:t>7</w:t>
+          <w:t>8</w:t>
         </w:r>
         <w:r>
           <w:rPr>
@@ -878,7 +878,7 @@
           <w:lang w:val="es-ES"/>
         </w:rPr>
       </w:pPr>
-      <w:hyperlink w:anchor="_Toc103794610" w:history="1">
+      <w:hyperlink w:anchor="_Toc105066805" w:history="1">
         <w:r>
           <w:rPr>
             <w:rStyle w:val="Hipervnculo"/>
@@ -924,7 +924,7 @@
             <w:noProof/>
             <w:webHidden/>
           </w:rPr>
-          <w:instrText xml:space="preserve"> PAGEREF _Toc103794610 \h </w:instrText>
+          <w:instrText xml:space="preserve"> PAGEREF _Toc105066805 \h </w:instrText>
         </w:r>
         <w:r>
           <w:rPr>
@@ -944,7 +944,7 @@
             <w:noProof/>
             <w:webHidden/>
           </w:rPr>
-          <w:t>7</w:t>
+          <w:t>8</w:t>
         </w:r>
         <w:r>
           <w:rPr>
@@ -969,7 +969,7 @@
           <w:lang w:val="es-ES"/>
         </w:rPr>
       </w:pPr>
-      <w:hyperlink w:anchor="_Toc103794611" w:history="1">
+      <w:hyperlink w:anchor="_Toc105066806" w:history="1">
         <w:r>
           <w:rPr>
             <w:rStyle w:val="Hipervnculo"/>
@@ -1015,7 +1015,7 @@
             <w:noProof/>
             <w:webHidden/>
           </w:rPr>
-          <w:instrText xml:space="preserve"> PAGEREF _Toc103794611 \h </w:instrText>
+          <w:instrText xml:space="preserve"> PAGEREF _Toc105066806 \h </w:instrText>
         </w:r>
         <w:r>
           <w:rPr>
@@ -1035,7 +1035,7 @@
             <w:noProof/>
             <w:webHidden/>
           </w:rPr>
-          <w:t>7</w:t>
+          <w:t>8</w:t>
         </w:r>
         <w:r>
           <w:rPr>
@@ -1059,7 +1059,7 @@
           <w:lang w:val="es-ES"/>
         </w:rPr>
       </w:pPr>
-      <w:hyperlink w:anchor="_Toc103794612" w:history="1">
+      <w:hyperlink w:anchor="_Toc105066807" w:history="1">
         <w:r>
           <w:rPr>
             <w:rStyle w:val="Hipervnculo"/>
@@ -1086,7 +1086,7 @@
             <w:noProof/>
             <w:webHidden/>
           </w:rPr>
-          <w:instrText xml:space="preserve"> PAGEREF _Toc103794612 \h </w:instrText>
+          <w:instrText xml:space="preserve"> PAGEREF _Toc105066807 \h </w:instrText>
         </w:r>
         <w:r>
           <w:rPr>
@@ -1106,7 +1106,7 @@
             <w:noProof/>
             <w:webHidden/>
           </w:rPr>
-          <w:t>9</w:t>
+          <w:t>10</w:t>
         </w:r>
         <w:r>
           <w:rPr>
@@ -1134,7 +1134,7 @@
       <w:pPr>
         <w:pStyle w:val="Ttulo1"/>
       </w:pPr>
-      <w:bookmarkStart w:id="1" w:name="_Toc103794602"/>
+      <w:bookmarkStart w:id="1" w:name="_Toc105066797"/>
       <w:r>
         <w:lastRenderedPageBreak/>
         <w:t>ÍNDICE</w:t>
@@ -1175,29 +1175,101 @@
         </w:rPr>
         <w:fldChar w:fldCharType="separate"/>
       </w:r>
-      <w:hyperlink w:anchor="_Toc102820792" w:history="1">
+      <w:hyperlink w:anchor="_Toc105066789" w:history="1">
         <w:r>
           <w:rPr>
             <w:rStyle w:val="Hipervnculo"/>
             <w:rFonts w:eastAsiaTheme="majorEastAsia" w:cstheme="minorHAnsi"/>
             <w:noProof/>
           </w:rPr>
-          <w:t xml:space="preserve">Figura 1: Modelo esquemático de la red propuesta </w:t>
-        </w:r>
+          <w:t>Figura 1: Captura de pantalla del número de conexiones de la VPN (Elaboración propia).</w:t>
+        </w:r>
+        <w:r>
+          <w:rPr>
+            <w:noProof/>
+            <w:webHidden/>
+          </w:rPr>
+          <w:tab/>
+        </w:r>
+        <w:r>
+          <w:rPr>
+            <w:noProof/>
+            <w:webHidden/>
+          </w:rPr>
+          <w:fldChar w:fldCharType="begin"/>
+        </w:r>
+        <w:r>
+          <w:rPr>
+            <w:noProof/>
+            <w:webHidden/>
+          </w:rPr>
+          <w:instrText xml:space="preserve"> PAGEREF _Toc105066789 \h </w:instrText>
+        </w:r>
+        <w:r>
+          <w:rPr>
+            <w:noProof/>
+            <w:webHidden/>
+          </w:rPr>
+        </w:r>
+        <w:r>
+          <w:rPr>
+            <w:noProof/>
+            <w:webHidden/>
+          </w:rPr>
+          <w:fldChar w:fldCharType="separate"/>
+        </w:r>
+        <w:r>
+          <w:rPr>
+            <w:noProof/>
+            <w:webHidden/>
+          </w:rPr>
+          <w:t>5</w:t>
+        </w:r>
+        <w:r>
+          <w:rPr>
+            <w:noProof/>
+            <w:webHidden/>
+          </w:rPr>
+          <w:fldChar w:fldCharType="end"/>
+        </w:r>
+      </w:hyperlink>
+    </w:p>
+    <w:p>
+      <w:pPr>
+        <w:pStyle w:val="Tabladeilustraciones"/>
+        <w:tabs>
+          <w:tab w:val="right" w:leader="underscore" w:pos="8494"/>
+        </w:tabs>
+        <w:rPr>
+          <w:rFonts w:asciiTheme="minorHAnsi" w:eastAsiaTheme="minorEastAsia" w:hAnsiTheme="minorHAnsi" w:cstheme="minorBidi"/>
+          <w:noProof/>
+          <w:szCs w:val="22"/>
+          <w:lang w:val="es-ES"/>
+        </w:rPr>
+      </w:pPr>
+      <w:hyperlink w:anchor="_Toc105066790" w:history="1">
         <w:r>
           <w:rPr>
             <w:rStyle w:val="Hipervnculo"/>
             <w:rFonts w:eastAsiaTheme="majorEastAsia" w:cstheme="minorHAnsi"/>
             <w:noProof/>
-            <w:lang w:val="es-ES"/>
-          </w:rPr>
-          <w:t>(Sánchez, 2022)</w:t>
+          </w:rPr>
+          <w:t xml:space="preserve">Figura 2: Modelo esquemático de la red propuesta </w:t>
         </w:r>
         <w:r>
           <w:rPr>
             <w:rStyle w:val="Hipervnculo"/>
             <w:rFonts w:eastAsiaTheme="majorEastAsia" w:cstheme="minorHAnsi"/>
             <w:noProof/>
+            <w:lang w:val="es-ES"/>
+          </w:rPr>
+          <w:t>(Sánchez, 2022)</w:t>
+        </w:r>
+        <w:r>
+          <w:rPr>
+            <w:rStyle w:val="Hipervnculo"/>
+            <w:rFonts w:eastAsiaTheme="majorEastAsia" w:cstheme="minorHAnsi"/>
+            <w:noProof/>
           </w:rPr>
           <w:t>.</w:t>
         </w:r>
@@ -1220,7 +1292,7 @@
             <w:noProof/>
             <w:webHidden/>
           </w:rPr>
-          <w:instrText xml:space="preserve"> PAGEREF _Toc102820792 \h </w:instrText>
+          <w:instrText xml:space="preserve"> PAGEREF _Toc105066790 \h </w:instrText>
         </w:r>
         <w:r>
           <w:rPr>
@@ -1240,7 +1312,7 @@
             <w:noProof/>
             <w:webHidden/>
           </w:rPr>
-          <w:t>5</w:t>
+          <w:t>6</w:t>
         </w:r>
         <w:r>
           <w:rPr>
@@ -1268,7 +1340,7 @@
       <w:pPr>
         <w:pStyle w:val="Ttulo1"/>
       </w:pPr>
-      <w:bookmarkStart w:id="2" w:name="_Toc103794603"/>
+      <w:bookmarkStart w:id="2" w:name="_Toc105066798"/>
       <w:r>
         <w:lastRenderedPageBreak/>
         <w:t>ENUNCIADO</w:t>
@@ -1386,7 +1458,7 @@
       <w:pPr>
         <w:pStyle w:val="Ttulo1"/>
       </w:pPr>
-      <w:bookmarkStart w:id="3" w:name="_Toc103794604"/>
+      <w:bookmarkStart w:id="3" w:name="_Toc105066799"/>
       <w:r>
         <w:t>RED PROPUESTA</w:t>
       </w:r>
@@ -1416,55 +1488,7 @@
         <w:jc w:val="both"/>
       </w:pPr>
       <w:r>
-        <w:t>El edificio remoto tiene red 192.168.57.0/24, el edificio de la empresa 192.168.5</w:t>
-      </w:r>
-      <w:r>
-        <w:t>6</w:t>
-      </w:r>
-      <w:r>
-        <w:t>.0/24 y la internet la simulamos con la 1</w:t>
-      </w:r>
-      <w:r>
-        <w:t>00</w:t>
-      </w:r>
-      <w:r>
-        <w:t>.</w:t>
-      </w:r>
-      <w:r>
-        <w:t>200</w:t>
-      </w:r>
-      <w:r>
-        <w:t>.</w:t>
-      </w:r>
-      <w:r>
-        <w:t>0</w:t>
-      </w:r>
-      <w:r>
-        <w:t>.0/24</w:t>
-      </w:r>
-      <w:r>
-        <w:t>, inicialmente tratamos de hacer</w:t>
-      </w:r>
-      <w:r>
-        <w:t xml:space="preserve"> una conexión entre dos ordenadores físicos virtualizando los edificios y</w:t>
-      </w:r>
-      <w:r>
-        <w:t xml:space="preserve"> con </w:t>
-      </w:r>
-      <w:r>
-        <w:t>un módem físico entre medias</w:t>
-      </w:r>
-      <w:r>
-        <w:t>, pero no funcionó así que pasamos a virtualizarlo todo</w:t>
-      </w:r>
-      <w:r>
-        <w:t xml:space="preserve"> en una máquina</w:t>
-      </w:r>
-      <w:r>
-        <w:t xml:space="preserve"> y quitarnos el router de en medio</w:t>
-      </w:r>
-      <w:r>
-        <w:t>.</w:t>
+        <w:t>Inicialmente tratamos de usar la VPN de Windows que tiene pre-instalada, pero por comodidad decidimos emplear el software profesional para SSL VPN Fortinet.</w:t>
       </w:r>
     </w:p>
     <w:p>
@@ -1479,6 +1503,87 @@
         <w:jc w:val="both"/>
       </w:pPr>
       <w:r>
+        <w:t>El usuario VPN es UsuarioExterno y la contraseña (para probar) es laPatata87Pocha</w:t>
+      </w:r>
+      <w:r>
+        <w:t>.</w:t>
+      </w:r>
+    </w:p>
+    <w:p>
+      <w:pPr>
+        <w:pStyle w:val="Default"/>
+        <w:jc w:val="both"/>
+      </w:pPr>
+    </w:p>
+    <w:p>
+      <w:pPr>
+        <w:pStyle w:val="Default"/>
+        <w:jc w:val="both"/>
+      </w:pPr>
+      <w:r>
+        <w:t>El edificio remoto tiene red 192.168.57.0/24, el edificio de la empresa 192.168.5</w:t>
+      </w:r>
+      <w:r>
+        <w:t>6</w:t>
+      </w:r>
+      <w:r>
+        <w:t>.0/24 y la internet la simulamos con la 1</w:t>
+      </w:r>
+      <w:r>
+        <w:t>00</w:t>
+      </w:r>
+      <w:r>
+        <w:t>.</w:t>
+      </w:r>
+      <w:r>
+        <w:t>200</w:t>
+      </w:r>
+      <w:r>
+        <w:t>.</w:t>
+      </w:r>
+      <w:r>
+        <w:t>0</w:t>
+      </w:r>
+      <w:r>
+        <w:t>.0/24</w:t>
+      </w:r>
+      <w:r>
+        <w:t>, inicialmente tratamos de hacer</w:t>
+      </w:r>
+      <w:r>
+        <w:t xml:space="preserve"> una conexión entre dos ordenadores físicos virtualizando los edificios y</w:t>
+      </w:r>
+      <w:r>
+        <w:t xml:space="preserve"> con </w:t>
+      </w:r>
+      <w:r>
+        <w:t>un módem físico entre medias</w:t>
+      </w:r>
+      <w:r>
+        <w:t>, pero no funcionó así que pasamos a virtualizarlo todo</w:t>
+      </w:r>
+      <w:r>
+        <w:t xml:space="preserve"> en una máquina</w:t>
+      </w:r>
+      <w:r>
+        <w:t xml:space="preserve"> y quitarnos el router de en medio</w:t>
+      </w:r>
+      <w:r>
+        <w:t>.</w:t>
+      </w:r>
+    </w:p>
+    <w:p>
+      <w:pPr>
+        <w:pStyle w:val="Default"/>
+        <w:jc w:val="both"/>
+      </w:pPr>
+    </w:p>
+    <w:p>
+      <w:pPr>
+        <w:pStyle w:val="Default"/>
+        <w:jc w:val="both"/>
+      </w:pPr>
+      <w:r>
         <w:t>Hemos supuesto que</w:t>
       </w:r>
       <w:r>
@@ -1495,6 +1600,9 @@
       </w:r>
       <w:r>
         <w:t>, para mayor seguridad (menos funcionalidades supone menos potenciales vulnerabilidades), permitiendo la entrada por el puerto 443 y 80</w:t>
+      </w:r>
+      <w:r>
+        <w:t xml:space="preserve"> (también está el 3306 para el mySQL pero para acceso local)</w:t>
       </w:r>
       <w:r>
         <w:t>; y sin suponer mayor profundidad en la red, para permitir virtualizar varias máquinas.</w:t>
@@ -1608,6 +1716,7 @@
           <w:noProof/>
           <w:color w:val="0070C0"/>
         </w:rPr>
+        <w:lastRenderedPageBreak/>
         <w:drawing>
           <wp:inline distT="0" distB="0" distL="0" distR="0" wp14:anchorId="6849AF96" wp14:editId="7DCE9E64">
             <wp:extent cx="6279215" cy="2780714"/>
@@ -1665,7 +1774,7 @@
         </w:rPr>
       </w:pPr>
       <w:bookmarkStart w:id="4" w:name="_Toc97805173"/>
-      <w:bookmarkStart w:id="5" w:name="_Toc102820792"/>
+      <w:bookmarkStart w:id="5" w:name="_Toc105066790"/>
       <w:r>
         <w:rPr>
           <w:rFonts w:asciiTheme="minorHAnsi" w:hAnsiTheme="minorHAnsi" w:cstheme="minorHAnsi"/>
@@ -1705,7 +1814,7 @@
           <w:noProof/>
           <w:color w:val="0070C0"/>
         </w:rPr>
-        <w:t>1</w:t>
+        <w:t>2</w:t>
       </w:r>
       <w:r>
         <w:rPr>
@@ -1844,7 +1953,7 @@
       <w:pPr>
         <w:pStyle w:val="Ttulo1"/>
       </w:pPr>
-      <w:bookmarkStart w:id="6" w:name="_Toc103794605"/>
+      <w:bookmarkStart w:id="6" w:name="_Toc105066800"/>
       <w:r>
         <w:t>AUDITORIA</w:t>
       </w:r>
@@ -1950,7 +2059,7 @@
           <w:rStyle w:val="markedcontent"/>
         </w:rPr>
       </w:pPr>
-      <w:bookmarkStart w:id="7" w:name="_Toc103794606"/>
+      <w:bookmarkStart w:id="7" w:name="_Toc105066801"/>
       <w:r>
         <w:rPr>
           <w:rStyle w:val="markedcontent"/>
@@ -2467,7 +2576,7 @@
           <w:rStyle w:val="markedcontent"/>
         </w:rPr>
       </w:pPr>
-      <w:bookmarkStart w:id="8" w:name="_Toc103794607"/>
+      <w:bookmarkStart w:id="8" w:name="_Toc105066802"/>
       <w:r>
         <w:rPr>
           <w:rStyle w:val="markedcontent"/>
@@ -2642,7 +2751,7 @@
           <w:color w:val="4472C4" w:themeColor="accent1"/>
         </w:rPr>
       </w:pPr>
-      <w:bookmarkStart w:id="9" w:name="_Toc103794608"/>
+      <w:bookmarkStart w:id="9" w:name="_Toc105066803"/>
       <w:r>
         <w:rPr>
           <w:rStyle w:val="markedcontent"/>
@@ -2673,6 +2782,7 @@
           <w:p>
             <w:pPr>
               <w:rPr>
+                <w:rStyle w:val="markedcontent"/>
                 <w:rFonts w:cstheme="minorHAnsi"/>
                 <w:color w:val="FF0000"/>
                 <w:sz w:val="28"/>
@@ -2746,6 +2856,215 @@
               </w:rPr>
               <w:t>• Posibles servicios “ocultos”</w:t>
             </w:r>
+          </w:p>
+          <w:p>
+            <w:pPr>
+              <w:rPr>
+                <w:rFonts w:cstheme="minorHAnsi"/>
+                <w:color w:val="FF0000"/>
+                <w:sz w:val="28"/>
+                <w:szCs w:val="28"/>
+              </w:rPr>
+            </w:pPr>
+          </w:p>
+          <w:p>
+            <w:pPr>
+              <w:rPr>
+                <w:rStyle w:val="markedcontent"/>
+                <w:rFonts w:cstheme="minorHAnsi"/>
+                <w:color w:val="000000" w:themeColor="text1"/>
+              </w:rPr>
+            </w:pPr>
+            <w:r>
+              <w:rPr>
+                <w:rStyle w:val="markedcontent"/>
+                <w:rFonts w:cstheme="minorHAnsi"/>
+                <w:b/>
+                <w:bCs/>
+                <w:color w:val="000000" w:themeColor="text1"/>
+              </w:rPr>
+              <w:t xml:space="preserve">pfSense1 (#R1) </w:t>
+            </w:r>
+            <w:r>
+              <w:rPr>
+                <w:rStyle w:val="markedcontent"/>
+                <w:rFonts w:cstheme="minorHAnsi"/>
+                <w:color w:val="000000" w:themeColor="text1"/>
+              </w:rPr>
+              <w:t xml:space="preserve">y </w:t>
+            </w:r>
+            <w:r>
+              <w:rPr>
+                <w:rStyle w:val="markedcontent"/>
+                <w:rFonts w:cstheme="minorHAnsi"/>
+                <w:b/>
+                <w:bCs/>
+                <w:color w:val="000000" w:themeColor="text1"/>
+              </w:rPr>
+              <w:t>pfSense2 (#R2)</w:t>
+            </w:r>
+            <w:r>
+              <w:rPr>
+                <w:rStyle w:val="markedcontent"/>
+                <w:rFonts w:cstheme="minorHAnsi"/>
+                <w:color w:val="000000" w:themeColor="text1"/>
+              </w:rPr>
+              <w:t>:</w:t>
+            </w:r>
+          </w:p>
+          <w:p>
+            <w:pPr>
+              <w:pStyle w:val="Prrafodelista"/>
+              <w:numPr>
+                <w:ilvl w:val="0"/>
+                <w:numId w:val="12"/>
+              </w:numPr>
+              <w:rPr>
+                <w:rStyle w:val="markedcontent"/>
+                <w:rFonts w:cstheme="minorHAnsi"/>
+                <w:color w:val="FF0000"/>
+              </w:rPr>
+            </w:pPr>
+            <w:r>
+              <w:rPr>
+                <w:rStyle w:val="markedcontent"/>
+                <w:rFonts w:cstheme="minorHAnsi"/>
+                <w:color w:val="FF0000"/>
+              </w:rPr>
+              <w:t>(lista de servicios)</w:t>
+            </w:r>
+          </w:p>
+          <w:p>
+            <w:pPr>
+              <w:rPr>
+                <w:rStyle w:val="markedcontent"/>
+                <w:rFonts w:cstheme="minorHAnsi"/>
+                <w:color w:val="000000" w:themeColor="text1"/>
+              </w:rPr>
+            </w:pPr>
+            <w:r>
+              <w:rPr>
+                <w:rStyle w:val="markedcontent"/>
+                <w:rFonts w:cstheme="minorHAnsi"/>
+                <w:b/>
+                <w:bCs/>
+                <w:color w:val="000000" w:themeColor="text1"/>
+              </w:rPr>
+              <w:t>ClienteRemoto</w:t>
+            </w:r>
+            <w:r>
+              <w:rPr>
+                <w:rStyle w:val="markedcontent"/>
+                <w:rFonts w:cstheme="minorHAnsi"/>
+                <w:color w:val="000000" w:themeColor="text1"/>
+              </w:rPr>
+              <w:t xml:space="preserve"> </w:t>
+            </w:r>
+            <w:r>
+              <w:rPr>
+                <w:rStyle w:val="markedcontent"/>
+                <w:rFonts w:cstheme="minorHAnsi"/>
+                <w:b/>
+                <w:bCs/>
+                <w:color w:val="000000" w:themeColor="text1"/>
+              </w:rPr>
+              <w:t>(#LANB1</w:t>
+            </w:r>
+            <w:r>
+              <w:rPr>
+                <w:rStyle w:val="markedcontent"/>
+                <w:rFonts w:cstheme="minorHAnsi"/>
+                <w:color w:val="000000" w:themeColor="text1"/>
+              </w:rPr>
+              <w:t>):</w:t>
+            </w:r>
+          </w:p>
+          <w:p>
+            <w:pPr>
+              <w:pStyle w:val="Prrafodelista"/>
+              <w:numPr>
+                <w:ilvl w:val="0"/>
+                <w:numId w:val="12"/>
+              </w:numPr>
+              <w:rPr>
+                <w:rStyle w:val="markedcontent"/>
+                <w:rFonts w:cstheme="minorHAnsi"/>
+                <w:color w:val="FF0000"/>
+                <w:sz w:val="28"/>
+                <w:szCs w:val="28"/>
+              </w:rPr>
+            </w:pPr>
+            <w:r>
+              <w:rPr>
+                <w:rStyle w:val="markedcontent"/>
+                <w:rFonts w:cstheme="minorHAnsi"/>
+                <w:color w:val="FF0000"/>
+              </w:rPr>
+              <w:t>(lista de servicios)</w:t>
+            </w:r>
+          </w:p>
+          <w:p>
+            <w:pPr>
+              <w:rPr>
+                <w:rStyle w:val="markedcontent"/>
+                <w:rFonts w:cstheme="minorHAnsi"/>
+                <w:b/>
+                <w:bCs/>
+                <w:color w:val="000000" w:themeColor="text1"/>
+              </w:rPr>
+            </w:pPr>
+            <w:r>
+              <w:rPr>
+                <w:rStyle w:val="markedcontent"/>
+                <w:rFonts w:cstheme="minorHAnsi"/>
+                <w:b/>
+                <w:bCs/>
+                <w:color w:val="000000" w:themeColor="text1"/>
+              </w:rPr>
+              <w:t>Servidor (#LANB2):</w:t>
+            </w:r>
+          </w:p>
+          <w:p>
+            <w:pPr>
+              <w:pStyle w:val="Prrafodelista"/>
+              <w:numPr>
+                <w:ilvl w:val="0"/>
+                <w:numId w:val="11"/>
+              </w:numPr>
+              <w:rPr>
+                <w:rStyle w:val="markedcontent"/>
+                <w:rFonts w:cstheme="minorHAnsi"/>
+                <w:color w:val="FF0000"/>
+                <w:sz w:val="28"/>
+                <w:szCs w:val="28"/>
+              </w:rPr>
+            </w:pPr>
+            <w:r>
+              <w:rPr>
+                <w:rStyle w:val="markedcontent"/>
+                <w:rFonts w:cstheme="minorHAnsi"/>
+                <w:color w:val="FF0000"/>
+              </w:rPr>
+              <w:t>(lista de servicios</w:t>
+            </w:r>
+            <w:r>
+              <w:rPr>
+                <w:rStyle w:val="markedcontent"/>
+                <w:rFonts w:cstheme="minorHAnsi"/>
+                <w:color w:val="FF0000"/>
+              </w:rPr>
+              <w:t>)</w:t>
+            </w:r>
+          </w:p>
+          <w:p>
+            <w:pPr>
+              <w:rPr>
+                <w:rFonts w:cstheme="minorHAnsi"/>
+                <w:color w:val="FF0000"/>
+                <w:sz w:val="28"/>
+                <w:szCs w:val="28"/>
+              </w:rPr>
+            </w:pPr>
           </w:p>
         </w:tc>
       </w:tr>
@@ -2772,7 +3091,7 @@
           <w:color w:val="4472C4" w:themeColor="accent1"/>
         </w:rPr>
       </w:pPr>
-      <w:bookmarkStart w:id="10" w:name="_Toc103794609"/>
+      <w:bookmarkStart w:id="10" w:name="_Toc105066804"/>
       <w:r>
         <w:rPr>
           <w:rStyle w:val="markedcontent"/>
@@ -3024,6 +3343,79 @@
           <w:p>
             <w:pPr>
               <w:rPr>
+                <w:rStyle w:val="markedcontent"/>
+                <w:rFonts w:cstheme="minorHAnsi"/>
+                <w:color w:val="000000" w:themeColor="text1"/>
+              </w:rPr>
+            </w:pPr>
+            <w:r>
+              <w:rPr>
+                <w:rStyle w:val="markedcontent"/>
+                <w:rFonts w:cstheme="minorHAnsi"/>
+                <w:b/>
+                <w:bCs/>
+                <w:color w:val="000000" w:themeColor="text1"/>
+              </w:rPr>
+              <w:t xml:space="preserve">pfSense1 (#R1) </w:t>
+            </w:r>
+            <w:r>
+              <w:rPr>
+                <w:rStyle w:val="markedcontent"/>
+                <w:rFonts w:cstheme="minorHAnsi"/>
+                <w:color w:val="000000" w:themeColor="text1"/>
+              </w:rPr>
+              <w:t xml:space="preserve">y </w:t>
+            </w:r>
+            <w:r>
+              <w:rPr>
+                <w:rStyle w:val="markedcontent"/>
+                <w:rFonts w:cstheme="minorHAnsi"/>
+                <w:b/>
+                <w:bCs/>
+                <w:color w:val="000000" w:themeColor="text1"/>
+              </w:rPr>
+              <w:t>pfSense2 (#R2)</w:t>
+            </w:r>
+            <w:r>
+              <w:rPr>
+                <w:rStyle w:val="markedcontent"/>
+                <w:rFonts w:cstheme="minorHAnsi"/>
+                <w:color w:val="000000" w:themeColor="text1"/>
+              </w:rPr>
+              <w:t>:</w:t>
+            </w:r>
+          </w:p>
+          <w:p>
+            <w:pPr>
+              <w:pStyle w:val="Prrafodelista"/>
+              <w:numPr>
+                <w:ilvl w:val="0"/>
+                <w:numId w:val="10"/>
+              </w:numPr>
+              <w:rPr>
+                <w:rStyle w:val="markedcontent"/>
+                <w:rFonts w:cstheme="minorHAnsi"/>
+                <w:color w:val="FF0000"/>
+              </w:rPr>
+            </w:pPr>
+            <w:r>
+              <w:rPr>
+                <w:rStyle w:val="markedcontent"/>
+                <w:rFonts w:cstheme="minorHAnsi"/>
+                <w:color w:val="FF0000"/>
+              </w:rPr>
+              <w:t>(lista de servicios acá y vulnerabilidades)</w:t>
+            </w:r>
+          </w:p>
+          <w:p>
+            <w:pPr>
+              <w:pStyle w:val="Prrafodelista"/>
+              <w:numPr>
+                <w:ilvl w:val="0"/>
+                <w:numId w:val="10"/>
+              </w:numPr>
+              <w:rPr>
+                <w:rStyle w:val="markedcontent"/>
                 <w:rFonts w:cstheme="minorHAnsi"/>
                 <w:color w:val="FF0000"/>
                 <w:sz w:val="28"/>
@@ -3035,38 +3427,51 @@
                 <w:rStyle w:val="markedcontent"/>
                 <w:rFonts w:cstheme="minorHAnsi"/>
                 <w:color w:val="000000" w:themeColor="text1"/>
+              </w:rPr>
+              <w:t>Además, h</w:t>
+            </w:r>
+            <w:r>
+              <w:rPr>
+                <w:rStyle w:val="markedcontent"/>
+                <w:rFonts w:cstheme="minorHAnsi"/>
+                <w:color w:val="000000" w:themeColor="text1"/>
+              </w:rPr>
+              <w:t xml:space="preserve">ay una vulnerabilidad posible, y es no haber cambiado las contraseñas de acceso al router de las por defecto (admin, pfsense) </w:t>
+            </w:r>
+            <w:r>
+              <w:rPr>
+                <w:rStyle w:val="markedcontent"/>
+                <w:rFonts w:cstheme="minorHAnsi"/>
+                <w:color w:val="FF0000"/>
                 <w:sz w:val="28"/>
                 <w:szCs w:val="28"/>
               </w:rPr>
-              <w:t>Hay una vulnerabilidad posible, y es no haber cambiado las contraseñas de acceso al ro</w:t>
+              <w:t>Hay que corregirlo</w:t>
+            </w:r>
+          </w:p>
+          <w:p>
+            <w:pPr>
+              <w:rPr>
+                <w:rStyle w:val="markedcontent"/>
+                <w:rFonts w:cstheme="minorHAnsi"/>
+                <w:color w:val="000000" w:themeColor="text1"/>
+              </w:rPr>
+            </w:pPr>
+            <w:r>
+              <w:rPr>
+                <w:rStyle w:val="markedcontent"/>
+                <w:rFonts w:cstheme="minorHAnsi"/>
+                <w:b/>
+                <w:bCs/>
+                <w:color w:val="000000" w:themeColor="text1"/>
+              </w:rPr>
+              <w:t>ClienteRemoto</w:t>
             </w:r>
             <w:r>
               <w:rPr>
                 <w:rStyle w:val="markedcontent"/>
                 <w:rFonts w:cstheme="minorHAnsi"/>
                 <w:color w:val="000000" w:themeColor="text1"/>
-                <w:sz w:val="28"/>
-                <w:szCs w:val="28"/>
-              </w:rPr>
-              <w:t>u</w:t>
-            </w:r>
-            <w:r>
-              <w:rPr>
-                <w:rStyle w:val="markedcontent"/>
-                <w:rFonts w:cstheme="minorHAnsi"/>
-                <w:color w:val="000000" w:themeColor="text1"/>
-                <w:sz w:val="28"/>
-                <w:szCs w:val="28"/>
-              </w:rPr>
-              <w:t>ter de las por defecto (admin, pfsense)</w:t>
-            </w:r>
-            <w:r>
-              <w:rPr>
-                <w:rStyle w:val="markedcontent"/>
-                <w:rFonts w:cstheme="minorHAnsi"/>
-                <w:color w:val="000000" w:themeColor="text1"/>
-                <w:sz w:val="28"/>
-                <w:szCs w:val="28"/>
               </w:rPr>
               <w:t xml:space="preserve"> </w:t>
             </w:r>
@@ -3074,12 +3479,110 @@
               <w:rPr>
                 <w:rStyle w:val="markedcontent"/>
                 <w:rFonts w:cstheme="minorHAnsi"/>
+                <w:b/>
+                <w:bCs/>
+                <w:color w:val="000000" w:themeColor="text1"/>
+              </w:rPr>
+              <w:t>(#LANB1</w:t>
+            </w:r>
+            <w:r>
+              <w:rPr>
+                <w:rStyle w:val="markedcontent"/>
+                <w:rFonts w:cstheme="minorHAnsi"/>
+                <w:color w:val="000000" w:themeColor="text1"/>
+              </w:rPr>
+              <w:t>):</w:t>
+            </w:r>
+          </w:p>
+          <w:p>
+            <w:pPr>
+              <w:pStyle w:val="Prrafodelista"/>
+              <w:numPr>
+                <w:ilvl w:val="0"/>
+                <w:numId w:val="11"/>
+              </w:numPr>
+              <w:rPr>
+                <w:rStyle w:val="markedcontent"/>
+                <w:rFonts w:cstheme="minorHAnsi"/>
                 <w:color w:val="FF0000"/>
                 <w:sz w:val="28"/>
                 <w:szCs w:val="28"/>
               </w:rPr>
-              <w:t>Hay que corregirlo</w:t>
+            </w:pPr>
+            <w:r>
+              <w:rPr>
+                <w:rStyle w:val="markedcontent"/>
+                <w:rFonts w:cstheme="minorHAnsi"/>
+                <w:color w:val="FF0000"/>
+              </w:rPr>
+              <w:t>(lista de servicios acá y vulnerabilidades)</w:t>
             </w:r>
+          </w:p>
+          <w:p>
+            <w:pPr>
+              <w:rPr>
+                <w:rStyle w:val="markedcontent"/>
+                <w:rFonts w:cstheme="minorHAnsi"/>
+                <w:b/>
+                <w:bCs/>
+                <w:color w:val="000000" w:themeColor="text1"/>
+              </w:rPr>
+            </w:pPr>
+            <w:r>
+              <w:rPr>
+                <w:rStyle w:val="markedcontent"/>
+                <w:rFonts w:cstheme="minorHAnsi"/>
+                <w:b/>
+                <w:bCs/>
+                <w:color w:val="000000" w:themeColor="text1"/>
+              </w:rPr>
+              <w:t>Servidor (#LANB2):</w:t>
+            </w:r>
+          </w:p>
+          <w:p>
+            <w:pPr>
+              <w:pStyle w:val="Prrafodelista"/>
+              <w:numPr>
+                <w:ilvl w:val="0"/>
+                <w:numId w:val="11"/>
+              </w:numPr>
+              <w:rPr>
+                <w:rStyle w:val="markedcontent"/>
+                <w:rFonts w:cstheme="minorHAnsi"/>
+                <w:color w:val="FF0000"/>
+                <w:sz w:val="28"/>
+                <w:szCs w:val="28"/>
+              </w:rPr>
+            </w:pPr>
+            <w:r>
+              <w:rPr>
+                <w:rStyle w:val="markedcontent"/>
+                <w:rFonts w:cstheme="minorHAnsi"/>
+                <w:color w:val="FF0000"/>
+              </w:rPr>
+              <w:t>(lista de servicios acá y vulnerabilidades)</w:t>
+            </w:r>
+          </w:p>
+          <w:p>
+            <w:pPr>
+              <w:rPr>
+                <w:rStyle w:val="markedcontent"/>
+                <w:rFonts w:cstheme="minorHAnsi"/>
+                <w:color w:val="FF0000"/>
+                <w:sz w:val="28"/>
+                <w:szCs w:val="28"/>
+              </w:rPr>
+            </w:pPr>
+          </w:p>
+          <w:p>
+            <w:pPr>
+              <w:rPr>
+                <w:rFonts w:cstheme="minorHAnsi"/>
+                <w:color w:val="FF0000"/>
+                <w:sz w:val="28"/>
+                <w:szCs w:val="28"/>
+              </w:rPr>
+            </w:pPr>
           </w:p>
         </w:tc>
       </w:tr>
@@ -3096,7 +3599,7 @@
           <w:color w:val="4472C4" w:themeColor="accent1"/>
         </w:rPr>
       </w:pPr>
-      <w:bookmarkStart w:id="11" w:name="_Toc103794610"/>
+      <w:bookmarkStart w:id="11" w:name="_Toc105066805"/>
       <w:r>
         <w:rPr>
           <w:rStyle w:val="markedcontent"/>
@@ -3105,6 +3608,7 @@
           <w:sz w:val="32"/>
           <w:szCs w:val="32"/>
         </w:rPr>
+        <w:lastRenderedPageBreak/>
         <w:t>Medidas específicas de corrección</w:t>
       </w:r>
       <w:bookmarkEnd w:id="11"/>
@@ -3229,7 +3733,7 @@
           <w:color w:val="4472C4" w:themeColor="accent1"/>
         </w:rPr>
       </w:pPr>
-      <w:bookmarkStart w:id="12" w:name="_Toc103794611"/>
+      <w:bookmarkStart w:id="12" w:name="_Toc105066806"/>
       <w:r>
         <w:rPr>
           <w:rStyle w:val="markedcontent"/>
@@ -3384,16 +3888,7 @@
           <w:color w:val="000000" w:themeColor="text1"/>
           <w:lang w:val="es-ES_tradnl"/>
         </w:rPr>
-        <w:t xml:space="preserve">También deberíamos añadir redundancias como medida extra en caso de caída o fallo (p. ej. backup de la BBDD, múltiples switches, generadores de emergencia) pero no lo hemos </w:t>
-      </w:r>
-      <w:r>
-        <w:rPr>
-          <w:rFonts w:cstheme="minorHAnsi"/>
-          <w:color w:val="000000" w:themeColor="text1"/>
-          <w:lang w:val="es-ES_tradnl"/>
-        </w:rPr>
-        <w:lastRenderedPageBreak/>
-        <w:t>implementado porque o bien no se podían simular</w:t>
+        <w:t>También deberíamos añadir redundancias como medida extra en caso de caída o fallo (p. ej. backup de la BBDD, múltiples switches, generadores de emergencia) pero no lo hemos implementado porque o bien no se podían simular</w:t>
       </w:r>
       <w:r>
         <w:rPr>
@@ -3630,6 +4125,7 @@
         <w:rPr>
           <w:noProof/>
         </w:rPr>
+        <w:lastRenderedPageBreak/>
         <w:drawing>
           <wp:inline distT="0" distB="0" distL="0" distR="0" wp14:anchorId="7917EEF1" wp14:editId="14419D21">
             <wp:extent cx="5400040" cy="2867660"/>
@@ -3691,7 +4187,7 @@
       <w:pPr>
         <w:pStyle w:val="Ttulo1"/>
       </w:pPr>
-      <w:bookmarkStart w:id="13" w:name="_Toc103794612"/>
+      <w:bookmarkStart w:id="13" w:name="_Toc105066807"/>
       <w:r>
         <w:lastRenderedPageBreak/>
         <w:t>REFERENCIAS</w:t>
@@ -3765,6 +4261,119 @@
 <file path=word/numbering.xml><?xml version="1.0" encoding="utf-8"?>
 <w:numbering xmlns:wpc="http://schemas.microsoft.com/office/word/2010/wordprocessingCanvas" xmlns:cx="http://schemas.microsoft.com/office/drawing/2014/chartex" xmlns:cx1="http://schemas.microsoft.com/office/drawing/2015/9/8/chartex" xmlns:cx2="http://schemas.microsoft.com/office/drawing/2015/10/21/chartex" xmlns:cx3="http://schemas.microsoft.com/office/drawing/2016/5/9/chartex" xmlns:cx4="http://schemas.microsoft.com/office/drawing/2016/5/10/chartex" xmlns:cx5="http://schemas.microsoft.com/office/drawing/2016/5/11/chartex" xmlns:cx6="http://schemas.microsoft.com/office/drawing/2016/5/12/chartex" xmlns:cx7="http://schemas.microsoft.com/office/drawing/2016/5/13/chartex" xmlns:cx8="http://schemas.microsoft.com/office/drawing/2016/5/14/chartex" xmlns:mc="http://schemas.openxmlformats.org/markup-compatibility/2006" xmlns:aink="http://schemas.microsoft.com/office/drawing/2016/ink" xmlns:am3d="http://schemas.microsoft.com/office/drawing/2017/model3d" xmlns:o="urn:schemas-microsoft-com:office:office" xmlns:oel="http://schemas.microsoft.com/office/2019/extlst" xmlns:r="http://schemas.openxmlformats.org/officeDocument/2006/relationships" xmlns:m="http://schemas.openxmlformats.org/officeDocument/2006/math" xmlns:v="urn:schemas-microsoft-com:vml" xmlns:wp14="http://schemas.microsoft.com/office/word/2010/wordprocessingDrawing" xmlns:wp="http://schemas.openxmlformats.org/drawingml/2006/wordprocessingDrawing" xmlns:w10="urn:schemas-microsoft-com:office:word" xmlns:w="http://schemas.openxmlformats.org/wordprocessingml/2006/main" xmlns:w14="http://schemas.microsoft.com/office/word/2010/wordml" xmlns:w15="http://schemas.microsoft.com/office/word/2012/wordml" xmlns:w16cex="http://schemas.microsoft.com/office/word/2018/wordml/cex" xmlns:w16cid="http://schemas.microsoft.com/office/word/2016/wordml/cid" xmlns:w16="http://schemas.microsoft.com/office/word/2018/wordml" xmlns:w16sdtdh="http://schemas.microsoft.com/office/word/2020/wordml/sdtdatahash" xmlns:w16se="http://schemas.microsoft.com/office/word/2015/wordml/symex" xmlns:wpg="http://schemas.microsoft.com/office/word/2010/wordprocessingGroup" xmlns:wpi="http://schemas.microsoft.com/office/word/2010/wordprocessingInk" xmlns:wne="http://schemas.microsoft.com/office/word/2006/wordml" xmlns:wps="http://schemas.microsoft.com/office/word/2010/wordprocessingShape" mc:Ignorable="w14 w15 w16se w16cid w16 w16cex w16sdtdh wp14">
   <w:abstractNum w:abstractNumId="0" w15:restartNumberingAfterBreak="0">
+    <w:nsid w:val="0FFC664C"/>
+    <w:multiLevelType w:val="hybridMultilevel"/>
+    <w:tmpl w:val="DBD4D4C6"/>
+    <w:lvl w:ilvl="0" w:tplc="0C0A0001">
+      <w:start w:val="1"/>
+      <w:numFmt w:val="bullet"/>
+      <w:lvlText w:val=""/>
+      <w:lvlJc w:val="left"/>
+      <w:pPr>
+        <w:ind w:left="720" w:hanging="360"/>
+      </w:pPr>
+      <w:rPr>
+        <w:rFonts w:ascii="Symbol" w:hAnsi="Symbol" w:hint="default"/>
+      </w:rPr>
+    </w:lvl>
+    <w:lvl w:ilvl="1" w:tplc="0C0A0003" w:tentative="1">
+      <w:start w:val="1"/>
+      <w:numFmt w:val="bullet"/>
+      <w:lvlText w:val="o"/>
+      <w:lvlJc w:val="left"/>
+      <w:pPr>
+        <w:ind w:left="1440" w:hanging="360"/>
+      </w:pPr>
+      <w:rPr>
+        <w:rFonts w:ascii="Courier New" w:hAnsi="Courier New" w:cs="Courier New" w:hint="default"/>
+      </w:rPr>
+    </w:lvl>
+    <w:lvl w:ilvl="2" w:tplc="0C0A0005" w:tentative="1">
+      <w:start w:val="1"/>
+      <w:numFmt w:val="bullet"/>
+      <w:lvlText w:val=""/>
+      <w:lvlJc w:val="left"/>
+      <w:pPr>
+        <w:ind w:left="2160" w:hanging="360"/>
+      </w:pPr>
+      <w:rPr>
+        <w:rFonts w:ascii="Wingdings" w:hAnsi="Wingdings" w:hint="default"/>
+      </w:rPr>
+    </w:lvl>
+    <w:lvl w:ilvl="3" w:tplc="0C0A0001" w:tentative="1">
+      <w:start w:val="1"/>
+      <w:numFmt w:val="bullet"/>
+      <w:lvlText w:val=""/>
+      <w:lvlJc w:val="left"/>
+      <w:pPr>
+        <w:ind w:left="2880" w:hanging="360"/>
+      </w:pPr>
+      <w:rPr>
+        <w:rFonts w:ascii="Symbol" w:hAnsi="Symbol" w:hint="default"/>
+      </w:rPr>
+    </w:lvl>
+    <w:lvl w:ilvl="4" w:tplc="0C0A0003" w:tentative="1">
+      <w:start w:val="1"/>
+      <w:numFmt w:val="bullet"/>
+      <w:lvlText w:val="o"/>
+      <w:lvlJc w:val="left"/>
+      <w:pPr>
+        <w:ind w:left="3600" w:hanging="360"/>
+      </w:pPr>
+      <w:rPr>
+        <w:rFonts w:ascii="Courier New" w:hAnsi="Courier New" w:cs="Courier New" w:hint="default"/>
+      </w:rPr>
+    </w:lvl>
+    <w:lvl w:ilvl="5" w:tplc="0C0A0005" w:tentative="1">
+      <w:start w:val="1"/>
+      <w:numFmt w:val="bullet"/>
+      <w:lvlText w:val=""/>
+      <w:lvlJc w:val="left"/>
+      <w:pPr>
+        <w:ind w:left="4320" w:hanging="360"/>
+      </w:pPr>
+      <w:rPr>
+        <w:rFonts w:ascii="Wingdings" w:hAnsi="Wingdings" w:hint="default"/>
+      </w:rPr>
+    </w:lvl>
+    <w:lvl w:ilvl="6" w:tplc="0C0A0001" w:tentative="1">
+      <w:start w:val="1"/>
+      <w:numFmt w:val="bullet"/>
+      <w:lvlText w:val=""/>
+      <w:lvlJc w:val="left"/>
+      <w:pPr>
+        <w:ind w:left="5040" w:hanging="360"/>
+      </w:pPr>
+      <w:rPr>
+        <w:rFonts w:ascii="Symbol" w:hAnsi="Symbol" w:hint="default"/>
+      </w:rPr>
+    </w:lvl>
+    <w:lvl w:ilvl="7" w:tplc="0C0A0003" w:tentative="1">
+      <w:start w:val="1"/>
+      <w:numFmt w:val="bullet"/>
+      <w:lvlText w:val="o"/>
+      <w:lvlJc w:val="left"/>
+      <w:pPr>
+        <w:ind w:left="5760" w:hanging="360"/>
+      </w:pPr>
+      <w:rPr>
+        <w:rFonts w:ascii="Courier New" w:hAnsi="Courier New" w:cs="Courier New" w:hint="default"/>
+      </w:rPr>
+    </w:lvl>
+    <w:lvl w:ilvl="8" w:tplc="0C0A0005" w:tentative="1">
+      <w:start w:val="1"/>
+      <w:numFmt w:val="bullet"/>
+      <w:lvlText w:val=""/>
+      <w:lvlJc w:val="left"/>
+      <w:pPr>
+        <w:ind w:left="6480" w:hanging="360"/>
+      </w:pPr>
+      <w:rPr>
+        <w:rFonts w:ascii="Wingdings" w:hAnsi="Wingdings" w:hint="default"/>
+      </w:rPr>
+    </w:lvl>
+  </w:abstractNum>
+  <w:abstractNum w:abstractNumId="1" w15:restartNumberingAfterBreak="0">
     <w:nsid w:val="1EAC5D60"/>
     <w:multiLevelType w:val="hybridMultilevel"/>
     <w:tmpl w:val="28F6C62A"/>
@@ -3850,7 +4459,7 @@
       </w:pPr>
     </w:lvl>
   </w:abstractNum>
-  <w:abstractNum w:abstractNumId="1" w15:restartNumberingAfterBreak="0">
+  <w:abstractNum w:abstractNumId="2" w15:restartNumberingAfterBreak="0">
     <w:nsid w:val="228D37DE"/>
     <w:multiLevelType w:val="hybridMultilevel"/>
     <w:tmpl w:val="4B849E7A"/>
@@ -3936,7 +4545,7 @@
       </w:pPr>
     </w:lvl>
   </w:abstractNum>
-  <w:abstractNum w:abstractNumId="2" w15:restartNumberingAfterBreak="0">
+  <w:abstractNum w:abstractNumId="3" w15:restartNumberingAfterBreak="0">
     <w:nsid w:val="297B14CF"/>
     <w:multiLevelType w:val="hybridMultilevel"/>
     <w:tmpl w:val="B0B6C1CA"/>
@@ -4022,7 +4631,120 @@
       </w:pPr>
     </w:lvl>
   </w:abstractNum>
-  <w:abstractNum w:abstractNumId="3" w15:restartNumberingAfterBreak="0">
+  <w:abstractNum w:abstractNumId="4" w15:restartNumberingAfterBreak="0">
+    <w:nsid w:val="35EA7E21"/>
+    <w:multiLevelType w:val="hybridMultilevel"/>
+    <w:tmpl w:val="3252D890"/>
+    <w:lvl w:ilvl="0" w:tplc="0C0A0001">
+      <w:start w:val="1"/>
+      <w:numFmt w:val="bullet"/>
+      <w:lvlText w:val=""/>
+      <w:lvlJc w:val="left"/>
+      <w:pPr>
+        <w:ind w:left="720" w:hanging="360"/>
+      </w:pPr>
+      <w:rPr>
+        <w:rFonts w:ascii="Symbol" w:hAnsi="Symbol" w:hint="default"/>
+      </w:rPr>
+    </w:lvl>
+    <w:lvl w:ilvl="1" w:tplc="0C0A0003" w:tentative="1">
+      <w:start w:val="1"/>
+      <w:numFmt w:val="bullet"/>
+      <w:lvlText w:val="o"/>
+      <w:lvlJc w:val="left"/>
+      <w:pPr>
+        <w:ind w:left="1440" w:hanging="360"/>
+      </w:pPr>
+      <w:rPr>
+        <w:rFonts w:ascii="Courier New" w:hAnsi="Courier New" w:cs="Courier New" w:hint="default"/>
+      </w:rPr>
+    </w:lvl>
+    <w:lvl w:ilvl="2" w:tplc="0C0A0005" w:tentative="1">
+      <w:start w:val="1"/>
+      <w:numFmt w:val="bullet"/>
+      <w:lvlText w:val=""/>
+      <w:lvlJc w:val="left"/>
+      <w:pPr>
+        <w:ind w:left="2160" w:hanging="360"/>
+      </w:pPr>
+      <w:rPr>
+        <w:rFonts w:ascii="Wingdings" w:hAnsi="Wingdings" w:hint="default"/>
+      </w:rPr>
+    </w:lvl>
+    <w:lvl w:ilvl="3" w:tplc="0C0A0001" w:tentative="1">
+      <w:start w:val="1"/>
+      <w:numFmt w:val="bullet"/>
+      <w:lvlText w:val=""/>
+      <w:lvlJc w:val="left"/>
+      <w:pPr>
+        <w:ind w:left="2880" w:hanging="360"/>
+      </w:pPr>
+      <w:rPr>
+        <w:rFonts w:ascii="Symbol" w:hAnsi="Symbol" w:hint="default"/>
+      </w:rPr>
+    </w:lvl>
+    <w:lvl w:ilvl="4" w:tplc="0C0A0003" w:tentative="1">
+      <w:start w:val="1"/>
+      <w:numFmt w:val="bullet"/>
+      <w:lvlText w:val="o"/>
+      <w:lvlJc w:val="left"/>
+      <w:pPr>
+        <w:ind w:left="3600" w:hanging="360"/>
+      </w:pPr>
+      <w:rPr>
+        <w:rFonts w:ascii="Courier New" w:hAnsi="Courier New" w:cs="Courier New" w:hint="default"/>
+      </w:rPr>
+    </w:lvl>
+    <w:lvl w:ilvl="5" w:tplc="0C0A0005" w:tentative="1">
+      <w:start w:val="1"/>
+      <w:numFmt w:val="bullet"/>
+      <w:lvlText w:val=""/>
+      <w:lvlJc w:val="left"/>
+      <w:pPr>
+        <w:ind w:left="4320" w:hanging="360"/>
+      </w:pPr>
+      <w:rPr>
+        <w:rFonts w:ascii="Wingdings" w:hAnsi="Wingdings" w:hint="default"/>
+      </w:rPr>
+    </w:lvl>
+    <w:lvl w:ilvl="6" w:tplc="0C0A0001" w:tentative="1">
+      <w:start w:val="1"/>
+      <w:numFmt w:val="bullet"/>
+      <w:lvlText w:val=""/>
+      <w:lvlJc w:val="left"/>
+      <w:pPr>
+        <w:ind w:left="5040" w:hanging="360"/>
+      </w:pPr>
+      <w:rPr>
+        <w:rFonts w:ascii="Symbol" w:hAnsi="Symbol" w:hint="default"/>
+      </w:rPr>
+    </w:lvl>
+    <w:lvl w:ilvl="7" w:tplc="0C0A0003" w:tentative="1">
+      <w:start w:val="1"/>
+      <w:numFmt w:val="bullet"/>
+      <w:lvlText w:val="o"/>
+      <w:lvlJc w:val="left"/>
+      <w:pPr>
+        <w:ind w:left="5760" w:hanging="360"/>
+      </w:pPr>
+      <w:rPr>
+        <w:rFonts w:ascii="Courier New" w:hAnsi="Courier New" w:cs="Courier New" w:hint="default"/>
+      </w:rPr>
+    </w:lvl>
+    <w:lvl w:ilvl="8" w:tplc="0C0A0005" w:tentative="1">
+      <w:start w:val="1"/>
+      <w:numFmt w:val="bullet"/>
+      <w:lvlText w:val=""/>
+      <w:lvlJc w:val="left"/>
+      <w:pPr>
+        <w:ind w:left="6480" w:hanging="360"/>
+      </w:pPr>
+      <w:rPr>
+        <w:rFonts w:ascii="Wingdings" w:hAnsi="Wingdings" w:hint="default"/>
+      </w:rPr>
+    </w:lvl>
+  </w:abstractNum>
+  <w:abstractNum w:abstractNumId="5" w15:restartNumberingAfterBreak="0">
     <w:nsid w:val="37FD2C6C"/>
     <w:multiLevelType w:val="hybridMultilevel"/>
     <w:tmpl w:val="E6260174"/>
@@ -4108,7 +4830,7 @@
       </w:pPr>
     </w:lvl>
   </w:abstractNum>
-  <w:abstractNum w:abstractNumId="4" w15:restartNumberingAfterBreak="0">
+  <w:abstractNum w:abstractNumId="6" w15:restartNumberingAfterBreak="0">
     <w:nsid w:val="39E55685"/>
     <w:multiLevelType w:val="hybridMultilevel"/>
     <w:tmpl w:val="3EEC324C"/>
@@ -4196,7 +4918,120 @@
       </w:pPr>
     </w:lvl>
   </w:abstractNum>
-  <w:abstractNum w:abstractNumId="5" w15:restartNumberingAfterBreak="0">
+  <w:abstractNum w:abstractNumId="7" w15:restartNumberingAfterBreak="0">
+    <w:nsid w:val="4C743B63"/>
+    <w:multiLevelType w:val="hybridMultilevel"/>
+    <w:tmpl w:val="93908A3C"/>
+    <w:lvl w:ilvl="0" w:tplc="0C0A0001">
+      <w:start w:val="1"/>
+      <w:numFmt w:val="bullet"/>
+      <w:lvlText w:val=""/>
+      <w:lvlJc w:val="left"/>
+      <w:pPr>
+        <w:ind w:left="720" w:hanging="360"/>
+      </w:pPr>
+      <w:rPr>
+        <w:rFonts w:ascii="Symbol" w:hAnsi="Symbol" w:hint="default"/>
+      </w:rPr>
+    </w:lvl>
+    <w:lvl w:ilvl="1" w:tplc="0C0A0003" w:tentative="1">
+      <w:start w:val="1"/>
+      <w:numFmt w:val="bullet"/>
+      <w:lvlText w:val="o"/>
+      <w:lvlJc w:val="left"/>
+      <w:pPr>
+        <w:ind w:left="1440" w:hanging="360"/>
+      </w:pPr>
+      <w:rPr>
+        <w:rFonts w:ascii="Courier New" w:hAnsi="Courier New" w:cs="Courier New" w:hint="default"/>
+      </w:rPr>
+    </w:lvl>
+    <w:lvl w:ilvl="2" w:tplc="0C0A0005" w:tentative="1">
+      <w:start w:val="1"/>
+      <w:numFmt w:val="bullet"/>
+      <w:lvlText w:val=""/>
+      <w:lvlJc w:val="left"/>
+      <w:pPr>
+        <w:ind w:left="2160" w:hanging="360"/>
+      </w:pPr>
+      <w:rPr>
+        <w:rFonts w:ascii="Wingdings" w:hAnsi="Wingdings" w:hint="default"/>
+      </w:rPr>
+    </w:lvl>
+    <w:lvl w:ilvl="3" w:tplc="0C0A0001" w:tentative="1">
+      <w:start w:val="1"/>
+      <w:numFmt w:val="bullet"/>
+      <w:lvlText w:val=""/>
+      <w:lvlJc w:val="left"/>
+      <w:pPr>
+        <w:ind w:left="2880" w:hanging="360"/>
+      </w:pPr>
+      <w:rPr>
+        <w:rFonts w:ascii="Symbol" w:hAnsi="Symbol" w:hint="default"/>
+      </w:rPr>
+    </w:lvl>
+    <w:lvl w:ilvl="4" w:tplc="0C0A0003" w:tentative="1">
+      <w:start w:val="1"/>
+      <w:numFmt w:val="bullet"/>
+      <w:lvlText w:val="o"/>
+      <w:lvlJc w:val="left"/>
+      <w:pPr>
+        <w:ind w:left="3600" w:hanging="360"/>
+      </w:pPr>
+      <w:rPr>
+        <w:rFonts w:ascii="Courier New" w:hAnsi="Courier New" w:cs="Courier New" w:hint="default"/>
+      </w:rPr>
+    </w:lvl>
+    <w:lvl w:ilvl="5" w:tplc="0C0A0005" w:tentative="1">
+      <w:start w:val="1"/>
+      <w:numFmt w:val="bullet"/>
+      <w:lvlText w:val=""/>
+      <w:lvlJc w:val="left"/>
+      <w:pPr>
+        <w:ind w:left="4320" w:hanging="360"/>
+      </w:pPr>
+      <w:rPr>
+        <w:rFonts w:ascii="Wingdings" w:hAnsi="Wingdings" w:hint="default"/>
+      </w:rPr>
+    </w:lvl>
+    <w:lvl w:ilvl="6" w:tplc="0C0A0001" w:tentative="1">
+      <w:start w:val="1"/>
+      <w:numFmt w:val="bullet"/>
+      <w:lvlText w:val=""/>
+      <w:lvlJc w:val="left"/>
+      <w:pPr>
+        <w:ind w:left="5040" w:hanging="360"/>
+      </w:pPr>
+      <w:rPr>
+        <w:rFonts w:ascii="Symbol" w:hAnsi="Symbol" w:hint="default"/>
+      </w:rPr>
+    </w:lvl>
+    <w:lvl w:ilvl="7" w:tplc="0C0A0003" w:tentative="1">
+      <w:start w:val="1"/>
+      <w:numFmt w:val="bullet"/>
+      <w:lvlText w:val="o"/>
+      <w:lvlJc w:val="left"/>
+      <w:pPr>
+        <w:ind w:left="5760" w:hanging="360"/>
+      </w:pPr>
+      <w:rPr>
+        <w:rFonts w:ascii="Courier New" w:hAnsi="Courier New" w:cs="Courier New" w:hint="default"/>
+      </w:rPr>
+    </w:lvl>
+    <w:lvl w:ilvl="8" w:tplc="0C0A0005" w:tentative="1">
+      <w:start w:val="1"/>
+      <w:numFmt w:val="bullet"/>
+      <w:lvlText w:val=""/>
+      <w:lvlJc w:val="left"/>
+      <w:pPr>
+        <w:ind w:left="6480" w:hanging="360"/>
+      </w:pPr>
+      <w:rPr>
+        <w:rFonts w:ascii="Wingdings" w:hAnsi="Wingdings" w:hint="default"/>
+      </w:rPr>
+    </w:lvl>
+  </w:abstractNum>
+  <w:abstractNum w:abstractNumId="8" w15:restartNumberingAfterBreak="0">
     <w:nsid w:val="5C28256C"/>
     <w:multiLevelType w:val="hybridMultilevel"/>
     <w:tmpl w:val="87289E80"/>
@@ -4284,7 +5119,7 @@
       </w:pPr>
     </w:lvl>
   </w:abstractNum>
-  <w:abstractNum w:abstractNumId="6" w15:restartNumberingAfterBreak="0">
+  <w:abstractNum w:abstractNumId="9" w15:restartNumberingAfterBreak="0">
     <w:nsid w:val="64DF000D"/>
     <w:multiLevelType w:val="hybridMultilevel"/>
     <w:tmpl w:val="5FD83E50"/>
@@ -4370,7 +5205,7 @@
       </w:pPr>
     </w:lvl>
   </w:abstractNum>
-  <w:abstractNum w:abstractNumId="7" w15:restartNumberingAfterBreak="0">
+  <w:abstractNum w:abstractNumId="10" w15:restartNumberingAfterBreak="0">
     <w:nsid w:val="73390F7B"/>
     <w:multiLevelType w:val="hybridMultilevel"/>
     <w:tmpl w:val="D300471E"/>
@@ -4457,30 +5292,39 @@
     </w:lvl>
   </w:abstractNum>
   <w:num w:numId="1" w16cid:durableId="131019407">
+    <w:abstractNumId w:val="8"/>
+  </w:num>
+  <w:num w:numId="2" w16cid:durableId="710614400">
+    <w:abstractNumId w:val="6"/>
+  </w:num>
+  <w:num w:numId="3" w16cid:durableId="173109229">
     <w:abstractNumId w:val="5"/>
   </w:num>
-  <w:num w:numId="2" w16cid:durableId="710614400">
+  <w:num w:numId="4" w16cid:durableId="1957785722">
+    <w:abstractNumId w:val="10"/>
+  </w:num>
+  <w:num w:numId="5" w16cid:durableId="1632058236">
+    <w:abstractNumId w:val="10"/>
+  </w:num>
+  <w:num w:numId="6" w16cid:durableId="795872153">
+    <w:abstractNumId w:val="9"/>
+  </w:num>
+  <w:num w:numId="7" w16cid:durableId="1909067659">
+    <w:abstractNumId w:val="2"/>
+  </w:num>
+  <w:num w:numId="8" w16cid:durableId="2101178030">
+    <w:abstractNumId w:val="3"/>
+  </w:num>
+  <w:num w:numId="9" w16cid:durableId="1681740211">
+    <w:abstractNumId w:val="1"/>
+  </w:num>
+  <w:num w:numId="10" w16cid:durableId="626159804">
     <w:abstractNumId w:val="4"/>
   </w:num>
-  <w:num w:numId="3" w16cid:durableId="173109229">
-    <w:abstractNumId w:val="3"/>
-  </w:num>
-  <w:num w:numId="4" w16cid:durableId="1957785722">
+  <w:num w:numId="11" w16cid:durableId="1350643439">
     <w:abstractNumId w:val="7"/>
   </w:num>
-  <w:num w:numId="5" w16cid:durableId="1632058236">
-    <w:abstractNumId w:val="7"/>
-  </w:num>
-  <w:num w:numId="6" w16cid:durableId="795872153">
-    <w:abstractNumId w:val="6"/>
-  </w:num>
-  <w:num w:numId="7" w16cid:durableId="1909067659">
-    <w:abstractNumId w:val="1"/>
-  </w:num>
-  <w:num w:numId="8" w16cid:durableId="2101178030">
-    <w:abstractNumId w:val="2"/>
-  </w:num>
-  <w:num w:numId="9" w16cid:durableId="1681740211">
+  <w:num w:numId="12" w16cid:durableId="22244766">
     <w:abstractNumId w:val="0"/>
   </w:num>
 </w:numbering>

</xml_diff>

<commit_message>
Actualizado Mem un poco
</commit_message>
<xml_diff>
--- a/Documentacion/MemoriaGryffindorCIT31-01.docx
+++ b/Documentacion/MemoriaGryffindorCIT31-01.docx
@@ -1361,7 +1361,55 @@
           <w:sz w:val="22"/>
           <w:szCs w:val="22"/>
         </w:rPr>
-        <w:t xml:space="preserve">Usted trabaja para la una empresa de SmartBuildings. Ante la emergencia de Coronavirus se le pide desplegar un sistema de SmartCities para comunicar en tiempo real a los miembros del sistema sanitario. Para ello despliega en dos edificios sistemas basados en gateways Linux (puede escoger la distribución más apropiada). Dichos sistemas permiten enviar información mediante una interfaz web a una base de datos alojada en uno de los edificios. A dicha base de datos y servicio web solo se puede acceder desde la intranet del edificio. Además, en el servidor, debe alojar una plataforma web para que todo el público pueda enviar consultas y otra información para permitir servicios de telemedicina. </w:t>
+        <w:t xml:space="preserve">Usted trabaja para la una empresa de </w:t>
+      </w:r>
+      <w:proofErr w:type="spellStart"/>
+      <w:r>
+        <w:rPr>
+          <w:sz w:val="22"/>
+          <w:szCs w:val="22"/>
+        </w:rPr>
+        <w:t>SmartBuildings</w:t>
+      </w:r>
+      <w:proofErr w:type="spellEnd"/>
+      <w:r>
+        <w:rPr>
+          <w:sz w:val="22"/>
+          <w:szCs w:val="22"/>
+        </w:rPr>
+        <w:t xml:space="preserve">. Ante la emergencia de Coronavirus se le pide desplegar un sistema de </w:t>
+      </w:r>
+      <w:proofErr w:type="spellStart"/>
+      <w:r>
+        <w:rPr>
+          <w:sz w:val="22"/>
+          <w:szCs w:val="22"/>
+        </w:rPr>
+        <w:t>SmartCities</w:t>
+      </w:r>
+      <w:proofErr w:type="spellEnd"/>
+      <w:r>
+        <w:rPr>
+          <w:sz w:val="22"/>
+          <w:szCs w:val="22"/>
+        </w:rPr>
+        <w:t xml:space="preserve"> para comunicar en tiempo real a los miembros del sistema sanitario. Para ello despliega en dos edificios sistemas basados en </w:t>
+      </w:r>
+      <w:proofErr w:type="spellStart"/>
+      <w:r>
+        <w:rPr>
+          <w:sz w:val="22"/>
+          <w:szCs w:val="22"/>
+        </w:rPr>
+        <w:t>gateways</w:t>
+      </w:r>
+      <w:proofErr w:type="spellEnd"/>
+      <w:r>
+        <w:rPr>
+          <w:sz w:val="22"/>
+          <w:szCs w:val="22"/>
+        </w:rPr>
+        <w:t xml:space="preserve"> Linux (puede escoger la distribución más apropiada). Dichos sistemas permiten enviar información mediante una interfaz web a una base de datos alojada en uno de los edificios. A dicha base de datos y servicio web solo se puede acceder desde la intranet del edificio. Además, en el servidor, debe alojar una plataforma web para que todo el público pueda enviar consultas y otra información para permitir servicios de telemedicina. </w:t>
       </w:r>
     </w:p>
     <w:p>
@@ -1388,7 +1436,39 @@
           <w:sz w:val="22"/>
           <w:szCs w:val="22"/>
         </w:rPr>
-        <w:t>Debe planificar un sistema seguro que permita a los gateway enviar los datos al servidor, que además debe estar accesible a los habitantes del edificio y cualquier usuario doméstico (todos ellos usuarios de Windows). Dichos usuarios se conectan desde Intranet donde se dispone de una LAN WiFi que mantiene conectados los equipos mencionados y, además, dispositivos móviles.</w:t>
+        <w:t xml:space="preserve">Debe planificar un sistema seguro que permita a los </w:t>
+      </w:r>
+      <w:proofErr w:type="spellStart"/>
+      <w:r>
+        <w:rPr>
+          <w:sz w:val="22"/>
+          <w:szCs w:val="22"/>
+        </w:rPr>
+        <w:t>gateway</w:t>
+      </w:r>
+      <w:proofErr w:type="spellEnd"/>
+      <w:r>
+        <w:rPr>
+          <w:sz w:val="22"/>
+          <w:szCs w:val="22"/>
+        </w:rPr>
+        <w:t xml:space="preserve"> enviar los datos al servidor, que además debe estar accesible a los habitantes del edificio y cualquier usuario doméstico (todos ellos usuarios de Windows). Dichos usuarios se conectan desde Intranet donde se dispone de una LAN </w:t>
+      </w:r>
+      <w:proofErr w:type="spellStart"/>
+      <w:r>
+        <w:rPr>
+          <w:sz w:val="22"/>
+          <w:szCs w:val="22"/>
+        </w:rPr>
+        <w:t>WiFi</w:t>
+      </w:r>
+      <w:proofErr w:type="spellEnd"/>
+      <w:r>
+        <w:rPr>
+          <w:sz w:val="22"/>
+          <w:szCs w:val="22"/>
+        </w:rPr>
+        <w:t xml:space="preserve"> que mantiene conectados los equipos mencionados y, además, dispositivos móviles.</w:t>
       </w:r>
     </w:p>
     <w:p>
@@ -1468,12 +1548,15 @@
       <w:pPr>
         <w:pStyle w:val="Default"/>
         <w:jc w:val="both"/>
-      </w:pPr>
-      <w:r>
-        <w:t>Inicialmente nos centramos por un diseño como el mencionado en el enunciado, tanto por simplicidad como por petición del enunciado, en el que se comunica el exterior con el interior mediante una VPN</w:t>
-      </w:r>
-      <w:r>
-        <w:t xml:space="preserve"> para evitar tener que alterar la infraestructura original de la empresa, incluyendo firewalls.</w:t>
+        <w:rPr>
+          <w:color w:val="FF0000"/>
+        </w:rPr>
+      </w:pPr>
+      <w:r>
+        <w:rPr>
+          <w:color w:val="FF0000"/>
+        </w:rPr>
+        <w:t>(LO DE ACÁ ABAJO ACTUALIZA)</w:t>
       </w:r>
     </w:p>
     <w:p>
@@ -1481,176 +1564,329 @@
         <w:pStyle w:val="Default"/>
         <w:jc w:val="both"/>
       </w:pPr>
+      <w:r>
+        <w:t>Inicialmente nos centramos por un diseño como el mencionado en el enunciado, tanto por simplicidad como por petición del enunciado, en el que se comunica el exterior con el interior mediante una VPN</w:t>
+      </w:r>
+      <w:r>
+        <w:t xml:space="preserve"> para evitar tener que alterar la infraestructura original de la empresa, incluyendo firewalls.</w:t>
+      </w:r>
     </w:p>
     <w:p>
       <w:pPr>
         <w:pStyle w:val="Default"/>
         <w:jc w:val="both"/>
       </w:pPr>
-      <w:r>
-        <w:t>Inicialmente tratamos de usar la VPN de Windows que tiene pre-instalada, pero por comodidad decidimos emplear el software profesional para SSL VPN Fortinet.</w:t>
-      </w:r>
     </w:p>
     <w:p>
       <w:pPr>
         <w:pStyle w:val="Default"/>
         <w:jc w:val="both"/>
       </w:pPr>
+      <w:r>
+        <w:t xml:space="preserve">Inicialmente tratamos de usar la VPN de Windows que tiene </w:t>
+      </w:r>
+      <w:proofErr w:type="spellStart"/>
+      <w:r>
+        <w:t>pre-instalada</w:t>
+      </w:r>
+      <w:proofErr w:type="spellEnd"/>
+      <w:r>
+        <w:t>, pero por comodidad decidimos emplear el software profesional para SSL VPN Fortinet.</w:t>
+      </w:r>
+      <w:r>
+        <w:t xml:space="preserve"> </w:t>
+      </w:r>
+      <w:r>
+        <w:t xml:space="preserve">Según las instrucciones de instalación </w:t>
+      </w:r>
+      <w:sdt>
+        <w:sdtPr>
+          <w:id w:val="185881236"/>
+          <w:citation/>
+        </w:sdtPr>
+        <w:sdtContent>
+          <w:r>
+            <w:fldChar w:fldCharType="begin"/>
+          </w:r>
+          <w:r>
+            <w:instrText xml:space="preserve"> CITATION JCC22 \l 3082 </w:instrText>
+          </w:r>
+          <w:r>
+            <w:fldChar w:fldCharType="separate"/>
+          </w:r>
+          <w:r>
+            <w:rPr>
+              <w:noProof/>
+            </w:rPr>
+            <w:t>(JCCM, 2022)</w:t>
+          </w:r>
+          <w:r>
+            <w:fldChar w:fldCharType="end"/>
+          </w:r>
+        </w:sdtContent>
+      </w:sdt>
+      <w:r>
+        <w:t xml:space="preserve">, hemos decidido que nuestra </w:t>
+      </w:r>
+      <w:r>
+        <w:t xml:space="preserve">VPN se llama VPN </w:t>
+      </w:r>
+      <w:proofErr w:type="spellStart"/>
+      <w:r>
+        <w:t>SmartCity</w:t>
+      </w:r>
+      <w:proofErr w:type="spellEnd"/>
+      <w:r>
+        <w:t>, el Gateway Remoto es</w:t>
+      </w:r>
+      <w:r>
+        <w:t xml:space="preserve"> </w:t>
+      </w:r>
+      <w:r>
+        <w:t>100.200.0.1</w:t>
+      </w:r>
+      <w:r>
+        <w:t xml:space="preserve">, la Clave </w:t>
+      </w:r>
+      <w:proofErr w:type="spellStart"/>
+      <w:r>
+        <w:t>Pre-compartida</w:t>
+      </w:r>
+      <w:proofErr w:type="spellEnd"/>
+      <w:r>
+        <w:t xml:space="preserve"> es “</w:t>
+      </w:r>
+      <w:r>
+        <w:t>laPatata87Pocha</w:t>
+      </w:r>
+      <w:r>
+        <w:t>”</w:t>
+      </w:r>
+      <w:r>
+        <w:t xml:space="preserve"> y el resto queda por defecto</w:t>
+      </w:r>
+      <w:r>
+        <w:t>. Estos parámetros los utilizamos para el Firewall de su edificio también.</w:t>
+      </w:r>
     </w:p>
     <w:p>
       <w:pPr>
         <w:pStyle w:val="Default"/>
         <w:jc w:val="both"/>
       </w:pPr>
-      <w:r>
-        <w:t>El usuario VPN es UsuarioExterno y la contraseña (para probar) es laPatata87Pocha</w:t>
-      </w:r>
-      <w:r>
-        <w:t>.</w:t>
-      </w:r>
     </w:p>
     <w:p>
       <w:pPr>
         <w:pStyle w:val="Default"/>
         <w:jc w:val="both"/>
       </w:pPr>
+      <w:r>
+        <w:t xml:space="preserve">El usuario VPN es </w:t>
+      </w:r>
+      <w:proofErr w:type="spellStart"/>
+      <w:r>
+        <w:t>ssr</w:t>
+      </w:r>
+      <w:proofErr w:type="spellEnd"/>
+      <w:r>
+        <w:t xml:space="preserve"> y la contraseña (para probar) es laPatata87Pocha</w:t>
+      </w:r>
+      <w:r>
+        <w:t>.</w:t>
+      </w:r>
     </w:p>
     <w:p>
       <w:pPr>
         <w:pStyle w:val="Default"/>
         <w:jc w:val="both"/>
       </w:pPr>
-      <w:r>
-        <w:t>El edificio remoto tiene red 192.168.57.0/24, el edificio de la empresa 192.168.5</w:t>
-      </w:r>
-      <w:r>
-        <w:t>6</w:t>
-      </w:r>
-      <w:r>
-        <w:t>.0/24 y la internet la simulamos con la 1</w:t>
-      </w:r>
-      <w:r>
-        <w:t>00</w:t>
-      </w:r>
-      <w:r>
-        <w:t>.</w:t>
-      </w:r>
-      <w:r>
-        <w:t>200</w:t>
-      </w:r>
-      <w:r>
-        <w:t>.</w:t>
-      </w:r>
-      <w:r>
-        <w:t>0</w:t>
-      </w:r>
-      <w:r>
-        <w:t>.0/24</w:t>
-      </w:r>
-      <w:r>
-        <w:t>, inicialmente tratamos de hacer</w:t>
-      </w:r>
-      <w:r>
-        <w:t xml:space="preserve"> una conexión entre dos ordenadores físicos virtualizando los edificios y</w:t>
-      </w:r>
-      <w:r>
-        <w:t xml:space="preserve"> con </w:t>
-      </w:r>
-      <w:r>
-        <w:t>un módem físico entre medias</w:t>
-      </w:r>
-      <w:r>
-        <w:t>, pero no funcionó así que pasamos a virtualizarlo todo</w:t>
-      </w:r>
-      <w:r>
-        <w:t xml:space="preserve"> en una máquina</w:t>
-      </w:r>
-      <w:r>
-        <w:t xml:space="preserve"> y quitarnos el router de en medio</w:t>
-      </w:r>
-      <w:r>
-        <w:t>.</w:t>
-      </w:r>
     </w:p>
     <w:p>
       <w:pPr>
         <w:pStyle w:val="Default"/>
         <w:jc w:val="both"/>
       </w:pPr>
+      <w:r>
+        <w:t>El edificio remoto tiene red 192.168.57.0/24, el edificio de la empresa 192.168.5</w:t>
+      </w:r>
+      <w:r>
+        <w:t>6</w:t>
+      </w:r>
+      <w:r>
+        <w:t>.0/24 y la internet la simulamos con la 1</w:t>
+      </w:r>
+      <w:r>
+        <w:t>00</w:t>
+      </w:r>
+      <w:r>
+        <w:t>.</w:t>
+      </w:r>
+      <w:r>
+        <w:t>200</w:t>
+      </w:r>
+      <w:r>
+        <w:t>.</w:t>
+      </w:r>
+      <w:r>
+        <w:t>0</w:t>
+      </w:r>
+      <w:r>
+        <w:t>.0/24</w:t>
+      </w:r>
+      <w:r>
+        <w:t>, inicialmente tratamos de hacer</w:t>
+      </w:r>
+      <w:r>
+        <w:t xml:space="preserve"> una conexión entre dos ordenadores físicos virtualizando los edificios y</w:t>
+      </w:r>
+      <w:r>
+        <w:t xml:space="preserve"> con </w:t>
+      </w:r>
+      <w:r>
+        <w:t>un módem físico entre medias</w:t>
+      </w:r>
+      <w:r>
+        <w:t>, pero no funcionó así que pasamos a virtualizarlo todo</w:t>
+      </w:r>
+      <w:r>
+        <w:t xml:space="preserve"> en una máquina</w:t>
+      </w:r>
+      <w:r>
+        <w:t xml:space="preserve"> y quitarnos el </w:t>
+      </w:r>
+      <w:proofErr w:type="spellStart"/>
+      <w:r>
+        <w:t>router</w:t>
+      </w:r>
+      <w:proofErr w:type="spellEnd"/>
+      <w:r>
+        <w:t xml:space="preserve"> de en medio</w:t>
+      </w:r>
+      <w:r>
+        <w:t>.</w:t>
+      </w:r>
     </w:p>
     <w:p>
       <w:pPr>
         <w:pStyle w:val="Default"/>
         <w:jc w:val="both"/>
       </w:pPr>
-      <w:r>
-        <w:t>Hemos supuesto que</w:t>
-      </w:r>
-      <w:r>
-        <w:t xml:space="preserve"> en la infraestructura original</w:t>
-      </w:r>
-      <w:r>
-        <w:t xml:space="preserve"> los gateways son del tipo pfSense y utilizan un único firewall </w:t>
-      </w:r>
-      <w:r>
-        <w:t xml:space="preserve">por edificio </w:t>
-      </w:r>
-      <w:r>
-        <w:t>de política restrictiva</w:t>
-      </w:r>
-      <w:r>
-        <w:t>, para mayor seguridad (menos funcionalidades supone menos potenciales vulnerabilidades), permitiendo la entrada por el puerto 443 y 80</w:t>
-      </w:r>
-      <w:r>
-        <w:t xml:space="preserve"> (también está el 3306 para el mySQL pero para acceso local)</w:t>
-      </w:r>
-      <w:r>
-        <w:t>; y sin suponer mayor profundidad en la red, para permitir virtualizar varias máquinas.</w:t>
-      </w:r>
     </w:p>
     <w:p>
       <w:pPr>
         <w:pStyle w:val="Default"/>
         <w:jc w:val="both"/>
       </w:pPr>
+      <w:r>
+        <w:t>Hemos supuesto que</w:t>
+      </w:r>
+      <w:r>
+        <w:t xml:space="preserve"> en la infraestructura original</w:t>
+      </w:r>
+      <w:r>
+        <w:t xml:space="preserve"> los </w:t>
+      </w:r>
+      <w:proofErr w:type="spellStart"/>
+      <w:r>
+        <w:t>gateways</w:t>
+      </w:r>
+      <w:proofErr w:type="spellEnd"/>
+      <w:r>
+        <w:t xml:space="preserve"> son del tipo </w:t>
+      </w:r>
+      <w:proofErr w:type="spellStart"/>
+      <w:r>
+        <w:t>pfSense</w:t>
+      </w:r>
+      <w:proofErr w:type="spellEnd"/>
+      <w:r>
+        <w:t xml:space="preserve"> y utilizan un único firewall </w:t>
+      </w:r>
+      <w:r>
+        <w:t xml:space="preserve">por edificio </w:t>
+      </w:r>
+      <w:r>
+        <w:t>de política restrictiva</w:t>
+      </w:r>
+      <w:r>
+        <w:t>, para mayor seguridad (menos funcionalidades supone menos potenciales vulnerabilidades), permitiendo la entrada por el puerto 443 y 80</w:t>
+      </w:r>
+      <w:r>
+        <w:t xml:space="preserve"> (también está el 3306 para el </w:t>
+      </w:r>
+      <w:proofErr w:type="spellStart"/>
+      <w:proofErr w:type="gramStart"/>
+      <w:r>
+        <w:t>mySQL</w:t>
+      </w:r>
+      <w:proofErr w:type="spellEnd"/>
+      <w:proofErr w:type="gramEnd"/>
+      <w:r>
+        <w:t xml:space="preserve"> pero para acceso local)</w:t>
+      </w:r>
+      <w:r>
+        <w:t>; y sin suponer mayor profundidad en la red, para permitir virtualizar varias máquinas.</w:t>
+      </w:r>
     </w:p>
     <w:p>
       <w:pPr>
         <w:pStyle w:val="Default"/>
         <w:jc w:val="both"/>
       </w:pPr>
-      <w:r>
-        <w:t>Cada edificio en la versión final se simula en un edificio diferente.</w:t>
-      </w:r>
     </w:p>
     <w:p>
       <w:pPr>
         <w:pStyle w:val="Default"/>
         <w:jc w:val="both"/>
       </w:pPr>
+      <w:r>
+        <w:t>Cada edificio en la versión final se simula en un edificio diferente.</w:t>
+      </w:r>
     </w:p>
     <w:p>
       <w:pPr>
         <w:pStyle w:val="Default"/>
         <w:jc w:val="both"/>
       </w:pPr>
-      <w:r>
-        <w:t>La BBDD es SQL mediante xampp.</w:t>
-      </w:r>
     </w:p>
     <w:p>
       <w:pPr>
         <w:pStyle w:val="Default"/>
         <w:jc w:val="both"/>
       </w:pPr>
+      <w:r>
+        <w:t xml:space="preserve">La BBDD es SQL mediante </w:t>
+      </w:r>
+      <w:proofErr w:type="spellStart"/>
+      <w:r>
+        <w:t>xampp</w:t>
+      </w:r>
+      <w:proofErr w:type="spellEnd"/>
+      <w:r>
+        <w:t>.</w:t>
+      </w:r>
     </w:p>
     <w:p>
       <w:pPr>
         <w:pStyle w:val="Default"/>
         <w:jc w:val="both"/>
       </w:pPr>
-      <w:r>
-        <w:t xml:space="preserve">El material de nuestra red puede encontrarse en el github: </w:t>
+    </w:p>
+    <w:p>
+      <w:pPr>
+        <w:pStyle w:val="Default"/>
+        <w:jc w:val="both"/>
+      </w:pPr>
+      <w:r>
+        <w:t xml:space="preserve">El material de nuestra red puede encontrarse en el </w:t>
+      </w:r>
+      <w:proofErr w:type="spellStart"/>
+      <w:r>
+        <w:t>github</w:t>
+      </w:r>
+      <w:proofErr w:type="spellEnd"/>
+      <w:r>
+        <w:t xml:space="preserve">: </w:t>
       </w:r>
     </w:p>
     <w:p>
@@ -2016,10 +2252,18 @@
         <w:t>Kali</w:t>
       </w:r>
       <w:r>
-        <w:t xml:space="preserve"> (Alex S)</w:t>
-      </w:r>
-      <w:r>
-        <w:t xml:space="preserve">          Kali</w:t>
+        <w:t xml:space="preserve"> (Alex </w:t>
+      </w:r>
+      <w:proofErr w:type="gramStart"/>
+      <w:r>
+        <w:t>S)</w:t>
+      </w:r>
+      <w:r>
+        <w:t xml:space="preserve">   </w:t>
+      </w:r>
+      <w:proofErr w:type="gramEnd"/>
+      <w:r>
+        <w:t xml:space="preserve">       Kali</w:t>
       </w:r>
       <w:r>
         <w:t>(Javier</w:t>
@@ -2208,7 +2452,21 @@
         <w:rPr>
           <w:rStyle w:val="markedcontent"/>
         </w:rPr>
-        <w:t>) y el router pfSense1 (192.168.5</w:t>
+        <w:t xml:space="preserve">) y el </w:t>
+      </w:r>
+      <w:proofErr w:type="spellStart"/>
+      <w:r>
+        <w:rPr>
+          <w:rStyle w:val="markedcontent"/>
+        </w:rPr>
+        <w:t>router</w:t>
+      </w:r>
+      <w:proofErr w:type="spellEnd"/>
+      <w:r>
+        <w:rPr>
+          <w:rStyle w:val="markedcontent"/>
+        </w:rPr>
+        <w:t xml:space="preserve"> pfSense1 (192.168.5</w:t>
       </w:r>
       <w:r>
         <w:rPr>
@@ -2268,15 +2526,24 @@
           <w:rStyle w:val="markedcontent"/>
           <w:color w:val="000000" w:themeColor="text1"/>
         </w:rPr>
-        <w:t>– La red edificio remoto 192.168.57.0/24. Tiene una máquina cliente</w:t>
-      </w:r>
+        <w:t xml:space="preserve">– La red edificio remoto 192.168.57.0/24. Tiene una máquina </w:t>
+      </w:r>
+      <w:proofErr w:type="spellStart"/>
       <w:r>
         <w:rPr>
           <w:rStyle w:val="markedcontent"/>
           <w:color w:val="000000" w:themeColor="text1"/>
         </w:rPr>
+        <w:t>cliente</w:t>
+      </w:r>
+      <w:r>
+        <w:rPr>
+          <w:rStyle w:val="markedcontent"/>
+          <w:color w:val="000000" w:themeColor="text1"/>
+        </w:rPr>
         <w:t>Remoto</w:t>
       </w:r>
+      <w:proofErr w:type="spellEnd"/>
       <w:r>
         <w:rPr>
           <w:rStyle w:val="markedcontent"/>
@@ -2295,7 +2562,23 @@
           <w:rStyle w:val="markedcontent"/>
           <w:color w:val="000000" w:themeColor="text1"/>
         </w:rPr>
-        <w:t xml:space="preserve">y el router pfSense2 </w:t>
+        <w:t xml:space="preserve">y el </w:t>
+      </w:r>
+      <w:proofErr w:type="spellStart"/>
+      <w:r>
+        <w:rPr>
+          <w:rStyle w:val="markedcontent"/>
+          <w:color w:val="000000" w:themeColor="text1"/>
+        </w:rPr>
+        <w:t>router</w:t>
+      </w:r>
+      <w:proofErr w:type="spellEnd"/>
+      <w:r>
+        <w:rPr>
+          <w:rStyle w:val="markedcontent"/>
+          <w:color w:val="000000" w:themeColor="text1"/>
+        </w:rPr>
+        <w:t xml:space="preserve"> pfSense2 </w:t>
       </w:r>
       <w:r>
         <w:rPr>
@@ -2356,7 +2639,23 @@
           <w:rFonts w:cstheme="minorHAnsi"/>
           <w:color w:val="000000" w:themeColor="text1"/>
         </w:rPr>
-        <w:t xml:space="preserve">. Tiene a los dos routers (pfSense1 con </w:t>
+        <w:t xml:space="preserve">. Tiene a los dos </w:t>
+      </w:r>
+      <w:proofErr w:type="spellStart"/>
+      <w:r>
+        <w:rPr>
+          <w:rFonts w:cstheme="minorHAnsi"/>
+          <w:color w:val="000000" w:themeColor="text1"/>
+        </w:rPr>
+        <w:t>routers</w:t>
+      </w:r>
+      <w:proofErr w:type="spellEnd"/>
+      <w:r>
+        <w:rPr>
+          <w:rFonts w:cstheme="minorHAnsi"/>
+          <w:color w:val="000000" w:themeColor="text1"/>
+        </w:rPr>
+        <w:t xml:space="preserve"> (pfSense1 con </w:t>
       </w:r>
       <w:r>
         <w:t>100.200.</w:t>
@@ -2433,6 +2732,7 @@
           <w:szCs w:val="28"/>
         </w:rPr>
       </w:pPr>
+      <w:proofErr w:type="spellStart"/>
       <w:r>
         <w:rPr>
           <w:rFonts w:cstheme="minorHAnsi"/>
@@ -2440,7 +2740,17 @@
           <w:sz w:val="28"/>
           <w:szCs w:val="28"/>
         </w:rPr>
-        <w:t xml:space="preserve">Routers: </w:t>
+        <w:t>Routers</w:t>
+      </w:r>
+      <w:proofErr w:type="spellEnd"/>
+      <w:r>
+        <w:rPr>
+          <w:rFonts w:cstheme="minorHAnsi"/>
+          <w:color w:val="000000" w:themeColor="text1"/>
+          <w:sz w:val="28"/>
+          <w:szCs w:val="28"/>
+        </w:rPr>
+        <w:t xml:space="preserve">: </w:t>
       </w:r>
     </w:p>
     <w:p>
@@ -2660,6 +2970,7 @@
           <w:color w:val="000000" w:themeColor="text1"/>
         </w:rPr>
       </w:pPr>
+      <w:proofErr w:type="spellStart"/>
       <w:r>
         <w:rPr>
           <w:rStyle w:val="markedcontent"/>
@@ -2670,6 +2981,7 @@
         </w:rPr>
         <w:t>ClienteRemoto</w:t>
       </w:r>
+      <w:proofErr w:type="spellEnd"/>
       <w:r>
         <w:rPr>
           <w:rStyle w:val="markedcontent"/>
@@ -2704,7 +3016,25 @@
           <w:rFonts w:cstheme="minorHAnsi"/>
           <w:color w:val="000000" w:themeColor="text1"/>
         </w:rPr>
-        <w:t>): Windows XP 32-bit con parche Service Pack 3</w:t>
+        <w:t xml:space="preserve">): Windows XP 32-bit con parche </w:t>
+      </w:r>
+      <w:proofErr w:type="spellStart"/>
+      <w:r>
+        <w:rPr>
+          <w:rStyle w:val="markedcontent"/>
+          <w:rFonts w:cstheme="minorHAnsi"/>
+          <w:color w:val="000000" w:themeColor="text1"/>
+        </w:rPr>
+        <w:t>Service</w:t>
+      </w:r>
+      <w:proofErr w:type="spellEnd"/>
+      <w:r>
+        <w:rPr>
+          <w:rStyle w:val="markedcontent"/>
+          <w:rFonts w:cstheme="minorHAnsi"/>
+          <w:color w:val="000000" w:themeColor="text1"/>
+        </w:rPr>
+        <w:t xml:space="preserve"> Pack 3</w:t>
       </w:r>
     </w:p>
     <w:p>
@@ -2736,7 +3066,25 @@
           <w:rFonts w:cstheme="minorHAnsi"/>
           <w:color w:val="000000" w:themeColor="text1"/>
         </w:rPr>
-        <w:t xml:space="preserve"> Windows 10 Education 64-bit, versión 1903, versión del SO 18362.592.</w:t>
+        <w:t xml:space="preserve"> Windows 10 </w:t>
+      </w:r>
+      <w:proofErr w:type="spellStart"/>
+      <w:r>
+        <w:rPr>
+          <w:rStyle w:val="markedcontent"/>
+          <w:rFonts w:cstheme="minorHAnsi"/>
+          <w:color w:val="000000" w:themeColor="text1"/>
+        </w:rPr>
+        <w:t>Education</w:t>
+      </w:r>
+      <w:proofErr w:type="spellEnd"/>
+      <w:r>
+        <w:rPr>
+          <w:rStyle w:val="markedcontent"/>
+          <w:rFonts w:cstheme="minorHAnsi"/>
+          <w:color w:val="000000" w:themeColor="text1"/>
+        </w:rPr>
+        <w:t xml:space="preserve"> 64-bit, versión 1903, versión del SO 18362.592.</w:t>
       </w:r>
     </w:p>
     <w:p>
@@ -2835,8 +3183,20 @@
                 <w:sz w:val="28"/>
                 <w:szCs w:val="28"/>
               </w:rPr>
-              <w:t>servicios se estudian con Nmap</w:t>
+              <w:t xml:space="preserve">servicios se estudian con </w:t>
             </w:r>
+            <w:proofErr w:type="spellStart"/>
+            <w:r>
+              <w:rPr>
+                <w:rStyle w:val="markedcontent"/>
+                <w:rFonts w:cstheme="minorHAnsi"/>
+                <w:color w:val="FF0000"/>
+                <w:sz w:val="28"/>
+                <w:szCs w:val="28"/>
+              </w:rPr>
+              <w:t>Nmap</w:t>
+            </w:r>
+            <w:proofErr w:type="spellEnd"/>
             <w:r>
               <w:rPr>
                 <w:rFonts w:cstheme="minorHAnsi"/>
@@ -2942,6 +3302,7 @@
                 <w:color w:val="000000" w:themeColor="text1"/>
               </w:rPr>
             </w:pPr>
+            <w:proofErr w:type="spellStart"/>
             <w:r>
               <w:rPr>
                 <w:rStyle w:val="markedcontent"/>
@@ -2952,6 +3313,7 @@
               </w:rPr>
               <w:t>ClienteRemoto</w:t>
             </w:r>
+            <w:proofErr w:type="spellEnd"/>
             <w:r>
               <w:rPr>
                 <w:rStyle w:val="markedcontent"/>
@@ -3428,15 +3790,61 @@
                 <w:rFonts w:cstheme="minorHAnsi"/>
                 <w:color w:val="000000" w:themeColor="text1"/>
               </w:rPr>
-              <w:t>Además, h</w:t>
+              <w:t xml:space="preserve">Además, hay una vulnerabilidad posible, y es no haber cambiado las contraseñas de acceso al </w:t>
             </w:r>
+            <w:proofErr w:type="spellStart"/>
             <w:r>
               <w:rPr>
                 <w:rStyle w:val="markedcontent"/>
                 <w:rFonts w:cstheme="minorHAnsi"/>
                 <w:color w:val="000000" w:themeColor="text1"/>
               </w:rPr>
-              <w:t xml:space="preserve">ay una vulnerabilidad posible, y es no haber cambiado las contraseñas de acceso al router de las por defecto (admin, pfsense) </w:t>
+              <w:t>router</w:t>
+            </w:r>
+            <w:proofErr w:type="spellEnd"/>
+            <w:r>
+              <w:rPr>
+                <w:rStyle w:val="markedcontent"/>
+                <w:rFonts w:cstheme="minorHAnsi"/>
+                <w:color w:val="000000" w:themeColor="text1"/>
+              </w:rPr>
+              <w:t xml:space="preserve"> de las por defecto (</w:t>
+            </w:r>
+            <w:proofErr w:type="spellStart"/>
+            <w:r>
+              <w:rPr>
+                <w:rStyle w:val="markedcontent"/>
+                <w:rFonts w:cstheme="minorHAnsi"/>
+                <w:color w:val="000000" w:themeColor="text1"/>
+              </w:rPr>
+              <w:t>admin</w:t>
+            </w:r>
+            <w:proofErr w:type="spellEnd"/>
+            <w:r>
+              <w:rPr>
+                <w:rStyle w:val="markedcontent"/>
+                <w:rFonts w:cstheme="minorHAnsi"/>
+                <w:color w:val="000000" w:themeColor="text1"/>
+              </w:rPr>
+              <w:t xml:space="preserve">, </w:t>
+            </w:r>
+            <w:proofErr w:type="spellStart"/>
+            <w:r>
+              <w:rPr>
+                <w:rStyle w:val="markedcontent"/>
+                <w:rFonts w:cstheme="minorHAnsi"/>
+                <w:color w:val="000000" w:themeColor="text1"/>
+              </w:rPr>
+              <w:t>pfsense</w:t>
+            </w:r>
+            <w:proofErr w:type="spellEnd"/>
+            <w:r>
+              <w:rPr>
+                <w:rStyle w:val="markedcontent"/>
+                <w:rFonts w:cstheme="minorHAnsi"/>
+                <w:color w:val="000000" w:themeColor="text1"/>
+              </w:rPr>
+              <w:t xml:space="preserve">) </w:t>
             </w:r>
             <w:r>
               <w:rPr>
@@ -3457,6 +3865,7 @@
                 <w:color w:val="000000" w:themeColor="text1"/>
               </w:rPr>
             </w:pPr>
+            <w:proofErr w:type="spellStart"/>
             <w:r>
               <w:rPr>
                 <w:rStyle w:val="markedcontent"/>
@@ -3467,6 +3876,7 @@
               </w:rPr>
               <w:t>ClienteRemoto</w:t>
             </w:r>
+            <w:proofErr w:type="spellEnd"/>
             <w:r>
               <w:rPr>
                 <w:rStyle w:val="markedcontent"/>
@@ -3806,14 +4216,32 @@
           <w:color w:val="000000" w:themeColor="text1"/>
           <w:lang w:val="es-ES_tradnl"/>
         </w:rPr>
-        <w:t xml:space="preserve"> dentro que una habitación con sistema de refrigeración y medidas anti-incendios, </w:t>
-      </w:r>
+        <w:t xml:space="preserve"> dentro que una habitación con sistema de refrigeración y medidas </w:t>
+      </w:r>
+      <w:proofErr w:type="spellStart"/>
       <w:r>
         <w:rPr>
           <w:rFonts w:cstheme="minorHAnsi"/>
           <w:color w:val="000000" w:themeColor="text1"/>
           <w:lang w:val="es-ES_tradnl"/>
         </w:rPr>
+        <w:t>anti-incendios</w:t>
+      </w:r>
+      <w:proofErr w:type="spellEnd"/>
+      <w:r>
+        <w:rPr>
+          <w:rFonts w:cstheme="minorHAnsi"/>
+          <w:color w:val="000000" w:themeColor="text1"/>
+          <w:lang w:val="es-ES_tradnl"/>
+        </w:rPr>
+        <w:t xml:space="preserve">, </w:t>
+      </w:r>
+      <w:r>
+        <w:rPr>
+          <w:rFonts w:cstheme="minorHAnsi"/>
+          <w:color w:val="000000" w:themeColor="text1"/>
+          <w:lang w:val="es-ES_tradnl"/>
+        </w:rPr>
         <w:t xml:space="preserve">y </w:t>
       </w:r>
       <w:r>
@@ -3888,14 +4316,32 @@
           <w:color w:val="000000" w:themeColor="text1"/>
           <w:lang w:val="es-ES_tradnl"/>
         </w:rPr>
-        <w:t>También deberíamos añadir redundancias como medida extra en caso de caída o fallo (p. ej. backup de la BBDD, múltiples switches, generadores de emergencia) pero no lo hemos implementado porque o bien no se podían simular</w:t>
-      </w:r>
+        <w:t xml:space="preserve">También deberíamos añadir redundancias como medida extra en caso de caída o fallo (p. ej. </w:t>
+      </w:r>
+      <w:proofErr w:type="spellStart"/>
       <w:r>
         <w:rPr>
           <w:rFonts w:cstheme="minorHAnsi"/>
           <w:color w:val="000000" w:themeColor="text1"/>
           <w:lang w:val="es-ES_tradnl"/>
         </w:rPr>
+        <w:t>backup</w:t>
+      </w:r>
+      <w:proofErr w:type="spellEnd"/>
+      <w:r>
+        <w:rPr>
+          <w:rFonts w:cstheme="minorHAnsi"/>
+          <w:color w:val="000000" w:themeColor="text1"/>
+          <w:lang w:val="es-ES_tradnl"/>
+        </w:rPr>
+        <w:t xml:space="preserve"> de la BBDD, múltiples switches, generadores de emergencia) pero no lo hemos implementado porque o bien no se podían simular</w:t>
+      </w:r>
+      <w:r>
+        <w:rPr>
+          <w:rFonts w:cstheme="minorHAnsi"/>
+          <w:color w:val="000000" w:themeColor="text1"/>
+          <w:lang w:val="es-ES_tradnl"/>
+        </w:rPr>
         <w:t xml:space="preserve"> en máquina virtual</w:t>
       </w:r>
       <w:r>
@@ -3912,14 +4358,52 @@
           <w:color w:val="000000" w:themeColor="text1"/>
           <w:lang w:val="es-ES_tradnl"/>
         </w:rPr>
-        <w:t xml:space="preserve"> (p.ej: un ordenador teniendo que soportar la red básica más los backups)</w:t>
-      </w:r>
+        <w:t xml:space="preserve"> (</w:t>
+      </w:r>
+      <w:proofErr w:type="spellStart"/>
+      <w:proofErr w:type="gramStart"/>
       <w:r>
         <w:rPr>
           <w:rFonts w:cstheme="minorHAnsi"/>
           <w:color w:val="000000" w:themeColor="text1"/>
           <w:lang w:val="es-ES_tradnl"/>
         </w:rPr>
+        <w:t>p.ej</w:t>
+      </w:r>
+      <w:proofErr w:type="spellEnd"/>
+      <w:proofErr w:type="gramEnd"/>
+      <w:r>
+        <w:rPr>
+          <w:rFonts w:cstheme="minorHAnsi"/>
+          <w:color w:val="000000" w:themeColor="text1"/>
+          <w:lang w:val="es-ES_tradnl"/>
+        </w:rPr>
+        <w:t xml:space="preserve">: un ordenador teniendo que soportar la red básica más los </w:t>
+      </w:r>
+      <w:proofErr w:type="spellStart"/>
+      <w:r>
+        <w:rPr>
+          <w:rFonts w:cstheme="minorHAnsi"/>
+          <w:color w:val="000000" w:themeColor="text1"/>
+          <w:lang w:val="es-ES_tradnl"/>
+        </w:rPr>
+        <w:t>backups</w:t>
+      </w:r>
+      <w:proofErr w:type="spellEnd"/>
+      <w:r>
+        <w:rPr>
+          <w:rFonts w:cstheme="minorHAnsi"/>
+          <w:color w:val="000000" w:themeColor="text1"/>
+          <w:lang w:val="es-ES_tradnl"/>
+        </w:rPr>
+        <w:t>)</w:t>
+      </w:r>
+      <w:r>
+        <w:rPr>
+          <w:rFonts w:cstheme="minorHAnsi"/>
+          <w:color w:val="000000" w:themeColor="text1"/>
+          <w:lang w:val="es-ES_tradnl"/>
+        </w:rPr>
         <w:t>.</w:t>
       </w:r>
     </w:p>
@@ -3980,14 +4464,24 @@
           <w:color w:val="000000" w:themeColor="text1"/>
           <w:lang w:val="es-ES_tradnl"/>
         </w:rPr>
-        <w:t>, y no hablar de los clientes públicamente ni de nada relacionado con las seguridad</w:t>
-      </w:r>
+        <w:t xml:space="preserve">, y no hablar de los clientes públicamente ni de nada relacionado con </w:t>
+      </w:r>
+      <w:proofErr w:type="gramStart"/>
       <w:r>
         <w:rPr>
           <w:rFonts w:cstheme="minorHAnsi"/>
           <w:color w:val="000000" w:themeColor="text1"/>
           <w:lang w:val="es-ES_tradnl"/>
         </w:rPr>
+        <w:t>las seguridad</w:t>
+      </w:r>
+      <w:proofErr w:type="gramEnd"/>
+      <w:r>
+        <w:rPr>
+          <w:rFonts w:cstheme="minorHAnsi"/>
+          <w:color w:val="000000" w:themeColor="text1"/>
+          <w:lang w:val="es-ES_tradnl"/>
+        </w:rPr>
         <w:t xml:space="preserve"> (nada fuera del entorno laboral)</w:t>
       </w:r>
       <w:r>
@@ -4012,14 +4506,32 @@
           <w:color w:val="000000" w:themeColor="text1"/>
           <w:lang w:val="es-ES_tradnl"/>
         </w:rPr>
-        <w:t xml:space="preserve">, y no estar rooteados. De hecho para mayor seguridad los móviles </w:t>
-      </w:r>
+        <w:t xml:space="preserve">, y no estar rooteados. De </w:t>
+      </w:r>
+      <w:proofErr w:type="gramStart"/>
       <w:r>
         <w:rPr>
           <w:rFonts w:cstheme="minorHAnsi"/>
           <w:color w:val="000000" w:themeColor="text1"/>
           <w:lang w:val="es-ES_tradnl"/>
         </w:rPr>
+        <w:t>hecho</w:t>
+      </w:r>
+      <w:proofErr w:type="gramEnd"/>
+      <w:r>
+        <w:rPr>
+          <w:rFonts w:cstheme="minorHAnsi"/>
+          <w:color w:val="000000" w:themeColor="text1"/>
+          <w:lang w:val="es-ES_tradnl"/>
+        </w:rPr>
+        <w:t xml:space="preserve"> para mayor seguridad los móviles </w:t>
+      </w:r>
+      <w:r>
+        <w:rPr>
+          <w:rFonts w:cstheme="minorHAnsi"/>
+          <w:color w:val="000000" w:themeColor="text1"/>
+          <w:lang w:val="es-ES_tradnl"/>
+        </w:rPr>
         <w:t xml:space="preserve">corporativos </w:t>
       </w:r>
       <w:r>
@@ -4056,13 +4568,23 @@
           <w:lang w:val="es-ES_tradnl"/>
         </w:rPr>
       </w:pPr>
+      <w:proofErr w:type="gramStart"/>
       <w:r>
         <w:rPr>
           <w:rFonts w:cstheme="minorHAnsi"/>
           <w:color w:val="000000" w:themeColor="text1"/>
           <w:lang w:val="es-ES_tradnl"/>
         </w:rPr>
-        <w:t xml:space="preserve">Además como protección extra frente a alguien logrando robar credenciales de la VPN y acceder, deberíamos añadir un segundo firewall detrás del primero para evitar que alguien empleara el servicio VPN para mandar paquetes a servicios previamente inaccesibles; pero no lo hemos </w:t>
+        <w:t>Además</w:t>
+      </w:r>
+      <w:proofErr w:type="gramEnd"/>
+      <w:r>
+        <w:rPr>
+          <w:rFonts w:cstheme="minorHAnsi"/>
+          <w:color w:val="000000" w:themeColor="text1"/>
+          <w:lang w:val="es-ES_tradnl"/>
+        </w:rPr>
+        <w:t xml:space="preserve"> como protección extra frente a alguien logrando robar credenciales de la VPN y acceder, deberíamos añadir un segundo firewall detrás del primero para evitar que alguien empleara el servicio VPN para mandar paquetes a servicios previamente inaccesibles; pero no lo hemos </w:t>
       </w:r>
       <w:r>
         <w:rPr>
@@ -6368,13 +6890,30 @@
     <b:Month>5</b:Month>
     <b:Day>1</b:Day>
     <b:URL>https://moodle.upm.es/titulaciones/oficiales/pluginfile.php/9386654/mod_resource/content/3/Enunciado%20y%20propuesta%20Segundo%20parcial.pdf</b:URL>
+    <b:RefOrder>2</b:RefOrder>
+  </b:Source>
+  <b:Source>
+    <b:Tag>JCC22</b:Tag>
+    <b:SourceType>InternetSite</b:SourceType>
+    <b:Guid>{B26D2483-1834-4562-8FFE-E0A7C7BFA1E6}</b:Guid>
+    <b:Title>Junta de Comunidades de Castilla-La Mancha</b:Title>
+    <b:Year>2022</b:Year>
+    <b:Author>
+      <b:Author>
+        <b:Corporate>JCCM</b:Corporate>
+      </b:Author>
+    </b:Author>
+    <b:InternetSiteTitle>JCCM</b:InternetSiteTitle>
+    <b:Month>6</b:Month>
+    <b:Day>2</b:Day>
+    <b:URL>https://sum.jccm.es/node/33</b:URL>
     <b:RefOrder>1</b:RefOrder>
   </b:Source>
 </b:Sources>
 </file>
 
 <file path=customXml/itemProps1.xml><?xml version="1.0" encoding="utf-8"?>
-<ds:datastoreItem xmlns:ds="http://schemas.openxmlformats.org/officeDocument/2006/customXml" ds:itemID="{3B8E9025-A093-4326-8ED3-B28BBE01ECB7}">
+<ds:datastoreItem xmlns:ds="http://schemas.openxmlformats.org/officeDocument/2006/customXml" ds:itemID="{3E64B756-B7F6-4A2A-8278-76DDA5AD97AF}">
   <ds:schemaRefs>
     <ds:schemaRef ds:uri="http://schemas.openxmlformats.org/officeDocument/2006/bibliography"/>
   </ds:schemaRefs>

</xml_diff>

<commit_message>
Minima actualizacion del documento
</commit_message>
<xml_diff>
--- a/Documentacion/MemoriaGryffindorCIT31-01.docx
+++ b/Documentacion/MemoriaGryffindorCIT31-01.docx
@@ -120,7 +120,7 @@
       <w:pPr>
         <w:pStyle w:val="Ttulo1"/>
       </w:pPr>
-      <w:bookmarkStart w:id="0" w:name="_Toc105066796"/>
+      <w:bookmarkStart w:id="0" w:name="_Toc105171966"/>
       <w:r>
         <w:lastRenderedPageBreak/>
         <w:t>ÍNDICE</w:t>
@@ -158,7 +158,7 @@
         </w:rPr>
         <w:fldChar w:fldCharType="separate"/>
       </w:r>
-      <w:hyperlink w:anchor="_Toc105066796" w:history="1">
+      <w:hyperlink w:anchor="_Toc105171966" w:history="1">
         <w:r>
           <w:rPr>
             <w:rStyle w:val="Hipervnculo"/>
@@ -185,7 +185,7 @@
             <w:noProof/>
             <w:webHidden/>
           </w:rPr>
-          <w:instrText xml:space="preserve"> PAGEREF _Toc105066796 \h </w:instrText>
+          <w:instrText xml:space="preserve"> PAGEREF _Toc105171966 \h </w:instrText>
         </w:r>
         <w:r>
           <w:rPr>
@@ -229,7 +229,7 @@
           <w:lang w:val="es-ES"/>
         </w:rPr>
       </w:pPr>
-      <w:hyperlink w:anchor="_Toc105066797" w:history="1">
+      <w:hyperlink w:anchor="_Toc105171967" w:history="1">
         <w:r>
           <w:rPr>
             <w:rStyle w:val="Hipervnculo"/>
@@ -256,7 +256,7 @@
             <w:noProof/>
             <w:webHidden/>
           </w:rPr>
-          <w:instrText xml:space="preserve"> PAGEREF _Toc105066797 \h </w:instrText>
+          <w:instrText xml:space="preserve"> PAGEREF _Toc105171967 \h </w:instrText>
         </w:r>
         <w:r>
           <w:rPr>
@@ -300,7 +300,7 @@
           <w:lang w:val="es-ES"/>
         </w:rPr>
       </w:pPr>
-      <w:hyperlink w:anchor="_Toc105066798" w:history="1">
+      <w:hyperlink w:anchor="_Toc105171968" w:history="1">
         <w:r>
           <w:rPr>
             <w:rStyle w:val="Hipervnculo"/>
@@ -327,7 +327,7 @@
             <w:noProof/>
             <w:webHidden/>
           </w:rPr>
-          <w:instrText xml:space="preserve"> PAGEREF _Toc105066798 \h </w:instrText>
+          <w:instrText xml:space="preserve"> PAGEREF _Toc105171968 \h </w:instrText>
         </w:r>
         <w:r>
           <w:rPr>
@@ -371,7 +371,7 @@
           <w:lang w:val="es-ES"/>
         </w:rPr>
       </w:pPr>
-      <w:hyperlink w:anchor="_Toc105066799" w:history="1">
+      <w:hyperlink w:anchor="_Toc105171969" w:history="1">
         <w:r>
           <w:rPr>
             <w:rStyle w:val="Hipervnculo"/>
@@ -398,7 +398,7 @@
             <w:noProof/>
             <w:webHidden/>
           </w:rPr>
-          <w:instrText xml:space="preserve"> PAGEREF _Toc105066799 \h </w:instrText>
+          <w:instrText xml:space="preserve"> PAGEREF _Toc105171969 \h </w:instrText>
         </w:r>
         <w:r>
           <w:rPr>
@@ -442,7 +442,7 @@
           <w:lang w:val="es-ES"/>
         </w:rPr>
       </w:pPr>
-      <w:hyperlink w:anchor="_Toc105066800" w:history="1">
+      <w:hyperlink w:anchor="_Toc105171970" w:history="1">
         <w:r>
           <w:rPr>
             <w:rStyle w:val="Hipervnculo"/>
@@ -469,7 +469,7 @@
             <w:noProof/>
             <w:webHidden/>
           </w:rPr>
-          <w:instrText xml:space="preserve"> PAGEREF _Toc105066800 \h </w:instrText>
+          <w:instrText xml:space="preserve"> PAGEREF _Toc105171970 \h </w:instrText>
         </w:r>
         <w:r>
           <w:rPr>
@@ -514,7 +514,7 @@
           <w:lang w:val="es-ES"/>
         </w:rPr>
       </w:pPr>
-      <w:hyperlink w:anchor="_Toc105066801" w:history="1">
+      <w:hyperlink w:anchor="_Toc105171971" w:history="1">
         <w:r>
           <w:rPr>
             <w:rStyle w:val="Hipervnculo"/>
@@ -560,7 +560,7 @@
             <w:noProof/>
             <w:webHidden/>
           </w:rPr>
-          <w:instrText xml:space="preserve"> PAGEREF _Toc105066801 \h </w:instrText>
+          <w:instrText xml:space="preserve"> PAGEREF _Toc105171971 \h </w:instrText>
         </w:r>
         <w:r>
           <w:rPr>
@@ -605,7 +605,7 @@
           <w:lang w:val="es-ES"/>
         </w:rPr>
       </w:pPr>
-      <w:hyperlink w:anchor="_Toc105066802" w:history="1">
+      <w:hyperlink w:anchor="_Toc105171972" w:history="1">
         <w:r>
           <w:rPr>
             <w:rStyle w:val="Hipervnculo"/>
@@ -651,7 +651,7 @@
             <w:noProof/>
             <w:webHidden/>
           </w:rPr>
-          <w:instrText xml:space="preserve"> PAGEREF _Toc105066802 \h </w:instrText>
+          <w:instrText xml:space="preserve"> PAGEREF _Toc105171972 \h </w:instrText>
         </w:r>
         <w:r>
           <w:rPr>
@@ -696,7 +696,7 @@
           <w:lang w:val="es-ES"/>
         </w:rPr>
       </w:pPr>
-      <w:hyperlink w:anchor="_Toc105066803" w:history="1">
+      <w:hyperlink w:anchor="_Toc105171973" w:history="1">
         <w:r>
           <w:rPr>
             <w:rStyle w:val="Hipervnculo"/>
@@ -742,7 +742,7 @@
             <w:noProof/>
             <w:webHidden/>
           </w:rPr>
-          <w:instrText xml:space="preserve"> PAGEREF _Toc105066803 \h </w:instrText>
+          <w:instrText xml:space="preserve"> PAGEREF _Toc105171973 \h </w:instrText>
         </w:r>
         <w:r>
           <w:rPr>
@@ -787,7 +787,7 @@
           <w:lang w:val="es-ES"/>
         </w:rPr>
       </w:pPr>
-      <w:hyperlink w:anchor="_Toc105066804" w:history="1">
+      <w:hyperlink w:anchor="_Toc105171974" w:history="1">
         <w:r>
           <w:rPr>
             <w:rStyle w:val="Hipervnculo"/>
@@ -833,7 +833,7 @@
             <w:noProof/>
             <w:webHidden/>
           </w:rPr>
-          <w:instrText xml:space="preserve"> PAGEREF _Toc105066804 \h </w:instrText>
+          <w:instrText xml:space="preserve"> PAGEREF _Toc105171974 \h </w:instrText>
         </w:r>
         <w:r>
           <w:rPr>
@@ -878,7 +878,7 @@
           <w:lang w:val="es-ES"/>
         </w:rPr>
       </w:pPr>
-      <w:hyperlink w:anchor="_Toc105066805" w:history="1">
+      <w:hyperlink w:anchor="_Toc105171975" w:history="1">
         <w:r>
           <w:rPr>
             <w:rStyle w:val="Hipervnculo"/>
@@ -924,7 +924,7 @@
             <w:noProof/>
             <w:webHidden/>
           </w:rPr>
-          <w:instrText xml:space="preserve"> PAGEREF _Toc105066805 \h </w:instrText>
+          <w:instrText xml:space="preserve"> PAGEREF _Toc105171975 \h </w:instrText>
         </w:r>
         <w:r>
           <w:rPr>
@@ -944,7 +944,7 @@
             <w:noProof/>
             <w:webHidden/>
           </w:rPr>
-          <w:t>8</w:t>
+          <w:t>9</w:t>
         </w:r>
         <w:r>
           <w:rPr>
@@ -969,7 +969,7 @@
           <w:lang w:val="es-ES"/>
         </w:rPr>
       </w:pPr>
-      <w:hyperlink w:anchor="_Toc105066806" w:history="1">
+      <w:hyperlink w:anchor="_Toc105171976" w:history="1">
         <w:r>
           <w:rPr>
             <w:rStyle w:val="Hipervnculo"/>
@@ -1015,7 +1015,7 @@
             <w:noProof/>
             <w:webHidden/>
           </w:rPr>
-          <w:instrText xml:space="preserve"> PAGEREF _Toc105066806 \h </w:instrText>
+          <w:instrText xml:space="preserve"> PAGEREF _Toc105171976 \h </w:instrText>
         </w:r>
         <w:r>
           <w:rPr>
@@ -1035,7 +1035,7 @@
             <w:noProof/>
             <w:webHidden/>
           </w:rPr>
-          <w:t>8</w:t>
+          <w:t>9</w:t>
         </w:r>
         <w:r>
           <w:rPr>
@@ -1059,7 +1059,7 @@
           <w:lang w:val="es-ES"/>
         </w:rPr>
       </w:pPr>
-      <w:hyperlink w:anchor="_Toc105066807" w:history="1">
+      <w:hyperlink w:anchor="_Toc105171977" w:history="1">
         <w:r>
           <w:rPr>
             <w:rStyle w:val="Hipervnculo"/>
@@ -1086,7 +1086,7 @@
             <w:noProof/>
             <w:webHidden/>
           </w:rPr>
-          <w:instrText xml:space="preserve"> PAGEREF _Toc105066807 \h </w:instrText>
+          <w:instrText xml:space="preserve"> PAGEREF _Toc105171977 \h </w:instrText>
         </w:r>
         <w:r>
           <w:rPr>
@@ -1106,7 +1106,7 @@
             <w:noProof/>
             <w:webHidden/>
           </w:rPr>
-          <w:t>10</w:t>
+          <w:t>11</w:t>
         </w:r>
         <w:r>
           <w:rPr>
@@ -1134,7 +1134,7 @@
       <w:pPr>
         <w:pStyle w:val="Ttulo1"/>
       </w:pPr>
-      <w:bookmarkStart w:id="1" w:name="_Toc105066797"/>
+      <w:bookmarkStart w:id="1" w:name="_Toc105171967"/>
       <w:r>
         <w:lastRenderedPageBreak/>
         <w:t>ÍNDICE</w:t>
@@ -1175,101 +1175,29 @@
         </w:rPr>
         <w:fldChar w:fldCharType="separate"/>
       </w:r>
-      <w:hyperlink w:anchor="_Toc105066789" w:history="1">
+      <w:hyperlink w:anchor="_Toc105171962" w:history="1">
         <w:r>
           <w:rPr>
             <w:rStyle w:val="Hipervnculo"/>
             <w:rFonts w:eastAsiaTheme="majorEastAsia" w:cstheme="minorHAnsi"/>
             <w:noProof/>
           </w:rPr>
-          <w:t>Figura 1: Captura de pantalla del número de conexiones de la VPN (Elaboración propia).</w:t>
-        </w:r>
-        <w:r>
-          <w:rPr>
-            <w:noProof/>
-            <w:webHidden/>
-          </w:rPr>
-          <w:tab/>
-        </w:r>
-        <w:r>
-          <w:rPr>
-            <w:noProof/>
-            <w:webHidden/>
-          </w:rPr>
-          <w:fldChar w:fldCharType="begin"/>
-        </w:r>
-        <w:r>
-          <w:rPr>
-            <w:noProof/>
-            <w:webHidden/>
-          </w:rPr>
-          <w:instrText xml:space="preserve"> PAGEREF _Toc105066789 \h </w:instrText>
-        </w:r>
-        <w:r>
-          <w:rPr>
-            <w:noProof/>
-            <w:webHidden/>
-          </w:rPr>
-        </w:r>
-        <w:r>
-          <w:rPr>
-            <w:noProof/>
-            <w:webHidden/>
-          </w:rPr>
-          <w:fldChar w:fldCharType="separate"/>
-        </w:r>
-        <w:r>
-          <w:rPr>
-            <w:noProof/>
-            <w:webHidden/>
-          </w:rPr>
-          <w:t>5</w:t>
-        </w:r>
-        <w:r>
-          <w:rPr>
-            <w:noProof/>
-            <w:webHidden/>
-          </w:rPr>
-          <w:fldChar w:fldCharType="end"/>
-        </w:r>
-      </w:hyperlink>
-    </w:p>
-    <w:p>
-      <w:pPr>
-        <w:pStyle w:val="Tabladeilustraciones"/>
-        <w:tabs>
-          <w:tab w:val="right" w:leader="underscore" w:pos="8494"/>
-        </w:tabs>
-        <w:rPr>
-          <w:rFonts w:asciiTheme="minorHAnsi" w:eastAsiaTheme="minorEastAsia" w:hAnsiTheme="minorHAnsi" w:cstheme="minorBidi"/>
-          <w:noProof/>
-          <w:szCs w:val="22"/>
-          <w:lang w:val="es-ES"/>
-        </w:rPr>
-      </w:pPr>
-      <w:hyperlink w:anchor="_Toc105066790" w:history="1">
+          <w:t xml:space="preserve">Figura 1: Modelo esquemático de la red propuesta </w:t>
+        </w:r>
         <w:r>
           <w:rPr>
             <w:rStyle w:val="Hipervnculo"/>
             <w:rFonts w:eastAsiaTheme="majorEastAsia" w:cstheme="minorHAnsi"/>
             <w:noProof/>
-          </w:rPr>
-          <w:t xml:space="preserve">Figura 2: Modelo esquemático de la red propuesta </w:t>
+            <w:lang w:val="es-ES"/>
+          </w:rPr>
+          <w:t>(Sánchez, 2022)</w:t>
         </w:r>
         <w:r>
           <w:rPr>
             <w:rStyle w:val="Hipervnculo"/>
             <w:rFonts w:eastAsiaTheme="majorEastAsia" w:cstheme="minorHAnsi"/>
             <w:noProof/>
-            <w:lang w:val="es-ES"/>
-          </w:rPr>
-          <w:t>(Sánchez, 2022)</w:t>
-        </w:r>
-        <w:r>
-          <w:rPr>
-            <w:rStyle w:val="Hipervnculo"/>
-            <w:rFonts w:eastAsiaTheme="majorEastAsia" w:cstheme="minorHAnsi"/>
-            <w:noProof/>
           </w:rPr>
           <w:t>.</w:t>
         </w:r>
@@ -1292,7 +1220,7 @@
             <w:noProof/>
             <w:webHidden/>
           </w:rPr>
-          <w:instrText xml:space="preserve"> PAGEREF _Toc105066790 \h </w:instrText>
+          <w:instrText xml:space="preserve"> PAGEREF _Toc105171962 \h </w:instrText>
         </w:r>
         <w:r>
           <w:rPr>
@@ -1340,7 +1268,7 @@
       <w:pPr>
         <w:pStyle w:val="Ttulo1"/>
       </w:pPr>
-      <w:bookmarkStart w:id="2" w:name="_Toc105066798"/>
+      <w:bookmarkStart w:id="2" w:name="_Toc105171968"/>
       <w:r>
         <w:lastRenderedPageBreak/>
         <w:t>ENUNCIADO</w:t>
@@ -1538,7 +1466,7 @@
       <w:pPr>
         <w:pStyle w:val="Ttulo1"/>
       </w:pPr>
-      <w:bookmarkStart w:id="3" w:name="_Toc105066799"/>
+      <w:bookmarkStart w:id="3" w:name="_Toc105171969"/>
       <w:r>
         <w:t>RED PROPUESTA</w:t>
       </w:r>
@@ -1604,6 +1532,7 @@
           <w:id w:val="185881236"/>
           <w:citation/>
         </w:sdtPr>
+        <w:sdtEndPr/>
         <w:sdtContent>
           <w:r>
             <w:fldChar w:fldCharType="begin"/>
@@ -1654,13 +1583,7 @@
       </w:r>
       <w:proofErr w:type="spellEnd"/>
       <w:r>
-        <w:t xml:space="preserve"> es “</w:t>
-      </w:r>
-      <w:r>
-        <w:t>laPatata87Pocha</w:t>
-      </w:r>
-      <w:r>
-        <w:t>”</w:t>
+        <w:t xml:space="preserve"> es “laPatata87Pocha”</w:t>
       </w:r>
       <w:r>
         <w:t xml:space="preserve"> y el resto queda por defecto</w:t>
@@ -1815,12 +1738,10 @@
         <w:t xml:space="preserve"> (también está el 3306 para el </w:t>
       </w:r>
       <w:proofErr w:type="spellStart"/>
-      <w:proofErr w:type="gramStart"/>
       <w:r>
         <w:t>mySQL</w:t>
       </w:r>
       <w:proofErr w:type="spellEnd"/>
-      <w:proofErr w:type="gramEnd"/>
       <w:r>
         <w:t xml:space="preserve"> pero para acceso local)</w:t>
       </w:r>
@@ -2010,7 +1931,7 @@
         </w:rPr>
       </w:pPr>
       <w:bookmarkStart w:id="4" w:name="_Toc97805173"/>
-      <w:bookmarkStart w:id="5" w:name="_Toc105066790"/>
+      <w:bookmarkStart w:id="5" w:name="_Toc105171962"/>
       <w:r>
         <w:rPr>
           <w:rFonts w:asciiTheme="minorHAnsi" w:hAnsiTheme="minorHAnsi" w:cstheme="minorHAnsi"/>
@@ -2050,7 +1971,7 @@
           <w:noProof/>
           <w:color w:val="0070C0"/>
         </w:rPr>
-        <w:t>2</w:t>
+        <w:t>1</w:t>
       </w:r>
       <w:r>
         <w:rPr>
@@ -2189,7 +2110,7 @@
       <w:pPr>
         <w:pStyle w:val="Ttulo1"/>
       </w:pPr>
-      <w:bookmarkStart w:id="6" w:name="_Toc105066800"/>
+      <w:bookmarkStart w:id="6" w:name="_Toc105171970"/>
       <w:r>
         <w:t>AUDITORIA</w:t>
       </w:r>
@@ -2252,18 +2173,10 @@
         <w:t>Kali</w:t>
       </w:r>
       <w:r>
-        <w:t xml:space="preserve"> (Alex </w:t>
-      </w:r>
-      <w:proofErr w:type="gramStart"/>
-      <w:r>
-        <w:t>S)</w:t>
-      </w:r>
-      <w:r>
-        <w:t xml:space="preserve">   </w:t>
-      </w:r>
-      <w:proofErr w:type="gramEnd"/>
-      <w:r>
-        <w:t xml:space="preserve">       Kali</w:t>
+        <w:t xml:space="preserve"> (Alex S)</w:t>
+      </w:r>
+      <w:r>
+        <w:t xml:space="preserve">          Kali</w:t>
       </w:r>
       <w:r>
         <w:t>(Javier</w:t>
@@ -2303,7 +2216,7 @@
           <w:rStyle w:val="markedcontent"/>
         </w:rPr>
       </w:pPr>
-      <w:bookmarkStart w:id="7" w:name="_Toc105066801"/>
+      <w:bookmarkStart w:id="7" w:name="_Toc105171971"/>
       <w:r>
         <w:rPr>
           <w:rStyle w:val="markedcontent"/>
@@ -2555,7 +2468,19 @@
         <w:rPr>
           <w:rStyle w:val="markedcontent"/>
         </w:rPr>
-        <w:t xml:space="preserve">92.168.57.4) </w:t>
+        <w:t>92.168.57.</w:t>
+      </w:r>
+      <w:r>
+        <w:rPr>
+          <w:rStyle w:val="markedcontent"/>
+        </w:rPr>
+        <w:t>2</w:t>
+      </w:r>
+      <w:r>
+        <w:rPr>
+          <w:rStyle w:val="markedcontent"/>
+        </w:rPr>
+        <w:t xml:space="preserve">) </w:t>
       </w:r>
       <w:r>
         <w:rPr>
@@ -2886,7 +2811,7 @@
           <w:rStyle w:val="markedcontent"/>
         </w:rPr>
       </w:pPr>
-      <w:bookmarkStart w:id="8" w:name="_Toc105066802"/>
+      <w:bookmarkStart w:id="8" w:name="_Toc105171972"/>
       <w:r>
         <w:rPr>
           <w:rStyle w:val="markedcontent"/>
@@ -3099,7 +3024,7 @@
           <w:color w:val="4472C4" w:themeColor="accent1"/>
         </w:rPr>
       </w:pPr>
-      <w:bookmarkStart w:id="9" w:name="_Toc105066803"/>
+      <w:bookmarkStart w:id="9" w:name="_Toc105171973"/>
       <w:r>
         <w:rPr>
           <w:rStyle w:val="markedcontent"/>
@@ -3453,7 +3378,7 @@
           <w:color w:val="4472C4" w:themeColor="accent1"/>
         </w:rPr>
       </w:pPr>
-      <w:bookmarkStart w:id="10" w:name="_Toc105066804"/>
+      <w:bookmarkStart w:id="10" w:name="_Toc105171974"/>
       <w:r>
         <w:rPr>
           <w:rStyle w:val="markedcontent"/>
@@ -4009,7 +3934,7 @@
           <w:color w:val="4472C4" w:themeColor="accent1"/>
         </w:rPr>
       </w:pPr>
-      <w:bookmarkStart w:id="11" w:name="_Toc105066805"/>
+      <w:bookmarkStart w:id="11" w:name="_Toc105171975"/>
       <w:r>
         <w:rPr>
           <w:rStyle w:val="markedcontent"/>
@@ -4143,7 +4068,7 @@
           <w:color w:val="4472C4" w:themeColor="accent1"/>
         </w:rPr>
       </w:pPr>
-      <w:bookmarkStart w:id="12" w:name="_Toc105066806"/>
+      <w:bookmarkStart w:id="12" w:name="_Toc105171976"/>
       <w:r>
         <w:rPr>
           <w:rStyle w:val="markedcontent"/>
@@ -4361,7 +4286,6 @@
         <w:t xml:space="preserve"> (</w:t>
       </w:r>
       <w:proofErr w:type="spellStart"/>
-      <w:proofErr w:type="gramStart"/>
       <w:r>
         <w:rPr>
           <w:rFonts w:cstheme="minorHAnsi"/>
@@ -4371,7 +4295,6 @@
         <w:t>p.ej</w:t>
       </w:r>
       <w:proofErr w:type="spellEnd"/>
-      <w:proofErr w:type="gramEnd"/>
       <w:r>
         <w:rPr>
           <w:rFonts w:cstheme="minorHAnsi"/>
@@ -4464,25 +4387,23 @@
           <w:color w:val="000000" w:themeColor="text1"/>
           <w:lang w:val="es-ES_tradnl"/>
         </w:rPr>
-        <w:t xml:space="preserve">, y no hablar de los clientes públicamente ni de nada relacionado con </w:t>
-      </w:r>
-      <w:proofErr w:type="gramStart"/>
+        <w:t>, y no hablar de los clientes públicamente ni de nada relacionado con las seguridad</w:t>
+      </w:r>
       <w:r>
         <w:rPr>
           <w:rFonts w:cstheme="minorHAnsi"/>
           <w:color w:val="000000" w:themeColor="text1"/>
           <w:lang w:val="es-ES_tradnl"/>
         </w:rPr>
-        <w:t>las seguridad</w:t>
-      </w:r>
-      <w:proofErr w:type="gramEnd"/>
+        <w:t xml:space="preserve"> (nada fuera del entorno laboral)</w:t>
+      </w:r>
       <w:r>
         <w:rPr>
           <w:rFonts w:cstheme="minorHAnsi"/>
           <w:color w:val="000000" w:themeColor="text1"/>
           <w:lang w:val="es-ES_tradnl"/>
         </w:rPr>
-        <w:t xml:space="preserve"> (nada fuera del entorno laboral)</w:t>
+        <w:t>.</w:t>
       </w:r>
       <w:r>
         <w:rPr>
@@ -4490,101 +4411,65 @@
           <w:color w:val="000000" w:themeColor="text1"/>
           <w:lang w:val="es-ES_tradnl"/>
         </w:rPr>
+        <w:t xml:space="preserve"> También los dispositivos móviles deberían tener una doble verificación de sistema biométrico y contraseña</w:t>
+      </w:r>
+      <w:r>
+        <w:rPr>
+          <w:rFonts w:cstheme="minorHAnsi"/>
+          <w:color w:val="000000" w:themeColor="text1"/>
+          <w:lang w:val="es-ES_tradnl"/>
+        </w:rPr>
+        <w:t xml:space="preserve">, y no estar rooteados. De hecho para mayor seguridad los móviles </w:t>
+      </w:r>
+      <w:r>
+        <w:rPr>
+          <w:rFonts w:cstheme="minorHAnsi"/>
+          <w:color w:val="000000" w:themeColor="text1"/>
+          <w:lang w:val="es-ES_tradnl"/>
+        </w:rPr>
+        <w:t xml:space="preserve">corporativos </w:t>
+      </w:r>
+      <w:r>
+        <w:rPr>
+          <w:rFonts w:cstheme="minorHAnsi"/>
+          <w:color w:val="000000" w:themeColor="text1"/>
+          <w:lang w:val="es-ES_tradnl"/>
+        </w:rPr>
+        <w:t>deberían resetearse cada mes</w:t>
+      </w:r>
+      <w:r>
+        <w:rPr>
+          <w:rFonts w:cstheme="minorHAnsi"/>
+          <w:color w:val="000000" w:themeColor="text1"/>
+          <w:lang w:val="es-ES_tradnl"/>
+        </w:rPr>
+        <w:t xml:space="preserve"> para asegurarse de que no están rooteados</w:t>
+      </w:r>
+      <w:r>
+        <w:rPr>
+          <w:rFonts w:cstheme="minorHAnsi"/>
+          <w:color w:val="000000" w:themeColor="text1"/>
+          <w:lang w:val="es-ES_tradnl"/>
+        </w:rPr>
         <w:t>.</w:t>
       </w:r>
-      <w:r>
+    </w:p>
+    <w:p>
+      <w:pPr>
+        <w:jc w:val="both"/>
         <w:rPr>
           <w:rFonts w:cstheme="minorHAnsi"/>
           <w:color w:val="000000" w:themeColor="text1"/>
           <w:lang w:val="es-ES_tradnl"/>
         </w:rPr>
-        <w:t xml:space="preserve"> También los dispositivos móviles deberían tener una doble verificación de sistema biométrico y contraseña</w:t>
-      </w:r>
+      </w:pPr>
       <w:r>
         <w:rPr>
           <w:rFonts w:cstheme="minorHAnsi"/>
           <w:color w:val="000000" w:themeColor="text1"/>
           <w:lang w:val="es-ES_tradnl"/>
         </w:rPr>
-        <w:t xml:space="preserve">, y no estar rooteados. De </w:t>
-      </w:r>
-      <w:proofErr w:type="gramStart"/>
-      <w:r>
-        <w:rPr>
-          <w:rFonts w:cstheme="minorHAnsi"/>
-          <w:color w:val="000000" w:themeColor="text1"/>
-          <w:lang w:val="es-ES_tradnl"/>
-        </w:rPr>
-        <w:t>hecho</w:t>
-      </w:r>
-      <w:proofErr w:type="gramEnd"/>
-      <w:r>
-        <w:rPr>
-          <w:rFonts w:cstheme="minorHAnsi"/>
-          <w:color w:val="000000" w:themeColor="text1"/>
-          <w:lang w:val="es-ES_tradnl"/>
-        </w:rPr>
-        <w:t xml:space="preserve"> para mayor seguridad los móviles </w:t>
-      </w:r>
-      <w:r>
-        <w:rPr>
-          <w:rFonts w:cstheme="minorHAnsi"/>
-          <w:color w:val="000000" w:themeColor="text1"/>
-          <w:lang w:val="es-ES_tradnl"/>
-        </w:rPr>
-        <w:t xml:space="preserve">corporativos </w:t>
-      </w:r>
-      <w:r>
-        <w:rPr>
-          <w:rFonts w:cstheme="minorHAnsi"/>
-          <w:color w:val="000000" w:themeColor="text1"/>
-          <w:lang w:val="es-ES_tradnl"/>
-        </w:rPr>
-        <w:t>deberían resetearse cada mes</w:t>
-      </w:r>
-      <w:r>
-        <w:rPr>
-          <w:rFonts w:cstheme="minorHAnsi"/>
-          <w:color w:val="000000" w:themeColor="text1"/>
-          <w:lang w:val="es-ES_tradnl"/>
-        </w:rPr>
-        <w:t xml:space="preserve"> para asegurarse de que no están rooteados</w:t>
-      </w:r>
-      <w:r>
-        <w:rPr>
-          <w:rFonts w:cstheme="minorHAnsi"/>
-          <w:color w:val="000000" w:themeColor="text1"/>
-          <w:lang w:val="es-ES_tradnl"/>
-        </w:rPr>
-        <w:t>.</w:t>
-      </w:r>
-    </w:p>
-    <w:p>
-      <w:pPr>
-        <w:jc w:val="both"/>
-        <w:rPr>
-          <w:rFonts w:cstheme="minorHAnsi"/>
-          <w:color w:val="000000" w:themeColor="text1"/>
-          <w:lang w:val="es-ES_tradnl"/>
-        </w:rPr>
-      </w:pPr>
-      <w:proofErr w:type="gramStart"/>
-      <w:r>
-        <w:rPr>
-          <w:rFonts w:cstheme="minorHAnsi"/>
-          <w:color w:val="000000" w:themeColor="text1"/>
-          <w:lang w:val="es-ES_tradnl"/>
-        </w:rPr>
-        <w:t>Además</w:t>
-      </w:r>
-      <w:proofErr w:type="gramEnd"/>
-      <w:r>
-        <w:rPr>
-          <w:rFonts w:cstheme="minorHAnsi"/>
-          <w:color w:val="000000" w:themeColor="text1"/>
-          <w:lang w:val="es-ES_tradnl"/>
-        </w:rPr>
-        <w:t xml:space="preserve"> como protección extra frente a alguien logrando robar credenciales de la VPN y acceder, deberíamos añadir un segundo firewall detrás del primero para evitar que alguien empleara el servicio VPN para mandar paquetes a servicios previamente inaccesibles; pero no lo hemos </w:t>
+        <w:t xml:space="preserve">Además como protección extra frente a alguien logrando robar credenciales de la VPN y acceder, deberíamos añadir un segundo firewall detrás del primero para evitar que alguien empleara el servicio VPN para mandar paquetes a servicios previamente inaccesibles; pero no lo hemos </w:t>
       </w:r>
       <w:r>
         <w:rPr>
@@ -4709,7 +4594,7 @@
       <w:pPr>
         <w:pStyle w:val="Ttulo1"/>
       </w:pPr>
-      <w:bookmarkStart w:id="13" w:name="_Toc105066807"/>
+      <w:bookmarkStart w:id="13" w:name="_Toc105171977"/>
       <w:r>
         <w:lastRenderedPageBreak/>
         <w:t>REFERENCIAS</w:t>
@@ -4736,6 +4621,35 @@
       <w:r>
         <w:fldChar w:fldCharType="separate"/>
       </w:r>
+      <w:r>
+        <w:rPr>
+          <w:noProof/>
+        </w:rPr>
+        <w:t xml:space="preserve">JCCM. (2 de 6 de 2022). </w:t>
+      </w:r>
+      <w:r>
+        <w:rPr>
+          <w:i/>
+          <w:iCs/>
+          <w:noProof/>
+        </w:rPr>
+        <w:t>Junta de Comunidades de Castilla-La Mancha</w:t>
+      </w:r>
+      <w:r>
+        <w:rPr>
+          <w:noProof/>
+        </w:rPr>
+        <w:t>. Obtenido de JCCM: https://sum.jccm.es/node/33</w:t>
+      </w:r>
+    </w:p>
+    <w:p>
+      <w:pPr>
+        <w:pStyle w:val="Bibliografa"/>
+        <w:ind w:left="720" w:hanging="720"/>
+        <w:rPr>
+          <w:noProof/>
+        </w:rPr>
+      </w:pPr>
       <w:r>
         <w:rPr>
           <w:noProof/>

</xml_diff>

<commit_message>
Incluido link en rojo del OpenVPN
</commit_message>
<xml_diff>
--- a/Documentacion/MemoriaGryffindorCIT31-01.docx
+++ b/Documentacion/MemoriaGryffindorCIT31-01.docx
@@ -1497,6 +1497,27 @@
       </w:r>
       <w:r>
         <w:t xml:space="preserve"> para evitar tener que alterar la infraestructura original de la empresa, incluyendo firewalls.</w:t>
+      </w:r>
+    </w:p>
+    <w:p>
+      <w:pPr>
+        <w:pStyle w:val="Default"/>
+        <w:jc w:val="both"/>
+      </w:pPr>
+    </w:p>
+    <w:p>
+      <w:pPr>
+        <w:pStyle w:val="Default"/>
+        <w:jc w:val="both"/>
+        <w:rPr>
+          <w:color w:val="FF0000"/>
+        </w:rPr>
+      </w:pPr>
+      <w:r>
+        <w:rPr>
+          <w:color w:val="FF0000"/>
+        </w:rPr>
+        <w:t>https://openvpn.net/community-resources/how-to/#openvpn-quickstart</w:t>
       </w:r>
     </w:p>
     <w:p>
@@ -1738,10 +1759,12 @@
         <w:t xml:space="preserve"> (también está el 3306 para el </w:t>
       </w:r>
       <w:proofErr w:type="spellStart"/>
+      <w:proofErr w:type="gramStart"/>
       <w:r>
         <w:t>mySQL</w:t>
       </w:r>
       <w:proofErr w:type="spellEnd"/>
+      <w:proofErr w:type="gramEnd"/>
       <w:r>
         <w:t xml:space="preserve"> pero para acceso local)</w:t>
       </w:r>
@@ -2173,10 +2196,18 @@
         <w:t>Kali</w:t>
       </w:r>
       <w:r>
-        <w:t xml:space="preserve"> (Alex S)</w:t>
-      </w:r>
-      <w:r>
-        <w:t xml:space="preserve">          Kali</w:t>
+        <w:t xml:space="preserve"> (Alex </w:t>
+      </w:r>
+      <w:proofErr w:type="gramStart"/>
+      <w:r>
+        <w:t>S)</w:t>
+      </w:r>
+      <w:r>
+        <w:t xml:space="preserve">   </w:t>
+      </w:r>
+      <w:proofErr w:type="gramEnd"/>
+      <w:r>
+        <w:t xml:space="preserve">       Kali</w:t>
       </w:r>
       <w:r>
         <w:t>(Javier</w:t>
@@ -4286,6 +4317,7 @@
         <w:t xml:space="preserve"> (</w:t>
       </w:r>
       <w:proofErr w:type="spellStart"/>
+      <w:proofErr w:type="gramStart"/>
       <w:r>
         <w:rPr>
           <w:rFonts w:cstheme="minorHAnsi"/>
@@ -4295,6 +4327,7 @@
         <w:t>p.ej</w:t>
       </w:r>
       <w:proofErr w:type="spellEnd"/>
+      <w:proofErr w:type="gramEnd"/>
       <w:r>
         <w:rPr>
           <w:rFonts w:cstheme="minorHAnsi"/>
@@ -4387,14 +4420,24 @@
           <w:color w:val="000000" w:themeColor="text1"/>
           <w:lang w:val="es-ES_tradnl"/>
         </w:rPr>
-        <w:t>, y no hablar de los clientes públicamente ni de nada relacionado con las seguridad</w:t>
-      </w:r>
+        <w:t xml:space="preserve">, y no hablar de los clientes públicamente ni de nada relacionado con </w:t>
+      </w:r>
+      <w:proofErr w:type="gramStart"/>
       <w:r>
         <w:rPr>
           <w:rFonts w:cstheme="minorHAnsi"/>
           <w:color w:val="000000" w:themeColor="text1"/>
           <w:lang w:val="es-ES_tradnl"/>
         </w:rPr>
+        <w:t>las seguridad</w:t>
+      </w:r>
+      <w:proofErr w:type="gramEnd"/>
+      <w:r>
+        <w:rPr>
+          <w:rFonts w:cstheme="minorHAnsi"/>
+          <w:color w:val="000000" w:themeColor="text1"/>
+          <w:lang w:val="es-ES_tradnl"/>
+        </w:rPr>
         <w:t xml:space="preserve"> (nada fuera del entorno laboral)</w:t>
       </w:r>
       <w:r>
@@ -4419,14 +4462,32 @@
           <w:color w:val="000000" w:themeColor="text1"/>
           <w:lang w:val="es-ES_tradnl"/>
         </w:rPr>
-        <w:t xml:space="preserve">, y no estar rooteados. De hecho para mayor seguridad los móviles </w:t>
-      </w:r>
+        <w:t xml:space="preserve">, y no estar rooteados. De </w:t>
+      </w:r>
+      <w:proofErr w:type="gramStart"/>
       <w:r>
         <w:rPr>
           <w:rFonts w:cstheme="minorHAnsi"/>
           <w:color w:val="000000" w:themeColor="text1"/>
           <w:lang w:val="es-ES_tradnl"/>
         </w:rPr>
+        <w:t>hecho</w:t>
+      </w:r>
+      <w:proofErr w:type="gramEnd"/>
+      <w:r>
+        <w:rPr>
+          <w:rFonts w:cstheme="minorHAnsi"/>
+          <w:color w:val="000000" w:themeColor="text1"/>
+          <w:lang w:val="es-ES_tradnl"/>
+        </w:rPr>
+        <w:t xml:space="preserve"> para mayor seguridad los móviles </w:t>
+      </w:r>
+      <w:r>
+        <w:rPr>
+          <w:rFonts w:cstheme="minorHAnsi"/>
+          <w:color w:val="000000" w:themeColor="text1"/>
+          <w:lang w:val="es-ES_tradnl"/>
+        </w:rPr>
         <w:t xml:space="preserve">corporativos </w:t>
       </w:r>
       <w:r>
@@ -4463,13 +4524,23 @@
           <w:lang w:val="es-ES_tradnl"/>
         </w:rPr>
       </w:pPr>
+      <w:proofErr w:type="gramStart"/>
       <w:r>
         <w:rPr>
           <w:rFonts w:cstheme="minorHAnsi"/>
           <w:color w:val="000000" w:themeColor="text1"/>
           <w:lang w:val="es-ES_tradnl"/>
         </w:rPr>
-        <w:t xml:space="preserve">Además como protección extra frente a alguien logrando robar credenciales de la VPN y acceder, deberíamos añadir un segundo firewall detrás del primero para evitar que alguien empleara el servicio VPN para mandar paquetes a servicios previamente inaccesibles; pero no lo hemos </w:t>
+        <w:t>Además</w:t>
+      </w:r>
+      <w:proofErr w:type="gramEnd"/>
+      <w:r>
+        <w:rPr>
+          <w:rFonts w:cstheme="minorHAnsi"/>
+          <w:color w:val="000000" w:themeColor="text1"/>
+          <w:lang w:val="es-ES_tradnl"/>
+        </w:rPr>
+        <w:t xml:space="preserve"> como protección extra frente a alguien logrando robar credenciales de la VPN y acceder, deberíamos añadir un segundo firewall detrás del primero para evitar que alguien empleara el servicio VPN para mandar paquetes a servicios previamente inaccesibles; pero no lo hemos </w:t>
       </w:r>
       <w:r>
         <w:rPr>

</xml_diff>

<commit_message>
actualizando un poco la memoria
</commit_message>
<xml_diff>
--- a/Documentacion/MemoriaGryffindorCIT31-01.docx
+++ b/Documentacion/MemoriaGryffindorCIT31-01.docx
@@ -1289,114 +1289,34 @@
           <w:sz w:val="22"/>
           <w:szCs w:val="22"/>
         </w:rPr>
-        <w:t xml:space="preserve">Usted trabaja para la una empresa de </w:t>
-      </w:r>
-      <w:proofErr w:type="spellStart"/>
-      <w:r>
+        <w:t xml:space="preserve">Usted trabaja para la una empresa de SmartBuildings. Ante la emergencia de Coronavirus se le pide desplegar un sistema de SmartCities para comunicar en tiempo real a los miembros del sistema sanitario. Para ello despliega en dos edificios sistemas basados en gateways Linux (puede escoger la distribución más apropiada). Dichos sistemas permiten enviar información mediante una interfaz web a una base de datos alojada en uno de los edificios. A dicha base de datos y servicio web solo se puede acceder desde la intranet del edificio. Además, en el servidor, debe alojar una plataforma web para que todo el público pueda enviar consultas y otra información para permitir servicios de telemedicina. </w:t>
+      </w:r>
+    </w:p>
+    <w:p>
+      <w:pPr>
+        <w:pStyle w:val="Default"/>
+        <w:jc w:val="both"/>
         <w:rPr>
           <w:sz w:val="22"/>
           <w:szCs w:val="22"/>
         </w:rPr>
-        <w:t>SmartBuildings</w:t>
-      </w:r>
-      <w:proofErr w:type="spellEnd"/>
-      <w:r>
+      </w:pPr>
+    </w:p>
+    <w:p>
+      <w:pPr>
+        <w:pStyle w:val="Default"/>
+        <w:jc w:val="both"/>
         <w:rPr>
           <w:sz w:val="22"/>
           <w:szCs w:val="22"/>
         </w:rPr>
-        <w:t xml:space="preserve">. Ante la emergencia de Coronavirus se le pide desplegar un sistema de </w:t>
-      </w:r>
-      <w:proofErr w:type="spellStart"/>
+      </w:pPr>
       <w:r>
         <w:rPr>
           <w:sz w:val="22"/>
           <w:szCs w:val="22"/>
         </w:rPr>
-        <w:t>SmartCities</w:t>
-      </w:r>
-      <w:proofErr w:type="spellEnd"/>
-      <w:r>
-        <w:rPr>
-          <w:sz w:val="22"/>
-          <w:szCs w:val="22"/>
-        </w:rPr>
-        <w:t xml:space="preserve"> para comunicar en tiempo real a los miembros del sistema sanitario. Para ello despliega en dos edificios sistemas basados en </w:t>
-      </w:r>
-      <w:proofErr w:type="spellStart"/>
-      <w:r>
-        <w:rPr>
-          <w:sz w:val="22"/>
-          <w:szCs w:val="22"/>
-        </w:rPr>
-        <w:t>gateways</w:t>
-      </w:r>
-      <w:proofErr w:type="spellEnd"/>
-      <w:r>
-        <w:rPr>
-          <w:sz w:val="22"/>
-          <w:szCs w:val="22"/>
-        </w:rPr>
-        <w:t xml:space="preserve"> Linux (puede escoger la distribución más apropiada). Dichos sistemas permiten enviar información mediante una interfaz web a una base de datos alojada en uno de los edificios. A dicha base de datos y servicio web solo se puede acceder desde la intranet del edificio. Además, en el servidor, debe alojar una plataforma web para que todo el público pueda enviar consultas y otra información para permitir servicios de telemedicina. </w:t>
-      </w:r>
-    </w:p>
-    <w:p>
-      <w:pPr>
-        <w:pStyle w:val="Default"/>
-        <w:jc w:val="both"/>
-        <w:rPr>
-          <w:sz w:val="22"/>
-          <w:szCs w:val="22"/>
-        </w:rPr>
-      </w:pPr>
-    </w:p>
-    <w:p>
-      <w:pPr>
-        <w:pStyle w:val="Default"/>
-        <w:jc w:val="both"/>
-        <w:rPr>
-          <w:sz w:val="22"/>
-          <w:szCs w:val="22"/>
-        </w:rPr>
-      </w:pPr>
-      <w:r>
-        <w:rPr>
-          <w:sz w:val="22"/>
-          <w:szCs w:val="22"/>
-        </w:rPr>
-        <w:t xml:space="preserve">Debe planificar un sistema seguro que permita a los </w:t>
-      </w:r>
-      <w:proofErr w:type="spellStart"/>
-      <w:r>
-        <w:rPr>
-          <w:sz w:val="22"/>
-          <w:szCs w:val="22"/>
-        </w:rPr>
-        <w:t>gateway</w:t>
-      </w:r>
-      <w:proofErr w:type="spellEnd"/>
-      <w:r>
-        <w:rPr>
-          <w:sz w:val="22"/>
-          <w:szCs w:val="22"/>
-        </w:rPr>
-        <w:t xml:space="preserve"> enviar los datos al servidor, que además debe estar accesible a los habitantes del edificio y cualquier usuario doméstico (todos ellos usuarios de Windows). Dichos usuarios se conectan desde Intranet donde se dispone de una LAN </w:t>
-      </w:r>
-      <w:proofErr w:type="spellStart"/>
-      <w:r>
-        <w:rPr>
-          <w:sz w:val="22"/>
-          <w:szCs w:val="22"/>
-        </w:rPr>
-        <w:t>WiFi</w:t>
-      </w:r>
-      <w:proofErr w:type="spellEnd"/>
-      <w:r>
-        <w:rPr>
-          <w:sz w:val="22"/>
-          <w:szCs w:val="22"/>
-        </w:rPr>
-        <w:t xml:space="preserve"> que mantiene conectados los equipos mencionados y, además, dispositivos móviles.</w:t>
+        <w:t>Debe planificar un sistema seguro que permita a los gateway enviar los datos al servidor, que además debe estar accesible a los habitantes del edificio y cualquier usuario doméstico (todos ellos usuarios de Windows). Dichos usuarios se conectan desde Intranet donde se dispone de una LAN WiFi que mantiene conectados los equipos mencionados y, además, dispositivos móviles.</w:t>
       </w:r>
     </w:p>
     <w:p>
@@ -1532,15 +1452,13 @@
         <w:jc w:val="both"/>
       </w:pPr>
       <w:r>
-        <w:t xml:space="preserve">Inicialmente tratamos de usar la VPN de Windows que tiene </w:t>
-      </w:r>
-      <w:proofErr w:type="spellStart"/>
-      <w:r>
-        <w:t>pre-instalada</w:t>
-      </w:r>
-      <w:proofErr w:type="spellEnd"/>
-      <w:r>
-        <w:t>, pero por comodidad decidimos emplear el software profesional para SSL VPN Fortinet.</w:t>
+        <w:t xml:space="preserve">Inicialmente tratamos de usar la VPN de Windows que tiene pre-instalada, pero por comodidad decidimos emplear el software profesional para SSL </w:t>
+      </w:r>
+      <w:r>
+        <w:t>OpenVPN</w:t>
+      </w:r>
+      <w:r>
+        <w:t>.</w:t>
       </w:r>
       <w:r>
         <w:t xml:space="preserve"> </w:t>
@@ -1579,32 +1497,25 @@
         <w:t xml:space="preserve">, hemos decidido que nuestra </w:t>
       </w:r>
       <w:r>
-        <w:t xml:space="preserve">VPN se llama VPN </w:t>
-      </w:r>
-      <w:proofErr w:type="spellStart"/>
-      <w:r>
-        <w:t>SmartCity</w:t>
-      </w:r>
-      <w:proofErr w:type="spellEnd"/>
-      <w:r>
-        <w:t>, el Gateway Remoto es</w:t>
+        <w:t>VPN</w:t>
+      </w:r>
+      <w:r>
+        <w:t xml:space="preserve"> es</w:t>
       </w:r>
       <w:r>
         <w:t xml:space="preserve"> </w:t>
       </w:r>
       <w:r>
-        <w:t>100.200.0.1</w:t>
+        <w:t>192.168.60.0/24 es la VPN</w:t>
       </w:r>
       <w:r>
         <w:t xml:space="preserve">, la Clave </w:t>
       </w:r>
-      <w:proofErr w:type="spellStart"/>
-      <w:r>
-        <w:t>Pre-compartida</w:t>
-      </w:r>
-      <w:proofErr w:type="spellEnd"/>
-      <w:r>
-        <w:t xml:space="preserve"> es “laPatata87Pocha”</w:t>
+      <w:r>
+        <w:t>p</w:t>
+      </w:r>
+      <w:r>
+        <w:t>re-compartida es “laPatata87Pocha”</w:t>
       </w:r>
       <w:r>
         <w:t xml:space="preserve"> y el resto queda por defecto</w:t>
@@ -1625,15 +1536,52 @@
         <w:jc w:val="both"/>
       </w:pPr>
       <w:r>
-        <w:t xml:space="preserve">El usuario VPN es </w:t>
-      </w:r>
-      <w:proofErr w:type="spellStart"/>
-      <w:r>
-        <w:t>ssr</w:t>
-      </w:r>
-      <w:proofErr w:type="spellEnd"/>
-      <w:r>
-        <w:t xml:space="preserve"> y la contraseña (para probar) es laPatata87Pocha</w:t>
+        <w:t>El edificio remoto tiene red 192.168.57.0/24, el edificio de la empresa 192.168.5</w:t>
+      </w:r>
+      <w:r>
+        <w:t>6</w:t>
+      </w:r>
+      <w:r>
+        <w:t>.0/24 y la internet la simulamos con la 1</w:t>
+      </w:r>
+      <w:r>
+        <w:t>00</w:t>
+      </w:r>
+      <w:r>
+        <w:t>.</w:t>
+      </w:r>
+      <w:r>
+        <w:t>200</w:t>
+      </w:r>
+      <w:r>
+        <w:t>.</w:t>
+      </w:r>
+      <w:r>
+        <w:t>0</w:t>
+      </w:r>
+      <w:r>
+        <w:t>.0/24</w:t>
+      </w:r>
+      <w:r>
+        <w:t>, inicialmente tratamos de hacer</w:t>
+      </w:r>
+      <w:r>
+        <w:t xml:space="preserve"> una conexión entre dos ordenadores físicos virtualizando los edificios y</w:t>
+      </w:r>
+      <w:r>
+        <w:t xml:space="preserve"> con </w:t>
+      </w:r>
+      <w:r>
+        <w:t>un módem físico entre medias</w:t>
+      </w:r>
+      <w:r>
+        <w:t>, pero no funcionó así que pasamos a virtualizarlo todo</w:t>
+      </w:r>
+      <w:r>
+        <w:t xml:space="preserve"> en una máquina</w:t>
+      </w:r>
+      <w:r>
+        <w:t xml:space="preserve"> y quitarnos el router de en medio</w:t>
       </w:r>
       <w:r>
         <w:t>.</w:t>
@@ -1651,63 +1599,28 @@
         <w:jc w:val="both"/>
       </w:pPr>
       <w:r>
-        <w:t>El edificio remoto tiene red 192.168.57.0/24, el edificio de la empresa 192.168.5</w:t>
-      </w:r>
-      <w:r>
-        <w:t>6</w:t>
-      </w:r>
-      <w:r>
-        <w:t>.0/24 y la internet la simulamos con la 1</w:t>
-      </w:r>
-      <w:r>
-        <w:t>00</w:t>
-      </w:r>
-      <w:r>
-        <w:t>.</w:t>
-      </w:r>
-      <w:r>
-        <w:t>200</w:t>
-      </w:r>
-      <w:r>
-        <w:t>.</w:t>
-      </w:r>
-      <w:r>
-        <w:t>0</w:t>
-      </w:r>
-      <w:r>
-        <w:t>.0/24</w:t>
-      </w:r>
-      <w:r>
-        <w:t>, inicialmente tratamos de hacer</w:t>
-      </w:r>
-      <w:r>
-        <w:t xml:space="preserve"> una conexión entre dos ordenadores físicos virtualizando los edificios y</w:t>
-      </w:r>
-      <w:r>
-        <w:t xml:space="preserve"> con </w:t>
-      </w:r>
-      <w:r>
-        <w:t>un módem físico entre medias</w:t>
-      </w:r>
-      <w:r>
-        <w:t>, pero no funcionó así que pasamos a virtualizarlo todo</w:t>
-      </w:r>
-      <w:r>
-        <w:t xml:space="preserve"> en una máquina</w:t>
-      </w:r>
-      <w:r>
-        <w:t xml:space="preserve"> y quitarnos el </w:t>
-      </w:r>
-      <w:proofErr w:type="spellStart"/>
-      <w:r>
-        <w:t>router</w:t>
-      </w:r>
-      <w:proofErr w:type="spellEnd"/>
-      <w:r>
-        <w:t xml:space="preserve"> de en medio</w:t>
-      </w:r>
-      <w:r>
-        <w:t>.</w:t>
+        <w:t>Hemos supuesto que</w:t>
+      </w:r>
+      <w:r>
+        <w:t xml:space="preserve"> en la infraestructura original</w:t>
+      </w:r>
+      <w:r>
+        <w:t xml:space="preserve"> los gateways son del tipo pfSense y utilizan un único firewall </w:t>
+      </w:r>
+      <w:r>
+        <w:t xml:space="preserve">por edificio </w:t>
+      </w:r>
+      <w:r>
+        <w:t>de política restrictiva</w:t>
+      </w:r>
+      <w:r>
+        <w:t>, para mayor seguridad (menos funcionalidades supone menos potenciales vulnerabilidades), permitiendo la entrada por el puerto 443 y 80</w:t>
+      </w:r>
+      <w:r>
+        <w:t xml:space="preserve"> (también está el 3306 para el mySQL pero para acceso local)</w:t>
+      </w:r>
+      <w:r>
+        <w:t>; y sin suponer mayor profundidad en la red, para permitir virtualizar varias máquinas.</w:t>
       </w:r>
     </w:p>
     <w:p>
@@ -1722,54 +1635,7 @@
         <w:jc w:val="both"/>
       </w:pPr>
       <w:r>
-        <w:t>Hemos supuesto que</w:t>
-      </w:r>
-      <w:r>
-        <w:t xml:space="preserve"> en la infraestructura original</w:t>
-      </w:r>
-      <w:r>
-        <w:t xml:space="preserve"> los </w:t>
-      </w:r>
-      <w:proofErr w:type="spellStart"/>
-      <w:r>
-        <w:t>gateways</w:t>
-      </w:r>
-      <w:proofErr w:type="spellEnd"/>
-      <w:r>
-        <w:t xml:space="preserve"> son del tipo </w:t>
-      </w:r>
-      <w:proofErr w:type="spellStart"/>
-      <w:r>
-        <w:t>pfSense</w:t>
-      </w:r>
-      <w:proofErr w:type="spellEnd"/>
-      <w:r>
-        <w:t xml:space="preserve"> y utilizan un único firewall </w:t>
-      </w:r>
-      <w:r>
-        <w:t xml:space="preserve">por edificio </w:t>
-      </w:r>
-      <w:r>
-        <w:t>de política restrictiva</w:t>
-      </w:r>
-      <w:r>
-        <w:t>, para mayor seguridad (menos funcionalidades supone menos potenciales vulnerabilidades), permitiendo la entrada por el puerto 443 y 80</w:t>
-      </w:r>
-      <w:r>
-        <w:t xml:space="preserve"> (también está el 3306 para el </w:t>
-      </w:r>
-      <w:proofErr w:type="spellStart"/>
-      <w:proofErr w:type="gramStart"/>
-      <w:r>
-        <w:t>mySQL</w:t>
-      </w:r>
-      <w:proofErr w:type="spellEnd"/>
-      <w:proofErr w:type="gramEnd"/>
-      <w:r>
-        <w:t xml:space="preserve"> pero para acceso local)</w:t>
-      </w:r>
-      <w:r>
-        <w:t>; y sin suponer mayor profundidad en la red, para permitir virtualizar varias máquinas.</w:t>
+        <w:t>Cada edificio en la versión final se simula en un edificio diferente.</w:t>
       </w:r>
     </w:p>
     <w:p>
@@ -1784,7 +1650,7 @@
         <w:jc w:val="both"/>
       </w:pPr>
       <w:r>
-        <w:t>Cada edificio en la versión final se simula en un edificio diferente.</w:t>
+        <w:t>La BBDD es SQL mediante xampp.</w:t>
       </w:r>
     </w:p>
     <w:p>
@@ -1799,38 +1665,7 @@
         <w:jc w:val="both"/>
       </w:pPr>
       <w:r>
-        <w:t xml:space="preserve">La BBDD es SQL mediante </w:t>
-      </w:r>
-      <w:proofErr w:type="spellStart"/>
-      <w:r>
-        <w:t>xampp</w:t>
-      </w:r>
-      <w:proofErr w:type="spellEnd"/>
-      <w:r>
-        <w:t>.</w:t>
-      </w:r>
-    </w:p>
-    <w:p>
-      <w:pPr>
-        <w:pStyle w:val="Default"/>
-        <w:jc w:val="both"/>
-      </w:pPr>
-    </w:p>
-    <w:p>
-      <w:pPr>
-        <w:pStyle w:val="Default"/>
-        <w:jc w:val="both"/>
-      </w:pPr>
-      <w:r>
-        <w:t xml:space="preserve">El material de nuestra red puede encontrarse en el </w:t>
-      </w:r>
-      <w:proofErr w:type="spellStart"/>
-      <w:r>
-        <w:t>github</w:t>
-      </w:r>
-      <w:proofErr w:type="spellEnd"/>
-      <w:r>
-        <w:t xml:space="preserve">: </w:t>
+        <w:t xml:space="preserve">El material de nuestra red puede encontrarse en el github: </w:t>
       </w:r>
     </w:p>
     <w:p>
@@ -2196,18 +2031,10 @@
         <w:t>Kali</w:t>
       </w:r>
       <w:r>
-        <w:t xml:space="preserve"> (Alex </w:t>
-      </w:r>
-      <w:proofErr w:type="gramStart"/>
-      <w:r>
-        <w:t>S)</w:t>
-      </w:r>
-      <w:r>
-        <w:t xml:space="preserve">   </w:t>
-      </w:r>
-      <w:proofErr w:type="gramEnd"/>
-      <w:r>
-        <w:t xml:space="preserve">       Kali</w:t>
+        <w:t xml:space="preserve"> (Alex S)</w:t>
+      </w:r>
+      <w:r>
+        <w:t xml:space="preserve">          Kali</w:t>
       </w:r>
       <w:r>
         <w:t>(Javier</w:t>
@@ -2396,21 +2223,7 @@
         <w:rPr>
           <w:rStyle w:val="markedcontent"/>
         </w:rPr>
-        <w:t xml:space="preserve">) y el </w:t>
-      </w:r>
-      <w:proofErr w:type="spellStart"/>
-      <w:r>
-        <w:rPr>
-          <w:rStyle w:val="markedcontent"/>
-        </w:rPr>
-        <w:t>router</w:t>
-      </w:r>
-      <w:proofErr w:type="spellEnd"/>
-      <w:r>
-        <w:rPr>
-          <w:rStyle w:val="markedcontent"/>
-        </w:rPr>
-        <w:t xml:space="preserve"> pfSense1 (192.168.5</w:t>
+        <w:t>) y el router pfSense1 (192.168.5</w:t>
       </w:r>
       <w:r>
         <w:rPr>
@@ -2470,71 +2283,46 @@
           <w:rStyle w:val="markedcontent"/>
           <w:color w:val="000000" w:themeColor="text1"/>
         </w:rPr>
-        <w:t xml:space="preserve">– La red edificio remoto 192.168.57.0/24. Tiene una máquina </w:t>
-      </w:r>
-      <w:proofErr w:type="spellStart"/>
+        <w:t>– La red edificio remoto 192.168.57.0/24. Tiene una máquina cliente</w:t>
+      </w:r>
       <w:r>
         <w:rPr>
           <w:rStyle w:val="markedcontent"/>
           <w:color w:val="000000" w:themeColor="text1"/>
         </w:rPr>
-        <w:t>cliente</w:t>
+        <w:t>Remoto</w:t>
       </w:r>
       <w:r>
         <w:rPr>
           <w:rStyle w:val="markedcontent"/>
           <w:color w:val="000000" w:themeColor="text1"/>
         </w:rPr>
-        <w:t>Remoto</w:t>
-      </w:r>
-      <w:proofErr w:type="spellEnd"/>
+        <w:t xml:space="preserve"> (1</w:t>
+      </w:r>
       <w:r>
         <w:rPr>
           <w:rStyle w:val="markedcontent"/>
-          <w:color w:val="000000" w:themeColor="text1"/>
-        </w:rPr>
-        <w:t xml:space="preserve"> (1</w:t>
+        </w:rPr>
+        <w:t>92.168.57.</w:t>
       </w:r>
       <w:r>
         <w:rPr>
           <w:rStyle w:val="markedcontent"/>
         </w:rPr>
-        <w:t>92.168.57.</w:t>
+        <w:t>2</w:t>
       </w:r>
       <w:r>
         <w:rPr>
           <w:rStyle w:val="markedcontent"/>
         </w:rPr>
-        <w:t>2</w:t>
+        <w:t xml:space="preserve">) </w:t>
       </w:r>
       <w:r>
         <w:rPr>
           <w:rStyle w:val="markedcontent"/>
-        </w:rPr>
-        <w:t xml:space="preserve">) </w:t>
-      </w:r>
-      <w:r>
-        <w:rPr>
-          <w:rStyle w:val="markedcontent"/>
-          <w:color w:val="000000" w:themeColor="text1"/>
-        </w:rPr>
-        <w:t xml:space="preserve">y el </w:t>
-      </w:r>
-      <w:proofErr w:type="spellStart"/>
-      <w:r>
-        <w:rPr>
-          <w:rStyle w:val="markedcontent"/>
-          <w:color w:val="000000" w:themeColor="text1"/>
-        </w:rPr>
-        <w:t>router</w:t>
-      </w:r>
-      <w:proofErr w:type="spellEnd"/>
-      <w:r>
-        <w:rPr>
-          <w:rStyle w:val="markedcontent"/>
-          <w:color w:val="000000" w:themeColor="text1"/>
-        </w:rPr>
-        <w:t xml:space="preserve"> pfSense2 </w:t>
+          <w:color w:val="000000" w:themeColor="text1"/>
+        </w:rPr>
+        <w:t xml:space="preserve">y el router pfSense2 </w:t>
       </w:r>
       <w:r>
         <w:rPr>
@@ -2595,23 +2383,7 @@
           <w:rFonts w:cstheme="minorHAnsi"/>
           <w:color w:val="000000" w:themeColor="text1"/>
         </w:rPr>
-        <w:t xml:space="preserve">. Tiene a los dos </w:t>
-      </w:r>
-      <w:proofErr w:type="spellStart"/>
-      <w:r>
-        <w:rPr>
-          <w:rFonts w:cstheme="minorHAnsi"/>
-          <w:color w:val="000000" w:themeColor="text1"/>
-        </w:rPr>
-        <w:t>routers</w:t>
-      </w:r>
-      <w:proofErr w:type="spellEnd"/>
-      <w:r>
-        <w:rPr>
-          <w:rFonts w:cstheme="minorHAnsi"/>
-          <w:color w:val="000000" w:themeColor="text1"/>
-        </w:rPr>
-        <w:t xml:space="preserve"> (pfSense1 con </w:t>
+        <w:t xml:space="preserve">. Tiene a los dos routers (pfSense1 con </w:t>
       </w:r>
       <w:r>
         <w:t>100.200.</w:t>
@@ -2688,7 +2460,6 @@
           <w:szCs w:val="28"/>
         </w:rPr>
       </w:pPr>
-      <w:proofErr w:type="spellStart"/>
       <w:r>
         <w:rPr>
           <w:rFonts w:cstheme="minorHAnsi"/>
@@ -2696,17 +2467,7 @@
           <w:sz w:val="28"/>
           <w:szCs w:val="28"/>
         </w:rPr>
-        <w:t>Routers</w:t>
-      </w:r>
-      <w:proofErr w:type="spellEnd"/>
-      <w:r>
-        <w:rPr>
-          <w:rFonts w:cstheme="minorHAnsi"/>
-          <w:color w:val="000000" w:themeColor="text1"/>
-          <w:sz w:val="28"/>
-          <w:szCs w:val="28"/>
-        </w:rPr>
-        <w:t xml:space="preserve">: </w:t>
+        <w:t xml:space="preserve">Routers: </w:t>
       </w:r>
     </w:p>
     <w:p>
@@ -2926,7 +2687,6 @@
           <w:color w:val="000000" w:themeColor="text1"/>
         </w:rPr>
       </w:pPr>
-      <w:proofErr w:type="spellStart"/>
       <w:r>
         <w:rPr>
           <w:rStyle w:val="markedcontent"/>
@@ -2937,7 +2697,6 @@
         </w:rPr>
         <w:t>ClienteRemoto</w:t>
       </w:r>
-      <w:proofErr w:type="spellEnd"/>
       <w:r>
         <w:rPr>
           <w:rStyle w:val="markedcontent"/>
@@ -2972,25 +2731,7 @@
           <w:rFonts w:cstheme="minorHAnsi"/>
           <w:color w:val="000000" w:themeColor="text1"/>
         </w:rPr>
-        <w:t xml:space="preserve">): Windows XP 32-bit con parche </w:t>
-      </w:r>
-      <w:proofErr w:type="spellStart"/>
-      <w:r>
-        <w:rPr>
-          <w:rStyle w:val="markedcontent"/>
-          <w:rFonts w:cstheme="minorHAnsi"/>
-          <w:color w:val="000000" w:themeColor="text1"/>
-        </w:rPr>
-        <w:t>Service</w:t>
-      </w:r>
-      <w:proofErr w:type="spellEnd"/>
-      <w:r>
-        <w:rPr>
-          <w:rStyle w:val="markedcontent"/>
-          <w:rFonts w:cstheme="minorHAnsi"/>
-          <w:color w:val="000000" w:themeColor="text1"/>
-        </w:rPr>
-        <w:t xml:space="preserve"> Pack 3</w:t>
+        <w:t>): Windows XP 32-bit con parche Service Pack 3</w:t>
       </w:r>
     </w:p>
     <w:p>
@@ -3022,25 +2763,7 @@
           <w:rFonts w:cstheme="minorHAnsi"/>
           <w:color w:val="000000" w:themeColor="text1"/>
         </w:rPr>
-        <w:t xml:space="preserve"> Windows 10 </w:t>
-      </w:r>
-      <w:proofErr w:type="spellStart"/>
-      <w:r>
-        <w:rPr>
-          <w:rStyle w:val="markedcontent"/>
-          <w:rFonts w:cstheme="minorHAnsi"/>
-          <w:color w:val="000000" w:themeColor="text1"/>
-        </w:rPr>
-        <w:t>Education</w:t>
-      </w:r>
-      <w:proofErr w:type="spellEnd"/>
-      <w:r>
-        <w:rPr>
-          <w:rStyle w:val="markedcontent"/>
-          <w:rFonts w:cstheme="minorHAnsi"/>
-          <w:color w:val="000000" w:themeColor="text1"/>
-        </w:rPr>
-        <w:t xml:space="preserve"> 64-bit, versión 1903, versión del SO 18362.592.</w:t>
+        <w:t xml:space="preserve"> Windows 10 Education 64-bit, versión 1903, versión del SO 18362.592.</w:t>
       </w:r>
     </w:p>
     <w:p>
@@ -3139,20 +2862,8 @@
                 <w:sz w:val="28"/>
                 <w:szCs w:val="28"/>
               </w:rPr>
-              <w:t xml:space="preserve">servicios se estudian con </w:t>
+              <w:t>servicios se estudian con Nmap</w:t>
             </w:r>
-            <w:proofErr w:type="spellStart"/>
-            <w:r>
-              <w:rPr>
-                <w:rStyle w:val="markedcontent"/>
-                <w:rFonts w:cstheme="minorHAnsi"/>
-                <w:color w:val="FF0000"/>
-                <w:sz w:val="28"/>
-                <w:szCs w:val="28"/>
-              </w:rPr>
-              <w:t>Nmap</w:t>
-            </w:r>
-            <w:proofErr w:type="spellEnd"/>
             <w:r>
               <w:rPr>
                 <w:rFonts w:cstheme="minorHAnsi"/>
@@ -3258,7 +2969,6 @@
                 <w:color w:val="000000" w:themeColor="text1"/>
               </w:rPr>
             </w:pPr>
-            <w:proofErr w:type="spellStart"/>
             <w:r>
               <w:rPr>
                 <w:rStyle w:val="markedcontent"/>
@@ -3269,7 +2979,6 @@
               </w:rPr>
               <w:t>ClienteRemoto</w:t>
             </w:r>
-            <w:proofErr w:type="spellEnd"/>
             <w:r>
               <w:rPr>
                 <w:rStyle w:val="markedcontent"/>
@@ -3746,61 +3455,7 @@
                 <w:rFonts w:cstheme="minorHAnsi"/>
                 <w:color w:val="000000" w:themeColor="text1"/>
               </w:rPr>
-              <w:t xml:space="preserve">Además, hay una vulnerabilidad posible, y es no haber cambiado las contraseñas de acceso al </w:t>
-            </w:r>
-            <w:proofErr w:type="spellStart"/>
-            <w:r>
-              <w:rPr>
-                <w:rStyle w:val="markedcontent"/>
-                <w:rFonts w:cstheme="minorHAnsi"/>
-                <w:color w:val="000000" w:themeColor="text1"/>
-              </w:rPr>
-              <w:t>router</w:t>
-            </w:r>
-            <w:proofErr w:type="spellEnd"/>
-            <w:r>
-              <w:rPr>
-                <w:rStyle w:val="markedcontent"/>
-                <w:rFonts w:cstheme="minorHAnsi"/>
-                <w:color w:val="000000" w:themeColor="text1"/>
-              </w:rPr>
-              <w:t xml:space="preserve"> de las por defecto (</w:t>
-            </w:r>
-            <w:proofErr w:type="spellStart"/>
-            <w:r>
-              <w:rPr>
-                <w:rStyle w:val="markedcontent"/>
-                <w:rFonts w:cstheme="minorHAnsi"/>
-                <w:color w:val="000000" w:themeColor="text1"/>
-              </w:rPr>
-              <w:t>admin</w:t>
-            </w:r>
-            <w:proofErr w:type="spellEnd"/>
-            <w:r>
-              <w:rPr>
-                <w:rStyle w:val="markedcontent"/>
-                <w:rFonts w:cstheme="minorHAnsi"/>
-                <w:color w:val="000000" w:themeColor="text1"/>
-              </w:rPr>
-              <w:t xml:space="preserve">, </w:t>
-            </w:r>
-            <w:proofErr w:type="spellStart"/>
-            <w:r>
-              <w:rPr>
-                <w:rStyle w:val="markedcontent"/>
-                <w:rFonts w:cstheme="minorHAnsi"/>
-                <w:color w:val="000000" w:themeColor="text1"/>
-              </w:rPr>
-              <w:t>pfsense</w:t>
-            </w:r>
-            <w:proofErr w:type="spellEnd"/>
-            <w:r>
-              <w:rPr>
-                <w:rStyle w:val="markedcontent"/>
-                <w:rFonts w:cstheme="minorHAnsi"/>
-                <w:color w:val="000000" w:themeColor="text1"/>
-              </w:rPr>
-              <w:t xml:space="preserve">) </w:t>
+              <w:t xml:space="preserve">Además, hay una vulnerabilidad posible, y es no haber cambiado las contraseñas de acceso al router de las por defecto (admin, pfsense) </w:t>
             </w:r>
             <w:r>
               <w:rPr>
@@ -3821,7 +3476,6 @@
                 <w:color w:val="000000" w:themeColor="text1"/>
               </w:rPr>
             </w:pPr>
-            <w:proofErr w:type="spellStart"/>
             <w:r>
               <w:rPr>
                 <w:rStyle w:val="markedcontent"/>
@@ -3832,7 +3486,6 @@
               </w:rPr>
               <w:t>ClienteRemoto</w:t>
             </w:r>
-            <w:proofErr w:type="spellEnd"/>
             <w:r>
               <w:rPr>
                 <w:rStyle w:val="markedcontent"/>
@@ -4172,25 +3825,23 @@
           <w:color w:val="000000" w:themeColor="text1"/>
           <w:lang w:val="es-ES_tradnl"/>
         </w:rPr>
-        <w:t xml:space="preserve"> dentro que una habitación con sistema de refrigeración y medidas </w:t>
-      </w:r>
-      <w:proofErr w:type="spellStart"/>
+        <w:t xml:space="preserve"> dentro que una habitación con sistema de refrigeración y medidas anti-incendios, </w:t>
+      </w:r>
       <w:r>
         <w:rPr>
           <w:rFonts w:cstheme="minorHAnsi"/>
           <w:color w:val="000000" w:themeColor="text1"/>
           <w:lang w:val="es-ES_tradnl"/>
         </w:rPr>
-        <w:t>anti-incendios</w:t>
-      </w:r>
-      <w:proofErr w:type="spellEnd"/>
+        <w:t xml:space="preserve">y </w:t>
+      </w:r>
       <w:r>
         <w:rPr>
           <w:rFonts w:cstheme="minorHAnsi"/>
           <w:color w:val="000000" w:themeColor="text1"/>
           <w:lang w:val="es-ES_tradnl"/>
         </w:rPr>
-        <w:t xml:space="preserve">, </w:t>
+        <w:t>filtros de aire</w:t>
       </w:r>
       <w:r>
         <w:rPr>
@@ -4198,7 +3849,7 @@
           <w:color w:val="000000" w:themeColor="text1"/>
           <w:lang w:val="es-ES_tradnl"/>
         </w:rPr>
-        <w:t xml:space="preserve">y </w:t>
+        <w:t xml:space="preserve"> (más una cámara de presión positiva)</w:t>
       </w:r>
       <w:r>
         <w:rPr>
@@ -4206,7 +3857,7 @@
           <w:color w:val="000000" w:themeColor="text1"/>
           <w:lang w:val="es-ES_tradnl"/>
         </w:rPr>
-        <w:t>filtros de aire</w:t>
+        <w:t xml:space="preserve"> para prevenir polvo e insectos dentro de la cámara, con una trampa de luz ultravioleta para</w:t>
       </w:r>
       <w:r>
         <w:rPr>
@@ -4214,7 +3865,7 @@
           <w:color w:val="000000" w:themeColor="text1"/>
           <w:lang w:val="es-ES_tradnl"/>
         </w:rPr>
-        <w:t xml:space="preserve"> (más una cámara de presión positiva)</w:t>
+        <w:t xml:space="preserve"> eliminar cualquier posible insecto que se cuele</w:t>
       </w:r>
       <w:r>
         <w:rPr>
@@ -4222,7 +3873,7 @@
           <w:color w:val="000000" w:themeColor="text1"/>
           <w:lang w:val="es-ES_tradnl"/>
         </w:rPr>
-        <w:t xml:space="preserve"> para prevenir polvo e insectos dentro de la cámara, con una trampa de luz ultravioleta para</w:t>
+        <w:t>.</w:t>
       </w:r>
       <w:r>
         <w:rPr>
@@ -4230,7 +3881,7 @@
           <w:color w:val="000000" w:themeColor="text1"/>
           <w:lang w:val="es-ES_tradnl"/>
         </w:rPr>
-        <w:t xml:space="preserve"> eliminar cualquier posible insecto que se cuele</w:t>
+        <w:t xml:space="preserve"> El servidor debería estar desplegado en el edificio de la empresa, para mayor seguridad.</w:t>
       </w:r>
       <w:r>
         <w:rPr>
@@ -4238,23 +3889,75 @@
           <w:color w:val="000000" w:themeColor="text1"/>
           <w:lang w:val="es-ES_tradnl"/>
         </w:rPr>
+        <w:t xml:space="preserve"> Y tener cámaras con reconocimiento facial y otros métodos de seguridad biométrica.</w:t>
+      </w:r>
+    </w:p>
+    <w:p>
+      <w:pPr>
+        <w:jc w:val="both"/>
+        <w:rPr>
+          <w:rFonts w:cstheme="minorHAnsi"/>
+          <w:color w:val="000000" w:themeColor="text1"/>
+          <w:lang w:val="es-ES_tradnl"/>
+        </w:rPr>
+      </w:pPr>
+      <w:r>
+        <w:rPr>
+          <w:rFonts w:cstheme="minorHAnsi"/>
+          <w:color w:val="000000" w:themeColor="text1"/>
+          <w:lang w:val="es-ES_tradnl"/>
+        </w:rPr>
+        <w:t>También deberíamos añadir redundancias como medida extra en caso de caída o fallo (p. ej. backup de la BBDD, múltiples switches, generadores de emergencia) pero no lo hemos implementado porque o bien no se podían simular</w:t>
+      </w:r>
+      <w:r>
+        <w:rPr>
+          <w:rFonts w:cstheme="minorHAnsi"/>
+          <w:color w:val="000000" w:themeColor="text1"/>
+          <w:lang w:val="es-ES_tradnl"/>
+        </w:rPr>
+        <w:t xml:space="preserve"> en máquina virtual</w:t>
+      </w:r>
+      <w:r>
+        <w:rPr>
+          <w:rFonts w:cstheme="minorHAnsi"/>
+          <w:color w:val="000000" w:themeColor="text1"/>
+          <w:lang w:val="es-ES_tradnl"/>
+        </w:rPr>
+        <w:t>, o se podrían simular pero a riesgo de falta de memoria</w:t>
+      </w:r>
+      <w:r>
+        <w:rPr>
+          <w:rFonts w:cstheme="minorHAnsi"/>
+          <w:color w:val="000000" w:themeColor="text1"/>
+          <w:lang w:val="es-ES_tradnl"/>
+        </w:rPr>
+        <w:t xml:space="preserve"> (p.ej: un ordenador teniendo que soportar la red básica más los backups)</w:t>
+      </w:r>
+      <w:r>
+        <w:rPr>
+          <w:rFonts w:cstheme="minorHAnsi"/>
+          <w:color w:val="000000" w:themeColor="text1"/>
+          <w:lang w:val="es-ES_tradnl"/>
+        </w:rPr>
         <w:t>.</w:t>
       </w:r>
-      <w:r>
+    </w:p>
+    <w:p>
+      <w:pPr>
+        <w:jc w:val="both"/>
         <w:rPr>
           <w:rFonts w:cstheme="minorHAnsi"/>
           <w:color w:val="000000" w:themeColor="text1"/>
           <w:lang w:val="es-ES_tradnl"/>
         </w:rPr>
-        <w:t xml:space="preserve"> El servidor debería estar desplegado en el edificio de la empresa, para mayor seguridad.</w:t>
-      </w:r>
+      </w:pPr>
       <w:r>
         <w:rPr>
           <w:rFonts w:cstheme="minorHAnsi"/>
           <w:color w:val="000000" w:themeColor="text1"/>
           <w:lang w:val="es-ES_tradnl"/>
         </w:rPr>
-        <w:t xml:space="preserve"> Y tener cámaras con reconocimiento facial y otros métodos de seguridad biométrica.</w:t>
+        <w:t>El control de acceso debería ser distribuido, de tal forma que dar privilegios más altos a alguien requiera de la colaboración de todos los administradores, para complicar corrupción permitiendo accesos maliciosos al sistema.</w:t>
       </w:r>
     </w:p>
     <w:p>
@@ -4272,25 +3975,23 @@
           <w:color w:val="000000" w:themeColor="text1"/>
           <w:lang w:val="es-ES_tradnl"/>
         </w:rPr>
-        <w:t xml:space="preserve">También deberíamos añadir redundancias como medida extra en caso de caída o fallo (p. ej. </w:t>
-      </w:r>
-      <w:proofErr w:type="spellStart"/>
+        <w:t xml:space="preserve">Para mejorar </w:t>
+      </w:r>
       <w:r>
         <w:rPr>
           <w:rFonts w:cstheme="minorHAnsi"/>
           <w:color w:val="000000" w:themeColor="text1"/>
           <w:lang w:val="es-ES_tradnl"/>
         </w:rPr>
-        <w:t>backup</w:t>
-      </w:r>
-      <w:proofErr w:type="spellEnd"/>
+        <w:t xml:space="preserve">seguridad </w:t>
+      </w:r>
       <w:r>
         <w:rPr>
           <w:rFonts w:cstheme="minorHAnsi"/>
           <w:color w:val="000000" w:themeColor="text1"/>
           <w:lang w:val="es-ES_tradnl"/>
         </w:rPr>
-        <w:t xml:space="preserve"> de la BBDD, múltiples switches, generadores de emergencia) pero no lo hemos implementado porque o bien no se podían simular</w:t>
+        <w:t>comunicaciones móviles, usaríamos la mejor encriptación, WPA3, y no escribas las contraseñas</w:t>
       </w:r>
       <w:r>
         <w:rPr>
@@ -4298,7 +3999,7 @@
           <w:color w:val="000000" w:themeColor="text1"/>
           <w:lang w:val="es-ES_tradnl"/>
         </w:rPr>
-        <w:t xml:space="preserve"> en máquina virtual</w:t>
+        <w:t>, y no hablar de los clientes públicamente ni de nada relacionado con las seguridad</w:t>
       </w:r>
       <w:r>
         <w:rPr>
@@ -4306,7 +4007,7 @@
           <w:color w:val="000000" w:themeColor="text1"/>
           <w:lang w:val="es-ES_tradnl"/>
         </w:rPr>
-        <w:t>, o se podrían simular pero a riesgo de falta de memoria</w:t>
+        <w:t xml:space="preserve"> (nada fuera del entorno laboral)</w:t>
       </w:r>
       <w:r>
         <w:rPr>
@@ -4314,45 +4015,39 @@
           <w:color w:val="000000" w:themeColor="text1"/>
           <w:lang w:val="es-ES_tradnl"/>
         </w:rPr>
-        <w:t xml:space="preserve"> (</w:t>
-      </w:r>
-      <w:proofErr w:type="spellStart"/>
-      <w:proofErr w:type="gramStart"/>
+        <w:t>.</w:t>
+      </w:r>
       <w:r>
         <w:rPr>
           <w:rFonts w:cstheme="minorHAnsi"/>
           <w:color w:val="000000" w:themeColor="text1"/>
           <w:lang w:val="es-ES_tradnl"/>
         </w:rPr>
-        <w:t>p.ej</w:t>
-      </w:r>
-      <w:proofErr w:type="spellEnd"/>
-      <w:proofErr w:type="gramEnd"/>
+        <w:t xml:space="preserve"> También los dispositivos móviles deberían tener una doble verificación de sistema biométrico y contraseña</w:t>
+      </w:r>
       <w:r>
         <w:rPr>
           <w:rFonts w:cstheme="minorHAnsi"/>
           <w:color w:val="000000" w:themeColor="text1"/>
           <w:lang w:val="es-ES_tradnl"/>
         </w:rPr>
-        <w:t xml:space="preserve">: un ordenador teniendo que soportar la red básica más los </w:t>
-      </w:r>
-      <w:proofErr w:type="spellStart"/>
+        <w:t xml:space="preserve">, y no estar rooteados. De hecho para mayor seguridad los móviles </w:t>
+      </w:r>
       <w:r>
         <w:rPr>
           <w:rFonts w:cstheme="minorHAnsi"/>
           <w:color w:val="000000" w:themeColor="text1"/>
           <w:lang w:val="es-ES_tradnl"/>
         </w:rPr>
-        <w:t>backups</w:t>
-      </w:r>
-      <w:proofErr w:type="spellEnd"/>
+        <w:t xml:space="preserve">corporativos </w:t>
+      </w:r>
       <w:r>
         <w:rPr>
           <w:rFonts w:cstheme="minorHAnsi"/>
           <w:color w:val="000000" w:themeColor="text1"/>
           <w:lang w:val="es-ES_tradnl"/>
         </w:rPr>
-        <w:t>)</w:t>
+        <w:t>deberían resetearse cada mes</w:t>
       </w:r>
       <w:r>
         <w:rPr>
@@ -4360,6 +4055,14 @@
           <w:color w:val="000000" w:themeColor="text1"/>
           <w:lang w:val="es-ES_tradnl"/>
         </w:rPr>
+        <w:t xml:space="preserve"> para asegurarse de que no están rooteados</w:t>
+      </w:r>
+      <w:r>
+        <w:rPr>
+          <w:rFonts w:cstheme="minorHAnsi"/>
+          <w:color w:val="000000" w:themeColor="text1"/>
+          <w:lang w:val="es-ES_tradnl"/>
+        </w:rPr>
         <w:t>.</w:t>
       </w:r>
     </w:p>
@@ -4378,169 +4081,7 @@
           <w:color w:val="000000" w:themeColor="text1"/>
           <w:lang w:val="es-ES_tradnl"/>
         </w:rPr>
-        <w:t>El control de acceso debería ser distribuido, de tal forma que dar privilegios más altos a alguien requiera de la colaboración de todos los administradores, para complicar corrupción permitiendo accesos maliciosos al sistema.</w:t>
-      </w:r>
-    </w:p>
-    <w:p>
-      <w:pPr>
-        <w:jc w:val="both"/>
-        <w:rPr>
-          <w:rFonts w:cstheme="minorHAnsi"/>
-          <w:color w:val="000000" w:themeColor="text1"/>
-          <w:lang w:val="es-ES_tradnl"/>
-        </w:rPr>
-      </w:pPr>
-      <w:r>
-        <w:rPr>
-          <w:rFonts w:cstheme="minorHAnsi"/>
-          <w:color w:val="000000" w:themeColor="text1"/>
-          <w:lang w:val="es-ES_tradnl"/>
-        </w:rPr>
-        <w:t xml:space="preserve">Para mejorar </w:t>
-      </w:r>
-      <w:r>
-        <w:rPr>
-          <w:rFonts w:cstheme="minorHAnsi"/>
-          <w:color w:val="000000" w:themeColor="text1"/>
-          <w:lang w:val="es-ES_tradnl"/>
-        </w:rPr>
-        <w:t xml:space="preserve">seguridad </w:t>
-      </w:r>
-      <w:r>
-        <w:rPr>
-          <w:rFonts w:cstheme="minorHAnsi"/>
-          <w:color w:val="000000" w:themeColor="text1"/>
-          <w:lang w:val="es-ES_tradnl"/>
-        </w:rPr>
-        <w:t>comunicaciones móviles, usaríamos la mejor encriptación, WPA3, y no escribas las contraseñas</w:t>
-      </w:r>
-      <w:r>
-        <w:rPr>
-          <w:rFonts w:cstheme="minorHAnsi"/>
-          <w:color w:val="000000" w:themeColor="text1"/>
-          <w:lang w:val="es-ES_tradnl"/>
-        </w:rPr>
-        <w:t xml:space="preserve">, y no hablar de los clientes públicamente ni de nada relacionado con </w:t>
-      </w:r>
-      <w:proofErr w:type="gramStart"/>
-      <w:r>
-        <w:rPr>
-          <w:rFonts w:cstheme="minorHAnsi"/>
-          <w:color w:val="000000" w:themeColor="text1"/>
-          <w:lang w:val="es-ES_tradnl"/>
-        </w:rPr>
-        <w:t>las seguridad</w:t>
-      </w:r>
-      <w:proofErr w:type="gramEnd"/>
-      <w:r>
-        <w:rPr>
-          <w:rFonts w:cstheme="minorHAnsi"/>
-          <w:color w:val="000000" w:themeColor="text1"/>
-          <w:lang w:val="es-ES_tradnl"/>
-        </w:rPr>
-        <w:t xml:space="preserve"> (nada fuera del entorno laboral)</w:t>
-      </w:r>
-      <w:r>
-        <w:rPr>
-          <w:rFonts w:cstheme="minorHAnsi"/>
-          <w:color w:val="000000" w:themeColor="text1"/>
-          <w:lang w:val="es-ES_tradnl"/>
-        </w:rPr>
-        <w:t>.</w:t>
-      </w:r>
-      <w:r>
-        <w:rPr>
-          <w:rFonts w:cstheme="minorHAnsi"/>
-          <w:color w:val="000000" w:themeColor="text1"/>
-          <w:lang w:val="es-ES_tradnl"/>
-        </w:rPr>
-        <w:t xml:space="preserve"> También los dispositivos móviles deberían tener una doble verificación de sistema biométrico y contraseña</w:t>
-      </w:r>
-      <w:r>
-        <w:rPr>
-          <w:rFonts w:cstheme="minorHAnsi"/>
-          <w:color w:val="000000" w:themeColor="text1"/>
-          <w:lang w:val="es-ES_tradnl"/>
-        </w:rPr>
-        <w:t xml:space="preserve">, y no estar rooteados. De </w:t>
-      </w:r>
-      <w:proofErr w:type="gramStart"/>
-      <w:r>
-        <w:rPr>
-          <w:rFonts w:cstheme="minorHAnsi"/>
-          <w:color w:val="000000" w:themeColor="text1"/>
-          <w:lang w:val="es-ES_tradnl"/>
-        </w:rPr>
-        <w:t>hecho</w:t>
-      </w:r>
-      <w:proofErr w:type="gramEnd"/>
-      <w:r>
-        <w:rPr>
-          <w:rFonts w:cstheme="minorHAnsi"/>
-          <w:color w:val="000000" w:themeColor="text1"/>
-          <w:lang w:val="es-ES_tradnl"/>
-        </w:rPr>
-        <w:t xml:space="preserve"> para mayor seguridad los móviles </w:t>
-      </w:r>
-      <w:r>
-        <w:rPr>
-          <w:rFonts w:cstheme="minorHAnsi"/>
-          <w:color w:val="000000" w:themeColor="text1"/>
-          <w:lang w:val="es-ES_tradnl"/>
-        </w:rPr>
-        <w:t xml:space="preserve">corporativos </w:t>
-      </w:r>
-      <w:r>
-        <w:rPr>
-          <w:rFonts w:cstheme="minorHAnsi"/>
-          <w:color w:val="000000" w:themeColor="text1"/>
-          <w:lang w:val="es-ES_tradnl"/>
-        </w:rPr>
-        <w:t>deberían resetearse cada mes</w:t>
-      </w:r>
-      <w:r>
-        <w:rPr>
-          <w:rFonts w:cstheme="minorHAnsi"/>
-          <w:color w:val="000000" w:themeColor="text1"/>
-          <w:lang w:val="es-ES_tradnl"/>
-        </w:rPr>
-        <w:t xml:space="preserve"> para asegurarse de que no están rooteados</w:t>
-      </w:r>
-      <w:r>
-        <w:rPr>
-          <w:rFonts w:cstheme="minorHAnsi"/>
-          <w:color w:val="000000" w:themeColor="text1"/>
-          <w:lang w:val="es-ES_tradnl"/>
-        </w:rPr>
-        <w:t>.</w:t>
-      </w:r>
-    </w:p>
-    <w:p>
-      <w:pPr>
-        <w:jc w:val="both"/>
-        <w:rPr>
-          <w:rFonts w:cstheme="minorHAnsi"/>
-          <w:color w:val="000000" w:themeColor="text1"/>
-          <w:lang w:val="es-ES_tradnl"/>
-        </w:rPr>
-      </w:pPr>
-      <w:proofErr w:type="gramStart"/>
-      <w:r>
-        <w:rPr>
-          <w:rFonts w:cstheme="minorHAnsi"/>
-          <w:color w:val="000000" w:themeColor="text1"/>
-          <w:lang w:val="es-ES_tradnl"/>
-        </w:rPr>
-        <w:t>Además</w:t>
-      </w:r>
-      <w:proofErr w:type="gramEnd"/>
-      <w:r>
-        <w:rPr>
-          <w:rFonts w:cstheme="minorHAnsi"/>
-          <w:color w:val="000000" w:themeColor="text1"/>
-          <w:lang w:val="es-ES_tradnl"/>
-        </w:rPr>
-        <w:t xml:space="preserve"> como protección extra frente a alguien logrando robar credenciales de la VPN y acceder, deberíamos añadir un segundo firewall detrás del primero para evitar que alguien empleara el servicio VPN para mandar paquetes a servicios previamente inaccesibles; pero no lo hemos </w:t>
+        <w:t xml:space="preserve">Además como protección extra frente a alguien logrando robar credenciales de la VPN y acceder, deberíamos añadir un segundo firewall detrás del primero para evitar que alguien empleara el servicio VPN para mandar paquetes a servicios previamente inaccesibles; pero no lo hemos </w:t>
       </w:r>
       <w:r>
         <w:rPr>

</xml_diff>

<commit_message>
Actualizada memoria algo más
</commit_message>
<xml_diff>
--- a/Documentacion/MemoriaGryffindorCIT31-01.docx
+++ b/Documentacion/MemoriaGryffindorCIT31-01.docx
@@ -1464,20 +1464,22 @@
         <w:t xml:space="preserve"> </w:t>
       </w:r>
       <w:r>
-        <w:t xml:space="preserve">Según las instrucciones de instalación </w:t>
+        <w:t>Según las instrucciones de instalación</w:t>
+      </w:r>
+      <w:r>
+        <w:t xml:space="preserve"> </w:t>
       </w:r>
       <w:sdt>
         <w:sdtPr>
-          <w:id w:val="185881236"/>
+          <w:id w:val="-968200786"/>
           <w:citation/>
         </w:sdtPr>
-        <w:sdtEndPr/>
         <w:sdtContent>
           <w:r>
             <w:fldChar w:fldCharType="begin"/>
           </w:r>
           <w:r>
-            <w:instrText xml:space="preserve"> CITATION JCC22 \l 3082 </w:instrText>
+            <w:instrText xml:space="preserve"> CITATION Wun22 \l 3082 </w:instrText>
           </w:r>
           <w:r>
             <w:fldChar w:fldCharType="separate"/>
@@ -1486,7 +1488,7 @@
             <w:rPr>
               <w:noProof/>
             </w:rPr>
-            <w:t>(JCCM, 2022)</w:t>
+            <w:t>(WunderTech, 2022)</w:t>
           </w:r>
           <w:r>
             <w:fldChar w:fldCharType="end"/>
@@ -1509,19 +1511,49 @@
         <w:t>192.168.60.0/24 es la VPN</w:t>
       </w:r>
       <w:r>
+        <w:t>, llamada OpenVPN Servidor</w:t>
+      </w:r>
+      <w:r>
         <w:t xml:space="preserve">, la Clave </w:t>
       </w:r>
       <w:r>
         <w:t>p</w:t>
       </w:r>
       <w:r>
-        <w:t>re-compartida es “laPatata87Pocha”</w:t>
+        <w:t>re-compartida es “</w:t>
+      </w:r>
+      <w:r>
+        <w:t>L</w:t>
+      </w:r>
+      <w:r>
+        <w:t>a</w:t>
+      </w:r>
+      <w:r>
+        <w:t>p</w:t>
+      </w:r>
+      <w:r>
+        <w:t>atata87</w:t>
+      </w:r>
+      <w:r>
+        <w:t>p</w:t>
+      </w:r>
+      <w:r>
+        <w:t>ocha”</w:t>
       </w:r>
       <w:r>
         <w:t xml:space="preserve"> y el resto queda por defecto</w:t>
       </w:r>
       <w:r>
         <w:t>. Estos parámetros los utilizamos para el Firewall de su edificio también.</w:t>
+      </w:r>
+      <w:r>
+        <w:t xml:space="preserve"> El usuario es SSR</w:t>
+      </w:r>
+      <w:r>
+        <w:t xml:space="preserve"> con nombre completo “Albus Dumbledore”</w:t>
+      </w:r>
+      <w:r>
+        <w:t>.</w:t>
       </w:r>
     </w:p>
     <w:p>
@@ -4213,7 +4245,6 @@
       </w:r>
       <w:bookmarkEnd w:id="13"/>
     </w:p>
-    <w:p/>
     <w:p>
       <w:pPr>
         <w:pStyle w:val="Bibliografa"/>
@@ -4233,11 +4264,20 @@
       <w:r>
         <w:fldChar w:fldCharType="separate"/>
       </w:r>
-      <w:r>
+    </w:p>
+    <w:p>
+      <w:pPr>
+        <w:pStyle w:val="Bibliografa"/>
+        <w:ind w:left="720" w:hanging="720"/>
         <w:rPr>
           <w:noProof/>
         </w:rPr>
-        <w:t xml:space="preserve">JCCM. (2 de 6 de 2022). </w:t>
+      </w:pPr>
+      <w:r>
+        <w:rPr>
+          <w:noProof/>
+        </w:rPr>
+        <w:t xml:space="preserve">Sánchez, B. B. (1 de 5 de 2022). </w:t>
       </w:r>
       <w:r>
         <w:rPr>
@@ -4245,13 +4285,13 @@
           <w:iCs/>
           <w:noProof/>
         </w:rPr>
-        <w:t>Junta de Comunidades de Castilla-La Mancha</w:t>
+        <w:t>moodle.</w:t>
       </w:r>
       <w:r>
         <w:rPr>
           <w:noProof/>
         </w:rPr>
-        <w:t>. Obtenido de JCCM: https://sum.jccm.es/node/33</w:t>
+        <w:t xml:space="preserve"> Obtenido de Enunciado y propuesta Segundo Parcial: https://moodle.upm.es/titulaciones/oficiales/pluginfile.php/9386654/mod_resource/content/3/Enunciado%20y%20propuesta%20Segundo%20parcial.pdf</w:t>
       </w:r>
     </w:p>
     <w:p>
@@ -4266,7 +4306,7 @@
         <w:rPr>
           <w:noProof/>
         </w:rPr>
-        <w:t xml:space="preserve">Sánchez, B. B. (1 de 5 de 2022). </w:t>
+        <w:t xml:space="preserve">WunderTech. (8 de 06 de 2022). </w:t>
       </w:r>
       <w:r>
         <w:rPr>
@@ -4274,13 +4314,13 @@
           <w:iCs/>
           <w:noProof/>
         </w:rPr>
-        <w:t>moodle.</w:t>
+        <w:t>WunderTech</w:t>
       </w:r>
       <w:r>
         <w:rPr>
           <w:noProof/>
         </w:rPr>
-        <w:t xml:space="preserve"> Obtenido de Enunciado y propuesta Segundo Parcial: https://moodle.upm.es/titulaciones/oficiales/pluginfile.php/9386654/mod_resource/content/3/Enunciado%20y%20propuesta%20Segundo%20parcial.pdf</w:t>
+        <w:t>. Obtenido de WunderTech: https://www.youtube.com/watch?v=cxhIpmov4TY</w:t>
       </w:r>
     </w:p>
     <w:p>
@@ -6433,13 +6473,30 @@
     <b:Month>6</b:Month>
     <b:Day>2</b:Day>
     <b:URL>https://sum.jccm.es/node/33</b:URL>
+    <b:RefOrder>3</b:RefOrder>
+  </b:Source>
+  <b:Source>
+    <b:Tag>Wun22</b:Tag>
+    <b:SourceType>InternetSite</b:SourceType>
+    <b:Guid>{669964F5-D6DB-422F-A201-D2DEE962E348}</b:Guid>
+    <b:Author>
+      <b:Author>
+        <b:Corporate>WunderTech</b:Corporate>
+      </b:Author>
+    </b:Author>
+    <b:Title>WunderTech</b:Title>
+    <b:InternetSiteTitle>WunderTech</b:InternetSiteTitle>
+    <b:Year>2022</b:Year>
+    <b:Month>06</b:Month>
+    <b:Day>8</b:Day>
+    <b:URL>https://www.youtube.com/watch?v=cxhIpmov4TY</b:URL>
     <b:RefOrder>1</b:RefOrder>
   </b:Source>
 </b:Sources>
 </file>
 
 <file path=customXml/itemProps1.xml><?xml version="1.0" encoding="utf-8"?>
-<ds:datastoreItem xmlns:ds="http://schemas.openxmlformats.org/officeDocument/2006/customXml" ds:itemID="{3E64B756-B7F6-4A2A-8278-76DDA5AD97AF}">
+<ds:datastoreItem xmlns:ds="http://schemas.openxmlformats.org/officeDocument/2006/customXml" ds:itemID="{58F0514B-8EEF-4891-98D7-BDF868C7821A}">
   <ds:schemaRefs>
     <ds:schemaRef ds:uri="http://schemas.openxmlformats.org/officeDocument/2006/bibliography"/>
   </ds:schemaRefs>

</xml_diff>

<commit_message>
Actualizada memoria aún más
</commit_message>
<xml_diff>
--- a/Documentacion/MemoriaGryffindorCIT31-01.docx
+++ b/Documentacion/MemoriaGryffindorCIT31-01.docx
@@ -1289,7 +1289,55 @@
           <w:sz w:val="22"/>
           <w:szCs w:val="22"/>
         </w:rPr>
-        <w:t xml:space="preserve">Usted trabaja para la una empresa de SmartBuildings. Ante la emergencia de Coronavirus se le pide desplegar un sistema de SmartCities para comunicar en tiempo real a los miembros del sistema sanitario. Para ello despliega en dos edificios sistemas basados en gateways Linux (puede escoger la distribución más apropiada). Dichos sistemas permiten enviar información mediante una interfaz web a una base de datos alojada en uno de los edificios. A dicha base de datos y servicio web solo se puede acceder desde la intranet del edificio. Además, en el servidor, debe alojar una plataforma web para que todo el público pueda enviar consultas y otra información para permitir servicios de telemedicina. </w:t>
+        <w:t xml:space="preserve">Usted trabaja para la una empresa de </w:t>
+      </w:r>
+      <w:proofErr w:type="spellStart"/>
+      <w:r>
+        <w:rPr>
+          <w:sz w:val="22"/>
+          <w:szCs w:val="22"/>
+        </w:rPr>
+        <w:t>SmartBuildings</w:t>
+      </w:r>
+      <w:proofErr w:type="spellEnd"/>
+      <w:r>
+        <w:rPr>
+          <w:sz w:val="22"/>
+          <w:szCs w:val="22"/>
+        </w:rPr>
+        <w:t xml:space="preserve">. Ante la emergencia de Coronavirus se le pide desplegar un sistema de </w:t>
+      </w:r>
+      <w:proofErr w:type="spellStart"/>
+      <w:r>
+        <w:rPr>
+          <w:sz w:val="22"/>
+          <w:szCs w:val="22"/>
+        </w:rPr>
+        <w:t>SmartCities</w:t>
+      </w:r>
+      <w:proofErr w:type="spellEnd"/>
+      <w:r>
+        <w:rPr>
+          <w:sz w:val="22"/>
+          <w:szCs w:val="22"/>
+        </w:rPr>
+        <w:t xml:space="preserve"> para comunicar en tiempo real a los miembros del sistema sanitario. Para ello despliega en dos edificios sistemas basados en </w:t>
+      </w:r>
+      <w:proofErr w:type="spellStart"/>
+      <w:r>
+        <w:rPr>
+          <w:sz w:val="22"/>
+          <w:szCs w:val="22"/>
+        </w:rPr>
+        <w:t>gateways</w:t>
+      </w:r>
+      <w:proofErr w:type="spellEnd"/>
+      <w:r>
+        <w:rPr>
+          <w:sz w:val="22"/>
+          <w:szCs w:val="22"/>
+        </w:rPr>
+        <w:t xml:space="preserve"> Linux (puede escoger la distribución más apropiada). Dichos sistemas permiten enviar información mediante una interfaz web a una base de datos alojada en uno de los edificios. A dicha base de datos y servicio web solo se puede acceder desde la intranet del edificio. Además, en el servidor, debe alojar una plataforma web para que todo el público pueda enviar consultas y otra información para permitir servicios de telemedicina. </w:t>
       </w:r>
     </w:p>
     <w:p>
@@ -1316,7 +1364,39 @@
           <w:sz w:val="22"/>
           <w:szCs w:val="22"/>
         </w:rPr>
-        <w:t>Debe planificar un sistema seguro que permita a los gateway enviar los datos al servidor, que además debe estar accesible a los habitantes del edificio y cualquier usuario doméstico (todos ellos usuarios de Windows). Dichos usuarios se conectan desde Intranet donde se dispone de una LAN WiFi que mantiene conectados los equipos mencionados y, además, dispositivos móviles.</w:t>
+        <w:t xml:space="preserve">Debe planificar un sistema seguro que permita a los </w:t>
+      </w:r>
+      <w:proofErr w:type="spellStart"/>
+      <w:r>
+        <w:rPr>
+          <w:sz w:val="22"/>
+          <w:szCs w:val="22"/>
+        </w:rPr>
+        <w:t>gateway</w:t>
+      </w:r>
+      <w:proofErr w:type="spellEnd"/>
+      <w:r>
+        <w:rPr>
+          <w:sz w:val="22"/>
+          <w:szCs w:val="22"/>
+        </w:rPr>
+        <w:t xml:space="preserve"> enviar los datos al servidor, que además debe estar accesible a los habitantes del edificio y cualquier usuario doméstico (todos ellos usuarios de Windows). Dichos usuarios se conectan desde Intranet donde se dispone de una LAN </w:t>
+      </w:r>
+      <w:proofErr w:type="spellStart"/>
+      <w:r>
+        <w:rPr>
+          <w:sz w:val="22"/>
+          <w:szCs w:val="22"/>
+        </w:rPr>
+        <w:t>WiFi</w:t>
+      </w:r>
+      <w:proofErr w:type="spellEnd"/>
+      <w:r>
+        <w:rPr>
+          <w:sz w:val="22"/>
+          <w:szCs w:val="22"/>
+        </w:rPr>
+        <w:t xml:space="preserve"> que mantiene conectados los equipos mencionados y, además, dispositivos móviles.</w:t>
       </w:r>
     </w:p>
     <w:p>
@@ -1374,38 +1454,32 @@
     </w:p>
     <w:p>
       <w:pPr>
+        <w:pStyle w:val="Ttulo1"/>
+      </w:pPr>
+      <w:bookmarkStart w:id="3" w:name="_Toc105171969"/>
+      <w:r>
+        <w:lastRenderedPageBreak/>
+        <w:t>RED PROPUESTA</w:t>
+      </w:r>
+      <w:bookmarkEnd w:id="3"/>
+    </w:p>
+    <w:p>
+      <w:pPr>
         <w:pStyle w:val="Default"/>
         <w:jc w:val="both"/>
-        <w:rPr>
-          <w:sz w:val="22"/>
-          <w:szCs w:val="22"/>
-        </w:rPr>
-      </w:pPr>
-    </w:p>
-    <w:p>
-      <w:pPr>
-        <w:pStyle w:val="Ttulo1"/>
-      </w:pPr>
-      <w:bookmarkStart w:id="3" w:name="_Toc105171969"/>
-      <w:r>
-        <w:t>RED PROPUESTA</w:t>
-      </w:r>
-      <w:bookmarkEnd w:id="3"/>
+      </w:pPr>
+      <w:r>
+        <w:t>Inicialmente nos centramos por un diseño como el mencionado en el enunciado, tanto por simplicidad como por petición del enunciado, en el que se comunica el exterior con el interior mediante una VPN</w:t>
+      </w:r>
+      <w:r>
+        <w:t xml:space="preserve"> para evitar tener que alterar la infraestructura original de la empresa, incluyendo firewalls.</w:t>
+      </w:r>
     </w:p>
     <w:p>
       <w:pPr>
         <w:pStyle w:val="Default"/>
         <w:jc w:val="both"/>
-        <w:rPr>
-          <w:color w:val="FF0000"/>
-        </w:rPr>
-      </w:pPr>
-      <w:r>
-        <w:rPr>
-          <w:color w:val="FF0000"/>
-        </w:rPr>
-        <w:t>(LO DE ACÁ ABAJO ACTUALIZA)</w:t>
-      </w:r>
+      </w:pPr>
     </w:p>
     <w:p>
       <w:pPr>
@@ -1413,50 +1487,27 @@
         <w:jc w:val="both"/>
       </w:pPr>
       <w:r>
-        <w:t>Inicialmente nos centramos por un diseño como el mencionado en el enunciado, tanto por simplicidad como por petición del enunciado, en el que se comunica el exterior con el interior mediante una VPN</w:t>
-      </w:r>
-      <w:r>
-        <w:t xml:space="preserve"> para evitar tener que alterar la infraestructura original de la empresa, incluyendo firewalls.</w:t>
-      </w:r>
-    </w:p>
-    <w:p>
-      <w:pPr>
-        <w:pStyle w:val="Default"/>
-        <w:jc w:val="both"/>
-      </w:pPr>
-    </w:p>
-    <w:p>
-      <w:pPr>
-        <w:pStyle w:val="Default"/>
-        <w:jc w:val="both"/>
-        <w:rPr>
-          <w:color w:val="FF0000"/>
-        </w:rPr>
-      </w:pPr>
-      <w:r>
-        <w:rPr>
-          <w:color w:val="FF0000"/>
-        </w:rPr>
-        <w:t>https://openvpn.net/community-resources/how-to/#openvpn-quickstart</w:t>
-      </w:r>
-    </w:p>
-    <w:p>
-      <w:pPr>
-        <w:pStyle w:val="Default"/>
-        <w:jc w:val="both"/>
-      </w:pPr>
-    </w:p>
-    <w:p>
-      <w:pPr>
-        <w:pStyle w:val="Default"/>
-        <w:jc w:val="both"/>
-      </w:pPr>
-      <w:r>
-        <w:t xml:space="preserve">Inicialmente tratamos de usar la VPN de Windows que tiene pre-instalada, pero por comodidad decidimos emplear el software profesional para SSL </w:t>
-      </w:r>
+        <w:t>Al comienzo</w:t>
+      </w:r>
+      <w:r>
+        <w:t xml:space="preserve"> tratamos de usar la VPN </w:t>
+      </w:r>
+      <w:proofErr w:type="spellStart"/>
+      <w:r>
+        <w:t>pre-instalada</w:t>
+      </w:r>
+      <w:proofErr w:type="spellEnd"/>
+      <w:r>
+        <w:t xml:space="preserve"> de Windows</w:t>
+      </w:r>
+      <w:r>
+        <w:t xml:space="preserve">, pero por comodidad decidimos emplear el software profesional </w:t>
+      </w:r>
+      <w:proofErr w:type="spellStart"/>
       <w:r>
         <w:t>OpenVPN</w:t>
       </w:r>
+      <w:proofErr w:type="spellEnd"/>
       <w:r>
         <w:t>.</w:t>
       </w:r>
@@ -1512,16 +1563,29 @@
         <w:t>192.168.60.0/24 es la VPN</w:t>
       </w:r>
       <w:r>
-        <w:t>, llamada OpenVPN Servidor</w:t>
+        <w:t xml:space="preserve">, llamada </w:t>
+      </w:r>
+      <w:proofErr w:type="spellStart"/>
+      <w:r>
+        <w:t>OpenVPN</w:t>
+      </w:r>
+      <w:proofErr w:type="spellEnd"/>
+      <w:r>
+        <w:t xml:space="preserve"> Servidor</w:t>
       </w:r>
       <w:r>
         <w:t xml:space="preserve">, la Clave </w:t>
       </w:r>
+      <w:proofErr w:type="spellStart"/>
       <w:r>
         <w:t>p</w:t>
       </w:r>
       <w:r>
-        <w:t>re-compartida es “</w:t>
+        <w:t>re-compartida</w:t>
+      </w:r>
+      <w:proofErr w:type="spellEnd"/>
+      <w:r>
+        <w:t xml:space="preserve"> es “</w:t>
       </w:r>
       <w:r>
         <w:t>L</w:t>
@@ -1614,7 +1678,15 @@
         <w:t xml:space="preserve"> en una máquina</w:t>
       </w:r>
       <w:r>
-        <w:t xml:space="preserve"> y quitarnos el router de en medio</w:t>
+        <w:t xml:space="preserve"> y quitarnos el </w:t>
+      </w:r>
+      <w:proofErr w:type="spellStart"/>
+      <w:r>
+        <w:t>router</w:t>
+      </w:r>
+      <w:proofErr w:type="spellEnd"/>
+      <w:r>
+        <w:t xml:space="preserve"> de en medio</w:t>
       </w:r>
       <w:r>
         <w:t>.</w:t>
@@ -1638,7 +1710,23 @@
         <w:t xml:space="preserve"> en la infraestructura original</w:t>
       </w:r>
       <w:r>
-        <w:t xml:space="preserve"> los gateways son del tipo pfSense y utilizan un único firewall </w:t>
+        <w:t xml:space="preserve"> los </w:t>
+      </w:r>
+      <w:proofErr w:type="spellStart"/>
+      <w:r>
+        <w:t>gateways</w:t>
+      </w:r>
+      <w:proofErr w:type="spellEnd"/>
+      <w:r>
+        <w:t xml:space="preserve"> son del tipo </w:t>
+      </w:r>
+      <w:proofErr w:type="spellStart"/>
+      <w:r>
+        <w:t>pfSense</w:t>
+      </w:r>
+      <w:proofErr w:type="spellEnd"/>
+      <w:r>
+        <w:t xml:space="preserve"> y utilizan un único firewall </w:t>
       </w:r>
       <w:r>
         <w:t xml:space="preserve">por edificio </w:t>
@@ -1647,10 +1735,21 @@
         <w:t>de política restrictiva</w:t>
       </w:r>
       <w:r>
+        <w:t xml:space="preserve"> hacia adentro</w:t>
+      </w:r>
+      <w:r>
         <w:t>, para mayor seguridad (menos funcionalidades supone menos potenciales vulnerabilidades), permitiendo la entrada por el puerto 443 y 80</w:t>
       </w:r>
       <w:r>
-        <w:t xml:space="preserve"> (también está el 3306 para el mySQL pero para acceso local)</w:t>
+        <w:t xml:space="preserve"> (también está el 3306 para el </w:t>
+      </w:r>
+      <w:proofErr w:type="spellStart"/>
+      <w:r>
+        <w:t>mySQL</w:t>
+      </w:r>
+      <w:proofErr w:type="spellEnd"/>
+      <w:r>
+        <w:t xml:space="preserve"> pero para acceso local)</w:t>
       </w:r>
       <w:r>
         <w:t>; y sin suponer mayor profundidad en la red, para permitir virtualizar varias máquinas.</w:t>
@@ -1668,7 +1767,15 @@
         <w:jc w:val="both"/>
       </w:pPr>
       <w:r>
-        <w:t>Cada edificio en la versión final se simula en un edificio diferente.</w:t>
+        <w:t xml:space="preserve">La BBDD es SQL mediante </w:t>
+      </w:r>
+      <w:proofErr w:type="spellStart"/>
+      <w:r>
+        <w:t>xampp</w:t>
+      </w:r>
+      <w:proofErr w:type="spellEnd"/>
+      <w:r>
+        <w:t>.</w:t>
       </w:r>
     </w:p>
     <w:p>
@@ -1683,74 +1790,27 @@
         <w:jc w:val="both"/>
       </w:pPr>
       <w:r>
-        <w:t>La BBDD es SQL mediante xampp.</w:t>
+        <w:t xml:space="preserve">El material de nuestra red puede encontrarse en el </w:t>
+      </w:r>
+      <w:proofErr w:type="spellStart"/>
+      <w:r>
+        <w:t>github</w:t>
+      </w:r>
+      <w:proofErr w:type="spellEnd"/>
+      <w:r>
+        <w:t xml:space="preserve">: </w:t>
       </w:r>
     </w:p>
     <w:p>
       <w:pPr>
         <w:pStyle w:val="Default"/>
         <w:jc w:val="both"/>
-      </w:pPr>
-    </w:p>
-    <w:p>
-      <w:pPr>
-        <w:pStyle w:val="Default"/>
-        <w:jc w:val="both"/>
-      </w:pPr>
-      <w:r>
-        <w:t xml:space="preserve">El material de nuestra red puede encontrarse en el github: </w:t>
-      </w:r>
-    </w:p>
-    <w:p>
-      <w:pPr>
-        <w:pStyle w:val="Default"/>
-        <w:jc w:val="both"/>
         <w:rPr>
           <w:color w:val="FF0000"/>
         </w:rPr>
       </w:pPr>
       <w:r>
         <w:t>https://github.com/tardisfromtornspace/ProyectoGryffindorCIT31-01.git</w:t>
-      </w:r>
-    </w:p>
-    <w:p>
-      <w:pPr>
-        <w:pStyle w:val="Default"/>
-        <w:jc w:val="both"/>
-        <w:rPr>
-          <w:color w:val="FF0000"/>
-        </w:rPr>
-      </w:pPr>
-    </w:p>
-    <w:p>
-      <w:pPr>
-        <w:pStyle w:val="Default"/>
-        <w:jc w:val="both"/>
-      </w:pPr>
-      <w:r>
-        <w:rPr>
-          <w:color w:val="FF0000"/>
-        </w:rPr>
-        <w:t xml:space="preserve">(PUEDE QUE ESTO OTRO SEA UTIL PARA LA RED </w:t>
-      </w:r>
-      <w:r>
-        <w:rPr>
-          <w:rStyle w:val="markedcontent"/>
-          <w:rFonts w:asciiTheme="minorHAnsi" w:hAnsiTheme="minorHAnsi" w:cstheme="minorHAnsi"/>
-          <w:color w:val="FF0000"/>
-          <w:sz w:val="32"/>
-          <w:szCs w:val="32"/>
-        </w:rPr>
-        <w:t>https://openwrt.org/</w:t>
-      </w:r>
-      <w:r>
-        <w:rPr>
-          <w:rFonts w:asciiTheme="minorHAnsi" w:hAnsiTheme="minorHAnsi" w:cstheme="minorHAnsi"/>
-          <w:color w:val="FF0000"/>
-          <w:sz w:val="32"/>
-          <w:szCs w:val="32"/>
-        </w:rPr>
-        <w:t>)</w:t>
       </w:r>
     </w:p>
     <w:p>
@@ -1764,11 +1824,10 @@
           <w:noProof/>
           <w:color w:val="0070C0"/>
         </w:rPr>
-        <w:lastRenderedPageBreak/>
         <w:drawing>
-          <wp:inline distT="0" distB="0" distL="0" distR="0" wp14:anchorId="6849AF96" wp14:editId="7DCE9E64">
-            <wp:extent cx="6279215" cy="2780714"/>
-            <wp:effectExtent l="0" t="0" r="7620" b="635"/>
+          <wp:inline distT="0" distB="0" distL="0" distR="0" wp14:anchorId="6849AF96" wp14:editId="6BF2D6EC">
+            <wp:extent cx="5402580" cy="2392502"/>
+            <wp:effectExtent l="0" t="0" r="7620" b="8255"/>
             <wp:docPr id="5" name="Imagen 5"/>
             <wp:cNvGraphicFramePr>
               <a:graphicFrameLocks xmlns:a="http://schemas.openxmlformats.org/drawingml/2006/main" noChangeAspect="1"/>
@@ -1797,7 +1856,7 @@
                   <pic:spPr bwMode="auto">
                     <a:xfrm>
                       <a:off x="0" y="0"/>
-                      <a:ext cx="6279215" cy="2780714"/>
+                      <a:ext cx="5421690" cy="2400965"/>
                     </a:xfrm>
                     <a:prstGeom prst="rect">
                       <a:avLst/>
@@ -1973,36 +2032,11 @@
     </w:p>
     <w:p>
       <w:pPr>
-        <w:rPr>
-          <w:rFonts w:ascii="Calibri" w:hAnsi="Calibri" w:cs="Calibri"/>
-          <w:color w:val="000000"/>
-          <w:lang w:val="es-ES_tradnl" w:bidi="ar-SA"/>
-        </w:rPr>
-      </w:pPr>
-      <w:r>
-        <w:rPr>
-          <w:lang w:val="es-ES_tradnl"/>
-        </w:rPr>
-        <w:br w:type="page"/>
-      </w:r>
-    </w:p>
-    <w:p>
-      <w:pPr>
-        <w:pStyle w:val="Default"/>
-        <w:jc w:val="both"/>
-        <w:rPr>
-          <w:sz w:val="22"/>
-          <w:szCs w:val="22"/>
-          <w:lang w:val="es-ES_tradnl"/>
-        </w:rPr>
-      </w:pPr>
-    </w:p>
-    <w:p>
-      <w:pPr>
         <w:pStyle w:val="Ttulo1"/>
       </w:pPr>
       <w:bookmarkStart w:id="6" w:name="_Toc105171970"/>
       <w:r>
+        <w:lastRenderedPageBreak/>
         <w:t>AUDITORIA</w:t>
       </w:r>
       <w:bookmarkEnd w:id="6"/>
@@ -2037,62 +2071,54 @@
       </w:r>
     </w:p>
     <w:p>
-      <w:r>
-        <w:t>&lt;&lt;&lt;Los ataques se hacen desde 3 sitios, edificio de la empresa, edifico remoto y desde la in</w:t>
-      </w:r>
-      <w:r>
+      <w:pPr>
+        <w:rPr>
+          <w:i/>
+          <w:iCs/>
+        </w:rPr>
+      </w:pPr>
+      <w:r>
+        <w:rPr>
+          <w:i/>
+          <w:iCs/>
+        </w:rPr>
+        <w:t>Los ataques se hacen desde 3 sitios, edificio de la empresa, edifico remoto y desde la in</w:t>
+      </w:r>
+      <w:r>
+        <w:rPr>
+          <w:i/>
+          <w:iCs/>
+        </w:rPr>
         <w:t>t</w:t>
       </w:r>
       <w:r>
+        <w:rPr>
+          <w:i/>
+          <w:iCs/>
+        </w:rPr>
         <w:t>ernet</w:t>
       </w:r>
       <w:r>
+        <w:rPr>
+          <w:i/>
+          <w:iCs/>
+        </w:rPr>
         <w:t>, con una Kali Linux</w:t>
       </w:r>
       <w:r>
-        <w:t>&gt;&gt;&gt;</w:t>
-      </w:r>
-    </w:p>
-    <w:p/>
-    <w:p>
-      <w:r>
-        <w:t>ER – Firewall ---&gt;Móvil que simula la red &lt;--- Firewall – EE</w:t>
-      </w:r>
-    </w:p>
-    <w:p>
-      <w:r>
-        <w:t>Kali</w:t>
-      </w:r>
-      <w:r>
-        <w:t xml:space="preserve"> (Alex S)</w:t>
-      </w:r>
-      <w:r>
-        <w:t xml:space="preserve">          Kali</w:t>
-      </w:r>
-      <w:r>
-        <w:t>(Javier</w:t>
-      </w:r>
-      <w:r>
-        <w:t>, adaptador puente</w:t>
-      </w:r>
-      <w:r>
-        <w:t>)</w:t>
-      </w:r>
-      <w:r>
-        <w:t xml:space="preserve">          Kali</w:t>
-      </w:r>
-      <w:r>
-        <w:t xml:space="preserve"> (Víctor)</w:t>
-      </w:r>
-    </w:p>
-    <w:p>
-      <w:pPr>
-        <w:rPr>
-          <w:rStyle w:val="markedcontent"/>
-          <w:rFonts w:cstheme="minorHAnsi"/>
-          <w:color w:val="FF0000"/>
-          <w:sz w:val="32"/>
-          <w:szCs w:val="32"/>
+        <w:rPr>
+          <w:i/>
+          <w:iCs/>
+        </w:rPr>
+        <w:t xml:space="preserve"> o Windows donde corresponda</w:t>
+      </w:r>
+    </w:p>
+    <w:p>
+      <w:pPr>
+        <w:rPr>
+          <w:rStyle w:val="markedcontent"/>
+          <w:i/>
+          <w:iCs/>
         </w:rPr>
       </w:pPr>
     </w:p>
@@ -2145,6 +2171,23 @@
           <w:rStyle w:val="markedcontent"/>
           <w:rFonts w:cstheme="minorHAnsi"/>
           <w:color w:val="000000" w:themeColor="text1"/>
+        </w:rPr>
+      </w:pPr>
+      <w:r>
+        <w:rPr>
+          <w:rStyle w:val="markedcontent"/>
+          <w:rFonts w:cstheme="minorHAnsi"/>
+          <w:color w:val="000000" w:themeColor="text1"/>
+        </w:rPr>
+        <w:t>Hay 3 redes, mencionadas en el apartado red propuesta:</w:t>
+      </w:r>
+    </w:p>
+    <w:p>
+      <w:pPr>
+        <w:rPr>
+          <w:rStyle w:val="markedcontent"/>
+          <w:rFonts w:cstheme="minorHAnsi"/>
+          <w:color w:val="000000" w:themeColor="text1"/>
           <w:sz w:val="28"/>
           <w:szCs w:val="28"/>
         </w:rPr>
@@ -2153,11 +2196,119 @@
         <w:rPr>
           <w:rStyle w:val="markedcontent"/>
           <w:rFonts w:cstheme="minorHAnsi"/>
+          <w:b/>
+          <w:bCs/>
+          <w:color w:val="000000" w:themeColor="text1"/>
+          <w:sz w:val="24"/>
+          <w:szCs w:val="24"/>
+        </w:rPr>
+        <w:t>LAN</w:t>
+      </w:r>
+      <w:r>
+        <w:rPr>
+          <w:rStyle w:val="markedcontent"/>
+          <w:rFonts w:cstheme="minorHAnsi"/>
+          <w:b/>
+          <w:bCs/>
+          <w:color w:val="000000" w:themeColor="text1"/>
+          <w:sz w:val="24"/>
+          <w:szCs w:val="24"/>
+        </w:rPr>
+        <w:t>A</w:t>
+      </w:r>
+      <w:r>
+        <w:rPr>
+          <w:rStyle w:val="markedcontent"/>
+          <w:rFonts w:cstheme="minorHAnsi"/>
           <w:color w:val="000000" w:themeColor="text1"/>
           <w:sz w:val="28"/>
           <w:szCs w:val="28"/>
         </w:rPr>
-        <w:t>Hay 3 redes, mencionadas en el apartado red propuesta:</w:t>
+        <w:t xml:space="preserve"> </w:t>
+      </w:r>
+      <w:r>
+        <w:rPr>
+          <w:rStyle w:val="markedcontent"/>
+          <w:color w:val="000000" w:themeColor="text1"/>
+        </w:rPr>
+        <w:t xml:space="preserve">– La red </w:t>
+      </w:r>
+      <w:r>
+        <w:rPr>
+          <w:rStyle w:val="markedcontent"/>
+          <w:color w:val="000000" w:themeColor="text1"/>
+        </w:rPr>
+        <w:t>del edificio de la empresa 192.168.5</w:t>
+      </w:r>
+      <w:r>
+        <w:rPr>
+          <w:rStyle w:val="markedcontent"/>
+          <w:color w:val="000000" w:themeColor="text1"/>
+        </w:rPr>
+        <w:t>6</w:t>
+      </w:r>
+      <w:r>
+        <w:rPr>
+          <w:rStyle w:val="markedcontent"/>
+          <w:color w:val="000000" w:themeColor="text1"/>
+        </w:rPr>
+        <w:t xml:space="preserve">.0/24 </w:t>
+      </w:r>
+      <w:r>
+        <w:rPr>
+          <w:rStyle w:val="markedcontent"/>
+        </w:rPr>
+        <w:t>Tiene configurada una VPN.  Tiene una máquina servidor (192.168.5</w:t>
+      </w:r>
+      <w:r>
+        <w:rPr>
+          <w:rStyle w:val="markedcontent"/>
+        </w:rPr>
+        <w:t>6</w:t>
+      </w:r>
+      <w:r>
+        <w:rPr>
+          <w:rStyle w:val="markedcontent"/>
+        </w:rPr>
+        <w:t>.</w:t>
+      </w:r>
+      <w:r>
+        <w:rPr>
+          <w:rStyle w:val="markedcontent"/>
+        </w:rPr>
+        <w:t>10</w:t>
+      </w:r>
+      <w:r>
+        <w:rPr>
+          <w:rStyle w:val="markedcontent"/>
+        </w:rPr>
+        <w:t xml:space="preserve">) y el </w:t>
+      </w:r>
+      <w:proofErr w:type="spellStart"/>
+      <w:r>
+        <w:rPr>
+          <w:rStyle w:val="markedcontent"/>
+        </w:rPr>
+        <w:t>router</w:t>
+      </w:r>
+      <w:proofErr w:type="spellEnd"/>
+      <w:r>
+        <w:rPr>
+          <w:rStyle w:val="markedcontent"/>
+        </w:rPr>
+        <w:t xml:space="preserve"> pfSense1 (192.168.5</w:t>
+      </w:r>
+      <w:r>
+        <w:rPr>
+          <w:rStyle w:val="markedcontent"/>
+        </w:rPr>
+        <w:t>6</w:t>
+      </w:r>
+      <w:r>
+        <w:rPr>
+          <w:rStyle w:val="markedcontent"/>
+        </w:rPr>
+        <w:t>.1)</w:t>
       </w:r>
     </w:p>
     <w:p>
@@ -2174,25 +2325,146 @@
         <w:rPr>
           <w:rStyle w:val="markedcontent"/>
           <w:rFonts w:cstheme="minorHAnsi"/>
+          <w:b/>
+          <w:bCs/>
+          <w:color w:val="000000" w:themeColor="text1"/>
+          <w:sz w:val="24"/>
+          <w:szCs w:val="24"/>
+        </w:rPr>
+        <w:t>LAN</w:t>
+      </w:r>
+      <w:r>
+        <w:rPr>
+          <w:rStyle w:val="markedcontent"/>
+          <w:rFonts w:cstheme="minorHAnsi"/>
+          <w:b/>
+          <w:bCs/>
+          <w:color w:val="000000" w:themeColor="text1"/>
+          <w:sz w:val="24"/>
+          <w:szCs w:val="24"/>
+        </w:rPr>
+        <w:t>B</w:t>
+      </w:r>
+      <w:r>
+        <w:rPr>
+          <w:rStyle w:val="markedcontent"/>
+          <w:rFonts w:cstheme="minorHAnsi"/>
           <w:color w:val="000000" w:themeColor="text1"/>
           <w:sz w:val="28"/>
           <w:szCs w:val="28"/>
         </w:rPr>
-        <w:t>LAN</w:t>
-      </w:r>
-      <w:r>
-        <w:rPr>
-          <w:rStyle w:val="markedcontent"/>
+        <w:t xml:space="preserve"> </w:t>
+      </w:r>
+      <w:r>
+        <w:rPr>
+          <w:rStyle w:val="markedcontent"/>
+          <w:color w:val="000000" w:themeColor="text1"/>
+        </w:rPr>
+        <w:t xml:space="preserve">– La red edificio remoto 192.168.57.0/24. Tiene una máquina </w:t>
+      </w:r>
+      <w:proofErr w:type="spellStart"/>
+      <w:r>
+        <w:rPr>
+          <w:rStyle w:val="markedcontent"/>
+          <w:color w:val="000000" w:themeColor="text1"/>
+        </w:rPr>
+        <w:t>cliente</w:t>
+      </w:r>
+      <w:r>
+        <w:rPr>
+          <w:rStyle w:val="markedcontent"/>
+          <w:color w:val="000000" w:themeColor="text1"/>
+        </w:rPr>
+        <w:t>Remoto</w:t>
+      </w:r>
+      <w:proofErr w:type="spellEnd"/>
+      <w:r>
+        <w:rPr>
+          <w:rStyle w:val="markedcontent"/>
+          <w:color w:val="000000" w:themeColor="text1"/>
+        </w:rPr>
+        <w:t xml:space="preserve"> (1</w:t>
+      </w:r>
+      <w:r>
+        <w:rPr>
+          <w:rStyle w:val="markedcontent"/>
+        </w:rPr>
+        <w:t>92.168.57.</w:t>
+      </w:r>
+      <w:r>
+        <w:rPr>
+          <w:rStyle w:val="markedcontent"/>
+        </w:rPr>
+        <w:t>2</w:t>
+      </w:r>
+      <w:r>
+        <w:rPr>
+          <w:rStyle w:val="markedcontent"/>
+        </w:rPr>
+        <w:t xml:space="preserve">) </w:t>
+      </w:r>
+      <w:r>
+        <w:rPr>
+          <w:rStyle w:val="markedcontent"/>
+          <w:color w:val="000000" w:themeColor="text1"/>
+        </w:rPr>
+        <w:t xml:space="preserve">y el </w:t>
+      </w:r>
+      <w:proofErr w:type="spellStart"/>
+      <w:r>
+        <w:rPr>
+          <w:rStyle w:val="markedcontent"/>
+          <w:color w:val="000000" w:themeColor="text1"/>
+        </w:rPr>
+        <w:t>router</w:t>
+      </w:r>
+      <w:proofErr w:type="spellEnd"/>
+      <w:r>
+        <w:rPr>
+          <w:rStyle w:val="markedcontent"/>
+          <w:color w:val="000000" w:themeColor="text1"/>
+        </w:rPr>
+        <w:t xml:space="preserve"> pfSense2 </w:t>
+      </w:r>
+      <w:r>
+        <w:rPr>
+          <w:rStyle w:val="markedcontent"/>
+        </w:rPr>
+        <w:t>(192.168.57.1)</w:t>
+      </w:r>
+    </w:p>
+    <w:p>
+      <w:pPr>
+        <w:rPr>
+          <w:rFonts w:cstheme="minorHAnsi"/>
+          <w:color w:val="000000" w:themeColor="text1"/>
+        </w:rPr>
+      </w:pPr>
+      <w:r>
+        <w:rPr>
+          <w:rFonts w:cstheme="minorHAnsi"/>
+          <w:b/>
+          <w:bCs/>
+          <w:color w:val="000000" w:themeColor="text1"/>
+          <w:sz w:val="24"/>
+          <w:szCs w:val="24"/>
+        </w:rPr>
+        <w:t>WAN</w:t>
+      </w:r>
+      <w:r>
+        <w:rPr>
           <w:rFonts w:cstheme="minorHAnsi"/>
           <w:color w:val="000000" w:themeColor="text1"/>
           <w:sz w:val="28"/>
           <w:szCs w:val="28"/>
         </w:rPr>
-        <w:t>A</w:t>
-      </w:r>
-      <w:r>
-        <w:rPr>
-          <w:rStyle w:val="markedcontent"/>
+        <w:t xml:space="preserve"> </w:t>
+      </w:r>
+      <w:r>
+        <w:t>– Simulación del internet</w:t>
+      </w:r>
+      <w:r>
+        <w:rPr>
           <w:rFonts w:cstheme="minorHAnsi"/>
           <w:color w:val="000000" w:themeColor="text1"/>
           <w:sz w:val="28"/>
@@ -2201,80 +2473,90 @@
         <w:t xml:space="preserve"> </w:t>
       </w:r>
       <w:r>
-        <w:rPr>
-          <w:rStyle w:val="markedcontent"/>
-          <w:color w:val="000000" w:themeColor="text1"/>
-        </w:rPr>
-        <w:t xml:space="preserve">– La red </w:t>
-      </w:r>
-      <w:r>
-        <w:rPr>
-          <w:rStyle w:val="markedcontent"/>
-          <w:color w:val="000000" w:themeColor="text1"/>
-        </w:rPr>
-        <w:t>del edificio de la empresa 192.168.5</w:t>
-      </w:r>
-      <w:r>
-        <w:rPr>
-          <w:rStyle w:val="markedcontent"/>
-          <w:color w:val="000000" w:themeColor="text1"/>
-        </w:rPr>
-        <w:t>6</w:t>
-      </w:r>
-      <w:r>
-        <w:rPr>
-          <w:rStyle w:val="markedcontent"/>
-          <w:color w:val="000000" w:themeColor="text1"/>
-        </w:rPr>
-        <w:t xml:space="preserve">.0/24 </w:t>
-      </w:r>
-      <w:r>
-        <w:rPr>
-          <w:rStyle w:val="markedcontent"/>
-        </w:rPr>
-        <w:t>Tiene configurada una VPN.  Tiene una máquina servidor (192.168.5</w:t>
-      </w:r>
-      <w:r>
-        <w:rPr>
-          <w:rStyle w:val="markedcontent"/>
-        </w:rPr>
-        <w:t>6</w:t>
-      </w:r>
-      <w:r>
-        <w:rPr>
-          <w:rStyle w:val="markedcontent"/>
-        </w:rPr>
-        <w:t>.</w:t>
-      </w:r>
-      <w:r>
-        <w:rPr>
-          <w:rStyle w:val="markedcontent"/>
-        </w:rPr>
-        <w:t>10</w:t>
-      </w:r>
-      <w:r>
-        <w:rPr>
-          <w:rStyle w:val="markedcontent"/>
-        </w:rPr>
-        <w:t>) y el router pfSense1 (192.168.5</w:t>
-      </w:r>
-      <w:r>
-        <w:rPr>
-          <w:rStyle w:val="markedcontent"/>
-        </w:rPr>
-        <w:t>6</w:t>
-      </w:r>
-      <w:r>
-        <w:rPr>
-          <w:rStyle w:val="markedcontent"/>
-        </w:rPr>
-        <w:t>.1)</w:t>
-      </w:r>
-    </w:p>
-    <w:p>
-      <w:pPr>
-        <w:rPr>
-          <w:rStyle w:val="markedcontent"/>
+        <w:t>100.200.0.0</w:t>
+      </w:r>
+      <w:r>
+        <w:rPr>
+          <w:rFonts w:cstheme="minorHAnsi"/>
+          <w:color w:val="000000" w:themeColor="text1"/>
+        </w:rPr>
+        <w:t>/24</w:t>
+      </w:r>
+      <w:r>
+        <w:rPr>
+          <w:rFonts w:cstheme="minorHAnsi"/>
+          <w:color w:val="000000" w:themeColor="text1"/>
+        </w:rPr>
+        <w:t xml:space="preserve">. Tiene a los dos </w:t>
+      </w:r>
+      <w:proofErr w:type="spellStart"/>
+      <w:r>
+        <w:rPr>
+          <w:rFonts w:cstheme="minorHAnsi"/>
+          <w:color w:val="000000" w:themeColor="text1"/>
+        </w:rPr>
+        <w:t>routers</w:t>
+      </w:r>
+      <w:proofErr w:type="spellEnd"/>
+      <w:r>
+        <w:rPr>
+          <w:rFonts w:cstheme="minorHAnsi"/>
+          <w:color w:val="000000" w:themeColor="text1"/>
+        </w:rPr>
+        <w:t xml:space="preserve"> (pfSense1 con </w:t>
+      </w:r>
+      <w:r>
+        <w:t>100.200.</w:t>
+      </w:r>
+      <w:r>
+        <w:rPr>
+          <w:rFonts w:cstheme="minorHAnsi"/>
+          <w:color w:val="000000" w:themeColor="text1"/>
+        </w:rPr>
+        <w:t>0.</w:t>
+      </w:r>
+      <w:r>
+        <w:rPr>
+          <w:rFonts w:cstheme="minorHAnsi"/>
+          <w:color w:val="000000" w:themeColor="text1"/>
+        </w:rPr>
+        <w:t>1</w:t>
+      </w:r>
+      <w:r>
+        <w:rPr>
+          <w:rFonts w:cstheme="minorHAnsi"/>
+          <w:color w:val="000000" w:themeColor="text1"/>
+        </w:rPr>
+        <w:t xml:space="preserve"> y pfSense2 con </w:t>
+      </w:r>
+      <w:r>
+        <w:t>100.200.</w:t>
+      </w:r>
+      <w:r>
+        <w:rPr>
+          <w:rFonts w:cstheme="minorHAnsi"/>
+          <w:color w:val="000000" w:themeColor="text1"/>
+        </w:rPr>
+        <w:t>0.</w:t>
+      </w:r>
+      <w:r>
+        <w:rPr>
+          <w:rFonts w:cstheme="minorHAnsi"/>
+          <w:color w:val="000000" w:themeColor="text1"/>
+        </w:rPr>
+        <w:t>2</w:t>
+      </w:r>
+      <w:r>
+        <w:rPr>
+          <w:rFonts w:cstheme="minorHAnsi"/>
+          <w:color w:val="000000" w:themeColor="text1"/>
+        </w:rPr>
+        <w:t>).</w:t>
+      </w:r>
+    </w:p>
+    <w:p>
+      <w:pPr>
+        <w:rPr>
           <w:rFonts w:cstheme="minorHAnsi"/>
           <w:color w:val="000000" w:themeColor="text1"/>
           <w:sz w:val="28"/>
@@ -2283,241 +2565,55 @@
       </w:pPr>
       <w:r>
         <w:rPr>
-          <w:rStyle w:val="markedcontent"/>
+          <w:rFonts w:cstheme="minorHAnsi"/>
+          <w:color w:val="000000" w:themeColor="text1"/>
+        </w:rPr>
+        <w:t>Todos ellos emplean topología en estrella, menos la conexión de WAN, simulada con un P2P. Todos ellos emplean máscara /24 por simplicidad.</w:t>
+      </w:r>
+    </w:p>
+    <w:p>
+      <w:pPr>
+        <w:rPr>
           <w:rFonts w:cstheme="minorHAnsi"/>
           <w:color w:val="000000" w:themeColor="text1"/>
           <w:sz w:val="28"/>
           <w:szCs w:val="28"/>
         </w:rPr>
-        <w:t>LAN</w:t>
-      </w:r>
-      <w:r>
-        <w:rPr>
-          <w:rStyle w:val="markedcontent"/>
+      </w:pPr>
+      <w:proofErr w:type="spellStart"/>
+      <w:r>
+        <w:rPr>
           <w:rFonts w:cstheme="minorHAnsi"/>
           <w:color w:val="000000" w:themeColor="text1"/>
           <w:sz w:val="28"/>
           <w:szCs w:val="28"/>
         </w:rPr>
-        <w:t>B</w:t>
-      </w:r>
-      <w:r>
-        <w:rPr>
-          <w:rStyle w:val="markedcontent"/>
+        <w:t>Routers</w:t>
+      </w:r>
+      <w:proofErr w:type="spellEnd"/>
+      <w:r>
+        <w:rPr>
           <w:rFonts w:cstheme="minorHAnsi"/>
           <w:color w:val="000000" w:themeColor="text1"/>
           <w:sz w:val="28"/>
           <w:szCs w:val="28"/>
         </w:rPr>
-        <w:t xml:space="preserve"> </w:t>
-      </w:r>
-      <w:r>
-        <w:rPr>
-          <w:rStyle w:val="markedcontent"/>
-          <w:color w:val="000000" w:themeColor="text1"/>
-        </w:rPr>
-        <w:t>– La red edificio remoto 192.168.57.0/24. Tiene una máquina cliente</w:t>
-      </w:r>
-      <w:r>
-        <w:rPr>
-          <w:rStyle w:val="markedcontent"/>
-          <w:color w:val="000000" w:themeColor="text1"/>
-        </w:rPr>
-        <w:t>Remoto</w:t>
-      </w:r>
-      <w:r>
-        <w:rPr>
-          <w:rStyle w:val="markedcontent"/>
-          <w:color w:val="000000" w:themeColor="text1"/>
-        </w:rPr>
-        <w:t xml:space="preserve"> (1</w:t>
-      </w:r>
-      <w:r>
-        <w:rPr>
-          <w:rStyle w:val="markedcontent"/>
-        </w:rPr>
-        <w:t>92.168.57.</w:t>
-      </w:r>
-      <w:r>
-        <w:rPr>
-          <w:rStyle w:val="markedcontent"/>
-        </w:rPr>
-        <w:t>2</w:t>
-      </w:r>
-      <w:r>
-        <w:rPr>
-          <w:rStyle w:val="markedcontent"/>
-        </w:rPr>
-        <w:t xml:space="preserve">) </w:t>
-      </w:r>
-      <w:r>
-        <w:rPr>
-          <w:rStyle w:val="markedcontent"/>
-          <w:color w:val="000000" w:themeColor="text1"/>
-        </w:rPr>
-        <w:t xml:space="preserve">y el router pfSense2 </w:t>
-      </w:r>
-      <w:r>
-        <w:rPr>
-          <w:rStyle w:val="markedcontent"/>
-        </w:rPr>
-        <w:t>(192.168.57.1)</w:t>
-      </w:r>
-    </w:p>
-    <w:p>
-      <w:pPr>
-        <w:rPr>
-          <w:rFonts w:cstheme="minorHAnsi"/>
-          <w:color w:val="000000" w:themeColor="text1"/>
-        </w:rPr>
-      </w:pPr>
-      <w:r>
-        <w:rPr>
-          <w:rFonts w:cstheme="minorHAnsi"/>
-          <w:color w:val="000000" w:themeColor="text1"/>
-          <w:sz w:val="28"/>
-          <w:szCs w:val="28"/>
-        </w:rPr>
-        <w:t>WAN</w:t>
-      </w:r>
-      <w:r>
-        <w:rPr>
-          <w:rFonts w:cstheme="minorHAnsi"/>
-          <w:color w:val="000000" w:themeColor="text1"/>
-          <w:sz w:val="28"/>
-          <w:szCs w:val="28"/>
-        </w:rPr>
-        <w:t xml:space="preserve"> </w:t>
-      </w:r>
-      <w:r>
-        <w:t>– Simulación del internet</w:t>
-      </w:r>
-      <w:r>
-        <w:rPr>
-          <w:rFonts w:cstheme="minorHAnsi"/>
-          <w:color w:val="000000" w:themeColor="text1"/>
-          <w:sz w:val="28"/>
-          <w:szCs w:val="28"/>
-        </w:rPr>
-        <w:t xml:space="preserve"> </w:t>
-      </w:r>
-      <w:r>
-        <w:t>100.200.0.0</w:t>
-      </w:r>
-      <w:r>
-        <w:rPr>
-          <w:rFonts w:cstheme="minorHAnsi"/>
-          <w:color w:val="000000" w:themeColor="text1"/>
-        </w:rPr>
-        <w:t>/24</w:t>
-      </w:r>
-      <w:r>
-        <w:rPr>
-          <w:rFonts w:cstheme="minorHAnsi"/>
-          <w:color w:val="000000" w:themeColor="text1"/>
-        </w:rPr>
-        <w:t xml:space="preserve">. Tiene a los dos routers (pfSense1 con </w:t>
-      </w:r>
-      <w:r>
-        <w:t>100.200.</w:t>
-      </w:r>
-      <w:r>
-        <w:rPr>
-          <w:rFonts w:cstheme="minorHAnsi"/>
-          <w:color w:val="000000" w:themeColor="text1"/>
-        </w:rPr>
-        <w:t>0.</w:t>
-      </w:r>
-      <w:r>
-        <w:rPr>
-          <w:rFonts w:cstheme="minorHAnsi"/>
-          <w:color w:val="000000" w:themeColor="text1"/>
-        </w:rPr>
-        <w:t>1</w:t>
-      </w:r>
-      <w:r>
-        <w:rPr>
-          <w:rFonts w:cstheme="minorHAnsi"/>
-          <w:color w:val="000000" w:themeColor="text1"/>
-        </w:rPr>
-        <w:t xml:space="preserve"> y pfSense2 con </w:t>
-      </w:r>
-      <w:r>
-        <w:t>100.200.</w:t>
-      </w:r>
-      <w:r>
-        <w:rPr>
-          <w:rFonts w:cstheme="minorHAnsi"/>
-          <w:color w:val="000000" w:themeColor="text1"/>
-        </w:rPr>
-        <w:t>0.</w:t>
-      </w:r>
-      <w:r>
-        <w:rPr>
-          <w:rFonts w:cstheme="minorHAnsi"/>
-          <w:color w:val="000000" w:themeColor="text1"/>
-        </w:rPr>
-        <w:t>2</w:t>
-      </w:r>
-      <w:r>
-        <w:rPr>
-          <w:rFonts w:cstheme="minorHAnsi"/>
-          <w:color w:val="000000" w:themeColor="text1"/>
-        </w:rPr>
-        <w:t>).</w:t>
-      </w:r>
-    </w:p>
-    <w:p>
-      <w:pPr>
-        <w:rPr>
-          <w:rFonts w:cstheme="minorHAnsi"/>
-          <w:color w:val="000000" w:themeColor="text1"/>
-          <w:sz w:val="28"/>
-          <w:szCs w:val="28"/>
-        </w:rPr>
-      </w:pPr>
-      <w:r>
-        <w:rPr>
-          <w:rFonts w:cstheme="minorHAnsi"/>
-          <w:color w:val="000000" w:themeColor="text1"/>
-        </w:rPr>
-        <w:t>Todos ellos emplean topología en estrella, menos la conexión de WAN, simulada con un P2P. Todos ellos emplean máscara /24 por simplicidad.</w:t>
-      </w:r>
-    </w:p>
-    <w:p>
-      <w:pPr>
-        <w:rPr>
-          <w:rFonts w:cstheme="minorHAnsi"/>
-          <w:color w:val="000000" w:themeColor="text1"/>
-          <w:sz w:val="28"/>
-          <w:szCs w:val="28"/>
-        </w:rPr>
-      </w:pPr>
-      <w:r>
-        <w:rPr>
-          <w:rFonts w:cstheme="minorHAnsi"/>
-          <w:color w:val="000000" w:themeColor="text1"/>
-          <w:sz w:val="28"/>
-          <w:szCs w:val="28"/>
-        </w:rPr>
-        <w:t xml:space="preserve">Routers: </w:t>
-      </w:r>
-    </w:p>
-    <w:p>
-      <w:pPr>
-        <w:rPr>
-          <w:rFonts w:cstheme="minorHAnsi"/>
-          <w:color w:val="000000" w:themeColor="text1"/>
-          <w:sz w:val="28"/>
-          <w:szCs w:val="28"/>
-        </w:rPr>
-      </w:pPr>
-      <w:r>
-        <w:rPr>
-          <w:rFonts w:cstheme="minorHAnsi"/>
-          <w:color w:val="000000" w:themeColor="text1"/>
-          <w:sz w:val="28"/>
-          <w:szCs w:val="28"/>
+        <w:t xml:space="preserve">: </w:t>
+      </w:r>
+    </w:p>
+    <w:p>
+      <w:pPr>
+        <w:rPr>
+          <w:rFonts w:cstheme="minorHAnsi"/>
+          <w:color w:val="000000" w:themeColor="text1"/>
+        </w:rPr>
+      </w:pPr>
+      <w:r>
+        <w:rPr>
+          <w:rFonts w:cstheme="minorHAnsi"/>
+          <w:b/>
+          <w:bCs/>
+          <w:color w:val="000000" w:themeColor="text1"/>
         </w:rPr>
         <w:t>pfSense1:</w:t>
       </w:r>
@@ -2525,8 +2621,6 @@
         <w:rPr>
           <w:rFonts w:cstheme="minorHAnsi"/>
           <w:color w:val="000000" w:themeColor="text1"/>
-          <w:sz w:val="28"/>
-          <w:szCs w:val="28"/>
         </w:rPr>
         <w:t xml:space="preserve"> es el que conecta LAN</w:t>
       </w:r>
@@ -2534,8 +2628,6 @@
         <w:rPr>
           <w:rFonts w:cstheme="minorHAnsi"/>
           <w:color w:val="000000" w:themeColor="text1"/>
-          <w:sz w:val="28"/>
-          <w:szCs w:val="28"/>
         </w:rPr>
         <w:t>A</w:t>
       </w:r>
@@ -2543,8 +2635,6 @@
         <w:rPr>
           <w:rFonts w:cstheme="minorHAnsi"/>
           <w:color w:val="000000" w:themeColor="text1"/>
-          <w:sz w:val="28"/>
-          <w:szCs w:val="28"/>
         </w:rPr>
         <w:t xml:space="preserve"> con WAN</w:t>
       </w:r>
@@ -2554,25 +2644,28 @@
         <w:rPr>
           <w:rFonts w:cstheme="minorHAnsi"/>
           <w:color w:val="000000" w:themeColor="text1"/>
-          <w:sz w:val="28"/>
-          <w:szCs w:val="28"/>
-        </w:rPr>
-      </w:pPr>
-      <w:r>
-        <w:rPr>
-          <w:rFonts w:cstheme="minorHAnsi"/>
-          <w:color w:val="000000" w:themeColor="text1"/>
-          <w:sz w:val="28"/>
-          <w:szCs w:val="28"/>
-        </w:rPr>
-        <w:t>pfSense2: es el que conecta LAN</w:t>
-      </w:r>
-      <w:r>
-        <w:rPr>
-          <w:rFonts w:cstheme="minorHAnsi"/>
-          <w:color w:val="000000" w:themeColor="text1"/>
-          <w:sz w:val="28"/>
-          <w:szCs w:val="28"/>
+        </w:rPr>
+      </w:pPr>
+      <w:r>
+        <w:rPr>
+          <w:rFonts w:cstheme="minorHAnsi"/>
+          <w:b/>
+          <w:bCs/>
+          <w:color w:val="000000" w:themeColor="text1"/>
+        </w:rPr>
+        <w:t>pfSense2:</w:t>
+      </w:r>
+      <w:r>
+        <w:rPr>
+          <w:rFonts w:cstheme="minorHAnsi"/>
+          <w:color w:val="000000" w:themeColor="text1"/>
+        </w:rPr>
+        <w:t xml:space="preserve"> es el que conecta LAN</w:t>
+      </w:r>
+      <w:r>
+        <w:rPr>
+          <w:rFonts w:cstheme="minorHAnsi"/>
+          <w:color w:val="000000" w:themeColor="text1"/>
         </w:rPr>
         <w:t>B</w:t>
       </w:r>
@@ -2580,8 +2673,6 @@
         <w:rPr>
           <w:rFonts w:cstheme="minorHAnsi"/>
           <w:color w:val="000000" w:themeColor="text1"/>
-          <w:sz w:val="28"/>
-          <w:szCs w:val="28"/>
         </w:rPr>
         <w:t xml:space="preserve"> con WAN</w:t>
       </w:r>
@@ -2591,16 +2682,12 @@
         <w:rPr>
           <w:rFonts w:cstheme="minorHAnsi"/>
           <w:color w:val="000000" w:themeColor="text1"/>
-          <w:sz w:val="28"/>
-          <w:szCs w:val="28"/>
-        </w:rPr>
-      </w:pPr>
-      <w:r>
-        <w:rPr>
-          <w:rFonts w:cstheme="minorHAnsi"/>
-          <w:color w:val="000000" w:themeColor="text1"/>
-          <w:sz w:val="28"/>
-          <w:szCs w:val="28"/>
+        </w:rPr>
+      </w:pPr>
+      <w:r>
+        <w:rPr>
+          <w:rFonts w:cstheme="minorHAnsi"/>
+          <w:color w:val="000000" w:themeColor="text1"/>
         </w:rPr>
         <w:t>-Ambos actúan con el mismo tipo de firewall: política permisiva desde LAN y restrictiva desde WAN.</w:t>
       </w:r>
@@ -2608,22 +2695,58 @@
     <w:p>
       <w:pPr>
         <w:rPr>
+          <w:rFonts w:cstheme="minorHAnsi"/>
+          <w:color w:val="000000" w:themeColor="text1"/>
+        </w:rPr>
+      </w:pPr>
+      <w:r>
+        <w:rPr>
+          <w:rFonts w:cstheme="minorHAnsi"/>
+          <w:color w:val="000000" w:themeColor="text1"/>
+        </w:rPr>
+        <w:t>Usamos protocolo TCP/IP para las conexiones</w:t>
+      </w:r>
+      <w:r>
+        <w:rPr>
+          <w:rFonts w:cstheme="minorHAnsi"/>
+          <w:color w:val="000000" w:themeColor="text1"/>
+        </w:rPr>
+        <w:t xml:space="preserve">, salvo </w:t>
+      </w:r>
+      <w:proofErr w:type="spellStart"/>
+      <w:r>
+        <w:rPr>
+          <w:rFonts w:cstheme="minorHAnsi"/>
+          <w:color w:val="000000" w:themeColor="text1"/>
+        </w:rPr>
+        <w:t>OpenVPN</w:t>
+      </w:r>
+      <w:proofErr w:type="spellEnd"/>
+      <w:r>
+        <w:rPr>
+          <w:rFonts w:cstheme="minorHAnsi"/>
+          <w:color w:val="000000" w:themeColor="text1"/>
+        </w:rPr>
+        <w:t>, que se especializa en el uso de datagramas UDP</w:t>
+      </w:r>
+      <w:r>
+        <w:rPr>
+          <w:rFonts w:cstheme="minorHAnsi"/>
+          <w:color w:val="000000" w:themeColor="text1"/>
+        </w:rPr>
+        <w:t>.</w:t>
+      </w:r>
+    </w:p>
+    <w:p>
+      <w:pPr>
+        <w:rPr>
           <w:rStyle w:val="markedcontent"/>
           <w:rFonts w:cstheme="minorHAnsi"/>
           <w:color w:val="4472C4" w:themeColor="accent1"/>
-          <w:sz w:val="32"/>
-          <w:szCs w:val="32"/>
-        </w:rPr>
-      </w:pPr>
-      <w:r>
-        <w:rPr>
-          <w:rFonts w:cstheme="minorHAnsi"/>
-          <w:color w:val="000000" w:themeColor="text1"/>
-          <w:sz w:val="28"/>
-          <w:szCs w:val="28"/>
-        </w:rPr>
-        <w:t>Usamos protocolo TCP/IP para las conexiones.</w:t>
-      </w:r>
+          <w:sz w:val="24"/>
+          <w:szCs w:val="24"/>
+        </w:rPr>
+      </w:pPr>
     </w:p>
     <w:p>
       <w:pPr>
@@ -2688,15 +2811,33 @@
           <w:rFonts w:cstheme="minorHAnsi"/>
           <w:color w:val="000000" w:themeColor="text1"/>
         </w:rPr>
-        <w:t xml:space="preserve"> p</w:t>
-      </w:r>
-      <w:r>
-        <w:rPr>
-          <w:rStyle w:val="markedcontent"/>
-          <w:rFonts w:cstheme="minorHAnsi"/>
-          <w:color w:val="000000" w:themeColor="text1"/>
-        </w:rPr>
-        <w:t>FsENSE 2.6.0</w:t>
+        <w:t xml:space="preserve"> </w:t>
+      </w:r>
+      <w:proofErr w:type="spellStart"/>
+      <w:r>
+        <w:rPr>
+          <w:rStyle w:val="markedcontent"/>
+          <w:rFonts w:cstheme="minorHAnsi"/>
+          <w:color w:val="000000" w:themeColor="text1"/>
+        </w:rPr>
+        <w:t>p</w:t>
+      </w:r>
+      <w:r>
+        <w:rPr>
+          <w:rStyle w:val="markedcontent"/>
+          <w:rFonts w:cstheme="minorHAnsi"/>
+          <w:color w:val="000000" w:themeColor="text1"/>
+        </w:rPr>
+        <w:t>FsENSE</w:t>
+      </w:r>
+      <w:proofErr w:type="spellEnd"/>
+      <w:r>
+        <w:rPr>
+          <w:rStyle w:val="markedcontent"/>
+          <w:rFonts w:cstheme="minorHAnsi"/>
+          <w:color w:val="000000" w:themeColor="text1"/>
+        </w:rPr>
+        <w:t xml:space="preserve"> 2.6.0</w:t>
       </w:r>
       <w:r>
         <w:rPr>
@@ -2728,23 +2869,7 @@
           <w:rFonts w:cstheme="minorHAnsi"/>
           <w:color w:val="000000" w:themeColor="text1"/>
         </w:rPr>
-        <w:t xml:space="preserve"> 12.</w:t>
-      </w:r>
-      <w:r>
-        <w:rPr>
-          <w:rStyle w:val="markedcontent"/>
-          <w:rFonts w:cstheme="minorHAnsi"/>
-          <w:color w:val="000000" w:themeColor="text1"/>
-        </w:rPr>
-        <w:t>3</w:t>
-      </w:r>
-      <w:r>
-        <w:rPr>
-          <w:rStyle w:val="markedcontent"/>
-          <w:rFonts w:cstheme="minorHAnsi"/>
-          <w:color w:val="000000" w:themeColor="text1"/>
-        </w:rPr>
-        <w:t>-STABLE</w:t>
+        <w:t xml:space="preserve"> 12.3-STABLE</w:t>
       </w:r>
     </w:p>
     <w:p>
@@ -2778,13 +2903,23 @@
         </w:rPr>
         <w:t xml:space="preserve">: </w:t>
       </w:r>
-      <w:r>
-        <w:rPr>
-          <w:rStyle w:val="markedcontent"/>
-          <w:rFonts w:cstheme="minorHAnsi"/>
-          <w:color w:val="000000" w:themeColor="text1"/>
-        </w:rPr>
-        <w:t>pfSense 2.5.2</w:t>
+      <w:proofErr w:type="spellStart"/>
+      <w:r>
+        <w:rPr>
+          <w:rStyle w:val="markedcontent"/>
+          <w:rFonts w:cstheme="minorHAnsi"/>
+          <w:color w:val="000000" w:themeColor="text1"/>
+        </w:rPr>
+        <w:t>pfSense</w:t>
+      </w:r>
+      <w:proofErr w:type="spellEnd"/>
+      <w:r>
+        <w:rPr>
+          <w:rStyle w:val="markedcontent"/>
+          <w:rFonts w:cstheme="minorHAnsi"/>
+          <w:color w:val="000000" w:themeColor="text1"/>
+        </w:rPr>
+        <w:t xml:space="preserve"> 2.5.2</w:t>
       </w:r>
       <w:r>
         <w:rPr>
@@ -2832,6 +2967,7 @@
           <w:color w:val="000000" w:themeColor="text1"/>
         </w:rPr>
       </w:pPr>
+      <w:proofErr w:type="spellStart"/>
       <w:r>
         <w:rPr>
           <w:rStyle w:val="markedcontent"/>
@@ -2842,6 +2978,7 @@
         </w:rPr>
         <w:t>ClienteRemoto</w:t>
       </w:r>
+      <w:proofErr w:type="spellEnd"/>
       <w:r>
         <w:rPr>
           <w:rStyle w:val="markedcontent"/>
@@ -2876,7 +3013,135 @@
           <w:rFonts w:cstheme="minorHAnsi"/>
           <w:color w:val="000000" w:themeColor="text1"/>
         </w:rPr>
-        <w:t>): Windows XP 32-bit con parche Service Pack 3</w:t>
+        <w:t xml:space="preserve">): </w:t>
+      </w:r>
+      <w:r>
+        <w:rPr>
+          <w:rStyle w:val="markedcontent"/>
+          <w:rFonts w:cstheme="minorHAnsi"/>
+          <w:strike/>
+          <w:color w:val="000000" w:themeColor="text1"/>
+        </w:rPr>
+        <w:t xml:space="preserve">Windows XP 32-bit con parche </w:t>
+      </w:r>
+      <w:proofErr w:type="spellStart"/>
+      <w:r>
+        <w:rPr>
+          <w:rStyle w:val="markedcontent"/>
+          <w:rFonts w:cstheme="minorHAnsi"/>
+          <w:strike/>
+          <w:color w:val="000000" w:themeColor="text1"/>
+        </w:rPr>
+        <w:t>Service</w:t>
+      </w:r>
+      <w:proofErr w:type="spellEnd"/>
+      <w:r>
+        <w:rPr>
+          <w:rStyle w:val="markedcontent"/>
+          <w:rFonts w:cstheme="minorHAnsi"/>
+          <w:strike/>
+          <w:color w:val="000000" w:themeColor="text1"/>
+        </w:rPr>
+        <w:t xml:space="preserve"> Pack 3</w:t>
+      </w:r>
+      <w:r>
+        <w:rPr>
+          <w:rStyle w:val="markedcontent"/>
+          <w:rFonts w:cstheme="minorHAnsi"/>
+          <w:strike/>
+          <w:color w:val="000000" w:themeColor="text1"/>
+        </w:rPr>
+        <w:t xml:space="preserve"> </w:t>
+      </w:r>
+      <w:r>
+        <w:rPr>
+          <w:rStyle w:val="markedcontent"/>
+          <w:rFonts w:cstheme="minorHAnsi"/>
+          <w:i/>
+          <w:iCs/>
+          <w:color w:val="000000" w:themeColor="text1"/>
+          <w:sz w:val="20"/>
+          <w:szCs w:val="20"/>
+        </w:rPr>
+        <w:t>No hemos usado el Windows XP por su gran número de vulnerabilidades conocidas y la imposibilidad de actualizar o parchear gran parte de ellas, así que hemos empleado un</w:t>
+      </w:r>
+      <w:r>
+        <w:rPr>
+          <w:rStyle w:val="markedcontent"/>
+          <w:rFonts w:cstheme="minorHAnsi"/>
+          <w:color w:val="000000" w:themeColor="text1"/>
+          <w:sz w:val="20"/>
+          <w:szCs w:val="20"/>
+        </w:rPr>
+        <w:t xml:space="preserve"> </w:t>
+      </w:r>
+      <w:r>
+        <w:rPr>
+          <w:rStyle w:val="markedcontent"/>
+          <w:rFonts w:cstheme="minorHAnsi"/>
+          <w:color w:val="000000" w:themeColor="text1"/>
+        </w:rPr>
+        <w:t xml:space="preserve">Windows 7 </w:t>
+      </w:r>
+      <w:proofErr w:type="spellStart"/>
+      <w:r>
+        <w:rPr>
+          <w:rStyle w:val="markedcontent"/>
+          <w:rFonts w:cstheme="minorHAnsi"/>
+          <w:color w:val="FF0000"/>
+        </w:rPr>
+        <w:t>xx</w:t>
+      </w:r>
+      <w:proofErr w:type="spellEnd"/>
+      <w:r>
+        <w:rPr>
+          <w:rStyle w:val="markedcontent"/>
+          <w:rFonts w:cstheme="minorHAnsi"/>
+          <w:color w:val="000000" w:themeColor="text1"/>
+        </w:rPr>
+        <w:t xml:space="preserve"> bi</w:t>
+      </w:r>
+      <w:r>
+        <w:rPr>
+          <w:rStyle w:val="markedcontent"/>
+          <w:rFonts w:cstheme="minorHAnsi"/>
+          <w:color w:val="000000" w:themeColor="text1"/>
+        </w:rPr>
+        <w:t xml:space="preserve">t versión </w:t>
+      </w:r>
+      <w:proofErr w:type="spellStart"/>
+      <w:r>
+        <w:rPr>
+          <w:rStyle w:val="markedcontent"/>
+          <w:rFonts w:cstheme="minorHAnsi"/>
+          <w:color w:val="FF0000"/>
+        </w:rPr>
+        <w:t>yy</w:t>
+      </w:r>
+      <w:proofErr w:type="spellEnd"/>
+      <w:r>
+        <w:rPr>
+          <w:rStyle w:val="markedcontent"/>
+          <w:rFonts w:cstheme="minorHAnsi"/>
+          <w:color w:val="FF0000"/>
+        </w:rPr>
+        <w:t xml:space="preserve"> </w:t>
+      </w:r>
+      <w:r>
+        <w:rPr>
+          <w:rStyle w:val="markedcontent"/>
+          <w:rFonts w:cstheme="minorHAnsi"/>
+          <w:color w:val="FF0000"/>
+        </w:rPr>
+        <w:t>PONER EL DE WINDOWS 7</w:t>
+      </w:r>
+      <w:r>
+        <w:rPr>
+          <w:rStyle w:val="markedcontent"/>
+          <w:rFonts w:cstheme="minorHAnsi"/>
+          <w:color w:val="000000" w:themeColor="text1"/>
+        </w:rPr>
+        <w:t>.</w:t>
       </w:r>
     </w:p>
     <w:p>
@@ -2908,8 +3173,35 @@
           <w:rFonts w:cstheme="minorHAnsi"/>
           <w:color w:val="000000" w:themeColor="text1"/>
         </w:rPr>
-        <w:t xml:space="preserve"> Windows 10 Education 64-bit, versión 1903, versión del SO 18362.592.</w:t>
-      </w:r>
+        <w:t xml:space="preserve"> Windows 10 </w:t>
+      </w:r>
+      <w:proofErr w:type="spellStart"/>
+      <w:r>
+        <w:rPr>
+          <w:rStyle w:val="markedcontent"/>
+          <w:rFonts w:cstheme="minorHAnsi"/>
+          <w:color w:val="000000" w:themeColor="text1"/>
+        </w:rPr>
+        <w:t>Education</w:t>
+      </w:r>
+      <w:proofErr w:type="spellEnd"/>
+      <w:r>
+        <w:rPr>
+          <w:rStyle w:val="markedcontent"/>
+          <w:rFonts w:cstheme="minorHAnsi"/>
+          <w:color w:val="000000" w:themeColor="text1"/>
+        </w:rPr>
+        <w:t xml:space="preserve"> 64-bit, versión 1903, versión del SO 18362.592.</w:t>
+      </w:r>
+    </w:p>
+    <w:p>
+      <w:pPr>
+        <w:rPr>
+          <w:rStyle w:val="markedcontent"/>
+          <w:rFonts w:cstheme="minorHAnsi"/>
+          <w:color w:val="000000" w:themeColor="text1"/>
+        </w:rPr>
+      </w:pPr>
     </w:p>
     <w:p>
       <w:pPr>
@@ -3007,8 +3299,20 @@
                 <w:sz w:val="28"/>
                 <w:szCs w:val="28"/>
               </w:rPr>
-              <w:t>servicios se estudian con Nmap</w:t>
-            </w:r>
+              <w:t xml:space="preserve">servicios se estudian con </w:t>
+            </w:r>
+            <w:proofErr w:type="spellStart"/>
+            <w:r>
+              <w:rPr>
+                <w:rStyle w:val="markedcontent"/>
+                <w:rFonts w:cstheme="minorHAnsi"/>
+                <w:color w:val="FF0000"/>
+                <w:sz w:val="28"/>
+                <w:szCs w:val="28"/>
+              </w:rPr>
+              <w:t>Nmap</w:t>
+            </w:r>
+            <w:proofErr w:type="spellEnd"/>
             <w:r>
               <w:rPr>
                 <w:rFonts w:cstheme="minorHAnsi"/>
@@ -3141,6 +3445,7 @@
                 <w:color w:val="000000" w:themeColor="text1"/>
               </w:rPr>
             </w:pPr>
+            <w:proofErr w:type="spellStart"/>
             <w:r>
               <w:rPr>
                 <w:rStyle w:val="markedcontent"/>
@@ -3151,6 +3456,7 @@
               </w:rPr>
               <w:t>ClienteRemoto</w:t>
             </w:r>
+            <w:proofErr w:type="spellEnd"/>
             <w:r>
               <w:rPr>
                 <w:rStyle w:val="markedcontent"/>
@@ -3510,12 +3816,13 @@
             </w:r>
             <w:r>
               <w:rPr>
+                <w:rStyle w:val="markedcontent"/>
                 <w:rFonts w:cstheme="minorHAnsi"/>
                 <w:color w:val="FF0000"/>
                 <w:sz w:val="28"/>
                 <w:szCs w:val="28"/>
               </w:rPr>
-              <w:br/>
+              <w:t xml:space="preserve"> con</w:t>
             </w:r>
             <w:r>
               <w:rPr>
@@ -3525,7 +3832,7 @@
                 <w:sz w:val="28"/>
                 <w:szCs w:val="28"/>
               </w:rPr>
-              <w:t>• Con Apache Benchmarking</w:t>
+              <w:t xml:space="preserve"> Apache Benchmarking</w:t>
             </w:r>
           </w:p>
           <w:p>
@@ -3573,7 +3880,7 @@
               <w:pStyle w:val="Prrafodelista"/>
               <w:numPr>
                 <w:ilvl w:val="0"/>
-                <w:numId w:val="10"/>
+                <w:numId w:val="14"/>
               </w:numPr>
               <w:rPr>
                 <w:rStyle w:val="markedcontent"/>
@@ -3595,7 +3902,7 @@
               <w:pStyle w:val="Prrafodelista"/>
               <w:numPr>
                 <w:ilvl w:val="0"/>
-                <w:numId w:val="10"/>
+                <w:numId w:val="14"/>
               </w:numPr>
               <w:rPr>
                 <w:rStyle w:val="markedcontent"/>
@@ -3611,7 +3918,61 @@
                 <w:rFonts w:cstheme="minorHAnsi"/>
                 <w:color w:val="000000" w:themeColor="text1"/>
               </w:rPr>
-              <w:t xml:space="preserve">Además, hay una vulnerabilidad posible, y es no haber cambiado las contraseñas de acceso al router de las por defecto (admin, pfsense) </w:t>
+              <w:t xml:space="preserve">Además, hay una vulnerabilidad posible, y es no haber cambiado las contraseñas de acceso al </w:t>
+            </w:r>
+            <w:proofErr w:type="spellStart"/>
+            <w:r>
+              <w:rPr>
+                <w:rStyle w:val="markedcontent"/>
+                <w:rFonts w:cstheme="minorHAnsi"/>
+                <w:color w:val="000000" w:themeColor="text1"/>
+              </w:rPr>
+              <w:t>router</w:t>
+            </w:r>
+            <w:proofErr w:type="spellEnd"/>
+            <w:r>
+              <w:rPr>
+                <w:rStyle w:val="markedcontent"/>
+                <w:rFonts w:cstheme="minorHAnsi"/>
+                <w:color w:val="000000" w:themeColor="text1"/>
+              </w:rPr>
+              <w:t xml:space="preserve"> de las por defecto (</w:t>
+            </w:r>
+            <w:proofErr w:type="spellStart"/>
+            <w:r>
+              <w:rPr>
+                <w:rStyle w:val="markedcontent"/>
+                <w:rFonts w:cstheme="minorHAnsi"/>
+                <w:color w:val="000000" w:themeColor="text1"/>
+              </w:rPr>
+              <w:t>admin</w:t>
+            </w:r>
+            <w:proofErr w:type="spellEnd"/>
+            <w:r>
+              <w:rPr>
+                <w:rStyle w:val="markedcontent"/>
+                <w:rFonts w:cstheme="minorHAnsi"/>
+                <w:color w:val="000000" w:themeColor="text1"/>
+              </w:rPr>
+              <w:t xml:space="preserve">, </w:t>
+            </w:r>
+            <w:proofErr w:type="spellStart"/>
+            <w:r>
+              <w:rPr>
+                <w:rStyle w:val="markedcontent"/>
+                <w:rFonts w:cstheme="minorHAnsi"/>
+                <w:color w:val="000000" w:themeColor="text1"/>
+              </w:rPr>
+              <w:t>pfsense</w:t>
+            </w:r>
+            <w:proofErr w:type="spellEnd"/>
+            <w:r>
+              <w:rPr>
+                <w:rStyle w:val="markedcontent"/>
+                <w:rFonts w:cstheme="minorHAnsi"/>
+                <w:color w:val="000000" w:themeColor="text1"/>
+              </w:rPr>
+              <w:t xml:space="preserve">) </w:t>
             </w:r>
             <w:r>
               <w:rPr>
@@ -3622,33 +3983,6 @@
                 <w:szCs w:val="28"/>
               </w:rPr>
               <w:t>Hay que corregirlo</w:t>
-            </w:r>
-          </w:p>
-          <w:p>
-            <w:pPr>
-              <w:rPr>
-                <w:rStyle w:val="markedcontent"/>
-                <w:rFonts w:cstheme="minorHAnsi"/>
-                <w:color w:val="000000" w:themeColor="text1"/>
-              </w:rPr>
-            </w:pPr>
-            <w:r>
-              <w:rPr>
-                <w:rStyle w:val="markedcontent"/>
-                <w:rFonts w:cstheme="minorHAnsi"/>
-                <w:b/>
-                <w:bCs/>
-                <w:color w:val="000000" w:themeColor="text1"/>
-              </w:rPr>
-              <w:t>pfSense2 (#R2)</w:t>
-            </w:r>
-            <w:r>
-              <w:rPr>
-                <w:rStyle w:val="markedcontent"/>
-                <w:rFonts w:cstheme="minorHAnsi"/>
-                <w:color w:val="000000" w:themeColor="text1"/>
-              </w:rPr>
-              <w:t>:</w:t>
             </w:r>
           </w:p>
           <w:p>
@@ -3656,21 +3990,120 @@
               <w:pStyle w:val="Prrafodelista"/>
               <w:numPr>
                 <w:ilvl w:val="0"/>
-                <w:numId w:val="10"/>
+                <w:numId w:val="14"/>
               </w:numPr>
               <w:rPr>
                 <w:rStyle w:val="markedcontent"/>
                 <w:rFonts w:cstheme="minorHAnsi"/>
                 <w:color w:val="FF0000"/>
+                <w:sz w:val="28"/>
+                <w:szCs w:val="28"/>
               </w:rPr>
             </w:pPr>
             <w:r>
               <w:rPr>
                 <w:rStyle w:val="markedcontent"/>
                 <w:rFonts w:cstheme="minorHAnsi"/>
-                <w:color w:val="FF0000"/>
-              </w:rPr>
-              <w:t>(lista de servicios acá y vulnerabilidades)</w:t>
+                <w:color w:val="000000" w:themeColor="text1"/>
+              </w:rPr>
+              <w:t xml:space="preserve">También hubo una vulnerabilidad, y es usar un certificado </w:t>
+            </w:r>
+            <w:proofErr w:type="spellStart"/>
+            <w:r>
+              <w:rPr>
+                <w:rStyle w:val="markedcontent"/>
+                <w:rFonts w:cstheme="minorHAnsi"/>
+                <w:color w:val="000000" w:themeColor="text1"/>
+              </w:rPr>
+              <w:t>autofirmado</w:t>
+            </w:r>
+            <w:proofErr w:type="spellEnd"/>
+            <w:r>
+              <w:rPr>
+                <w:rStyle w:val="markedcontent"/>
+                <w:rFonts w:cstheme="minorHAnsi"/>
+                <w:color w:val="000000" w:themeColor="text1"/>
+              </w:rPr>
+              <w:t xml:space="preserve"> para el </w:t>
+            </w:r>
+            <w:proofErr w:type="spellStart"/>
+            <w:r>
+              <w:rPr>
+                <w:rStyle w:val="markedcontent"/>
+                <w:rFonts w:cstheme="minorHAnsi"/>
+                <w:color w:val="000000" w:themeColor="text1"/>
+              </w:rPr>
+              <w:t>webConfigurator</w:t>
+            </w:r>
+            <w:proofErr w:type="spellEnd"/>
+            <w:r>
+              <w:rPr>
+                <w:rStyle w:val="markedcontent"/>
+                <w:rFonts w:cstheme="minorHAnsi"/>
+                <w:color w:val="000000" w:themeColor="text1"/>
+              </w:rPr>
+              <w:t xml:space="preserve"> de conexión segura. Este se ha resuelto mediante el paso a autoridad de certificación propia generada</w:t>
+            </w:r>
+            <w:r>
+              <w:rPr>
+                <w:rStyle w:val="markedcontent"/>
+                <w:rFonts w:cstheme="minorHAnsi"/>
+                <w:color w:val="000000" w:themeColor="text1"/>
+              </w:rPr>
+              <w:t xml:space="preserve"> </w:t>
+            </w:r>
+            <w:r>
+              <w:rPr>
+                <w:rStyle w:val="markedcontent"/>
+                <w:rFonts w:cstheme="minorHAnsi"/>
+                <w:color w:val="000000" w:themeColor="text1"/>
+              </w:rPr>
+              <w:t>y difundida por nosotros y que los navegadores de esa red la importaran para confiar en dicha autoridad de certificación, y en el nuevo certificado de servidor para conexión firmado por ésta.</w:t>
+            </w:r>
+            <w:r>
+              <w:rPr>
+                <w:rStyle w:val="markedcontent"/>
+                <w:rFonts w:cstheme="minorHAnsi"/>
+                <w:color w:val="000000" w:themeColor="text1"/>
+              </w:rPr>
+              <w:t xml:space="preserve"> </w:t>
+            </w:r>
+            <w:r>
+              <w:rPr>
+                <w:rStyle w:val="markedcontent"/>
+                <w:rFonts w:cstheme="minorHAnsi"/>
+                <w:b/>
+                <w:bCs/>
+                <w:color w:val="000000" w:themeColor="text1"/>
+              </w:rPr>
+              <w:t>Se corrigió antes de hacer el análisis y por lo tanto no se han tenido en cuenta en el apartado 5.</w:t>
+            </w:r>
+          </w:p>
+          <w:p>
+            <w:pPr>
+              <w:rPr>
+                <w:rStyle w:val="markedcontent"/>
+                <w:rFonts w:cstheme="minorHAnsi"/>
+                <w:color w:val="000000" w:themeColor="text1"/>
+              </w:rPr>
+            </w:pPr>
+            <w:r>
+              <w:rPr>
+                <w:rStyle w:val="markedcontent"/>
+                <w:rFonts w:cstheme="minorHAnsi"/>
+                <w:b/>
+                <w:bCs/>
+                <w:color w:val="000000" w:themeColor="text1"/>
+              </w:rPr>
+              <w:t>pfSense2 (#R2)</w:t>
+            </w:r>
+            <w:r>
+              <w:rPr>
+                <w:rStyle w:val="markedcontent"/>
+                <w:rFonts w:cstheme="minorHAnsi"/>
+                <w:color w:val="000000" w:themeColor="text1"/>
+              </w:rPr>
+              <w:t>:</w:t>
             </w:r>
           </w:p>
           <w:p>
@@ -3678,90 +4111,21 @@
               <w:pStyle w:val="Prrafodelista"/>
               <w:numPr>
                 <w:ilvl w:val="0"/>
-                <w:numId w:val="10"/>
+                <w:numId w:val="15"/>
               </w:numPr>
               <w:rPr>
                 <w:rStyle w:val="markedcontent"/>
                 <w:rFonts w:cstheme="minorHAnsi"/>
                 <w:color w:val="FF0000"/>
-                <w:sz w:val="28"/>
-                <w:szCs w:val="28"/>
               </w:rPr>
             </w:pPr>
             <w:r>
               <w:rPr>
                 <w:rStyle w:val="markedcontent"/>
                 <w:rFonts w:cstheme="minorHAnsi"/>
-                <w:color w:val="000000" w:themeColor="text1"/>
-              </w:rPr>
-              <w:t xml:space="preserve">Además, hay una vulnerabilidad posible, y es no haber cambiado las contraseñas de acceso al router de las por defecto (admin, pfsense) </w:t>
-            </w:r>
-            <w:r>
-              <w:rPr>
-                <w:rStyle w:val="markedcontent"/>
-                <w:rFonts w:cstheme="minorHAnsi"/>
-                <w:color w:val="FF0000"/>
-                <w:sz w:val="28"/>
-                <w:szCs w:val="28"/>
-              </w:rPr>
-              <w:t>Hay que corregirlo</w:t>
-            </w:r>
-          </w:p>
-          <w:p>
-            <w:pPr>
-              <w:pStyle w:val="Prrafodelista"/>
-              <w:rPr>
-                <w:rStyle w:val="markedcontent"/>
-                <w:rFonts w:cstheme="minorHAnsi"/>
-                <w:color w:val="FF0000"/>
-                <w:sz w:val="28"/>
-                <w:szCs w:val="28"/>
-              </w:rPr>
-            </w:pPr>
-          </w:p>
-          <w:p>
-            <w:pPr>
-              <w:rPr>
-                <w:rStyle w:val="markedcontent"/>
-                <w:rFonts w:cstheme="minorHAnsi"/>
-                <w:color w:val="000000" w:themeColor="text1"/>
-              </w:rPr>
-            </w:pPr>
-            <w:r>
-              <w:rPr>
-                <w:rStyle w:val="markedcontent"/>
-                <w:rFonts w:cstheme="minorHAnsi"/>
-                <w:b/>
-                <w:bCs/>
-                <w:color w:val="000000" w:themeColor="text1"/>
-              </w:rPr>
-              <w:t>ClienteRemoto</w:t>
-            </w:r>
-            <w:r>
-              <w:rPr>
-                <w:rStyle w:val="markedcontent"/>
-                <w:rFonts w:cstheme="minorHAnsi"/>
-                <w:color w:val="000000" w:themeColor="text1"/>
-              </w:rPr>
-              <w:t xml:space="preserve"> </w:t>
-            </w:r>
-            <w:r>
-              <w:rPr>
-                <w:rStyle w:val="markedcontent"/>
-                <w:rFonts w:cstheme="minorHAnsi"/>
-                <w:b/>
-                <w:bCs/>
-                <w:color w:val="000000" w:themeColor="text1"/>
-              </w:rPr>
-              <w:t>(#LANB1</w:t>
-            </w:r>
-            <w:r>
-              <w:rPr>
-                <w:rStyle w:val="markedcontent"/>
-                <w:rFonts w:cstheme="minorHAnsi"/>
-                <w:color w:val="000000" w:themeColor="text1"/>
-              </w:rPr>
-              <w:t>):</w:t>
+                <w:color w:val="FF0000"/>
+              </w:rPr>
+              <w:t>(lista de servicios acá y vulnerabilidades)</w:t>
             </w:r>
           </w:p>
           <w:p>
@@ -3769,7 +4133,7 @@
               <w:pStyle w:val="Prrafodelista"/>
               <w:numPr>
                 <w:ilvl w:val="0"/>
-                <w:numId w:val="11"/>
+                <w:numId w:val="15"/>
               </w:numPr>
               <w:rPr>
                 <w:rStyle w:val="markedcontent"/>
@@ -3783,30 +4147,74 @@
               <w:rPr>
                 <w:rStyle w:val="markedcontent"/>
                 <w:rFonts w:cstheme="minorHAnsi"/>
-                <w:color w:val="FF0000"/>
-              </w:rPr>
-              <w:t>(lista de servicios acá y vulnerabilidades)</w:t>
-            </w:r>
-          </w:p>
-          <w:p>
-            <w:pPr>
-              <w:rPr>
-                <w:rStyle w:val="markedcontent"/>
-                <w:rFonts w:cstheme="minorHAnsi"/>
-                <w:b/>
-                <w:bCs/>
                 <w:color w:val="000000" w:themeColor="text1"/>
               </w:rPr>
-            </w:pPr>
-            <w:r>
-              <w:rPr>
-                <w:rStyle w:val="markedcontent"/>
-                <w:rFonts w:cstheme="minorHAnsi"/>
-                <w:b/>
-                <w:bCs/>
+              <w:lastRenderedPageBreak/>
+              <w:t xml:space="preserve">Además, hay una vulnerabilidad posible, y es no haber cambiado las contraseñas de acceso al </w:t>
+            </w:r>
+            <w:proofErr w:type="spellStart"/>
+            <w:r>
+              <w:rPr>
+                <w:rStyle w:val="markedcontent"/>
+                <w:rFonts w:cstheme="minorHAnsi"/>
                 <w:color w:val="000000" w:themeColor="text1"/>
               </w:rPr>
-              <w:t>Servidor (#LANB2):</w:t>
+              <w:t>router</w:t>
+            </w:r>
+            <w:proofErr w:type="spellEnd"/>
+            <w:r>
+              <w:rPr>
+                <w:rStyle w:val="markedcontent"/>
+                <w:rFonts w:cstheme="minorHAnsi"/>
+                <w:color w:val="000000" w:themeColor="text1"/>
+              </w:rPr>
+              <w:t xml:space="preserve"> de las por defecto (</w:t>
+            </w:r>
+            <w:proofErr w:type="spellStart"/>
+            <w:r>
+              <w:rPr>
+                <w:rStyle w:val="markedcontent"/>
+                <w:rFonts w:cstheme="minorHAnsi"/>
+                <w:color w:val="000000" w:themeColor="text1"/>
+              </w:rPr>
+              <w:t>admin</w:t>
+            </w:r>
+            <w:proofErr w:type="spellEnd"/>
+            <w:r>
+              <w:rPr>
+                <w:rStyle w:val="markedcontent"/>
+                <w:rFonts w:cstheme="minorHAnsi"/>
+                <w:color w:val="000000" w:themeColor="text1"/>
+              </w:rPr>
+              <w:t xml:space="preserve">, </w:t>
+            </w:r>
+            <w:proofErr w:type="spellStart"/>
+            <w:r>
+              <w:rPr>
+                <w:rStyle w:val="markedcontent"/>
+                <w:rFonts w:cstheme="minorHAnsi"/>
+                <w:color w:val="000000" w:themeColor="text1"/>
+              </w:rPr>
+              <w:t>pfsense</w:t>
+            </w:r>
+            <w:proofErr w:type="spellEnd"/>
+            <w:r>
+              <w:rPr>
+                <w:rStyle w:val="markedcontent"/>
+                <w:rFonts w:cstheme="minorHAnsi"/>
+                <w:color w:val="000000" w:themeColor="text1"/>
+              </w:rPr>
+              <w:t xml:space="preserve">) </w:t>
+            </w:r>
+            <w:r>
+              <w:rPr>
+                <w:rStyle w:val="markedcontent"/>
+                <w:rFonts w:cstheme="minorHAnsi"/>
+                <w:color w:val="FF0000"/>
+                <w:sz w:val="28"/>
+                <w:szCs w:val="28"/>
+              </w:rPr>
+              <w:t>Hay que corregirlo</w:t>
             </w:r>
           </w:p>
           <w:p>
@@ -3814,7 +4222,7 @@
               <w:pStyle w:val="Prrafodelista"/>
               <w:numPr>
                 <w:ilvl w:val="0"/>
-                <w:numId w:val="11"/>
+                <w:numId w:val="15"/>
               </w:numPr>
               <w:rPr>
                 <w:rStyle w:val="markedcontent"/>
@@ -3828,9 +4236,280 @@
               <w:rPr>
                 <w:rStyle w:val="markedcontent"/>
                 <w:rFonts w:cstheme="minorHAnsi"/>
-                <w:color w:val="FF0000"/>
-              </w:rPr>
-              <w:lastRenderedPageBreak/>
+                <w:color w:val="000000" w:themeColor="text1"/>
+              </w:rPr>
+              <w:t xml:space="preserve">También hubo una vulnerabilidad, y es </w:t>
+            </w:r>
+            <w:r>
+              <w:rPr>
+                <w:rStyle w:val="markedcontent"/>
+                <w:rFonts w:cstheme="minorHAnsi"/>
+                <w:color w:val="000000" w:themeColor="text1"/>
+              </w:rPr>
+              <w:t>que el conectar al firewall para configurarlo no se hacía en conexión segura, por lo que se podría fácilmente interceptar el mensaje y obtener la contraseña y clave no cifradas. Por lo tanto, pasamos a SSL/TLS  y generamos</w:t>
+            </w:r>
+            <w:r>
+              <w:rPr>
+                <w:rStyle w:val="markedcontent"/>
+                <w:rFonts w:cstheme="minorHAnsi"/>
+                <w:color w:val="000000" w:themeColor="text1"/>
+              </w:rPr>
+              <w:t xml:space="preserve"> un certificado a </w:t>
+            </w:r>
+            <w:r>
+              <w:rPr>
+                <w:rStyle w:val="markedcontent"/>
+                <w:rFonts w:cstheme="minorHAnsi"/>
+                <w:color w:val="000000" w:themeColor="text1"/>
+              </w:rPr>
+              <w:t>de otra CA</w:t>
+            </w:r>
+            <w:r>
+              <w:rPr>
+                <w:rStyle w:val="markedcontent"/>
+                <w:rFonts w:cstheme="minorHAnsi"/>
+                <w:color w:val="000000" w:themeColor="text1"/>
+              </w:rPr>
+              <w:t xml:space="preserve"> propia generada y difundida por nosotros y que </w:t>
+            </w:r>
+            <w:r>
+              <w:rPr>
+                <w:rStyle w:val="markedcontent"/>
+                <w:rFonts w:cstheme="minorHAnsi"/>
+                <w:color w:val="000000" w:themeColor="text1"/>
+              </w:rPr>
+              <w:t xml:space="preserve">los </w:t>
+            </w:r>
+            <w:r>
+              <w:rPr>
+                <w:rStyle w:val="markedcontent"/>
+                <w:rFonts w:cstheme="minorHAnsi"/>
+                <w:color w:val="000000" w:themeColor="text1"/>
+              </w:rPr>
+              <w:t>navegador</w:t>
+            </w:r>
+            <w:r>
+              <w:rPr>
+                <w:rStyle w:val="markedcontent"/>
+                <w:rFonts w:cstheme="minorHAnsi"/>
+                <w:color w:val="000000" w:themeColor="text1"/>
+              </w:rPr>
+              <w:t>es de esa red la importaran para</w:t>
+            </w:r>
+            <w:r>
+              <w:rPr>
+                <w:rStyle w:val="markedcontent"/>
+                <w:rFonts w:cstheme="minorHAnsi"/>
+                <w:color w:val="000000" w:themeColor="text1"/>
+              </w:rPr>
+              <w:t xml:space="preserve"> confiar en </w:t>
+            </w:r>
+            <w:r>
+              <w:rPr>
+                <w:rStyle w:val="markedcontent"/>
+                <w:rFonts w:cstheme="minorHAnsi"/>
+                <w:color w:val="000000" w:themeColor="text1"/>
+              </w:rPr>
+              <w:t>dicha</w:t>
+            </w:r>
+            <w:r>
+              <w:rPr>
+                <w:rStyle w:val="markedcontent"/>
+                <w:rFonts w:cstheme="minorHAnsi"/>
+                <w:color w:val="000000" w:themeColor="text1"/>
+              </w:rPr>
+              <w:t xml:space="preserve"> autoridad de certificación</w:t>
+            </w:r>
+            <w:r>
+              <w:rPr>
+                <w:rStyle w:val="markedcontent"/>
+                <w:rFonts w:cstheme="minorHAnsi"/>
+                <w:color w:val="000000" w:themeColor="text1"/>
+              </w:rPr>
+              <w:t>, y en el nuevo certificado de servidor para conexión firmado por ésta</w:t>
+            </w:r>
+            <w:r>
+              <w:rPr>
+                <w:rStyle w:val="markedcontent"/>
+                <w:rFonts w:cstheme="minorHAnsi"/>
+                <w:color w:val="000000" w:themeColor="text1"/>
+              </w:rPr>
+              <w:t>.</w:t>
+            </w:r>
+            <w:r>
+              <w:rPr>
+                <w:rStyle w:val="markedcontent"/>
+                <w:rFonts w:cstheme="minorHAnsi"/>
+                <w:color w:val="000000" w:themeColor="text1"/>
+              </w:rPr>
+              <w:t xml:space="preserve"> </w:t>
+            </w:r>
+            <w:r>
+              <w:rPr>
+                <w:rStyle w:val="markedcontent"/>
+                <w:rFonts w:cstheme="minorHAnsi"/>
+                <w:b/>
+                <w:bCs/>
+                <w:color w:val="000000" w:themeColor="text1"/>
+              </w:rPr>
+              <w:t>Se corrigi</w:t>
+            </w:r>
+            <w:r>
+              <w:rPr>
+                <w:rStyle w:val="markedcontent"/>
+                <w:rFonts w:cstheme="minorHAnsi"/>
+                <w:b/>
+                <w:bCs/>
+                <w:color w:val="000000" w:themeColor="text1"/>
+              </w:rPr>
+              <w:t>ó</w:t>
+            </w:r>
+            <w:r>
+              <w:rPr>
+                <w:rStyle w:val="markedcontent"/>
+                <w:rFonts w:cstheme="minorHAnsi"/>
+                <w:b/>
+                <w:bCs/>
+                <w:color w:val="000000" w:themeColor="text1"/>
+              </w:rPr>
+              <w:t xml:space="preserve"> antes de hacer el análisis y por lo tanto </w:t>
+            </w:r>
+            <w:r>
+              <w:rPr>
+                <w:rStyle w:val="markedcontent"/>
+                <w:rFonts w:cstheme="minorHAnsi"/>
+                <w:b/>
+                <w:bCs/>
+                <w:color w:val="000000" w:themeColor="text1"/>
+              </w:rPr>
+              <w:t>no se han tenido en cuenta en el apartado 5.</w:t>
+            </w:r>
+          </w:p>
+          <w:p>
+            <w:pPr>
+              <w:pStyle w:val="Prrafodelista"/>
+              <w:rPr>
+                <w:rStyle w:val="markedcontent"/>
+                <w:rFonts w:cstheme="minorHAnsi"/>
+                <w:color w:val="FF0000"/>
+                <w:sz w:val="28"/>
+                <w:szCs w:val="28"/>
+              </w:rPr>
+            </w:pPr>
+          </w:p>
+          <w:p>
+            <w:pPr>
+              <w:rPr>
+                <w:rStyle w:val="markedcontent"/>
+                <w:rFonts w:cstheme="minorHAnsi"/>
+                <w:color w:val="000000" w:themeColor="text1"/>
+              </w:rPr>
+            </w:pPr>
+            <w:proofErr w:type="spellStart"/>
+            <w:r>
+              <w:rPr>
+                <w:rStyle w:val="markedcontent"/>
+                <w:rFonts w:cstheme="minorHAnsi"/>
+                <w:b/>
+                <w:bCs/>
+                <w:color w:val="000000" w:themeColor="text1"/>
+              </w:rPr>
+              <w:t>ClienteRemoto</w:t>
+            </w:r>
+            <w:proofErr w:type="spellEnd"/>
+            <w:r>
+              <w:rPr>
+                <w:rStyle w:val="markedcontent"/>
+                <w:rFonts w:cstheme="minorHAnsi"/>
+                <w:color w:val="000000" w:themeColor="text1"/>
+              </w:rPr>
+              <w:t xml:space="preserve"> </w:t>
+            </w:r>
+            <w:r>
+              <w:rPr>
+                <w:rStyle w:val="markedcontent"/>
+                <w:rFonts w:cstheme="minorHAnsi"/>
+                <w:b/>
+                <w:bCs/>
+                <w:color w:val="000000" w:themeColor="text1"/>
+              </w:rPr>
+              <w:t>(#LANB1</w:t>
+            </w:r>
+            <w:r>
+              <w:rPr>
+                <w:rStyle w:val="markedcontent"/>
+                <w:rFonts w:cstheme="minorHAnsi"/>
+                <w:color w:val="000000" w:themeColor="text1"/>
+              </w:rPr>
+              <w:t>):</w:t>
+            </w:r>
+          </w:p>
+          <w:p>
+            <w:pPr>
+              <w:pStyle w:val="Prrafodelista"/>
+              <w:numPr>
+                <w:ilvl w:val="0"/>
+                <w:numId w:val="17"/>
+              </w:numPr>
+              <w:rPr>
+                <w:rStyle w:val="markedcontent"/>
+                <w:rFonts w:cstheme="minorHAnsi"/>
+                <w:color w:val="FF0000"/>
+                <w:sz w:val="28"/>
+                <w:szCs w:val="28"/>
+              </w:rPr>
+            </w:pPr>
+            <w:r>
+              <w:rPr>
+                <w:rStyle w:val="markedcontent"/>
+                <w:rFonts w:cstheme="minorHAnsi"/>
+                <w:color w:val="FF0000"/>
+              </w:rPr>
+              <w:t>(lista de servicios acá y vulnerabilidades)</w:t>
+            </w:r>
+          </w:p>
+          <w:p>
+            <w:pPr>
+              <w:rPr>
+                <w:rStyle w:val="markedcontent"/>
+                <w:rFonts w:cstheme="minorHAnsi"/>
+                <w:b/>
+                <w:bCs/>
+                <w:color w:val="000000" w:themeColor="text1"/>
+              </w:rPr>
+            </w:pPr>
+            <w:r>
+              <w:rPr>
+                <w:rStyle w:val="markedcontent"/>
+                <w:rFonts w:cstheme="minorHAnsi"/>
+                <w:b/>
+                <w:bCs/>
+                <w:color w:val="000000" w:themeColor="text1"/>
+              </w:rPr>
+              <w:t>Servidor (#LANB2):</w:t>
+            </w:r>
+          </w:p>
+          <w:p>
+            <w:pPr>
+              <w:pStyle w:val="Prrafodelista"/>
+              <w:numPr>
+                <w:ilvl w:val="0"/>
+                <w:numId w:val="16"/>
+              </w:numPr>
+              <w:rPr>
+                <w:rStyle w:val="markedcontent"/>
+                <w:rFonts w:cstheme="minorHAnsi"/>
+                <w:color w:val="FF0000"/>
+                <w:sz w:val="28"/>
+                <w:szCs w:val="28"/>
+              </w:rPr>
+            </w:pPr>
+            <w:r>
+              <w:rPr>
+                <w:rStyle w:val="markedcontent"/>
+                <w:rFonts w:cstheme="minorHAnsi"/>
+                <w:color w:val="FF0000"/>
+              </w:rPr>
               <w:t>(lista de servicios acá y vulnerabilidades)</w:t>
             </w:r>
           </w:p>
@@ -3879,7 +4558,6 @@
           <w:sz w:val="32"/>
           <w:szCs w:val="32"/>
         </w:rPr>
-        <w:lastRenderedPageBreak/>
         <w:t>Medidas específicas de corrección</w:t>
       </w:r>
       <w:bookmarkEnd w:id="11"/>
@@ -3904,6 +4582,7 @@
           <w:p>
             <w:pPr>
               <w:rPr>
+                <w:rStyle w:val="markedcontent"/>
                 <w:rFonts w:cstheme="minorHAnsi"/>
                 <w:color w:val="FF0000"/>
                 <w:sz w:val="28"/>
@@ -3958,13 +4637,26 @@
               </w:rPr>
               <w:t>• Y cuales no y por qué</w:t>
             </w:r>
-            <w:r>
-              <w:rPr>
-                <w:rFonts w:cstheme="minorHAnsi"/>
+          </w:p>
+          <w:p>
+            <w:pPr>
+              <w:rPr>
+                <w:rStyle w:val="markedcontent"/>
+                <w:rFonts w:cstheme="minorHAnsi"/>
+                <w:b/>
+                <w:bCs/>
                 <w:color w:val="FF0000"/>
                 <w:sz w:val="28"/>
                 <w:szCs w:val="28"/>
               </w:rPr>
+            </w:pPr>
+            <w:r>
+              <w:rPr>
+                <w:rFonts w:cstheme="minorHAnsi"/>
+                <w:color w:val="FF0000"/>
+                <w:sz w:val="28"/>
+                <w:szCs w:val="28"/>
+              </w:rPr>
               <w:br/>
             </w:r>
             <w:r>
@@ -3979,6 +4671,400 @@
               </w:rPr>
               <w:t>• En la entrega que se haga YA deben estar corregidas</w:t>
             </w:r>
+          </w:p>
+          <w:p>
+            <w:pPr>
+              <w:rPr>
+                <w:rFonts w:cstheme="minorHAnsi"/>
+                <w:b/>
+                <w:bCs/>
+                <w:color w:val="FF0000"/>
+                <w:sz w:val="28"/>
+                <w:szCs w:val="28"/>
+              </w:rPr>
+            </w:pPr>
+          </w:p>
+          <w:p>
+            <w:pPr>
+              <w:rPr>
+                <w:rStyle w:val="markedcontent"/>
+                <w:rFonts w:cstheme="minorHAnsi"/>
+                <w:color w:val="000000" w:themeColor="text1"/>
+              </w:rPr>
+            </w:pPr>
+            <w:r>
+              <w:rPr>
+                <w:rStyle w:val="markedcontent"/>
+                <w:rFonts w:cstheme="minorHAnsi"/>
+                <w:b/>
+                <w:bCs/>
+                <w:color w:val="000000" w:themeColor="text1"/>
+              </w:rPr>
+              <w:t>pfSense1 (#R1)</w:t>
+            </w:r>
+            <w:r>
+              <w:rPr>
+                <w:rStyle w:val="markedcontent"/>
+                <w:rFonts w:cstheme="minorHAnsi"/>
+                <w:b/>
+                <w:bCs/>
+                <w:color w:val="000000" w:themeColor="text1"/>
+              </w:rPr>
+              <w:t>:</w:t>
+            </w:r>
+          </w:p>
+          <w:p>
+            <w:pPr>
+              <w:pStyle w:val="Prrafodelista"/>
+              <w:numPr>
+                <w:ilvl w:val="0"/>
+                <w:numId w:val="15"/>
+              </w:numPr>
+              <w:rPr>
+                <w:rStyle w:val="markedcontent"/>
+                <w:rFonts w:cstheme="minorHAnsi"/>
+                <w:color w:val="FF0000"/>
+              </w:rPr>
+            </w:pPr>
+            <w:r>
+              <w:rPr>
+                <w:rStyle w:val="markedcontent"/>
+                <w:rFonts w:cstheme="minorHAnsi"/>
+                <w:color w:val="FF0000"/>
+              </w:rPr>
+              <w:t xml:space="preserve">(lista de </w:t>
+            </w:r>
+            <w:r>
+              <w:rPr>
+                <w:rStyle w:val="markedcontent"/>
+                <w:rFonts w:cstheme="minorHAnsi"/>
+                <w:color w:val="FF0000"/>
+              </w:rPr>
+              <w:t xml:space="preserve">vulnerabilidades, </w:t>
+            </w:r>
+            <w:r>
+              <w:rPr>
+                <w:rStyle w:val="markedcontent"/>
+                <w:rFonts w:cstheme="minorHAnsi"/>
+                <w:color w:val="FF0000"/>
+              </w:rPr>
+              <w:t>i</w:t>
+            </w:r>
+            <w:r>
+              <w:rPr>
+                <w:rStyle w:val="markedcontent"/>
+                <w:rFonts w:cstheme="minorHAnsi"/>
+                <w:color w:val="FF0000"/>
+              </w:rPr>
+              <w:t>ndicando si se corrige o no y por qu</w:t>
+            </w:r>
+            <w:r>
+              <w:rPr>
+                <w:rStyle w:val="markedcontent"/>
+                <w:rFonts w:cstheme="minorHAnsi"/>
+                <w:color w:val="FF0000"/>
+              </w:rPr>
+              <w:t>é</w:t>
+            </w:r>
+            <w:r>
+              <w:rPr>
+                <w:rStyle w:val="markedcontent"/>
+                <w:rFonts w:cstheme="minorHAnsi"/>
+                <w:color w:val="FF0000"/>
+              </w:rPr>
+              <w:t>)</w:t>
+            </w:r>
+          </w:p>
+          <w:p>
+            <w:pPr>
+              <w:rPr>
+                <w:rStyle w:val="markedcontent"/>
+                <w:rFonts w:cstheme="minorHAnsi"/>
+                <w:color w:val="000000" w:themeColor="text1"/>
+              </w:rPr>
+            </w:pPr>
+            <w:r>
+              <w:rPr>
+                <w:rStyle w:val="markedcontent"/>
+                <w:rFonts w:cstheme="minorHAnsi"/>
+                <w:b/>
+                <w:bCs/>
+                <w:color w:val="000000" w:themeColor="text1"/>
+              </w:rPr>
+              <w:t>pfSense2 (#R2)</w:t>
+            </w:r>
+            <w:r>
+              <w:rPr>
+                <w:rStyle w:val="markedcontent"/>
+                <w:rFonts w:cstheme="minorHAnsi"/>
+                <w:color w:val="000000" w:themeColor="text1"/>
+              </w:rPr>
+              <w:t>:</w:t>
+            </w:r>
+          </w:p>
+          <w:p>
+            <w:pPr>
+              <w:pStyle w:val="Prrafodelista"/>
+              <w:numPr>
+                <w:ilvl w:val="0"/>
+                <w:numId w:val="15"/>
+              </w:numPr>
+              <w:rPr>
+                <w:rStyle w:val="markedcontent"/>
+                <w:rFonts w:cstheme="minorHAnsi"/>
+                <w:color w:val="FF0000"/>
+              </w:rPr>
+            </w:pPr>
+            <w:r>
+              <w:rPr>
+                <w:rStyle w:val="markedcontent"/>
+                <w:rFonts w:cstheme="minorHAnsi"/>
+                <w:color w:val="FF0000"/>
+              </w:rPr>
+              <w:t xml:space="preserve">(lista de </w:t>
+            </w:r>
+            <w:r>
+              <w:rPr>
+                <w:rStyle w:val="markedcontent"/>
+                <w:rFonts w:cstheme="minorHAnsi"/>
+                <w:color w:val="FF0000"/>
+              </w:rPr>
+              <w:t xml:space="preserve">vulnerabilidades, </w:t>
+            </w:r>
+            <w:r>
+              <w:rPr>
+                <w:rStyle w:val="markedcontent"/>
+                <w:rFonts w:cstheme="minorHAnsi"/>
+                <w:color w:val="FF0000"/>
+              </w:rPr>
+              <w:t>i</w:t>
+            </w:r>
+            <w:r>
+              <w:rPr>
+                <w:rStyle w:val="markedcontent"/>
+                <w:rFonts w:cstheme="minorHAnsi"/>
+                <w:color w:val="FF0000"/>
+              </w:rPr>
+              <w:t>ndicando si se corrige o no y por qu</w:t>
+            </w:r>
+            <w:r>
+              <w:rPr>
+                <w:rStyle w:val="markedcontent"/>
+                <w:rFonts w:cstheme="minorHAnsi"/>
+                <w:color w:val="FF0000"/>
+              </w:rPr>
+              <w:t>é</w:t>
+            </w:r>
+            <w:r>
+              <w:rPr>
+                <w:rStyle w:val="markedcontent"/>
+                <w:rFonts w:cstheme="minorHAnsi"/>
+                <w:color w:val="FF0000"/>
+              </w:rPr>
+              <w:t>)</w:t>
+            </w:r>
+          </w:p>
+          <w:p>
+            <w:pPr>
+              <w:rPr>
+                <w:rStyle w:val="markedcontent"/>
+                <w:rFonts w:cstheme="minorHAnsi"/>
+                <w:color w:val="000000" w:themeColor="text1"/>
+              </w:rPr>
+            </w:pPr>
+            <w:proofErr w:type="spellStart"/>
+            <w:r>
+              <w:rPr>
+                <w:rStyle w:val="markedcontent"/>
+                <w:rFonts w:cstheme="minorHAnsi"/>
+                <w:b/>
+                <w:bCs/>
+                <w:color w:val="000000" w:themeColor="text1"/>
+              </w:rPr>
+              <w:t>ClienteRemoto</w:t>
+            </w:r>
+            <w:proofErr w:type="spellEnd"/>
+            <w:r>
+              <w:rPr>
+                <w:rStyle w:val="markedcontent"/>
+                <w:rFonts w:cstheme="minorHAnsi"/>
+                <w:color w:val="000000" w:themeColor="text1"/>
+              </w:rPr>
+              <w:t xml:space="preserve"> </w:t>
+            </w:r>
+            <w:r>
+              <w:rPr>
+                <w:rStyle w:val="markedcontent"/>
+                <w:rFonts w:cstheme="minorHAnsi"/>
+                <w:b/>
+                <w:bCs/>
+                <w:color w:val="000000" w:themeColor="text1"/>
+              </w:rPr>
+              <w:t>(#LANB1</w:t>
+            </w:r>
+            <w:r>
+              <w:rPr>
+                <w:rStyle w:val="markedcontent"/>
+                <w:rFonts w:cstheme="minorHAnsi"/>
+                <w:color w:val="000000" w:themeColor="text1"/>
+              </w:rPr>
+              <w:t>):</w:t>
+            </w:r>
+          </w:p>
+          <w:p>
+            <w:pPr>
+              <w:pStyle w:val="Prrafodelista"/>
+              <w:numPr>
+                <w:ilvl w:val="0"/>
+                <w:numId w:val="18"/>
+              </w:numPr>
+              <w:rPr>
+                <w:rStyle w:val="markedcontent"/>
+                <w:rFonts w:cstheme="minorHAnsi"/>
+                <w:color w:val="FF0000"/>
+              </w:rPr>
+            </w:pPr>
+            <w:r>
+              <w:rPr>
+                <w:rStyle w:val="markedcontent"/>
+                <w:rFonts w:cstheme="minorHAnsi"/>
+                <w:color w:val="FF0000"/>
+              </w:rPr>
+              <w:t xml:space="preserve">(lista de </w:t>
+            </w:r>
+            <w:r>
+              <w:rPr>
+                <w:rStyle w:val="markedcontent"/>
+                <w:rFonts w:cstheme="minorHAnsi"/>
+                <w:color w:val="FF0000"/>
+              </w:rPr>
+              <w:t xml:space="preserve">vulnerabilidades, </w:t>
+            </w:r>
+            <w:r>
+              <w:rPr>
+                <w:rStyle w:val="markedcontent"/>
+                <w:rFonts w:cstheme="minorHAnsi"/>
+                <w:color w:val="FF0000"/>
+              </w:rPr>
+              <w:t>i</w:t>
+            </w:r>
+            <w:r>
+              <w:rPr>
+                <w:rStyle w:val="markedcontent"/>
+                <w:rFonts w:cstheme="minorHAnsi"/>
+                <w:color w:val="FF0000"/>
+              </w:rPr>
+              <w:t>ndicando si se corrige o no y por qu</w:t>
+            </w:r>
+            <w:r>
+              <w:rPr>
+                <w:rStyle w:val="markedcontent"/>
+                <w:rFonts w:cstheme="minorHAnsi"/>
+                <w:color w:val="FF0000"/>
+              </w:rPr>
+              <w:t>é</w:t>
+            </w:r>
+            <w:r>
+              <w:rPr>
+                <w:rStyle w:val="markedcontent"/>
+                <w:rFonts w:cstheme="minorHAnsi"/>
+                <w:color w:val="FF0000"/>
+              </w:rPr>
+              <w:t>)</w:t>
+            </w:r>
+          </w:p>
+          <w:p>
+            <w:pPr>
+              <w:rPr>
+                <w:rStyle w:val="markedcontent"/>
+                <w:rFonts w:cstheme="minorHAnsi"/>
+                <w:b/>
+                <w:bCs/>
+                <w:color w:val="000000" w:themeColor="text1"/>
+              </w:rPr>
+            </w:pPr>
+            <w:r>
+              <w:rPr>
+                <w:rStyle w:val="markedcontent"/>
+                <w:rFonts w:cstheme="minorHAnsi"/>
+                <w:b/>
+                <w:bCs/>
+                <w:color w:val="000000" w:themeColor="text1"/>
+              </w:rPr>
+              <w:t>Servidor (#LANB2):</w:t>
+            </w:r>
+          </w:p>
+          <w:p>
+            <w:pPr>
+              <w:pStyle w:val="Prrafodelista"/>
+              <w:numPr>
+                <w:ilvl w:val="0"/>
+                <w:numId w:val="19"/>
+              </w:numPr>
+              <w:rPr>
+                <w:rStyle w:val="markedcontent"/>
+                <w:rFonts w:cstheme="minorHAnsi"/>
+                <w:color w:val="FF0000"/>
+              </w:rPr>
+            </w:pPr>
+            <w:r>
+              <w:rPr>
+                <w:rStyle w:val="markedcontent"/>
+                <w:rFonts w:cstheme="minorHAnsi"/>
+                <w:color w:val="FF0000"/>
+              </w:rPr>
+              <w:t xml:space="preserve">(lista de </w:t>
+            </w:r>
+            <w:r>
+              <w:rPr>
+                <w:rStyle w:val="markedcontent"/>
+                <w:rFonts w:cstheme="minorHAnsi"/>
+                <w:color w:val="FF0000"/>
+              </w:rPr>
+              <w:t xml:space="preserve">vulnerabilidades, </w:t>
+            </w:r>
+            <w:r>
+              <w:rPr>
+                <w:rStyle w:val="markedcontent"/>
+                <w:rFonts w:cstheme="minorHAnsi"/>
+                <w:color w:val="FF0000"/>
+              </w:rPr>
+              <w:t>i</w:t>
+            </w:r>
+            <w:r>
+              <w:rPr>
+                <w:rStyle w:val="markedcontent"/>
+                <w:rFonts w:cstheme="minorHAnsi"/>
+                <w:color w:val="FF0000"/>
+              </w:rPr>
+              <w:t>ndicando si se corrige o no y por qu</w:t>
+            </w:r>
+            <w:r>
+              <w:rPr>
+                <w:rStyle w:val="markedcontent"/>
+                <w:rFonts w:cstheme="minorHAnsi"/>
+                <w:color w:val="FF0000"/>
+              </w:rPr>
+              <w:t>é</w:t>
+            </w:r>
+            <w:r>
+              <w:rPr>
+                <w:rStyle w:val="markedcontent"/>
+                <w:rFonts w:cstheme="minorHAnsi"/>
+                <w:color w:val="FF0000"/>
+              </w:rPr>
+              <w:t>)</w:t>
+            </w:r>
+          </w:p>
+          <w:p>
+            <w:pPr>
+              <w:rPr>
+                <w:rFonts w:cstheme="minorHAnsi"/>
+                <w:color w:val="FF0000"/>
+                <w:sz w:val="28"/>
+                <w:szCs w:val="28"/>
+              </w:rPr>
+            </w:pPr>
           </w:p>
         </w:tc>
       </w:tr>
@@ -4061,6 +5147,40 @@
           <w:color w:val="000000" w:themeColor="text1"/>
           <w:lang w:val="es-ES_tradnl"/>
         </w:rPr>
+        <w:t xml:space="preserve">Entrenar a nuestros trabajadores en medidas de seguridad, </w:t>
+      </w:r>
+      <w:r>
+        <w:rPr>
+          <w:rFonts w:cstheme="minorHAnsi"/>
+          <w:color w:val="000000" w:themeColor="text1"/>
+          <w:lang w:val="es-ES_tradnl"/>
+        </w:rPr>
+        <w:t xml:space="preserve">entre ellas </w:t>
+      </w:r>
+      <w:r>
+        <w:rPr>
+          <w:rFonts w:cstheme="minorHAnsi"/>
+          <w:color w:val="000000" w:themeColor="text1"/>
+          <w:lang w:val="es-ES_tradnl"/>
+        </w:rPr>
+        <w:t>no dejar la contraseña de usuario por ahí ni dejarla grabada, y tratar de mantener su SW y HW actualizado.</w:t>
+      </w:r>
+    </w:p>
+    <w:p>
+      <w:pPr>
+        <w:jc w:val="both"/>
+        <w:rPr>
+          <w:rFonts w:cstheme="minorHAnsi"/>
+          <w:color w:val="000000" w:themeColor="text1"/>
+          <w:lang w:val="es-ES_tradnl"/>
+        </w:rPr>
+      </w:pPr>
+      <w:r>
+        <w:rPr>
+          <w:rFonts w:cstheme="minorHAnsi"/>
+          <w:color w:val="000000" w:themeColor="text1"/>
+          <w:lang w:val="es-ES_tradnl"/>
+        </w:rPr>
         <w:t>Dejar los sistemas cerrados bajo llave</w:t>
       </w:r>
       <w:r>
@@ -4077,14 +5197,32 @@
           <w:color w:val="000000" w:themeColor="text1"/>
           <w:lang w:val="es-ES_tradnl"/>
         </w:rPr>
-        <w:t xml:space="preserve"> dentro que una habitación con sistema de refrigeración y medidas anti-incendios, </w:t>
-      </w:r>
+        <w:t xml:space="preserve"> dentro que una habitación con sistema de refrigeración y medidas </w:t>
+      </w:r>
+      <w:proofErr w:type="spellStart"/>
       <w:r>
         <w:rPr>
           <w:rFonts w:cstheme="minorHAnsi"/>
           <w:color w:val="000000" w:themeColor="text1"/>
           <w:lang w:val="es-ES_tradnl"/>
         </w:rPr>
+        <w:t>anti-incendios</w:t>
+      </w:r>
+      <w:proofErr w:type="spellEnd"/>
+      <w:r>
+        <w:rPr>
+          <w:rFonts w:cstheme="minorHAnsi"/>
+          <w:color w:val="000000" w:themeColor="text1"/>
+          <w:lang w:val="es-ES_tradnl"/>
+        </w:rPr>
+        <w:t xml:space="preserve">, </w:t>
+      </w:r>
+      <w:r>
+        <w:rPr>
+          <w:rFonts w:cstheme="minorHAnsi"/>
+          <w:color w:val="000000" w:themeColor="text1"/>
+          <w:lang w:val="es-ES_tradnl"/>
+        </w:rPr>
         <w:t xml:space="preserve">y </w:t>
       </w:r>
       <w:r>
@@ -4133,7 +5271,7 @@
           <w:color w:val="000000" w:themeColor="text1"/>
           <w:lang w:val="es-ES_tradnl"/>
         </w:rPr>
-        <w:t xml:space="preserve"> El servidor debería estar desplegado en el edificio de la empresa, para mayor seguridad.</w:t>
+        <w:t xml:space="preserve"> El servidor debería estar </w:t>
       </w:r>
       <w:r>
         <w:rPr>
@@ -4141,6 +5279,15 @@
           <w:color w:val="000000" w:themeColor="text1"/>
           <w:lang w:val="es-ES_tradnl"/>
         </w:rPr>
+        <w:lastRenderedPageBreak/>
+        <w:t>desplegado en el edificio de la empresa, para mayor seguridad.</w:t>
+      </w:r>
+      <w:r>
+        <w:rPr>
+          <w:rFonts w:cstheme="minorHAnsi"/>
+          <w:color w:val="000000" w:themeColor="text1"/>
+          <w:lang w:val="es-ES_tradnl"/>
+        </w:rPr>
         <w:t xml:space="preserve"> Y tener cámaras con reconocimiento facial y otros métodos de seguridad biométrica.</w:t>
       </w:r>
     </w:p>
@@ -4159,14 +5306,32 @@
           <w:color w:val="000000" w:themeColor="text1"/>
           <w:lang w:val="es-ES_tradnl"/>
         </w:rPr>
-        <w:t>También deberíamos añadir redundancias como medida extra en caso de caída o fallo (p. ej. backup de la BBDD, múltiples switches, generadores de emergencia) pero no lo hemos implementado porque o bien no se podían simular</w:t>
-      </w:r>
+        <w:t xml:space="preserve">También deberíamos añadir redundancias como medida extra en caso de caída o fallo (p. ej. </w:t>
+      </w:r>
+      <w:proofErr w:type="spellStart"/>
       <w:r>
         <w:rPr>
           <w:rFonts w:cstheme="minorHAnsi"/>
           <w:color w:val="000000" w:themeColor="text1"/>
           <w:lang w:val="es-ES_tradnl"/>
         </w:rPr>
+        <w:t>backup</w:t>
+      </w:r>
+      <w:proofErr w:type="spellEnd"/>
+      <w:r>
+        <w:rPr>
+          <w:rFonts w:cstheme="minorHAnsi"/>
+          <w:color w:val="000000" w:themeColor="text1"/>
+          <w:lang w:val="es-ES_tradnl"/>
+        </w:rPr>
+        <w:t xml:space="preserve"> de la BBDD, múltiples switches, generadores de emergencia) pero no lo hemos implementado porque o bien no se podían simular</w:t>
+      </w:r>
+      <w:r>
+        <w:rPr>
+          <w:rFonts w:cstheme="minorHAnsi"/>
+          <w:color w:val="000000" w:themeColor="text1"/>
+          <w:lang w:val="es-ES_tradnl"/>
+        </w:rPr>
         <w:t xml:space="preserve"> en máquina virtual</w:t>
       </w:r>
       <w:r>
@@ -4183,7 +5348,43 @@
           <w:color w:val="000000" w:themeColor="text1"/>
           <w:lang w:val="es-ES_tradnl"/>
         </w:rPr>
-        <w:t xml:space="preserve"> (p.ej: un ordenador teniendo que soportar la red básica más los backups)</w:t>
+        <w:t xml:space="preserve"> (</w:t>
+      </w:r>
+      <w:proofErr w:type="spellStart"/>
+      <w:r>
+        <w:rPr>
+          <w:rFonts w:cstheme="minorHAnsi"/>
+          <w:color w:val="000000" w:themeColor="text1"/>
+          <w:lang w:val="es-ES_tradnl"/>
+        </w:rPr>
+        <w:t>p.ej</w:t>
+      </w:r>
+      <w:proofErr w:type="spellEnd"/>
+      <w:r>
+        <w:rPr>
+          <w:rFonts w:cstheme="minorHAnsi"/>
+          <w:color w:val="000000" w:themeColor="text1"/>
+          <w:lang w:val="es-ES_tradnl"/>
+        </w:rPr>
+        <w:t xml:space="preserve">: un ordenador teniendo que soportar la red básica más los </w:t>
+      </w:r>
+      <w:proofErr w:type="spellStart"/>
+      <w:r>
+        <w:rPr>
+          <w:rFonts w:cstheme="minorHAnsi"/>
+          <w:color w:val="000000" w:themeColor="text1"/>
+          <w:lang w:val="es-ES_tradnl"/>
+        </w:rPr>
+        <w:t>backups</w:t>
+      </w:r>
+      <w:proofErr w:type="spellEnd"/>
+      <w:r>
+        <w:rPr>
+          <w:rFonts w:cstheme="minorHAnsi"/>
+          <w:color w:val="000000" w:themeColor="text1"/>
+          <w:lang w:val="es-ES_tradnl"/>
+        </w:rPr>
+        <w:t>)</w:t>
       </w:r>
       <w:r>
         <w:rPr>
@@ -4396,7 +5597,6 @@
         <w:rPr>
           <w:noProof/>
         </w:rPr>
-        <w:lastRenderedPageBreak/>
         <w:drawing>
           <wp:inline distT="0" distB="0" distL="0" distR="0" wp14:anchorId="7917EEF1" wp14:editId="14419D21">
             <wp:extent cx="5400040" cy="2867660"/>
@@ -4682,6 +5882,232 @@
     </w:lvl>
   </w:abstractNum>
   <w:abstractNum w:abstractNumId="1" w15:restartNumberingAfterBreak="0">
+    <w:nsid w:val="13346662"/>
+    <w:multiLevelType w:val="hybridMultilevel"/>
+    <w:tmpl w:val="3D880B5E"/>
+    <w:lvl w:ilvl="0" w:tplc="0C0A000F">
+      <w:start w:val="1"/>
+      <w:numFmt w:val="decimal"/>
+      <w:lvlText w:val="%1."/>
+      <w:lvlJc w:val="left"/>
+      <w:pPr>
+        <w:ind w:left="720" w:hanging="360"/>
+      </w:pPr>
+      <w:rPr>
+        <w:rFonts w:hint="default"/>
+      </w:rPr>
+    </w:lvl>
+    <w:lvl w:ilvl="1" w:tplc="FFFFFFFF" w:tentative="1">
+      <w:start w:val="1"/>
+      <w:numFmt w:val="bullet"/>
+      <w:lvlText w:val="o"/>
+      <w:lvlJc w:val="left"/>
+      <w:pPr>
+        <w:ind w:left="1440" w:hanging="360"/>
+      </w:pPr>
+      <w:rPr>
+        <w:rFonts w:ascii="Courier New" w:hAnsi="Courier New" w:cs="Courier New" w:hint="default"/>
+      </w:rPr>
+    </w:lvl>
+    <w:lvl w:ilvl="2" w:tplc="FFFFFFFF" w:tentative="1">
+      <w:start w:val="1"/>
+      <w:numFmt w:val="bullet"/>
+      <w:lvlText w:val=""/>
+      <w:lvlJc w:val="left"/>
+      <w:pPr>
+        <w:ind w:left="2160" w:hanging="360"/>
+      </w:pPr>
+      <w:rPr>
+        <w:rFonts w:ascii="Wingdings" w:hAnsi="Wingdings" w:hint="default"/>
+      </w:rPr>
+    </w:lvl>
+    <w:lvl w:ilvl="3" w:tplc="FFFFFFFF" w:tentative="1">
+      <w:start w:val="1"/>
+      <w:numFmt w:val="bullet"/>
+      <w:lvlText w:val=""/>
+      <w:lvlJc w:val="left"/>
+      <w:pPr>
+        <w:ind w:left="2880" w:hanging="360"/>
+      </w:pPr>
+      <w:rPr>
+        <w:rFonts w:ascii="Symbol" w:hAnsi="Symbol" w:hint="default"/>
+      </w:rPr>
+    </w:lvl>
+    <w:lvl w:ilvl="4" w:tplc="FFFFFFFF" w:tentative="1">
+      <w:start w:val="1"/>
+      <w:numFmt w:val="bullet"/>
+      <w:lvlText w:val="o"/>
+      <w:lvlJc w:val="left"/>
+      <w:pPr>
+        <w:ind w:left="3600" w:hanging="360"/>
+      </w:pPr>
+      <w:rPr>
+        <w:rFonts w:ascii="Courier New" w:hAnsi="Courier New" w:cs="Courier New" w:hint="default"/>
+      </w:rPr>
+    </w:lvl>
+    <w:lvl w:ilvl="5" w:tplc="FFFFFFFF" w:tentative="1">
+      <w:start w:val="1"/>
+      <w:numFmt w:val="bullet"/>
+      <w:lvlText w:val=""/>
+      <w:lvlJc w:val="left"/>
+      <w:pPr>
+        <w:ind w:left="4320" w:hanging="360"/>
+      </w:pPr>
+      <w:rPr>
+        <w:rFonts w:ascii="Wingdings" w:hAnsi="Wingdings" w:hint="default"/>
+      </w:rPr>
+    </w:lvl>
+    <w:lvl w:ilvl="6" w:tplc="FFFFFFFF" w:tentative="1">
+      <w:start w:val="1"/>
+      <w:numFmt w:val="bullet"/>
+      <w:lvlText w:val=""/>
+      <w:lvlJc w:val="left"/>
+      <w:pPr>
+        <w:ind w:left="5040" w:hanging="360"/>
+      </w:pPr>
+      <w:rPr>
+        <w:rFonts w:ascii="Symbol" w:hAnsi="Symbol" w:hint="default"/>
+      </w:rPr>
+    </w:lvl>
+    <w:lvl w:ilvl="7" w:tplc="FFFFFFFF" w:tentative="1">
+      <w:start w:val="1"/>
+      <w:numFmt w:val="bullet"/>
+      <w:lvlText w:val="o"/>
+      <w:lvlJc w:val="left"/>
+      <w:pPr>
+        <w:ind w:left="5760" w:hanging="360"/>
+      </w:pPr>
+      <w:rPr>
+        <w:rFonts w:ascii="Courier New" w:hAnsi="Courier New" w:cs="Courier New" w:hint="default"/>
+      </w:rPr>
+    </w:lvl>
+    <w:lvl w:ilvl="8" w:tplc="FFFFFFFF" w:tentative="1">
+      <w:start w:val="1"/>
+      <w:numFmt w:val="bullet"/>
+      <w:lvlText w:val=""/>
+      <w:lvlJc w:val="left"/>
+      <w:pPr>
+        <w:ind w:left="6480" w:hanging="360"/>
+      </w:pPr>
+      <w:rPr>
+        <w:rFonts w:ascii="Wingdings" w:hAnsi="Wingdings" w:hint="default"/>
+      </w:rPr>
+    </w:lvl>
+  </w:abstractNum>
+  <w:abstractNum w:abstractNumId="2" w15:restartNumberingAfterBreak="0">
+    <w:nsid w:val="142E4AED"/>
+    <w:multiLevelType w:val="hybridMultilevel"/>
+    <w:tmpl w:val="63A09188"/>
+    <w:lvl w:ilvl="0" w:tplc="0C0A000F">
+      <w:start w:val="1"/>
+      <w:numFmt w:val="decimal"/>
+      <w:lvlText w:val="%1."/>
+      <w:lvlJc w:val="left"/>
+      <w:pPr>
+        <w:ind w:left="720" w:hanging="360"/>
+      </w:pPr>
+      <w:rPr>
+        <w:rFonts w:hint="default"/>
+      </w:rPr>
+    </w:lvl>
+    <w:lvl w:ilvl="1" w:tplc="FFFFFFFF" w:tentative="1">
+      <w:start w:val="1"/>
+      <w:numFmt w:val="bullet"/>
+      <w:lvlText w:val="o"/>
+      <w:lvlJc w:val="left"/>
+      <w:pPr>
+        <w:ind w:left="1440" w:hanging="360"/>
+      </w:pPr>
+      <w:rPr>
+        <w:rFonts w:ascii="Courier New" w:hAnsi="Courier New" w:cs="Courier New" w:hint="default"/>
+      </w:rPr>
+    </w:lvl>
+    <w:lvl w:ilvl="2" w:tplc="FFFFFFFF" w:tentative="1">
+      <w:start w:val="1"/>
+      <w:numFmt w:val="bullet"/>
+      <w:lvlText w:val=""/>
+      <w:lvlJc w:val="left"/>
+      <w:pPr>
+        <w:ind w:left="2160" w:hanging="360"/>
+      </w:pPr>
+      <w:rPr>
+        <w:rFonts w:ascii="Wingdings" w:hAnsi="Wingdings" w:hint="default"/>
+      </w:rPr>
+    </w:lvl>
+    <w:lvl w:ilvl="3" w:tplc="FFFFFFFF" w:tentative="1">
+      <w:start w:val="1"/>
+      <w:numFmt w:val="bullet"/>
+      <w:lvlText w:val=""/>
+      <w:lvlJc w:val="left"/>
+      <w:pPr>
+        <w:ind w:left="2880" w:hanging="360"/>
+      </w:pPr>
+      <w:rPr>
+        <w:rFonts w:ascii="Symbol" w:hAnsi="Symbol" w:hint="default"/>
+      </w:rPr>
+    </w:lvl>
+    <w:lvl w:ilvl="4" w:tplc="FFFFFFFF" w:tentative="1">
+      <w:start w:val="1"/>
+      <w:numFmt w:val="bullet"/>
+      <w:lvlText w:val="o"/>
+      <w:lvlJc w:val="left"/>
+      <w:pPr>
+        <w:ind w:left="3600" w:hanging="360"/>
+      </w:pPr>
+      <w:rPr>
+        <w:rFonts w:ascii="Courier New" w:hAnsi="Courier New" w:cs="Courier New" w:hint="default"/>
+      </w:rPr>
+    </w:lvl>
+    <w:lvl w:ilvl="5" w:tplc="FFFFFFFF" w:tentative="1">
+      <w:start w:val="1"/>
+      <w:numFmt w:val="bullet"/>
+      <w:lvlText w:val=""/>
+      <w:lvlJc w:val="left"/>
+      <w:pPr>
+        <w:ind w:left="4320" w:hanging="360"/>
+      </w:pPr>
+      <w:rPr>
+        <w:rFonts w:ascii="Wingdings" w:hAnsi="Wingdings" w:hint="default"/>
+      </w:rPr>
+    </w:lvl>
+    <w:lvl w:ilvl="6" w:tplc="FFFFFFFF" w:tentative="1">
+      <w:start w:val="1"/>
+      <w:numFmt w:val="bullet"/>
+      <w:lvlText w:val=""/>
+      <w:lvlJc w:val="left"/>
+      <w:pPr>
+        <w:ind w:left="5040" w:hanging="360"/>
+      </w:pPr>
+      <w:rPr>
+        <w:rFonts w:ascii="Symbol" w:hAnsi="Symbol" w:hint="default"/>
+      </w:rPr>
+    </w:lvl>
+    <w:lvl w:ilvl="7" w:tplc="FFFFFFFF" w:tentative="1">
+      <w:start w:val="1"/>
+      <w:numFmt w:val="bullet"/>
+      <w:lvlText w:val="o"/>
+      <w:lvlJc w:val="left"/>
+      <w:pPr>
+        <w:ind w:left="5760" w:hanging="360"/>
+      </w:pPr>
+      <w:rPr>
+        <w:rFonts w:ascii="Courier New" w:hAnsi="Courier New" w:cs="Courier New" w:hint="default"/>
+      </w:rPr>
+    </w:lvl>
+    <w:lvl w:ilvl="8" w:tplc="FFFFFFFF" w:tentative="1">
+      <w:start w:val="1"/>
+      <w:numFmt w:val="bullet"/>
+      <w:lvlText w:val=""/>
+      <w:lvlJc w:val="left"/>
+      <w:pPr>
+        <w:ind w:left="6480" w:hanging="360"/>
+      </w:pPr>
+      <w:rPr>
+        <w:rFonts w:ascii="Wingdings" w:hAnsi="Wingdings" w:hint="default"/>
+      </w:rPr>
+    </w:lvl>
+  </w:abstractNum>
+  <w:abstractNum w:abstractNumId="3" w15:restartNumberingAfterBreak="0">
     <w:nsid w:val="1EAC5D60"/>
     <w:multiLevelType w:val="hybridMultilevel"/>
     <w:tmpl w:val="28F6C62A"/>
@@ -4767,7 +6193,7 @@
       </w:pPr>
     </w:lvl>
   </w:abstractNum>
-  <w:abstractNum w:abstractNumId="2" w15:restartNumberingAfterBreak="0">
+  <w:abstractNum w:abstractNumId="4" w15:restartNumberingAfterBreak="0">
     <w:nsid w:val="228D37DE"/>
     <w:multiLevelType w:val="hybridMultilevel"/>
     <w:tmpl w:val="4B849E7A"/>
@@ -4853,7 +6279,120 @@
       </w:pPr>
     </w:lvl>
   </w:abstractNum>
-  <w:abstractNum w:abstractNumId="3" w15:restartNumberingAfterBreak="0">
+  <w:abstractNum w:abstractNumId="5" w15:restartNumberingAfterBreak="0">
+    <w:nsid w:val="27290472"/>
+    <w:multiLevelType w:val="hybridMultilevel"/>
+    <w:tmpl w:val="E3F0E8DE"/>
+    <w:lvl w:ilvl="0" w:tplc="0C0A000F">
+      <w:start w:val="1"/>
+      <w:numFmt w:val="decimal"/>
+      <w:lvlText w:val="%1."/>
+      <w:lvlJc w:val="left"/>
+      <w:pPr>
+        <w:ind w:left="720" w:hanging="360"/>
+      </w:pPr>
+      <w:rPr>
+        <w:rFonts w:hint="default"/>
+      </w:rPr>
+    </w:lvl>
+    <w:lvl w:ilvl="1" w:tplc="FFFFFFFF" w:tentative="1">
+      <w:start w:val="1"/>
+      <w:numFmt w:val="bullet"/>
+      <w:lvlText w:val="o"/>
+      <w:lvlJc w:val="left"/>
+      <w:pPr>
+        <w:ind w:left="1440" w:hanging="360"/>
+      </w:pPr>
+      <w:rPr>
+        <w:rFonts w:ascii="Courier New" w:hAnsi="Courier New" w:cs="Courier New" w:hint="default"/>
+      </w:rPr>
+    </w:lvl>
+    <w:lvl w:ilvl="2" w:tplc="FFFFFFFF" w:tentative="1">
+      <w:start w:val="1"/>
+      <w:numFmt w:val="bullet"/>
+      <w:lvlText w:val=""/>
+      <w:lvlJc w:val="left"/>
+      <w:pPr>
+        <w:ind w:left="2160" w:hanging="360"/>
+      </w:pPr>
+      <w:rPr>
+        <w:rFonts w:ascii="Wingdings" w:hAnsi="Wingdings" w:hint="default"/>
+      </w:rPr>
+    </w:lvl>
+    <w:lvl w:ilvl="3" w:tplc="FFFFFFFF" w:tentative="1">
+      <w:start w:val="1"/>
+      <w:numFmt w:val="bullet"/>
+      <w:lvlText w:val=""/>
+      <w:lvlJc w:val="left"/>
+      <w:pPr>
+        <w:ind w:left="2880" w:hanging="360"/>
+      </w:pPr>
+      <w:rPr>
+        <w:rFonts w:ascii="Symbol" w:hAnsi="Symbol" w:hint="default"/>
+      </w:rPr>
+    </w:lvl>
+    <w:lvl w:ilvl="4" w:tplc="FFFFFFFF" w:tentative="1">
+      <w:start w:val="1"/>
+      <w:numFmt w:val="bullet"/>
+      <w:lvlText w:val="o"/>
+      <w:lvlJc w:val="left"/>
+      <w:pPr>
+        <w:ind w:left="3600" w:hanging="360"/>
+      </w:pPr>
+      <w:rPr>
+        <w:rFonts w:ascii="Courier New" w:hAnsi="Courier New" w:cs="Courier New" w:hint="default"/>
+      </w:rPr>
+    </w:lvl>
+    <w:lvl w:ilvl="5" w:tplc="FFFFFFFF" w:tentative="1">
+      <w:start w:val="1"/>
+      <w:numFmt w:val="bullet"/>
+      <w:lvlText w:val=""/>
+      <w:lvlJc w:val="left"/>
+      <w:pPr>
+        <w:ind w:left="4320" w:hanging="360"/>
+      </w:pPr>
+      <w:rPr>
+        <w:rFonts w:ascii="Wingdings" w:hAnsi="Wingdings" w:hint="default"/>
+      </w:rPr>
+    </w:lvl>
+    <w:lvl w:ilvl="6" w:tplc="FFFFFFFF" w:tentative="1">
+      <w:start w:val="1"/>
+      <w:numFmt w:val="bullet"/>
+      <w:lvlText w:val=""/>
+      <w:lvlJc w:val="left"/>
+      <w:pPr>
+        <w:ind w:left="5040" w:hanging="360"/>
+      </w:pPr>
+      <w:rPr>
+        <w:rFonts w:ascii="Symbol" w:hAnsi="Symbol" w:hint="default"/>
+      </w:rPr>
+    </w:lvl>
+    <w:lvl w:ilvl="7" w:tplc="FFFFFFFF" w:tentative="1">
+      <w:start w:val="1"/>
+      <w:numFmt w:val="bullet"/>
+      <w:lvlText w:val="o"/>
+      <w:lvlJc w:val="left"/>
+      <w:pPr>
+        <w:ind w:left="5760" w:hanging="360"/>
+      </w:pPr>
+      <w:rPr>
+        <w:rFonts w:ascii="Courier New" w:hAnsi="Courier New" w:cs="Courier New" w:hint="default"/>
+      </w:rPr>
+    </w:lvl>
+    <w:lvl w:ilvl="8" w:tplc="FFFFFFFF" w:tentative="1">
+      <w:start w:val="1"/>
+      <w:numFmt w:val="bullet"/>
+      <w:lvlText w:val=""/>
+      <w:lvlJc w:val="left"/>
+      <w:pPr>
+        <w:ind w:left="6480" w:hanging="360"/>
+      </w:pPr>
+      <w:rPr>
+        <w:rFonts w:ascii="Wingdings" w:hAnsi="Wingdings" w:hint="default"/>
+      </w:rPr>
+    </w:lvl>
+  </w:abstractNum>
+  <w:abstractNum w:abstractNumId="6" w15:restartNumberingAfterBreak="0">
     <w:nsid w:val="297B14CF"/>
     <w:multiLevelType w:val="hybridMultilevel"/>
     <w:tmpl w:val="B0B6C1CA"/>
@@ -4939,7 +6478,7 @@
       </w:pPr>
     </w:lvl>
   </w:abstractNum>
-  <w:abstractNum w:abstractNumId="4" w15:restartNumberingAfterBreak="0">
+  <w:abstractNum w:abstractNumId="7" w15:restartNumberingAfterBreak="0">
     <w:nsid w:val="35EA7E21"/>
     <w:multiLevelType w:val="hybridMultilevel"/>
     <w:tmpl w:val="3252D890"/>
@@ -5052,7 +6591,7 @@
       </w:rPr>
     </w:lvl>
   </w:abstractNum>
-  <w:abstractNum w:abstractNumId="5" w15:restartNumberingAfterBreak="0">
+  <w:abstractNum w:abstractNumId="8" w15:restartNumberingAfterBreak="0">
     <w:nsid w:val="37FD2C6C"/>
     <w:multiLevelType w:val="hybridMultilevel"/>
     <w:tmpl w:val="E6260174"/>
@@ -5138,7 +6677,7 @@
       </w:pPr>
     </w:lvl>
   </w:abstractNum>
-  <w:abstractNum w:abstractNumId="6" w15:restartNumberingAfterBreak="0">
+  <w:abstractNum w:abstractNumId="9" w15:restartNumberingAfterBreak="0">
     <w:nsid w:val="39E55685"/>
     <w:multiLevelType w:val="hybridMultilevel"/>
     <w:tmpl w:val="3EEC324C"/>
@@ -5226,7 +6765,7 @@
       </w:pPr>
     </w:lvl>
   </w:abstractNum>
-  <w:abstractNum w:abstractNumId="7" w15:restartNumberingAfterBreak="0">
+  <w:abstractNum w:abstractNumId="10" w15:restartNumberingAfterBreak="0">
     <w:nsid w:val="4C743B63"/>
     <w:multiLevelType w:val="hybridMultilevel"/>
     <w:tmpl w:val="93908A3C"/>
@@ -5339,7 +6878,7 @@
       </w:rPr>
     </w:lvl>
   </w:abstractNum>
-  <w:abstractNum w:abstractNumId="8" w15:restartNumberingAfterBreak="0">
+  <w:abstractNum w:abstractNumId="11" w15:restartNumberingAfterBreak="0">
     <w:nsid w:val="5C28256C"/>
     <w:multiLevelType w:val="hybridMultilevel"/>
     <w:tmpl w:val="87289E80"/>
@@ -5427,7 +6966,120 @@
       </w:pPr>
     </w:lvl>
   </w:abstractNum>
-  <w:abstractNum w:abstractNumId="9" w15:restartNumberingAfterBreak="0">
+  <w:abstractNum w:abstractNumId="12" w15:restartNumberingAfterBreak="0">
+    <w:nsid w:val="63A61F4C"/>
+    <w:multiLevelType w:val="hybridMultilevel"/>
+    <w:tmpl w:val="14A0C0EE"/>
+    <w:lvl w:ilvl="0" w:tplc="0C0A000F">
+      <w:start w:val="1"/>
+      <w:numFmt w:val="decimal"/>
+      <w:lvlText w:val="%1."/>
+      <w:lvlJc w:val="left"/>
+      <w:pPr>
+        <w:ind w:left="720" w:hanging="360"/>
+      </w:pPr>
+      <w:rPr>
+        <w:rFonts w:hint="default"/>
+      </w:rPr>
+    </w:lvl>
+    <w:lvl w:ilvl="1" w:tplc="FFFFFFFF" w:tentative="1">
+      <w:start w:val="1"/>
+      <w:numFmt w:val="bullet"/>
+      <w:lvlText w:val="o"/>
+      <w:lvlJc w:val="left"/>
+      <w:pPr>
+        <w:ind w:left="1440" w:hanging="360"/>
+      </w:pPr>
+      <w:rPr>
+        <w:rFonts w:ascii="Courier New" w:hAnsi="Courier New" w:cs="Courier New" w:hint="default"/>
+      </w:rPr>
+    </w:lvl>
+    <w:lvl w:ilvl="2" w:tplc="FFFFFFFF" w:tentative="1">
+      <w:start w:val="1"/>
+      <w:numFmt w:val="bullet"/>
+      <w:lvlText w:val=""/>
+      <w:lvlJc w:val="left"/>
+      <w:pPr>
+        <w:ind w:left="2160" w:hanging="360"/>
+      </w:pPr>
+      <w:rPr>
+        <w:rFonts w:ascii="Wingdings" w:hAnsi="Wingdings" w:hint="default"/>
+      </w:rPr>
+    </w:lvl>
+    <w:lvl w:ilvl="3" w:tplc="FFFFFFFF" w:tentative="1">
+      <w:start w:val="1"/>
+      <w:numFmt w:val="bullet"/>
+      <w:lvlText w:val=""/>
+      <w:lvlJc w:val="left"/>
+      <w:pPr>
+        <w:ind w:left="2880" w:hanging="360"/>
+      </w:pPr>
+      <w:rPr>
+        <w:rFonts w:ascii="Symbol" w:hAnsi="Symbol" w:hint="default"/>
+      </w:rPr>
+    </w:lvl>
+    <w:lvl w:ilvl="4" w:tplc="FFFFFFFF" w:tentative="1">
+      <w:start w:val="1"/>
+      <w:numFmt w:val="bullet"/>
+      <w:lvlText w:val="o"/>
+      <w:lvlJc w:val="left"/>
+      <w:pPr>
+        <w:ind w:left="3600" w:hanging="360"/>
+      </w:pPr>
+      <w:rPr>
+        <w:rFonts w:ascii="Courier New" w:hAnsi="Courier New" w:cs="Courier New" w:hint="default"/>
+      </w:rPr>
+    </w:lvl>
+    <w:lvl w:ilvl="5" w:tplc="FFFFFFFF" w:tentative="1">
+      <w:start w:val="1"/>
+      <w:numFmt w:val="bullet"/>
+      <w:lvlText w:val=""/>
+      <w:lvlJc w:val="left"/>
+      <w:pPr>
+        <w:ind w:left="4320" w:hanging="360"/>
+      </w:pPr>
+      <w:rPr>
+        <w:rFonts w:ascii="Wingdings" w:hAnsi="Wingdings" w:hint="default"/>
+      </w:rPr>
+    </w:lvl>
+    <w:lvl w:ilvl="6" w:tplc="FFFFFFFF" w:tentative="1">
+      <w:start w:val="1"/>
+      <w:numFmt w:val="bullet"/>
+      <w:lvlText w:val=""/>
+      <w:lvlJc w:val="left"/>
+      <w:pPr>
+        <w:ind w:left="5040" w:hanging="360"/>
+      </w:pPr>
+      <w:rPr>
+        <w:rFonts w:ascii="Symbol" w:hAnsi="Symbol" w:hint="default"/>
+      </w:rPr>
+    </w:lvl>
+    <w:lvl w:ilvl="7" w:tplc="FFFFFFFF" w:tentative="1">
+      <w:start w:val="1"/>
+      <w:numFmt w:val="bullet"/>
+      <w:lvlText w:val="o"/>
+      <w:lvlJc w:val="left"/>
+      <w:pPr>
+        <w:ind w:left="5760" w:hanging="360"/>
+      </w:pPr>
+      <w:rPr>
+        <w:rFonts w:ascii="Courier New" w:hAnsi="Courier New" w:cs="Courier New" w:hint="default"/>
+      </w:rPr>
+    </w:lvl>
+    <w:lvl w:ilvl="8" w:tplc="FFFFFFFF" w:tentative="1">
+      <w:start w:val="1"/>
+      <w:numFmt w:val="bullet"/>
+      <w:lvlText w:val=""/>
+      <w:lvlJc w:val="left"/>
+      <w:pPr>
+        <w:ind w:left="6480" w:hanging="360"/>
+      </w:pPr>
+      <w:rPr>
+        <w:rFonts w:ascii="Wingdings" w:hAnsi="Wingdings" w:hint="default"/>
+      </w:rPr>
+    </w:lvl>
+  </w:abstractNum>
+  <w:abstractNum w:abstractNumId="13" w15:restartNumberingAfterBreak="0">
     <w:nsid w:val="64DF000D"/>
     <w:multiLevelType w:val="hybridMultilevel"/>
     <w:tmpl w:val="5FD83E50"/>
@@ -5513,7 +7165,233 @@
       </w:pPr>
     </w:lvl>
   </w:abstractNum>
-  <w:abstractNum w:abstractNumId="10" w15:restartNumberingAfterBreak="0">
+  <w:abstractNum w:abstractNumId="14" w15:restartNumberingAfterBreak="0">
+    <w:nsid w:val="68E02DE1"/>
+    <w:multiLevelType w:val="hybridMultilevel"/>
+    <w:tmpl w:val="63A09188"/>
+    <w:lvl w:ilvl="0" w:tplc="FFFFFFFF">
+      <w:start w:val="1"/>
+      <w:numFmt w:val="decimal"/>
+      <w:lvlText w:val="%1."/>
+      <w:lvlJc w:val="left"/>
+      <w:pPr>
+        <w:ind w:left="720" w:hanging="360"/>
+      </w:pPr>
+      <w:rPr>
+        <w:rFonts w:hint="default"/>
+      </w:rPr>
+    </w:lvl>
+    <w:lvl w:ilvl="1" w:tplc="FFFFFFFF" w:tentative="1">
+      <w:start w:val="1"/>
+      <w:numFmt w:val="bullet"/>
+      <w:lvlText w:val="o"/>
+      <w:lvlJc w:val="left"/>
+      <w:pPr>
+        <w:ind w:left="1440" w:hanging="360"/>
+      </w:pPr>
+      <w:rPr>
+        <w:rFonts w:ascii="Courier New" w:hAnsi="Courier New" w:cs="Courier New" w:hint="default"/>
+      </w:rPr>
+    </w:lvl>
+    <w:lvl w:ilvl="2" w:tplc="FFFFFFFF" w:tentative="1">
+      <w:start w:val="1"/>
+      <w:numFmt w:val="bullet"/>
+      <w:lvlText w:val=""/>
+      <w:lvlJc w:val="left"/>
+      <w:pPr>
+        <w:ind w:left="2160" w:hanging="360"/>
+      </w:pPr>
+      <w:rPr>
+        <w:rFonts w:ascii="Wingdings" w:hAnsi="Wingdings" w:hint="default"/>
+      </w:rPr>
+    </w:lvl>
+    <w:lvl w:ilvl="3" w:tplc="FFFFFFFF" w:tentative="1">
+      <w:start w:val="1"/>
+      <w:numFmt w:val="bullet"/>
+      <w:lvlText w:val=""/>
+      <w:lvlJc w:val="left"/>
+      <w:pPr>
+        <w:ind w:left="2880" w:hanging="360"/>
+      </w:pPr>
+      <w:rPr>
+        <w:rFonts w:ascii="Symbol" w:hAnsi="Symbol" w:hint="default"/>
+      </w:rPr>
+    </w:lvl>
+    <w:lvl w:ilvl="4" w:tplc="FFFFFFFF" w:tentative="1">
+      <w:start w:val="1"/>
+      <w:numFmt w:val="bullet"/>
+      <w:lvlText w:val="o"/>
+      <w:lvlJc w:val="left"/>
+      <w:pPr>
+        <w:ind w:left="3600" w:hanging="360"/>
+      </w:pPr>
+      <w:rPr>
+        <w:rFonts w:ascii="Courier New" w:hAnsi="Courier New" w:cs="Courier New" w:hint="default"/>
+      </w:rPr>
+    </w:lvl>
+    <w:lvl w:ilvl="5" w:tplc="FFFFFFFF" w:tentative="1">
+      <w:start w:val="1"/>
+      <w:numFmt w:val="bullet"/>
+      <w:lvlText w:val=""/>
+      <w:lvlJc w:val="left"/>
+      <w:pPr>
+        <w:ind w:left="4320" w:hanging="360"/>
+      </w:pPr>
+      <w:rPr>
+        <w:rFonts w:ascii="Wingdings" w:hAnsi="Wingdings" w:hint="default"/>
+      </w:rPr>
+    </w:lvl>
+    <w:lvl w:ilvl="6" w:tplc="FFFFFFFF" w:tentative="1">
+      <w:start w:val="1"/>
+      <w:numFmt w:val="bullet"/>
+      <w:lvlText w:val=""/>
+      <w:lvlJc w:val="left"/>
+      <w:pPr>
+        <w:ind w:left="5040" w:hanging="360"/>
+      </w:pPr>
+      <w:rPr>
+        <w:rFonts w:ascii="Symbol" w:hAnsi="Symbol" w:hint="default"/>
+      </w:rPr>
+    </w:lvl>
+    <w:lvl w:ilvl="7" w:tplc="FFFFFFFF" w:tentative="1">
+      <w:start w:val="1"/>
+      <w:numFmt w:val="bullet"/>
+      <w:lvlText w:val="o"/>
+      <w:lvlJc w:val="left"/>
+      <w:pPr>
+        <w:ind w:left="5760" w:hanging="360"/>
+      </w:pPr>
+      <w:rPr>
+        <w:rFonts w:ascii="Courier New" w:hAnsi="Courier New" w:cs="Courier New" w:hint="default"/>
+      </w:rPr>
+    </w:lvl>
+    <w:lvl w:ilvl="8" w:tplc="FFFFFFFF" w:tentative="1">
+      <w:start w:val="1"/>
+      <w:numFmt w:val="bullet"/>
+      <w:lvlText w:val=""/>
+      <w:lvlJc w:val="left"/>
+      <w:pPr>
+        <w:ind w:left="6480" w:hanging="360"/>
+      </w:pPr>
+      <w:rPr>
+        <w:rFonts w:ascii="Wingdings" w:hAnsi="Wingdings" w:hint="default"/>
+      </w:rPr>
+    </w:lvl>
+  </w:abstractNum>
+  <w:abstractNum w:abstractNumId="15" w15:restartNumberingAfterBreak="0">
+    <w:nsid w:val="70000C7D"/>
+    <w:multiLevelType w:val="hybridMultilevel"/>
+    <w:tmpl w:val="63A09188"/>
+    <w:lvl w:ilvl="0" w:tplc="FFFFFFFF">
+      <w:start w:val="1"/>
+      <w:numFmt w:val="decimal"/>
+      <w:lvlText w:val="%1."/>
+      <w:lvlJc w:val="left"/>
+      <w:pPr>
+        <w:ind w:left="720" w:hanging="360"/>
+      </w:pPr>
+      <w:rPr>
+        <w:rFonts w:hint="default"/>
+      </w:rPr>
+    </w:lvl>
+    <w:lvl w:ilvl="1" w:tplc="FFFFFFFF" w:tentative="1">
+      <w:start w:val="1"/>
+      <w:numFmt w:val="bullet"/>
+      <w:lvlText w:val="o"/>
+      <w:lvlJc w:val="left"/>
+      <w:pPr>
+        <w:ind w:left="1440" w:hanging="360"/>
+      </w:pPr>
+      <w:rPr>
+        <w:rFonts w:ascii="Courier New" w:hAnsi="Courier New" w:cs="Courier New" w:hint="default"/>
+      </w:rPr>
+    </w:lvl>
+    <w:lvl w:ilvl="2" w:tplc="FFFFFFFF" w:tentative="1">
+      <w:start w:val="1"/>
+      <w:numFmt w:val="bullet"/>
+      <w:lvlText w:val=""/>
+      <w:lvlJc w:val="left"/>
+      <w:pPr>
+        <w:ind w:left="2160" w:hanging="360"/>
+      </w:pPr>
+      <w:rPr>
+        <w:rFonts w:ascii="Wingdings" w:hAnsi="Wingdings" w:hint="default"/>
+      </w:rPr>
+    </w:lvl>
+    <w:lvl w:ilvl="3" w:tplc="FFFFFFFF" w:tentative="1">
+      <w:start w:val="1"/>
+      <w:numFmt w:val="bullet"/>
+      <w:lvlText w:val=""/>
+      <w:lvlJc w:val="left"/>
+      <w:pPr>
+        <w:ind w:left="2880" w:hanging="360"/>
+      </w:pPr>
+      <w:rPr>
+        <w:rFonts w:ascii="Symbol" w:hAnsi="Symbol" w:hint="default"/>
+      </w:rPr>
+    </w:lvl>
+    <w:lvl w:ilvl="4" w:tplc="FFFFFFFF" w:tentative="1">
+      <w:start w:val="1"/>
+      <w:numFmt w:val="bullet"/>
+      <w:lvlText w:val="o"/>
+      <w:lvlJc w:val="left"/>
+      <w:pPr>
+        <w:ind w:left="3600" w:hanging="360"/>
+      </w:pPr>
+      <w:rPr>
+        <w:rFonts w:ascii="Courier New" w:hAnsi="Courier New" w:cs="Courier New" w:hint="default"/>
+      </w:rPr>
+    </w:lvl>
+    <w:lvl w:ilvl="5" w:tplc="FFFFFFFF" w:tentative="1">
+      <w:start w:val="1"/>
+      <w:numFmt w:val="bullet"/>
+      <w:lvlText w:val=""/>
+      <w:lvlJc w:val="left"/>
+      <w:pPr>
+        <w:ind w:left="4320" w:hanging="360"/>
+      </w:pPr>
+      <w:rPr>
+        <w:rFonts w:ascii="Wingdings" w:hAnsi="Wingdings" w:hint="default"/>
+      </w:rPr>
+    </w:lvl>
+    <w:lvl w:ilvl="6" w:tplc="FFFFFFFF" w:tentative="1">
+      <w:start w:val="1"/>
+      <w:numFmt w:val="bullet"/>
+      <w:lvlText w:val=""/>
+      <w:lvlJc w:val="left"/>
+      <w:pPr>
+        <w:ind w:left="5040" w:hanging="360"/>
+      </w:pPr>
+      <w:rPr>
+        <w:rFonts w:ascii="Symbol" w:hAnsi="Symbol" w:hint="default"/>
+      </w:rPr>
+    </w:lvl>
+    <w:lvl w:ilvl="7" w:tplc="FFFFFFFF" w:tentative="1">
+      <w:start w:val="1"/>
+      <w:numFmt w:val="bullet"/>
+      <w:lvlText w:val="o"/>
+      <w:lvlJc w:val="left"/>
+      <w:pPr>
+        <w:ind w:left="5760" w:hanging="360"/>
+      </w:pPr>
+      <w:rPr>
+        <w:rFonts w:ascii="Courier New" w:hAnsi="Courier New" w:cs="Courier New" w:hint="default"/>
+      </w:rPr>
+    </w:lvl>
+    <w:lvl w:ilvl="8" w:tplc="FFFFFFFF" w:tentative="1">
+      <w:start w:val="1"/>
+      <w:numFmt w:val="bullet"/>
+      <w:lvlText w:val=""/>
+      <w:lvlJc w:val="left"/>
+      <w:pPr>
+        <w:ind w:left="6480" w:hanging="360"/>
+      </w:pPr>
+      <w:rPr>
+        <w:rFonts w:ascii="Wingdings" w:hAnsi="Wingdings" w:hint="default"/>
+      </w:rPr>
+    </w:lvl>
+  </w:abstractNum>
+  <w:abstractNum w:abstractNumId="16" w15:restartNumberingAfterBreak="0">
     <w:nsid w:val="73390F7B"/>
     <w:multiLevelType w:val="hybridMultilevel"/>
     <w:tmpl w:val="D300471E"/>
@@ -5599,7 +7477,7 @@
       </w:pPr>
     </w:lvl>
   </w:abstractNum>
-  <w:abstractNum w:abstractNumId="11" w15:restartNumberingAfterBreak="0">
+  <w:abstractNum w:abstractNumId="17" w15:restartNumberingAfterBreak="0">
     <w:nsid w:val="75F17185"/>
     <w:multiLevelType w:val="hybridMultilevel"/>
     <w:tmpl w:val="AB5A3C92"/>
@@ -5713,43 +7591,61 @@
     </w:lvl>
   </w:abstractNum>
   <w:num w:numId="1" w16cid:durableId="131019407">
+    <w:abstractNumId w:val="11"/>
+  </w:num>
+  <w:num w:numId="2" w16cid:durableId="710614400">
+    <w:abstractNumId w:val="9"/>
+  </w:num>
+  <w:num w:numId="3" w16cid:durableId="173109229">
     <w:abstractNumId w:val="8"/>
   </w:num>
-  <w:num w:numId="2" w16cid:durableId="710614400">
+  <w:num w:numId="4" w16cid:durableId="1957785722">
+    <w:abstractNumId w:val="16"/>
+  </w:num>
+  <w:num w:numId="5" w16cid:durableId="1632058236">
+    <w:abstractNumId w:val="16"/>
+  </w:num>
+  <w:num w:numId="6" w16cid:durableId="795872153">
+    <w:abstractNumId w:val="13"/>
+  </w:num>
+  <w:num w:numId="7" w16cid:durableId="1909067659">
+    <w:abstractNumId w:val="4"/>
+  </w:num>
+  <w:num w:numId="8" w16cid:durableId="2101178030">
     <w:abstractNumId w:val="6"/>
   </w:num>
-  <w:num w:numId="3" w16cid:durableId="173109229">
-    <w:abstractNumId w:val="5"/>
-  </w:num>
-  <w:num w:numId="4" w16cid:durableId="1957785722">
-    <w:abstractNumId w:val="10"/>
-  </w:num>
-  <w:num w:numId="5" w16cid:durableId="1632058236">
-    <w:abstractNumId w:val="10"/>
-  </w:num>
-  <w:num w:numId="6" w16cid:durableId="795872153">
-    <w:abstractNumId w:val="9"/>
-  </w:num>
-  <w:num w:numId="7" w16cid:durableId="1909067659">
-    <w:abstractNumId w:val="2"/>
-  </w:num>
-  <w:num w:numId="8" w16cid:durableId="2101178030">
+  <w:num w:numId="9" w16cid:durableId="1681740211">
     <w:abstractNumId w:val="3"/>
   </w:num>
-  <w:num w:numId="9" w16cid:durableId="1681740211">
-    <w:abstractNumId w:val="1"/>
-  </w:num>
   <w:num w:numId="10" w16cid:durableId="626159804">
-    <w:abstractNumId w:val="4"/>
+    <w:abstractNumId w:val="7"/>
   </w:num>
   <w:num w:numId="11" w16cid:durableId="1350643439">
-    <w:abstractNumId w:val="7"/>
+    <w:abstractNumId w:val="10"/>
   </w:num>
   <w:num w:numId="12" w16cid:durableId="22244766">
     <w:abstractNumId w:val="0"/>
   </w:num>
   <w:num w:numId="13" w16cid:durableId="617489733">
-    <w:abstractNumId w:val="11"/>
+    <w:abstractNumId w:val="17"/>
+  </w:num>
+  <w:num w:numId="14" w16cid:durableId="442044077">
+    <w:abstractNumId w:val="2"/>
+  </w:num>
+  <w:num w:numId="15" w16cid:durableId="1022706434">
+    <w:abstractNumId w:val="5"/>
+  </w:num>
+  <w:num w:numId="16" w16cid:durableId="1280066367">
+    <w:abstractNumId w:val="12"/>
+  </w:num>
+  <w:num w:numId="17" w16cid:durableId="208415520">
+    <w:abstractNumId w:val="1"/>
+  </w:num>
+  <w:num w:numId="18" w16cid:durableId="1393188701">
+    <w:abstractNumId w:val="15"/>
+  </w:num>
+  <w:num w:numId="19" w16cid:durableId="1409887386">
+    <w:abstractNumId w:val="14"/>
   </w:num>
 </w:numbering>
 </file>

</xml_diff>

<commit_message>
Actualizado parte de datos del Windows 7
</commit_message>
<xml_diff>
--- a/Documentacion/MemoriaGryffindorCIT31-01.docx
+++ b/Documentacion/MemoriaGryffindorCIT31-01.docx
@@ -1289,114 +1289,34 @@
           <w:sz w:val="22"/>
           <w:szCs w:val="22"/>
         </w:rPr>
-        <w:t xml:space="preserve">Usted trabaja para la una empresa de </w:t>
-      </w:r>
-      <w:proofErr w:type="spellStart"/>
-      <w:r>
+        <w:t xml:space="preserve">Usted trabaja para la una empresa de SmartBuildings. Ante la emergencia de Coronavirus se le pide desplegar un sistema de SmartCities para comunicar en tiempo real a los miembros del sistema sanitario. Para ello despliega en dos edificios sistemas basados en gateways Linux (puede escoger la distribución más apropiada). Dichos sistemas permiten enviar información mediante una interfaz web a una base de datos alojada en uno de los edificios. A dicha base de datos y servicio web solo se puede acceder desde la intranet del edificio. Además, en el servidor, debe alojar una plataforma web para que todo el público pueda enviar consultas y otra información para permitir servicios de telemedicina. </w:t>
+      </w:r>
+    </w:p>
+    <w:p>
+      <w:pPr>
+        <w:pStyle w:val="Default"/>
+        <w:jc w:val="both"/>
         <w:rPr>
           <w:sz w:val="22"/>
           <w:szCs w:val="22"/>
         </w:rPr>
-        <w:t>SmartBuildings</w:t>
-      </w:r>
-      <w:proofErr w:type="spellEnd"/>
-      <w:r>
+      </w:pPr>
+    </w:p>
+    <w:p>
+      <w:pPr>
+        <w:pStyle w:val="Default"/>
+        <w:jc w:val="both"/>
         <w:rPr>
           <w:sz w:val="22"/>
           <w:szCs w:val="22"/>
         </w:rPr>
-        <w:t xml:space="preserve">. Ante la emergencia de Coronavirus se le pide desplegar un sistema de </w:t>
-      </w:r>
-      <w:proofErr w:type="spellStart"/>
+      </w:pPr>
       <w:r>
         <w:rPr>
           <w:sz w:val="22"/>
           <w:szCs w:val="22"/>
         </w:rPr>
-        <w:t>SmartCities</w:t>
-      </w:r>
-      <w:proofErr w:type="spellEnd"/>
-      <w:r>
-        <w:rPr>
-          <w:sz w:val="22"/>
-          <w:szCs w:val="22"/>
-        </w:rPr>
-        <w:t xml:space="preserve"> para comunicar en tiempo real a los miembros del sistema sanitario. Para ello despliega en dos edificios sistemas basados en </w:t>
-      </w:r>
-      <w:proofErr w:type="spellStart"/>
-      <w:r>
-        <w:rPr>
-          <w:sz w:val="22"/>
-          <w:szCs w:val="22"/>
-        </w:rPr>
-        <w:t>gateways</w:t>
-      </w:r>
-      <w:proofErr w:type="spellEnd"/>
-      <w:r>
-        <w:rPr>
-          <w:sz w:val="22"/>
-          <w:szCs w:val="22"/>
-        </w:rPr>
-        <w:t xml:space="preserve"> Linux (puede escoger la distribución más apropiada). Dichos sistemas permiten enviar información mediante una interfaz web a una base de datos alojada en uno de los edificios. A dicha base de datos y servicio web solo se puede acceder desde la intranet del edificio. Además, en el servidor, debe alojar una plataforma web para que todo el público pueda enviar consultas y otra información para permitir servicios de telemedicina. </w:t>
-      </w:r>
-    </w:p>
-    <w:p>
-      <w:pPr>
-        <w:pStyle w:val="Default"/>
-        <w:jc w:val="both"/>
-        <w:rPr>
-          <w:sz w:val="22"/>
-          <w:szCs w:val="22"/>
-        </w:rPr>
-      </w:pPr>
-    </w:p>
-    <w:p>
-      <w:pPr>
-        <w:pStyle w:val="Default"/>
-        <w:jc w:val="both"/>
-        <w:rPr>
-          <w:sz w:val="22"/>
-          <w:szCs w:val="22"/>
-        </w:rPr>
-      </w:pPr>
-      <w:r>
-        <w:rPr>
-          <w:sz w:val="22"/>
-          <w:szCs w:val="22"/>
-        </w:rPr>
-        <w:t xml:space="preserve">Debe planificar un sistema seguro que permita a los </w:t>
-      </w:r>
-      <w:proofErr w:type="spellStart"/>
-      <w:r>
-        <w:rPr>
-          <w:sz w:val="22"/>
-          <w:szCs w:val="22"/>
-        </w:rPr>
-        <w:t>gateway</w:t>
-      </w:r>
-      <w:proofErr w:type="spellEnd"/>
-      <w:r>
-        <w:rPr>
-          <w:sz w:val="22"/>
-          <w:szCs w:val="22"/>
-        </w:rPr>
-        <w:t xml:space="preserve"> enviar los datos al servidor, que además debe estar accesible a los habitantes del edificio y cualquier usuario doméstico (todos ellos usuarios de Windows). Dichos usuarios se conectan desde Intranet donde se dispone de una LAN </w:t>
-      </w:r>
-      <w:proofErr w:type="spellStart"/>
-      <w:r>
-        <w:rPr>
-          <w:sz w:val="22"/>
-          <w:szCs w:val="22"/>
-        </w:rPr>
-        <w:t>WiFi</w:t>
-      </w:r>
-      <w:proofErr w:type="spellEnd"/>
-      <w:r>
-        <w:rPr>
-          <w:sz w:val="22"/>
-          <w:szCs w:val="22"/>
-        </w:rPr>
-        <w:t xml:space="preserve"> que mantiene conectados los equipos mencionados y, además, dispositivos móviles.</w:t>
+        <w:t>Debe planificar un sistema seguro que permita a los gateway enviar los datos al servidor, que además debe estar accesible a los habitantes del edificio y cualquier usuario doméstico (todos ellos usuarios de Windows). Dichos usuarios se conectan desde Intranet donde se dispone de una LAN WiFi que mantiene conectados los equipos mencionados y, además, dispositivos móviles.</w:t>
       </w:r>
     </w:p>
     <w:p>
@@ -1490,24 +1410,17 @@
         <w:t>Al comienzo</w:t>
       </w:r>
       <w:r>
-        <w:t xml:space="preserve"> tratamos de usar la VPN </w:t>
-      </w:r>
-      <w:proofErr w:type="spellStart"/>
-      <w:r>
-        <w:t>pre-instalada</w:t>
-      </w:r>
-      <w:proofErr w:type="spellEnd"/>
+        <w:t xml:space="preserve"> tratamos de usar la VPN pre-instalada</w:t>
+      </w:r>
       <w:r>
         <w:t xml:space="preserve"> de Windows</w:t>
       </w:r>
       <w:r>
         <w:t xml:space="preserve">, pero por comodidad decidimos emplear el software profesional </w:t>
       </w:r>
-      <w:proofErr w:type="spellStart"/>
       <w:r>
         <w:t>OpenVPN</w:t>
       </w:r>
-      <w:proofErr w:type="spellEnd"/>
       <w:r>
         <w:t>.</w:t>
       </w:r>
@@ -1563,29 +1476,16 @@
         <w:t>192.168.60.0/24 es la VPN</w:t>
       </w:r>
       <w:r>
-        <w:t xml:space="preserve">, llamada </w:t>
-      </w:r>
-      <w:proofErr w:type="spellStart"/>
-      <w:r>
-        <w:t>OpenVPN</w:t>
-      </w:r>
-      <w:proofErr w:type="spellEnd"/>
-      <w:r>
-        <w:t xml:space="preserve"> Servidor</w:t>
+        <w:t>, llamada OpenVPN Servidor</w:t>
       </w:r>
       <w:r>
         <w:t xml:space="preserve">, la Clave </w:t>
       </w:r>
-      <w:proofErr w:type="spellStart"/>
       <w:r>
         <w:t>p</w:t>
       </w:r>
       <w:r>
-        <w:t>re-compartida</w:t>
-      </w:r>
-      <w:proofErr w:type="spellEnd"/>
-      <w:r>
-        <w:t xml:space="preserve"> es “</w:t>
+        <w:t>re-compartida es “</w:t>
       </w:r>
       <w:r>
         <w:t>L</w:t>
@@ -1678,15 +1578,7 @@
         <w:t xml:space="preserve"> en una máquina</w:t>
       </w:r>
       <w:r>
-        <w:t xml:space="preserve"> y quitarnos el </w:t>
-      </w:r>
-      <w:proofErr w:type="spellStart"/>
-      <w:r>
-        <w:t>router</w:t>
-      </w:r>
-      <w:proofErr w:type="spellEnd"/>
-      <w:r>
-        <w:t xml:space="preserve"> de en medio</w:t>
+        <w:t xml:space="preserve"> y quitarnos el router de en medio</w:t>
       </w:r>
       <w:r>
         <w:t>.</w:t>
@@ -1710,23 +1602,7 @@
         <w:t xml:space="preserve"> en la infraestructura original</w:t>
       </w:r>
       <w:r>
-        <w:t xml:space="preserve"> los </w:t>
-      </w:r>
-      <w:proofErr w:type="spellStart"/>
-      <w:r>
-        <w:t>gateways</w:t>
-      </w:r>
-      <w:proofErr w:type="spellEnd"/>
-      <w:r>
-        <w:t xml:space="preserve"> son del tipo </w:t>
-      </w:r>
-      <w:proofErr w:type="spellStart"/>
-      <w:r>
-        <w:t>pfSense</w:t>
-      </w:r>
-      <w:proofErr w:type="spellEnd"/>
-      <w:r>
-        <w:t xml:space="preserve"> y utilizan un único firewall </w:t>
+        <w:t xml:space="preserve"> los gateways son del tipo pfSense y utilizan un único firewall </w:t>
       </w:r>
       <w:r>
         <w:t xml:space="preserve">por edificio </w:t>
@@ -1741,15 +1617,7 @@
         <w:t>, para mayor seguridad (menos funcionalidades supone menos potenciales vulnerabilidades), permitiendo la entrada por el puerto 443 y 80</w:t>
       </w:r>
       <w:r>
-        <w:t xml:space="preserve"> (también está el 3306 para el </w:t>
-      </w:r>
-      <w:proofErr w:type="spellStart"/>
-      <w:r>
-        <w:t>mySQL</w:t>
-      </w:r>
-      <w:proofErr w:type="spellEnd"/>
-      <w:r>
-        <w:t xml:space="preserve"> pero para acceso local)</w:t>
+        <w:t xml:space="preserve"> (también está el 3306 para el mySQL pero para acceso local)</w:t>
       </w:r>
       <w:r>
         <w:t>; y sin suponer mayor profundidad en la red, para permitir virtualizar varias máquinas.</w:t>
@@ -1767,15 +1635,7 @@
         <w:jc w:val="both"/>
       </w:pPr>
       <w:r>
-        <w:t xml:space="preserve">La BBDD es SQL mediante </w:t>
-      </w:r>
-      <w:proofErr w:type="spellStart"/>
-      <w:r>
-        <w:t>xampp</w:t>
-      </w:r>
-      <w:proofErr w:type="spellEnd"/>
-      <w:r>
-        <w:t>.</w:t>
+        <w:t>La BBDD es SQL mediante xampp.</w:t>
       </w:r>
     </w:p>
     <w:p>
@@ -1790,15 +1650,7 @@
         <w:jc w:val="both"/>
       </w:pPr>
       <w:r>
-        <w:t xml:space="preserve">El material de nuestra red puede encontrarse en el </w:t>
-      </w:r>
-      <w:proofErr w:type="spellStart"/>
-      <w:r>
-        <w:t>github</w:t>
-      </w:r>
-      <w:proofErr w:type="spellEnd"/>
-      <w:r>
-        <w:t xml:space="preserve">: </w:t>
+        <w:t xml:space="preserve">El material de nuestra red puede encontrarse en el github: </w:t>
       </w:r>
     </w:p>
     <w:p>
@@ -2282,21 +2134,7 @@
         <w:rPr>
           <w:rStyle w:val="markedcontent"/>
         </w:rPr>
-        <w:t xml:space="preserve">) y el </w:t>
-      </w:r>
-      <w:proofErr w:type="spellStart"/>
-      <w:r>
-        <w:rPr>
-          <w:rStyle w:val="markedcontent"/>
-        </w:rPr>
-        <w:t>router</w:t>
-      </w:r>
-      <w:proofErr w:type="spellEnd"/>
-      <w:r>
-        <w:rPr>
-          <w:rStyle w:val="markedcontent"/>
-        </w:rPr>
-        <w:t xml:space="preserve"> pfSense1 (192.168.5</w:t>
+        <w:t>) y el router pfSense1 (192.168.5</w:t>
       </w:r>
       <w:r>
         <w:rPr>
@@ -2360,15 +2198,7 @@
           <w:rStyle w:val="markedcontent"/>
           <w:color w:val="000000" w:themeColor="text1"/>
         </w:rPr>
-        <w:t xml:space="preserve">– La red edificio remoto 192.168.57.0/24. Tiene una máquina </w:t>
-      </w:r>
-      <w:proofErr w:type="spellStart"/>
-      <w:r>
-        <w:rPr>
-          <w:rStyle w:val="markedcontent"/>
-          <w:color w:val="000000" w:themeColor="text1"/>
-        </w:rPr>
-        <w:t>cliente</w:t>
+        <w:t>– La red edificio remoto 192.168.57.0/24. Tiene una máquina cliente</w:t>
       </w:r>
       <w:r>
         <w:rPr>
@@ -2377,7 +2207,6 @@
         </w:rPr>
         <w:t>Remoto</w:t>
       </w:r>
-      <w:proofErr w:type="spellEnd"/>
       <w:r>
         <w:rPr>
           <w:rStyle w:val="markedcontent"/>
@@ -2408,23 +2237,7 @@
           <w:rStyle w:val="markedcontent"/>
           <w:color w:val="000000" w:themeColor="text1"/>
         </w:rPr>
-        <w:t xml:space="preserve">y el </w:t>
-      </w:r>
-      <w:proofErr w:type="spellStart"/>
-      <w:r>
-        <w:rPr>
-          <w:rStyle w:val="markedcontent"/>
-          <w:color w:val="000000" w:themeColor="text1"/>
-        </w:rPr>
-        <w:t>router</w:t>
-      </w:r>
-      <w:proofErr w:type="spellEnd"/>
-      <w:r>
-        <w:rPr>
-          <w:rStyle w:val="markedcontent"/>
-          <w:color w:val="000000" w:themeColor="text1"/>
-        </w:rPr>
-        <w:t xml:space="preserve"> pfSense2 </w:t>
+        <w:t xml:space="preserve">y el router pfSense2 </w:t>
       </w:r>
       <w:r>
         <w:rPr>
@@ -2487,23 +2300,7 @@
           <w:rFonts w:cstheme="minorHAnsi"/>
           <w:color w:val="000000" w:themeColor="text1"/>
         </w:rPr>
-        <w:t xml:space="preserve">. Tiene a los dos </w:t>
-      </w:r>
-      <w:proofErr w:type="spellStart"/>
-      <w:r>
-        <w:rPr>
-          <w:rFonts w:cstheme="minorHAnsi"/>
-          <w:color w:val="000000" w:themeColor="text1"/>
-        </w:rPr>
-        <w:t>routers</w:t>
-      </w:r>
-      <w:proofErr w:type="spellEnd"/>
-      <w:r>
-        <w:rPr>
-          <w:rFonts w:cstheme="minorHAnsi"/>
-          <w:color w:val="000000" w:themeColor="text1"/>
-        </w:rPr>
-        <w:t xml:space="preserve"> (pfSense1 con </w:t>
+        <w:t xml:space="preserve">. Tiene a los dos routers (pfSense1 con </w:t>
       </w:r>
       <w:r>
         <w:t>100.200.</w:t>
@@ -2580,7 +2377,6 @@
           <w:szCs w:val="28"/>
         </w:rPr>
       </w:pPr>
-      <w:proofErr w:type="spellStart"/>
       <w:r>
         <w:rPr>
           <w:rFonts w:cstheme="minorHAnsi"/>
@@ -2588,17 +2384,7 @@
           <w:sz w:val="28"/>
           <w:szCs w:val="28"/>
         </w:rPr>
-        <w:t>Routers</w:t>
-      </w:r>
-      <w:proofErr w:type="spellEnd"/>
-      <w:r>
-        <w:rPr>
-          <w:rFonts w:cstheme="minorHAnsi"/>
-          <w:color w:val="000000" w:themeColor="text1"/>
-          <w:sz w:val="28"/>
-          <w:szCs w:val="28"/>
-        </w:rPr>
-        <w:t xml:space="preserve">: </w:t>
+        <w:t xml:space="preserve">Routers: </w:t>
       </w:r>
     </w:p>
     <w:p>
@@ -2711,23 +2497,7 @@
           <w:rFonts w:cstheme="minorHAnsi"/>
           <w:color w:val="000000" w:themeColor="text1"/>
         </w:rPr>
-        <w:t xml:space="preserve">, salvo </w:t>
-      </w:r>
-      <w:proofErr w:type="spellStart"/>
-      <w:r>
-        <w:rPr>
-          <w:rFonts w:cstheme="minorHAnsi"/>
-          <w:color w:val="000000" w:themeColor="text1"/>
-        </w:rPr>
-        <w:t>OpenVPN</w:t>
-      </w:r>
-      <w:proofErr w:type="spellEnd"/>
-      <w:r>
-        <w:rPr>
-          <w:rFonts w:cstheme="minorHAnsi"/>
-          <w:color w:val="000000" w:themeColor="text1"/>
-        </w:rPr>
-        <w:t>, que se especializa en el uso de datagramas UDP</w:t>
+        <w:t>, salvo OpenVPN, que se especializa en el uso de datagramas UDP</w:t>
       </w:r>
       <w:r>
         <w:rPr>
@@ -2811,33 +2581,15 @@
           <w:rFonts w:cstheme="minorHAnsi"/>
           <w:color w:val="000000" w:themeColor="text1"/>
         </w:rPr>
-        <w:t xml:space="preserve"> </w:t>
-      </w:r>
-      <w:proofErr w:type="spellStart"/>
-      <w:r>
-        <w:rPr>
-          <w:rStyle w:val="markedcontent"/>
-          <w:rFonts w:cstheme="minorHAnsi"/>
-          <w:color w:val="000000" w:themeColor="text1"/>
-        </w:rPr>
-        <w:t>p</w:t>
-      </w:r>
-      <w:r>
-        <w:rPr>
-          <w:rStyle w:val="markedcontent"/>
-          <w:rFonts w:cstheme="minorHAnsi"/>
-          <w:color w:val="000000" w:themeColor="text1"/>
-        </w:rPr>
-        <w:t>FsENSE</w:t>
-      </w:r>
-      <w:proofErr w:type="spellEnd"/>
-      <w:r>
-        <w:rPr>
-          <w:rStyle w:val="markedcontent"/>
-          <w:rFonts w:cstheme="minorHAnsi"/>
-          <w:color w:val="000000" w:themeColor="text1"/>
-        </w:rPr>
-        <w:t xml:space="preserve"> 2.6.0</w:t>
+        <w:t xml:space="preserve"> p</w:t>
+      </w:r>
+      <w:r>
+        <w:rPr>
+          <w:rStyle w:val="markedcontent"/>
+          <w:rFonts w:cstheme="minorHAnsi"/>
+          <w:color w:val="000000" w:themeColor="text1"/>
+        </w:rPr>
+        <w:t>FsENSE 2.6.0</w:t>
       </w:r>
       <w:r>
         <w:rPr>
@@ -2903,23 +2655,13 @@
         </w:rPr>
         <w:t xml:space="preserve">: </w:t>
       </w:r>
-      <w:proofErr w:type="spellStart"/>
-      <w:r>
-        <w:rPr>
-          <w:rStyle w:val="markedcontent"/>
-          <w:rFonts w:cstheme="minorHAnsi"/>
-          <w:color w:val="000000" w:themeColor="text1"/>
-        </w:rPr>
-        <w:t>pfSense</w:t>
-      </w:r>
-      <w:proofErr w:type="spellEnd"/>
-      <w:r>
-        <w:rPr>
-          <w:rStyle w:val="markedcontent"/>
-          <w:rFonts w:cstheme="minorHAnsi"/>
-          <w:color w:val="000000" w:themeColor="text1"/>
-        </w:rPr>
-        <w:t xml:space="preserve"> 2.5.2</w:t>
+      <w:r>
+        <w:rPr>
+          <w:rStyle w:val="markedcontent"/>
+          <w:rFonts w:cstheme="minorHAnsi"/>
+          <w:color w:val="000000" w:themeColor="text1"/>
+        </w:rPr>
+        <w:t>pfSense 2.5.2</w:t>
       </w:r>
       <w:r>
         <w:rPr>
@@ -2967,7 +2709,6 @@
           <w:color w:val="000000" w:themeColor="text1"/>
         </w:rPr>
       </w:pPr>
-      <w:proofErr w:type="spellStart"/>
       <w:r>
         <w:rPr>
           <w:rStyle w:val="markedcontent"/>
@@ -2978,7 +2719,6 @@
         </w:rPr>
         <w:t>ClienteRemoto</w:t>
       </w:r>
-      <w:proofErr w:type="spellEnd"/>
       <w:r>
         <w:rPr>
           <w:rStyle w:val="markedcontent"/>
@@ -3022,27 +2762,7 @@
           <w:strike/>
           <w:color w:val="000000" w:themeColor="text1"/>
         </w:rPr>
-        <w:t xml:space="preserve">Windows XP 32-bit con parche </w:t>
-      </w:r>
-      <w:proofErr w:type="spellStart"/>
-      <w:r>
-        <w:rPr>
-          <w:rStyle w:val="markedcontent"/>
-          <w:rFonts w:cstheme="minorHAnsi"/>
-          <w:strike/>
-          <w:color w:val="000000" w:themeColor="text1"/>
-        </w:rPr>
-        <w:t>Service</w:t>
-      </w:r>
-      <w:proofErr w:type="spellEnd"/>
-      <w:r>
-        <w:rPr>
-          <w:rStyle w:val="markedcontent"/>
-          <w:rFonts w:cstheme="minorHAnsi"/>
-          <w:strike/>
-          <w:color w:val="000000" w:themeColor="text1"/>
-        </w:rPr>
-        <w:t xml:space="preserve"> Pack 3</w:t>
+        <w:t>Windows XP 32-bit con parche Service Pack 3</w:t>
       </w:r>
       <w:r>
         <w:rPr>
@@ -3081,51 +2801,71 @@
           <w:rFonts w:cstheme="minorHAnsi"/>
           <w:color w:val="000000" w:themeColor="text1"/>
         </w:rPr>
-        <w:t xml:space="preserve">Windows 7 </w:t>
-      </w:r>
-      <w:proofErr w:type="spellStart"/>
+        <w:t xml:space="preserve">Windows </w:t>
+      </w:r>
+      <w:r>
+        <w:rPr>
+          <w:rStyle w:val="markedcontent"/>
+          <w:rFonts w:cstheme="minorHAnsi"/>
+          <w:color w:val="000000" w:themeColor="text1"/>
+        </w:rPr>
+        <w:t>7</w:t>
+      </w:r>
+      <w:r>
+        <w:rPr>
+          <w:rStyle w:val="markedcontent"/>
+          <w:rFonts w:cstheme="minorHAnsi"/>
+          <w:color w:val="000000" w:themeColor="text1"/>
+        </w:rPr>
+        <w:t xml:space="preserve"> </w:t>
+      </w:r>
+      <w:r>
+        <w:rPr>
+          <w:rStyle w:val="markedcontent"/>
+          <w:rFonts w:cstheme="minorHAnsi"/>
+          <w:color w:val="000000" w:themeColor="text1"/>
+        </w:rPr>
+        <w:t xml:space="preserve">Ultimate </w:t>
+      </w:r>
+      <w:r>
+        <w:rPr>
+          <w:rStyle w:val="markedcontent"/>
+          <w:rFonts w:cstheme="minorHAnsi"/>
+          <w:color w:val="000000" w:themeColor="text1"/>
+        </w:rPr>
+        <w:t>32-bit</w:t>
+      </w:r>
+      <w:r>
+        <w:rPr>
+          <w:rStyle w:val="markedcontent"/>
+          <w:rFonts w:cstheme="minorHAnsi"/>
+          <w:color w:val="000000" w:themeColor="text1"/>
+        </w:rPr>
+        <w:t xml:space="preserve"> </w:t>
+      </w:r>
+      <w:r>
+        <w:rPr>
+          <w:rStyle w:val="markedcontent"/>
+          <w:rFonts w:cstheme="minorHAnsi"/>
+          <w:color w:val="000000" w:themeColor="text1"/>
+        </w:rPr>
+        <w:t>bi</w:t>
+      </w:r>
+      <w:r>
+        <w:rPr>
+          <w:rStyle w:val="markedcontent"/>
+          <w:rFonts w:cstheme="minorHAnsi"/>
+          <w:color w:val="000000" w:themeColor="text1"/>
+        </w:rPr>
+        <w:t xml:space="preserve">t versión </w:t>
+      </w:r>
       <w:r>
         <w:rPr>
           <w:rStyle w:val="markedcontent"/>
           <w:rFonts w:cstheme="minorHAnsi"/>
           <w:color w:val="FF0000"/>
         </w:rPr>
-        <w:t>xx</w:t>
-      </w:r>
-      <w:proofErr w:type="spellEnd"/>
-      <w:r>
-        <w:rPr>
-          <w:rStyle w:val="markedcontent"/>
-          <w:rFonts w:cstheme="minorHAnsi"/>
-          <w:color w:val="000000" w:themeColor="text1"/>
-        </w:rPr>
-        <w:t xml:space="preserve"> bi</w:t>
-      </w:r>
-      <w:r>
-        <w:rPr>
-          <w:rStyle w:val="markedcontent"/>
-          <w:rFonts w:cstheme="minorHAnsi"/>
-          <w:color w:val="000000" w:themeColor="text1"/>
-        </w:rPr>
-        <w:t xml:space="preserve">t versión </w:t>
-      </w:r>
-      <w:proofErr w:type="spellStart"/>
-      <w:r>
-        <w:rPr>
-          <w:rStyle w:val="markedcontent"/>
-          <w:rFonts w:cstheme="minorHAnsi"/>
-          <w:color w:val="FF0000"/>
-        </w:rPr>
-        <w:t>yy</w:t>
-      </w:r>
-      <w:proofErr w:type="spellEnd"/>
-      <w:r>
-        <w:rPr>
-          <w:rStyle w:val="markedcontent"/>
-          <w:rFonts w:cstheme="minorHAnsi"/>
-          <w:color w:val="FF0000"/>
-        </w:rPr>
-        <w:t xml:space="preserve"> </w:t>
+        <w:t xml:space="preserve">yy </w:t>
       </w:r>
       <w:r>
         <w:rPr>
@@ -3173,25 +2913,7 @@
           <w:rFonts w:cstheme="minorHAnsi"/>
           <w:color w:val="000000" w:themeColor="text1"/>
         </w:rPr>
-        <w:t xml:space="preserve"> Windows 10 </w:t>
-      </w:r>
-      <w:proofErr w:type="spellStart"/>
-      <w:r>
-        <w:rPr>
-          <w:rStyle w:val="markedcontent"/>
-          <w:rFonts w:cstheme="minorHAnsi"/>
-          <w:color w:val="000000" w:themeColor="text1"/>
-        </w:rPr>
-        <w:t>Education</w:t>
-      </w:r>
-      <w:proofErr w:type="spellEnd"/>
-      <w:r>
-        <w:rPr>
-          <w:rStyle w:val="markedcontent"/>
-          <w:rFonts w:cstheme="minorHAnsi"/>
-          <w:color w:val="000000" w:themeColor="text1"/>
-        </w:rPr>
-        <w:t xml:space="preserve"> 64-bit, versión 1903, versión del SO 18362.592.</w:t>
+        <w:t xml:space="preserve"> Windows 10 Education 64-bit, versión 1903, versión del SO 18362.592.</w:t>
       </w:r>
     </w:p>
     <w:p>
@@ -3299,20 +3021,8 @@
                 <w:sz w:val="28"/>
                 <w:szCs w:val="28"/>
               </w:rPr>
-              <w:t xml:space="preserve">servicios se estudian con </w:t>
-            </w:r>
-            <w:proofErr w:type="spellStart"/>
-            <w:r>
-              <w:rPr>
-                <w:rStyle w:val="markedcontent"/>
-                <w:rFonts w:cstheme="minorHAnsi"/>
-                <w:color w:val="FF0000"/>
-                <w:sz w:val="28"/>
-                <w:szCs w:val="28"/>
-              </w:rPr>
-              <w:t>Nmap</w:t>
-            </w:r>
-            <w:proofErr w:type="spellEnd"/>
+              <w:t>servicios se estudian con Nmap</w:t>
+            </w:r>
             <w:r>
               <w:rPr>
                 <w:rFonts w:cstheme="minorHAnsi"/>
@@ -3445,7 +3155,6 @@
                 <w:color w:val="000000" w:themeColor="text1"/>
               </w:rPr>
             </w:pPr>
-            <w:proofErr w:type="spellStart"/>
             <w:r>
               <w:rPr>
                 <w:rStyle w:val="markedcontent"/>
@@ -3456,7 +3165,6 @@
               </w:rPr>
               <w:t>ClienteRemoto</w:t>
             </w:r>
-            <w:proofErr w:type="spellEnd"/>
             <w:r>
               <w:rPr>
                 <w:rStyle w:val="markedcontent"/>
@@ -3918,61 +3626,7 @@
                 <w:rFonts w:cstheme="minorHAnsi"/>
                 <w:color w:val="000000" w:themeColor="text1"/>
               </w:rPr>
-              <w:t xml:space="preserve">Además, hay una vulnerabilidad posible, y es no haber cambiado las contraseñas de acceso al </w:t>
-            </w:r>
-            <w:proofErr w:type="spellStart"/>
-            <w:r>
-              <w:rPr>
-                <w:rStyle w:val="markedcontent"/>
-                <w:rFonts w:cstheme="minorHAnsi"/>
-                <w:color w:val="000000" w:themeColor="text1"/>
-              </w:rPr>
-              <w:t>router</w:t>
-            </w:r>
-            <w:proofErr w:type="spellEnd"/>
-            <w:r>
-              <w:rPr>
-                <w:rStyle w:val="markedcontent"/>
-                <w:rFonts w:cstheme="minorHAnsi"/>
-                <w:color w:val="000000" w:themeColor="text1"/>
-              </w:rPr>
-              <w:t xml:space="preserve"> de las por defecto (</w:t>
-            </w:r>
-            <w:proofErr w:type="spellStart"/>
-            <w:r>
-              <w:rPr>
-                <w:rStyle w:val="markedcontent"/>
-                <w:rFonts w:cstheme="minorHAnsi"/>
-                <w:color w:val="000000" w:themeColor="text1"/>
-              </w:rPr>
-              <w:t>admin</w:t>
-            </w:r>
-            <w:proofErr w:type="spellEnd"/>
-            <w:r>
-              <w:rPr>
-                <w:rStyle w:val="markedcontent"/>
-                <w:rFonts w:cstheme="minorHAnsi"/>
-                <w:color w:val="000000" w:themeColor="text1"/>
-              </w:rPr>
-              <w:t xml:space="preserve">, </w:t>
-            </w:r>
-            <w:proofErr w:type="spellStart"/>
-            <w:r>
-              <w:rPr>
-                <w:rStyle w:val="markedcontent"/>
-                <w:rFonts w:cstheme="minorHAnsi"/>
-                <w:color w:val="000000" w:themeColor="text1"/>
-              </w:rPr>
-              <w:t>pfsense</w:t>
-            </w:r>
-            <w:proofErr w:type="spellEnd"/>
-            <w:r>
-              <w:rPr>
-                <w:rStyle w:val="markedcontent"/>
-                <w:rFonts w:cstheme="minorHAnsi"/>
-                <w:color w:val="000000" w:themeColor="text1"/>
-              </w:rPr>
-              <w:t xml:space="preserve">) </w:t>
+              <w:t xml:space="preserve">Además, hay una vulnerabilidad posible, y es no haber cambiado las contraseñas de acceso al router de las por defecto (admin, pfsense) </w:t>
             </w:r>
             <w:r>
               <w:rPr>
@@ -4006,59 +3660,15 @@
                 <w:rFonts w:cstheme="minorHAnsi"/>
                 <w:color w:val="000000" w:themeColor="text1"/>
               </w:rPr>
-              <w:t xml:space="preserve">También hubo una vulnerabilidad, y es usar un certificado </w:t>
-            </w:r>
-            <w:proofErr w:type="spellStart"/>
+              <w:t>También hubo una vulnerabilidad, y es usar un certificado autofirmado para el webConfigurator de conexión segura. Este se ha resuelto mediante el paso a autoridad de certificación propia generada</w:t>
+            </w:r>
             <w:r>
               <w:rPr>
                 <w:rStyle w:val="markedcontent"/>
                 <w:rFonts w:cstheme="minorHAnsi"/>
                 <w:color w:val="000000" w:themeColor="text1"/>
               </w:rPr>
-              <w:t>autofirmado</w:t>
-            </w:r>
-            <w:proofErr w:type="spellEnd"/>
-            <w:r>
-              <w:rPr>
-                <w:rStyle w:val="markedcontent"/>
-                <w:rFonts w:cstheme="minorHAnsi"/>
-                <w:color w:val="000000" w:themeColor="text1"/>
-              </w:rPr>
-              <w:t xml:space="preserve"> para el </w:t>
-            </w:r>
-            <w:proofErr w:type="spellStart"/>
-            <w:r>
-              <w:rPr>
-                <w:rStyle w:val="markedcontent"/>
-                <w:rFonts w:cstheme="minorHAnsi"/>
-                <w:color w:val="000000" w:themeColor="text1"/>
-              </w:rPr>
-              <w:t>webConfigurator</w:t>
-            </w:r>
-            <w:proofErr w:type="spellEnd"/>
-            <w:r>
-              <w:rPr>
-                <w:rStyle w:val="markedcontent"/>
-                <w:rFonts w:cstheme="minorHAnsi"/>
-                <w:color w:val="000000" w:themeColor="text1"/>
-              </w:rPr>
-              <w:t xml:space="preserve"> de conexión segura. Este se ha resuelto mediante el paso a autoridad de certificación propia generada</w:t>
-            </w:r>
-            <w:r>
-              <w:rPr>
-                <w:rStyle w:val="markedcontent"/>
-                <w:rFonts w:cstheme="minorHAnsi"/>
-                <w:color w:val="000000" w:themeColor="text1"/>
-              </w:rPr>
-              <w:t xml:space="preserve"> </w:t>
-            </w:r>
-            <w:r>
-              <w:rPr>
-                <w:rStyle w:val="markedcontent"/>
-                <w:rFonts w:cstheme="minorHAnsi"/>
-                <w:color w:val="000000" w:themeColor="text1"/>
-              </w:rPr>
-              <w:t>y difundida por nosotros y que los navegadores de esa red la importaran para confiar en dicha autoridad de certificación, y en el nuevo certificado de servidor para conexión firmado por ésta.</w:t>
+              <w:t xml:space="preserve"> y difundida por nosotros y que los navegadores de esa red la importaran para confiar en dicha autoridad de certificación, y en el nuevo certificado de servidor para conexión firmado por ésta.</w:t>
             </w:r>
             <w:r>
               <w:rPr>
@@ -4150,61 +3760,7 @@
                 <w:color w:val="000000" w:themeColor="text1"/>
               </w:rPr>
               <w:lastRenderedPageBreak/>
-              <w:t xml:space="preserve">Además, hay una vulnerabilidad posible, y es no haber cambiado las contraseñas de acceso al </w:t>
-            </w:r>
-            <w:proofErr w:type="spellStart"/>
-            <w:r>
-              <w:rPr>
-                <w:rStyle w:val="markedcontent"/>
-                <w:rFonts w:cstheme="minorHAnsi"/>
-                <w:color w:val="000000" w:themeColor="text1"/>
-              </w:rPr>
-              <w:t>router</w:t>
-            </w:r>
-            <w:proofErr w:type="spellEnd"/>
-            <w:r>
-              <w:rPr>
-                <w:rStyle w:val="markedcontent"/>
-                <w:rFonts w:cstheme="minorHAnsi"/>
-                <w:color w:val="000000" w:themeColor="text1"/>
-              </w:rPr>
-              <w:t xml:space="preserve"> de las por defecto (</w:t>
-            </w:r>
-            <w:proofErr w:type="spellStart"/>
-            <w:r>
-              <w:rPr>
-                <w:rStyle w:val="markedcontent"/>
-                <w:rFonts w:cstheme="minorHAnsi"/>
-                <w:color w:val="000000" w:themeColor="text1"/>
-              </w:rPr>
-              <w:t>admin</w:t>
-            </w:r>
-            <w:proofErr w:type="spellEnd"/>
-            <w:r>
-              <w:rPr>
-                <w:rStyle w:val="markedcontent"/>
-                <w:rFonts w:cstheme="minorHAnsi"/>
-                <w:color w:val="000000" w:themeColor="text1"/>
-              </w:rPr>
-              <w:t xml:space="preserve">, </w:t>
-            </w:r>
-            <w:proofErr w:type="spellStart"/>
-            <w:r>
-              <w:rPr>
-                <w:rStyle w:val="markedcontent"/>
-                <w:rFonts w:cstheme="minorHAnsi"/>
-                <w:color w:val="000000" w:themeColor="text1"/>
-              </w:rPr>
-              <w:t>pfsense</w:t>
-            </w:r>
-            <w:proofErr w:type="spellEnd"/>
-            <w:r>
-              <w:rPr>
-                <w:rStyle w:val="markedcontent"/>
-                <w:rFonts w:cstheme="minorHAnsi"/>
-                <w:color w:val="000000" w:themeColor="text1"/>
-              </w:rPr>
-              <w:t xml:space="preserve">) </w:t>
+              <w:t xml:space="preserve">Además, hay una vulnerabilidad posible, y es no haber cambiado las contraseñas de acceso al router de las por defecto (admin, pfsense) </w:t>
             </w:r>
             <w:r>
               <w:rPr>
@@ -4238,23 +3794,7 @@
                 <w:rFonts w:cstheme="minorHAnsi"/>
                 <w:color w:val="000000" w:themeColor="text1"/>
               </w:rPr>
-              <w:t xml:space="preserve">También hubo una vulnerabilidad, y es </w:t>
-            </w:r>
-            <w:r>
-              <w:rPr>
-                <w:rStyle w:val="markedcontent"/>
-                <w:rFonts w:cstheme="minorHAnsi"/>
-                <w:color w:val="000000" w:themeColor="text1"/>
-              </w:rPr>
-              <w:t>que el conectar al firewall para configurarlo no se hacía en conexión segura, por lo que se podría fácilmente interceptar el mensaje y obtener la contraseña y clave no cifradas. Por lo tanto, pasamos a SSL/TLS  y generamos</w:t>
-            </w:r>
-            <w:r>
-              <w:rPr>
-                <w:rStyle w:val="markedcontent"/>
-                <w:rFonts w:cstheme="minorHAnsi"/>
-                <w:color w:val="000000" w:themeColor="text1"/>
-              </w:rPr>
-              <w:t xml:space="preserve"> un certificado a </w:t>
+              <w:t xml:space="preserve">También hubo una vulnerabilidad, y es que el conectar al firewall para configurarlo no se hacía en conexión segura, por lo que se podría fácilmente interceptar el mensaje y obtener la contraseña y clave no cifradas. Por lo tanto, pasamos a SSL/TLS  y generamos un certificado a </w:t>
             </w:r>
             <w:r>
               <w:rPr>
@@ -4405,7 +3945,6 @@
                 <w:color w:val="000000" w:themeColor="text1"/>
               </w:rPr>
             </w:pPr>
-            <w:proofErr w:type="spellStart"/>
             <w:r>
               <w:rPr>
                 <w:rStyle w:val="markedcontent"/>
@@ -4416,7 +3955,6 @@
               </w:rPr>
               <w:t>ClienteRemoto</w:t>
             </w:r>
-            <w:proofErr w:type="spellEnd"/>
             <w:r>
               <w:rPr>
                 <w:rStyle w:val="markedcontent"/>
@@ -4558,6 +4096,7 @@
           <w:sz w:val="32"/>
           <w:szCs w:val="32"/>
         </w:rPr>
+        <w:lastRenderedPageBreak/>
         <w:t>Medidas específicas de corrección</w:t>
       </w:r>
       <w:bookmarkEnd w:id="11"/>
@@ -4829,23 +4368,7 @@
                 <w:rFonts w:cstheme="minorHAnsi"/>
                 <w:color w:val="FF0000"/>
               </w:rPr>
-              <w:t xml:space="preserve">vulnerabilidades, </w:t>
-            </w:r>
-            <w:r>
-              <w:rPr>
-                <w:rStyle w:val="markedcontent"/>
-                <w:rFonts w:cstheme="minorHAnsi"/>
-                <w:color w:val="FF0000"/>
-              </w:rPr>
-              <w:t>i</w:t>
-            </w:r>
-            <w:r>
-              <w:rPr>
-                <w:rStyle w:val="markedcontent"/>
-                <w:rFonts w:cstheme="minorHAnsi"/>
-                <w:color w:val="FF0000"/>
-              </w:rPr>
-              <w:t>ndicando si se corrige o no y por qu</w:t>
+              <w:t>vulnerabilidades, indicando si se corrige o no y por qu</w:t>
             </w:r>
             <w:r>
               <w:rPr>
@@ -4872,7 +4395,6 @@
                 <w:color w:val="000000" w:themeColor="text1"/>
               </w:rPr>
             </w:pPr>
-            <w:proofErr w:type="spellStart"/>
             <w:r>
               <w:rPr>
                 <w:rStyle w:val="markedcontent"/>
@@ -4883,7 +4405,6 @@
               </w:rPr>
               <w:t>ClienteRemoto</w:t>
             </w:r>
-            <w:proofErr w:type="spellEnd"/>
             <w:r>
               <w:rPr>
                 <w:rStyle w:val="markedcontent"/>
@@ -4938,23 +4459,7 @@
                 <w:rFonts w:cstheme="minorHAnsi"/>
                 <w:color w:val="FF0000"/>
               </w:rPr>
-              <w:t xml:space="preserve">vulnerabilidades, </w:t>
-            </w:r>
-            <w:r>
-              <w:rPr>
-                <w:rStyle w:val="markedcontent"/>
-                <w:rFonts w:cstheme="minorHAnsi"/>
-                <w:color w:val="FF0000"/>
-              </w:rPr>
-              <w:t>i</w:t>
-            </w:r>
-            <w:r>
-              <w:rPr>
-                <w:rStyle w:val="markedcontent"/>
-                <w:rFonts w:cstheme="minorHAnsi"/>
-                <w:color w:val="FF0000"/>
-              </w:rPr>
-              <w:t>ndicando si se corrige o no y por qu</w:t>
+              <w:t>vulnerabilidades, indicando si se corrige o no y por qu</w:t>
             </w:r>
             <w:r>
               <w:rPr>
@@ -5021,23 +4526,7 @@
                 <w:rFonts w:cstheme="minorHAnsi"/>
                 <w:color w:val="FF0000"/>
               </w:rPr>
-              <w:t xml:space="preserve">vulnerabilidades, </w:t>
-            </w:r>
-            <w:r>
-              <w:rPr>
-                <w:rStyle w:val="markedcontent"/>
-                <w:rFonts w:cstheme="minorHAnsi"/>
-                <w:color w:val="FF0000"/>
-              </w:rPr>
-              <w:t>i</w:t>
-            </w:r>
-            <w:r>
-              <w:rPr>
-                <w:rStyle w:val="markedcontent"/>
-                <w:rFonts w:cstheme="minorHAnsi"/>
-                <w:color w:val="FF0000"/>
-              </w:rPr>
-              <w:t>ndicando si se corrige o no y por qu</w:t>
+              <w:t>vulnerabilidades, indicando si se corrige o no y por qu</w:t>
             </w:r>
             <w:r>
               <w:rPr>
@@ -5197,25 +4686,7 @@
           <w:color w:val="000000" w:themeColor="text1"/>
           <w:lang w:val="es-ES_tradnl"/>
         </w:rPr>
-        <w:t xml:space="preserve"> dentro que una habitación con sistema de refrigeración y medidas </w:t>
-      </w:r>
-      <w:proofErr w:type="spellStart"/>
-      <w:r>
-        <w:rPr>
-          <w:rFonts w:cstheme="minorHAnsi"/>
-          <w:color w:val="000000" w:themeColor="text1"/>
-          <w:lang w:val="es-ES_tradnl"/>
-        </w:rPr>
-        <w:t>anti-incendios</w:t>
-      </w:r>
-      <w:proofErr w:type="spellEnd"/>
-      <w:r>
-        <w:rPr>
-          <w:rFonts w:cstheme="minorHAnsi"/>
-          <w:color w:val="000000" w:themeColor="text1"/>
-          <w:lang w:val="es-ES_tradnl"/>
-        </w:rPr>
-        <w:t xml:space="preserve">, </w:t>
+        <w:t xml:space="preserve"> dentro que una habitación con sistema de refrigeración y medidas anti-incendios, </w:t>
       </w:r>
       <w:r>
         <w:rPr>
@@ -5306,25 +4777,23 @@
           <w:color w:val="000000" w:themeColor="text1"/>
           <w:lang w:val="es-ES_tradnl"/>
         </w:rPr>
-        <w:t xml:space="preserve">También deberíamos añadir redundancias como medida extra en caso de caída o fallo (p. ej. </w:t>
-      </w:r>
-      <w:proofErr w:type="spellStart"/>
+        <w:t>También deberíamos añadir redundancias como medida extra en caso de caída o fallo (p. ej. backup de la BBDD, múltiples switches, generadores de emergencia) pero no lo hemos implementado porque o bien no se podían simular</w:t>
+      </w:r>
       <w:r>
         <w:rPr>
           <w:rFonts w:cstheme="minorHAnsi"/>
           <w:color w:val="000000" w:themeColor="text1"/>
           <w:lang w:val="es-ES_tradnl"/>
         </w:rPr>
-        <w:t>backup</w:t>
-      </w:r>
-      <w:proofErr w:type="spellEnd"/>
+        <w:t xml:space="preserve"> en máquina virtual</w:t>
+      </w:r>
       <w:r>
         <w:rPr>
           <w:rFonts w:cstheme="minorHAnsi"/>
           <w:color w:val="000000" w:themeColor="text1"/>
           <w:lang w:val="es-ES_tradnl"/>
         </w:rPr>
-        <w:t xml:space="preserve"> de la BBDD, múltiples switches, generadores de emergencia) pero no lo hemos implementado porque o bien no se podían simular</w:t>
+        <w:t>, o se podrían simular pero a riesgo de falta de memoria</w:t>
       </w:r>
       <w:r>
         <w:rPr>
@@ -5332,59 +4801,7 @@
           <w:color w:val="000000" w:themeColor="text1"/>
           <w:lang w:val="es-ES_tradnl"/>
         </w:rPr>
-        <w:t xml:space="preserve"> en máquina virtual</w:t>
-      </w:r>
-      <w:r>
-        <w:rPr>
-          <w:rFonts w:cstheme="minorHAnsi"/>
-          <w:color w:val="000000" w:themeColor="text1"/>
-          <w:lang w:val="es-ES_tradnl"/>
-        </w:rPr>
-        <w:t>, o se podrían simular pero a riesgo de falta de memoria</w:t>
-      </w:r>
-      <w:r>
-        <w:rPr>
-          <w:rFonts w:cstheme="minorHAnsi"/>
-          <w:color w:val="000000" w:themeColor="text1"/>
-          <w:lang w:val="es-ES_tradnl"/>
-        </w:rPr>
-        <w:t xml:space="preserve"> (</w:t>
-      </w:r>
-      <w:proofErr w:type="spellStart"/>
-      <w:r>
-        <w:rPr>
-          <w:rFonts w:cstheme="minorHAnsi"/>
-          <w:color w:val="000000" w:themeColor="text1"/>
-          <w:lang w:val="es-ES_tradnl"/>
-        </w:rPr>
-        <w:t>p.ej</w:t>
-      </w:r>
-      <w:proofErr w:type="spellEnd"/>
-      <w:r>
-        <w:rPr>
-          <w:rFonts w:cstheme="minorHAnsi"/>
-          <w:color w:val="000000" w:themeColor="text1"/>
-          <w:lang w:val="es-ES_tradnl"/>
-        </w:rPr>
-        <w:t xml:space="preserve">: un ordenador teniendo que soportar la red básica más los </w:t>
-      </w:r>
-      <w:proofErr w:type="spellStart"/>
-      <w:r>
-        <w:rPr>
-          <w:rFonts w:cstheme="minorHAnsi"/>
-          <w:color w:val="000000" w:themeColor="text1"/>
-          <w:lang w:val="es-ES_tradnl"/>
-        </w:rPr>
-        <w:t>backups</w:t>
-      </w:r>
-      <w:proofErr w:type="spellEnd"/>
-      <w:r>
-        <w:rPr>
-          <w:rFonts w:cstheme="minorHAnsi"/>
-          <w:color w:val="000000" w:themeColor="text1"/>
-          <w:lang w:val="es-ES_tradnl"/>
-        </w:rPr>
-        <w:t>)</w:t>
+        <w:t xml:space="preserve"> (p.ej: un ordenador teniendo que soportar la red básica más los backups)</w:t>
       </w:r>
       <w:r>
         <w:rPr>

</xml_diff>

<commit_message>
Memoria actualziada un poco
</commit_message>
<xml_diff>
--- a/Documentacion/MemoriaGryffindorCIT31-01.docx
+++ b/Documentacion/MemoriaGryffindorCIT31-01.docx
@@ -2589,7 +2589,15 @@
           <w:rFonts w:cstheme="minorHAnsi"/>
           <w:color w:val="000000" w:themeColor="text1"/>
         </w:rPr>
-        <w:t>FsENSE 2.6.0</w:t>
+        <w:t>fSense</w:t>
+      </w:r>
+      <w:r>
+        <w:rPr>
+          <w:rStyle w:val="markedcontent"/>
+          <w:rFonts w:cstheme="minorHAnsi"/>
+          <w:color w:val="000000" w:themeColor="text1"/>
+        </w:rPr>
+        <w:t xml:space="preserve"> 2.6.0</w:t>
       </w:r>
       <w:r>
         <w:rPr>
@@ -2857,31 +2865,31 @@
           <w:rFonts w:cstheme="minorHAnsi"/>
           <w:color w:val="000000" w:themeColor="text1"/>
         </w:rPr>
-        <w:t xml:space="preserve">t versión </w:t>
-      </w:r>
-      <w:r>
-        <w:rPr>
-          <w:rStyle w:val="markedcontent"/>
-          <w:rFonts w:cstheme="minorHAnsi"/>
-          <w:color w:val="FF0000"/>
-        </w:rPr>
-        <w:t xml:space="preserve">yy </w:t>
-      </w:r>
-      <w:r>
-        <w:rPr>
-          <w:rStyle w:val="markedcontent"/>
-          <w:rFonts w:cstheme="minorHAnsi"/>
-          <w:color w:val="FF0000"/>
-        </w:rPr>
-        <w:t>PONER EL DE WINDOWS 7</w:t>
-      </w:r>
-      <w:r>
-        <w:rPr>
-          <w:rStyle w:val="markedcontent"/>
-          <w:rFonts w:cstheme="minorHAnsi"/>
-          <w:color w:val="000000" w:themeColor="text1"/>
-        </w:rPr>
-        <w:t>.</w:t>
+        <w:t xml:space="preserve">t </w:t>
+      </w:r>
+      <w:r>
+        <w:rPr>
+          <w:rStyle w:val="markedcontent"/>
+          <w:rFonts w:cstheme="minorHAnsi"/>
+          <w:color w:val="000000" w:themeColor="text1"/>
+        </w:rPr>
+        <w:t xml:space="preserve">6.1.7601 </w:t>
+      </w:r>
+      <w:r>
+        <w:rPr>
+          <w:rStyle w:val="markedcontent"/>
+          <w:rFonts w:cstheme="minorHAnsi"/>
+          <w:color w:val="000000" w:themeColor="text1"/>
+        </w:rPr>
+        <w:t>Service Pack 1</w:t>
+      </w:r>
+      <w:r>
+        <w:rPr>
+          <w:rStyle w:val="markedcontent"/>
+          <w:rFonts w:cstheme="minorHAnsi"/>
+          <w:color w:val="000000" w:themeColor="text1"/>
+        </w:rPr>
+        <w:t xml:space="preserve"> Build 7601</w:t>
       </w:r>
     </w:p>
     <w:p>

</xml_diff>

<commit_message>
Aniadidos linsk finales de firewalls, actualizada memoria aún más - ahora toca a Ricardo hacer lso ataques y completarla - al resto se nos mueren tantas máquinas virtuales funcionando a la vez
</commit_message>
<xml_diff>
--- a/Documentacion/MemoriaGryffindorCIT31-01.docx
+++ b/Documentacion/MemoriaGryffindorCIT31-01.docx
@@ -3694,7 +3694,27 @@
                 <w:bCs/>
                 <w:color w:val="000000" w:themeColor="text1"/>
               </w:rPr>
-              <w:t>Se corrigió antes de hacer el análisis y por lo tanto no se han tenido en cuenta en el apartado 5.</w:t>
+              <w:t>Se corrigió antes de hacer el análisis</w:t>
+            </w:r>
+            <w:r>
+              <w:rPr>
+                <w:rStyle w:val="markedcontent"/>
+                <w:rFonts w:cstheme="minorHAnsi"/>
+                <w:b/>
+                <w:bCs/>
+                <w:color w:val="000000" w:themeColor="text1"/>
+              </w:rPr>
+              <w:t xml:space="preserve"> (nueva contraseña es “SorbeteDeLimon”)</w:t>
+            </w:r>
+            <w:r>
+              <w:rPr>
+                <w:rStyle w:val="markedcontent"/>
+                <w:rFonts w:cstheme="minorHAnsi"/>
+                <w:b/>
+                <w:bCs/>
+                <w:color w:val="000000" w:themeColor="text1"/>
+              </w:rPr>
+              <w:t xml:space="preserve"> y por lo tanto no se han tenido en cuenta en el apartado 5.</w:t>
             </w:r>
           </w:p>
           <w:p>
@@ -3920,7 +3940,27 @@
                 <w:bCs/>
                 <w:color w:val="000000" w:themeColor="text1"/>
               </w:rPr>
-              <w:t xml:space="preserve"> antes de hacer el análisis y por lo tanto </w:t>
+              <w:t xml:space="preserve"> antes de hacer el análisis </w:t>
+            </w:r>
+            <w:r>
+              <w:rPr>
+                <w:rStyle w:val="markedcontent"/>
+                <w:rFonts w:cstheme="minorHAnsi"/>
+                <w:b/>
+                <w:bCs/>
+                <w:color w:val="000000" w:themeColor="text1"/>
+              </w:rPr>
+              <w:t xml:space="preserve">(nueva contraseña es “junio2020”) </w:t>
+            </w:r>
+            <w:r>
+              <w:rPr>
+                <w:rStyle w:val="markedcontent"/>
+                <w:rFonts w:cstheme="minorHAnsi"/>
+                <w:b/>
+                <w:bCs/>
+                <w:color w:val="000000" w:themeColor="text1"/>
+              </w:rPr>
+              <w:t xml:space="preserve">y por lo tanto </w:t>
             </w:r>
             <w:r>
               <w:rPr>

</xml_diff>

<commit_message>
Retoques finales, eprdon se me olvidó subirlos
</commit_message>
<xml_diff>
--- a/Documentacion/MemoriaGryffindorCIT31-01.docx
+++ b/Documentacion/MemoriaGryffindorCIT31-01.docx
@@ -1488,22 +1488,10 @@
         <w:t>re-compartida es “</w:t>
       </w:r>
       <w:r>
-        <w:t>L</w:t>
-      </w:r>
-      <w:r>
-        <w:t>a</w:t>
-      </w:r>
-      <w:r>
-        <w:t>p</w:t>
-      </w:r>
-      <w:r>
-        <w:t>atata87</w:t>
-      </w:r>
-      <w:r>
-        <w:t>p</w:t>
-      </w:r>
-      <w:r>
-        <w:t>ocha”</w:t>
+        <w:t>SorbeteDeLimon</w:t>
+      </w:r>
+      <w:r>
+        <w:t>”</w:t>
       </w:r>
       <w:r>
         <w:t xml:space="preserve"> y el resto queda por defecto</w:t>
@@ -2553,6 +2541,7 @@
           <w:rStyle w:val="markedcontent"/>
           <w:rFonts w:cstheme="minorHAnsi"/>
           <w:color w:val="000000" w:themeColor="text1"/>
+          <w:lang w:val="en-US"/>
         </w:rPr>
       </w:pPr>
       <w:r>
@@ -2562,6 +2551,7 @@
           <w:b/>
           <w:bCs/>
           <w:color w:val="000000" w:themeColor="text1"/>
+          <w:lang w:val="en-US"/>
         </w:rPr>
         <w:t>pfSense1 (#R1)</w:t>
       </w:r>
@@ -2572,6 +2562,7 @@
           <w:b/>
           <w:bCs/>
           <w:color w:val="000000" w:themeColor="text1"/>
+          <w:lang w:val="en-US"/>
         </w:rPr>
         <w:t>:</w:t>
       </w:r>
@@ -2580,6 +2571,7 @@
           <w:rStyle w:val="markedcontent"/>
           <w:rFonts w:cstheme="minorHAnsi"/>
           <w:color w:val="000000" w:themeColor="text1"/>
+          <w:lang w:val="en-US"/>
         </w:rPr>
         <w:t xml:space="preserve"> p</w:t>
       </w:r>
@@ -2588,6 +2580,7 @@
           <w:rStyle w:val="markedcontent"/>
           <w:rFonts w:cstheme="minorHAnsi"/>
           <w:color w:val="000000" w:themeColor="text1"/>
+          <w:lang w:val="en-US"/>
         </w:rPr>
         <w:t>fSense</w:t>
       </w:r>
@@ -2596,6 +2589,7 @@
           <w:rStyle w:val="markedcontent"/>
           <w:rFonts w:cstheme="minorHAnsi"/>
           <w:color w:val="000000" w:themeColor="text1"/>
+          <w:lang w:val="en-US"/>
         </w:rPr>
         <w:t xml:space="preserve"> 2.6.0</w:t>
       </w:r>
@@ -2604,6 +2598,7 @@
           <w:rStyle w:val="markedcontent"/>
           <w:rFonts w:cstheme="minorHAnsi"/>
           <w:color w:val="000000" w:themeColor="text1"/>
+          <w:lang w:val="en-US"/>
         </w:rPr>
         <w:t>-RELEASE</w:t>
       </w:r>
@@ -2612,6 +2607,7 @@
           <w:rStyle w:val="markedcontent"/>
           <w:rFonts w:cstheme="minorHAnsi"/>
           <w:color w:val="000000" w:themeColor="text1"/>
+          <w:lang w:val="en-US"/>
         </w:rPr>
         <w:t xml:space="preserve"> </w:t>
       </w:r>
@@ -2620,16 +2616,9 @@
           <w:rStyle w:val="markedcontent"/>
           <w:rFonts w:cstheme="minorHAnsi"/>
           <w:color w:val="000000" w:themeColor="text1"/>
-        </w:rPr>
-        <w:t>FreeBSD 64-bit</w:t>
-      </w:r>
-      <w:r>
-        <w:rPr>
-          <w:rStyle w:val="markedcontent"/>
-          <w:rFonts w:cstheme="minorHAnsi"/>
-          <w:color w:val="000000" w:themeColor="text1"/>
-        </w:rPr>
-        <w:t xml:space="preserve"> 12.3-STABLE</w:t>
+          <w:lang w:val="en-US"/>
+        </w:rPr>
+        <w:t>FreeBSD 64-bit 12.3-STABLE</w:t>
       </w:r>
     </w:p>
     <w:p>
@@ -2643,6 +2632,7 @@
           <w:rStyle w:val="markedcontent"/>
           <w:rFonts w:cstheme="minorHAnsi"/>
           <w:color w:val="000000" w:themeColor="text1"/>
+          <w:lang w:val="en-US"/>
         </w:rPr>
       </w:pPr>
       <w:r>
@@ -2652,6 +2642,7 @@
           <w:b/>
           <w:bCs/>
           <w:color w:val="000000" w:themeColor="text1"/>
+          <w:lang w:val="en-US"/>
         </w:rPr>
         <w:t>pfSense2 (#R2)</w:t>
       </w:r>
@@ -2660,6 +2651,7 @@
           <w:rStyle w:val="markedcontent"/>
           <w:rFonts w:cstheme="minorHAnsi"/>
           <w:color w:val="000000" w:themeColor="text1"/>
+          <w:lang w:val="en-US"/>
         </w:rPr>
         <w:t xml:space="preserve">: </w:t>
       </w:r>
@@ -2668,6 +2660,7 @@
           <w:rStyle w:val="markedcontent"/>
           <w:rFonts w:cstheme="minorHAnsi"/>
           <w:color w:val="000000" w:themeColor="text1"/>
+          <w:lang w:val="en-US"/>
         </w:rPr>
         <w:t>pfSense 2.5.2</w:t>
       </w:r>
@@ -2676,6 +2669,7 @@
           <w:rStyle w:val="markedcontent"/>
           <w:rFonts w:cstheme="minorHAnsi"/>
           <w:color w:val="000000" w:themeColor="text1"/>
+          <w:lang w:val="en-US"/>
         </w:rPr>
         <w:t xml:space="preserve">-RELEASE </w:t>
       </w:r>
@@ -2684,6 +2678,7 @@
           <w:rStyle w:val="markedcontent"/>
           <w:rFonts w:cstheme="minorHAnsi"/>
           <w:color w:val="000000" w:themeColor="text1"/>
+          <w:lang w:val="en-US"/>
         </w:rPr>
         <w:t xml:space="preserve"> </w:t>
       </w:r>
@@ -2692,6 +2687,7 @@
           <w:rStyle w:val="markedcontent"/>
           <w:rFonts w:cstheme="minorHAnsi"/>
           <w:color w:val="000000" w:themeColor="text1"/>
+          <w:lang w:val="en-US"/>
         </w:rPr>
         <w:t>FreeBSD 64-bit</w:t>
       </w:r>
@@ -2700,6 +2696,7 @@
           <w:rStyle w:val="markedcontent"/>
           <w:rFonts w:cstheme="minorHAnsi"/>
           <w:color w:val="000000" w:themeColor="text1"/>
+          <w:lang w:val="en-US"/>
         </w:rPr>
         <w:t xml:space="preserve"> 12.2-STABLE</w:t>
       </w:r>
@@ -3704,7 +3701,27 @@
                 <w:bCs/>
                 <w:color w:val="000000" w:themeColor="text1"/>
               </w:rPr>
-              <w:t xml:space="preserve"> (nueva contraseña es “SorbeteDeLimon”)</w:t>
+              <w:t xml:space="preserve"> (nueva contraseña es “</w:t>
+            </w:r>
+            <w:r>
+              <w:rPr>
+                <w:rStyle w:val="markedcontent"/>
+                <w:rFonts w:cstheme="minorHAnsi"/>
+                <w:b/>
+                <w:bCs/>
+                <w:color w:val="000000" w:themeColor="text1"/>
+              </w:rPr>
+              <w:t>Lapatata87pocha</w:t>
+            </w:r>
+            <w:r>
+              <w:rPr>
+                <w:rStyle w:val="markedcontent"/>
+                <w:rFonts w:cstheme="minorHAnsi"/>
+                <w:b/>
+                <w:bCs/>
+                <w:color w:val="000000" w:themeColor="text1"/>
+              </w:rPr>
+              <w:t>”)</w:t>
             </w:r>
             <w:r>
               <w:rPr>

</xml_diff>